<commit_message>
- modify simplification group - date switch to after 11/13
</commit_message>
<xml_diff>
--- a/tables/02-overview_of_patients.docx
+++ b/tables/02-overview_of_patients.docx
@@ -18,7 +18,7 @@
         <w:tblLook w:firstRow="1" w:lastRow="0" w:firstColumn="0" w:lastColumn="0" w:noHBand="0" w:noVBand="1"/>
       </w:tblPr>
       <w:tblGrid>
-        <w:gridCol w:w="2395"/>
+        <w:gridCol w:w="2797"/>
         <w:gridCol w:w="1724"/>
         <w:gridCol w:w="1478"/>
         <w:gridCol w:w="866"/>
@@ -218,36 +218,36 @@
                 <w:szCs w:val="18"/>
                 <w:color w:val="000000"/>
               </w:rPr>
-              <w:t xml:space="preserve"> 867</w:t>
-            </w:r>
-          </w:p>
-        </w:tc>
-        <w:tc>
-          <w:tcPr>
-            <w:tcBorders/>
-            <w:shd w:val="clear" w:color="auto" w:fill="FFFFFF"/>
-            <w:tcMar>
-              <w:top w:w="0" w:type="dxa"/>
-              <w:bottom w:w="0" w:type="dxa"/>
-              <w:left w:w="0" w:type="dxa"/>
-              <w:right w:w="0" w:type="dxa"/>
-            </w:tcMar>
-            <w:vAlign w:val="center"/>
-          </w:tcPr>
-          <w:p>
-            <w:pPr>
-              <w:jc w:val="center"/>
-              <w:spacing w:after="100" w:before="100" w:line="120"/>
-              <w:ind w:firstLine="0" w:left="100" w:right="100"/>
-            </w:pPr>
-            <w:r xmlns:w="http://schemas.openxmlformats.org/wordprocessingml/2006/main" xmlns:wp="http://schemas.openxmlformats.org/drawingml/2006/wordprocessingDrawing" xmlns:r="http://schemas.openxmlformats.org/officeDocument/2006/relationships" xmlns:w14="http://schemas.microsoft.com/office/word/2010/wordml">
-              <w:rPr>
-                <w:rFonts w:ascii="Arial Narrow" w:hAnsi="Helvetica" w:eastAsia="Helvetica" w:cs="Helvetica"/>
-                <w:sz w:val="18"/>
-                <w:szCs w:val="18"/>
-                <w:color w:val="000000"/>
-              </w:rPr>
-              <w:t xml:space="preserve"> 356</w:t>
+              <w:t xml:space="preserve"> 763</w:t>
+            </w:r>
+          </w:p>
+        </w:tc>
+        <w:tc>
+          <w:tcPr>
+            <w:tcBorders/>
+            <w:shd w:val="clear" w:color="auto" w:fill="FFFFFF"/>
+            <w:tcMar>
+              <w:top w:w="0" w:type="dxa"/>
+              <w:bottom w:w="0" w:type="dxa"/>
+              <w:left w:w="0" w:type="dxa"/>
+              <w:right w:w="0" w:type="dxa"/>
+            </w:tcMar>
+            <w:vAlign w:val="center"/>
+          </w:tcPr>
+          <w:p>
+            <w:pPr>
+              <w:jc w:val="center"/>
+              <w:spacing w:after="100" w:before="100" w:line="120"/>
+              <w:ind w:firstLine="0" w:left="100" w:right="100"/>
+            </w:pPr>
+            <w:r xmlns:w="http://schemas.openxmlformats.org/wordprocessingml/2006/main" xmlns:wp="http://schemas.openxmlformats.org/drawingml/2006/wordprocessingDrawing" xmlns:r="http://schemas.openxmlformats.org/officeDocument/2006/relationships" xmlns:w14="http://schemas.microsoft.com/office/word/2010/wordml">
+              <w:rPr>
+                <w:rFonts w:ascii="Arial Narrow" w:hAnsi="Helvetica" w:eastAsia="Helvetica" w:cs="Helvetica"/>
+                <w:sz w:val="18"/>
+                <w:szCs w:val="18"/>
+                <w:color w:val="000000"/>
+              </w:rPr>
+              <w:t xml:space="preserve"> 907</w:t>
             </w:r>
           </w:p>
         </w:tc>
@@ -341,65 +341,65 @@
                 <w:szCs w:val="18"/>
                 <w:color w:val="000000"/>
               </w:rPr>
-              <w:t xml:space="preserve">55.0 [48.0, 61.0]</w:t>
-            </w:r>
-          </w:p>
-        </w:tc>
-        <w:tc>
-          <w:tcPr>
-            <w:tcBorders/>
-            <w:shd w:val="clear" w:color="auto" w:fill="FFFFFF"/>
-            <w:tcMar>
-              <w:top w:w="0" w:type="dxa"/>
-              <w:bottom w:w="0" w:type="dxa"/>
-              <w:left w:w="0" w:type="dxa"/>
-              <w:right w:w="0" w:type="dxa"/>
-            </w:tcMar>
-            <w:vAlign w:val="center"/>
-          </w:tcPr>
-          <w:p>
-            <w:pPr>
-              <w:jc w:val="center"/>
-              <w:spacing w:after="100" w:before="100" w:line="120"/>
-              <w:ind w:firstLine="0" w:left="100" w:right="100"/>
-            </w:pPr>
-            <w:r xmlns:w="http://schemas.openxmlformats.org/wordprocessingml/2006/main" xmlns:wp="http://schemas.openxmlformats.org/drawingml/2006/wordprocessingDrawing" xmlns:r="http://schemas.openxmlformats.org/officeDocument/2006/relationships" xmlns:w14="http://schemas.microsoft.com/office/word/2010/wordml">
-              <w:rPr>
-                <w:rFonts w:ascii="Arial Narrow" w:hAnsi="Helvetica" w:eastAsia="Helvetica" w:cs="Helvetica"/>
-                <w:sz w:val="18"/>
-                <w:szCs w:val="18"/>
-                <w:color w:val="000000"/>
-              </w:rPr>
-              <w:t xml:space="preserve">53.0 [45.0, 58.0]</w:t>
-            </w:r>
-          </w:p>
-        </w:tc>
-        <w:tc>
-          <w:tcPr>
-            <w:tcBorders/>
-            <w:shd w:val="clear" w:color="auto" w:fill="FFFFFF"/>
-            <w:tcMar>
-              <w:top w:w="0" w:type="dxa"/>
-              <w:bottom w:w="0" w:type="dxa"/>
-              <w:left w:w="0" w:type="dxa"/>
-              <w:right w:w="0" w:type="dxa"/>
-            </w:tcMar>
-            <w:vAlign w:val="center"/>
-          </w:tcPr>
-          <w:p>
-            <w:pPr>
-              <w:jc w:val="center"/>
-              <w:spacing w:after="100" w:before="100" w:line="120"/>
-              <w:ind w:firstLine="0" w:left="100" w:right="100"/>
-            </w:pPr>
-            <w:r xmlns:w="http://schemas.openxmlformats.org/wordprocessingml/2006/main" xmlns:wp="http://schemas.openxmlformats.org/drawingml/2006/wordprocessingDrawing" xmlns:r="http://schemas.openxmlformats.org/officeDocument/2006/relationships" xmlns:w14="http://schemas.microsoft.com/office/word/2010/wordml">
-              <w:rPr>
-                <w:rFonts w:ascii="Arial Narrow" w:hAnsi="Helvetica" w:eastAsia="Helvetica" w:cs="Helvetica"/>
-                <w:sz w:val="18"/>
-                <w:szCs w:val="18"/>
-                <w:color w:val="000000"/>
-              </w:rPr>
-              <w:t xml:space="preserve"> 0.002</w:t>
+              <w:t xml:space="preserve">54.0 [49.0, 60.5]</w:t>
+            </w:r>
+          </w:p>
+        </w:tc>
+        <w:tc>
+          <w:tcPr>
+            <w:tcBorders/>
+            <w:shd w:val="clear" w:color="auto" w:fill="FFFFFF"/>
+            <w:tcMar>
+              <w:top w:w="0" w:type="dxa"/>
+              <w:bottom w:w="0" w:type="dxa"/>
+              <w:left w:w="0" w:type="dxa"/>
+              <w:right w:w="0" w:type="dxa"/>
+            </w:tcMar>
+            <w:vAlign w:val="center"/>
+          </w:tcPr>
+          <w:p>
+            <w:pPr>
+              <w:jc w:val="center"/>
+              <w:spacing w:after="100" w:before="100" w:line="120"/>
+              <w:ind w:firstLine="0" w:left="100" w:right="100"/>
+            </w:pPr>
+            <w:r xmlns:w="http://schemas.openxmlformats.org/wordprocessingml/2006/main" xmlns:wp="http://schemas.openxmlformats.org/drawingml/2006/wordprocessingDrawing" xmlns:r="http://schemas.openxmlformats.org/officeDocument/2006/relationships" xmlns:w14="http://schemas.microsoft.com/office/word/2010/wordml">
+              <w:rPr>
+                <w:rFonts w:ascii="Arial Narrow" w:hAnsi="Helvetica" w:eastAsia="Helvetica" w:cs="Helvetica"/>
+                <w:sz w:val="18"/>
+                <w:szCs w:val="18"/>
+                <w:color w:val="000000"/>
+              </w:rPr>
+              <w:t xml:space="preserve">52.0 [44.0, 58.0]</w:t>
+            </w:r>
+          </w:p>
+        </w:tc>
+        <w:tc>
+          <w:tcPr>
+            <w:tcBorders/>
+            <w:shd w:val="clear" w:color="auto" w:fill="FFFFFF"/>
+            <w:tcMar>
+              <w:top w:w="0" w:type="dxa"/>
+              <w:bottom w:w="0" w:type="dxa"/>
+              <w:left w:w="0" w:type="dxa"/>
+              <w:right w:w="0" w:type="dxa"/>
+            </w:tcMar>
+            <w:vAlign w:val="center"/>
+          </w:tcPr>
+          <w:p>
+            <w:pPr>
+              <w:jc w:val="center"/>
+              <w:spacing w:after="100" w:before="100" w:line="120"/>
+              <w:ind w:firstLine="0" w:left="100" w:right="100"/>
+            </w:pPr>
+            <w:r xmlns:w="http://schemas.openxmlformats.org/wordprocessingml/2006/main" xmlns:wp="http://schemas.openxmlformats.org/drawingml/2006/wordprocessingDrawing" xmlns:r="http://schemas.openxmlformats.org/officeDocument/2006/relationships" xmlns:w14="http://schemas.microsoft.com/office/word/2010/wordml">
+              <w:rPr>
+                <w:rFonts w:ascii="Arial Narrow" w:hAnsi="Helvetica" w:eastAsia="Helvetica" w:cs="Helvetica"/>
+                <w:sz w:val="18"/>
+                <w:szCs w:val="18"/>
+                <w:color w:val="000000"/>
+              </w:rPr>
+              <w:t xml:space="preserve">&lt;0.001</w:t>
             </w:r>
           </w:p>
         </w:tc>
@@ -464,65 +464,65 @@
                 <w:szCs w:val="18"/>
                 <w:color w:val="000000"/>
               </w:rPr>
-              <w:t xml:space="preserve"> 622 (71.7) </w:t>
-            </w:r>
-          </w:p>
-        </w:tc>
-        <w:tc>
-          <w:tcPr>
-            <w:tcBorders/>
-            <w:shd w:val="clear" w:color="auto" w:fill="FFFFFF"/>
-            <w:tcMar>
-              <w:top w:w="0" w:type="dxa"/>
-              <w:bottom w:w="0" w:type="dxa"/>
-              <w:left w:w="0" w:type="dxa"/>
-              <w:right w:w="0" w:type="dxa"/>
-            </w:tcMar>
-            <w:vAlign w:val="center"/>
-          </w:tcPr>
-          <w:p>
-            <w:pPr>
-              <w:jc w:val="center"/>
-              <w:spacing w:after="100" w:before="100" w:line="120"/>
-              <w:ind w:firstLine="0" w:left="100" w:right="100"/>
-            </w:pPr>
-            <w:r xmlns:w="http://schemas.openxmlformats.org/wordprocessingml/2006/main" xmlns:wp="http://schemas.openxmlformats.org/drawingml/2006/wordprocessingDrawing" xmlns:r="http://schemas.openxmlformats.org/officeDocument/2006/relationships" xmlns:w14="http://schemas.microsoft.com/office/word/2010/wordml">
-              <w:rPr>
-                <w:rFonts w:ascii="Arial Narrow" w:hAnsi="Helvetica" w:eastAsia="Helvetica" w:cs="Helvetica"/>
-                <w:sz w:val="18"/>
-                <w:szCs w:val="18"/>
-                <w:color w:val="000000"/>
-              </w:rPr>
-              <w:t xml:space="preserve"> 273 (76.7) </w:t>
-            </w:r>
-          </w:p>
-        </w:tc>
-        <w:tc>
-          <w:tcPr>
-            <w:tcBorders/>
-            <w:shd w:val="clear" w:color="auto" w:fill="FFFFFF"/>
-            <w:tcMar>
-              <w:top w:w="0" w:type="dxa"/>
-              <w:bottom w:w="0" w:type="dxa"/>
-              <w:left w:w="0" w:type="dxa"/>
-              <w:right w:w="0" w:type="dxa"/>
-            </w:tcMar>
-            <w:vAlign w:val="center"/>
-          </w:tcPr>
-          <w:p>
-            <w:pPr>
-              <w:jc w:val="center"/>
-              <w:spacing w:after="100" w:before="100" w:line="120"/>
-              <w:ind w:firstLine="0" w:left="100" w:right="100"/>
-            </w:pPr>
-            <w:r xmlns:w="http://schemas.openxmlformats.org/wordprocessingml/2006/main" xmlns:wp="http://schemas.openxmlformats.org/drawingml/2006/wordprocessingDrawing" xmlns:r="http://schemas.openxmlformats.org/officeDocument/2006/relationships" xmlns:w14="http://schemas.microsoft.com/office/word/2010/wordml">
-              <w:rPr>
-                <w:rFonts w:ascii="Arial Narrow" w:hAnsi="Helvetica" w:eastAsia="Helvetica" w:cs="Helvetica"/>
-                <w:sz w:val="18"/>
-                <w:szCs w:val="18"/>
-                <w:color w:val="000000"/>
-              </w:rPr>
-              <w:t xml:space="preserve"> 0.089</w:t>
+              <w:t xml:space="preserve"> 552 (72.3) </w:t>
+            </w:r>
+          </w:p>
+        </w:tc>
+        <w:tc>
+          <w:tcPr>
+            <w:tcBorders/>
+            <w:shd w:val="clear" w:color="auto" w:fill="FFFFFF"/>
+            <w:tcMar>
+              <w:top w:w="0" w:type="dxa"/>
+              <w:bottom w:w="0" w:type="dxa"/>
+              <w:left w:w="0" w:type="dxa"/>
+              <w:right w:w="0" w:type="dxa"/>
+            </w:tcMar>
+            <w:vAlign w:val="center"/>
+          </w:tcPr>
+          <w:p>
+            <w:pPr>
+              <w:jc w:val="center"/>
+              <w:spacing w:after="100" w:before="100" w:line="120"/>
+              <w:ind w:firstLine="0" w:left="100" w:right="100"/>
+            </w:pPr>
+            <w:r xmlns:w="http://schemas.openxmlformats.org/wordprocessingml/2006/main" xmlns:wp="http://schemas.openxmlformats.org/drawingml/2006/wordprocessingDrawing" xmlns:r="http://schemas.openxmlformats.org/officeDocument/2006/relationships" xmlns:w14="http://schemas.microsoft.com/office/word/2010/wordml">
+              <w:rPr>
+                <w:rFonts w:ascii="Arial Narrow" w:hAnsi="Helvetica" w:eastAsia="Helvetica" w:cs="Helvetica"/>
+                <w:sz w:val="18"/>
+                <w:szCs w:val="18"/>
+                <w:color w:val="000000"/>
+              </w:rPr>
+              <w:t xml:space="preserve"> 662 (73.1) </w:t>
+            </w:r>
+          </w:p>
+        </w:tc>
+        <w:tc>
+          <w:tcPr>
+            <w:tcBorders/>
+            <w:shd w:val="clear" w:color="auto" w:fill="FFFFFF"/>
+            <w:tcMar>
+              <w:top w:w="0" w:type="dxa"/>
+              <w:bottom w:w="0" w:type="dxa"/>
+              <w:left w:w="0" w:type="dxa"/>
+              <w:right w:w="0" w:type="dxa"/>
+            </w:tcMar>
+            <w:vAlign w:val="center"/>
+          </w:tcPr>
+          <w:p>
+            <w:pPr>
+              <w:jc w:val="center"/>
+              <w:spacing w:after="100" w:before="100" w:line="120"/>
+              <w:ind w:firstLine="0" w:left="100" w:right="100"/>
+            </w:pPr>
+            <w:r xmlns:w="http://schemas.openxmlformats.org/wordprocessingml/2006/main" xmlns:wp="http://schemas.openxmlformats.org/drawingml/2006/wordprocessingDrawing" xmlns:r="http://schemas.openxmlformats.org/officeDocument/2006/relationships" xmlns:w14="http://schemas.microsoft.com/office/word/2010/wordml">
+              <w:rPr>
+                <w:rFonts w:ascii="Arial Narrow" w:hAnsi="Helvetica" w:eastAsia="Helvetica" w:cs="Helvetica"/>
+                <w:sz w:val="18"/>
+                <w:szCs w:val="18"/>
+                <w:color w:val="000000"/>
+              </w:rPr>
+              <w:t xml:space="preserve"> 0.783</w:t>
             </w:r>
           </w:p>
         </w:tc>
@@ -645,7 +645,7 @@
                 <w:szCs w:val="18"/>
                 <w:color w:val="000000"/>
               </w:rPr>
-              <w:t xml:space="preserve"> 0.006</w:t>
+              <w:t xml:space="preserve"> 0.253</w:t>
             </w:r>
           </w:p>
         </w:tc>
@@ -709,36 +709,36 @@
                 <w:szCs w:val="18"/>
                 <w:color w:val="000000"/>
               </w:rPr>
-              <w:t xml:space="preserve"> 674 (78.0) </w:t>
-            </w:r>
-          </w:p>
-        </w:tc>
-        <w:tc>
-          <w:tcPr>
-            <w:tcBorders/>
-            <w:shd w:val="clear" w:color="auto" w:fill="FFFFFF"/>
-            <w:tcMar>
-              <w:top w:w="0" w:type="dxa"/>
-              <w:bottom w:w="0" w:type="dxa"/>
-              <w:left w:w="0" w:type="dxa"/>
-              <w:right w:w="0" w:type="dxa"/>
-            </w:tcMar>
-            <w:vAlign w:val="center"/>
-          </w:tcPr>
-          <w:p>
-            <w:pPr>
-              <w:jc w:val="center"/>
-              <w:spacing w:after="100" w:before="100" w:line="120"/>
-              <w:ind w:firstLine="0" w:left="100" w:right="100"/>
-            </w:pPr>
-            <w:r xmlns:w="http://schemas.openxmlformats.org/wordprocessingml/2006/main" xmlns:wp="http://schemas.openxmlformats.org/drawingml/2006/wordprocessingDrawing" xmlns:r="http://schemas.openxmlformats.org/officeDocument/2006/relationships" xmlns:w14="http://schemas.microsoft.com/office/word/2010/wordml">
-              <w:rPr>
-                <w:rFonts w:ascii="Arial Narrow" w:hAnsi="Helvetica" w:eastAsia="Helvetica" w:cs="Helvetica"/>
-                <w:sz w:val="18"/>
-                <w:szCs w:val="18"/>
-                <w:color w:val="000000"/>
-              </w:rPr>
-              <w:t xml:space="preserve"> 302 (85.3) </w:t>
+              <w:t xml:space="preserve"> 604 (79.2) </w:t>
+            </w:r>
+          </w:p>
+        </w:tc>
+        <w:tc>
+          <w:tcPr>
+            <w:tcBorders/>
+            <w:shd w:val="clear" w:color="auto" w:fill="FFFFFF"/>
+            <w:tcMar>
+              <w:top w:w="0" w:type="dxa"/>
+              <w:bottom w:w="0" w:type="dxa"/>
+              <w:left w:w="0" w:type="dxa"/>
+              <w:right w:w="0" w:type="dxa"/>
+            </w:tcMar>
+            <w:vAlign w:val="center"/>
+          </w:tcPr>
+          <w:p>
+            <w:pPr>
+              <w:jc w:val="center"/>
+              <w:spacing w:after="100" w:before="100" w:line="120"/>
+              <w:ind w:firstLine="0" w:left="100" w:right="100"/>
+            </w:pPr>
+            <w:r xmlns:w="http://schemas.openxmlformats.org/wordprocessingml/2006/main" xmlns:wp="http://schemas.openxmlformats.org/drawingml/2006/wordprocessingDrawing" xmlns:r="http://schemas.openxmlformats.org/officeDocument/2006/relationships" xmlns:w14="http://schemas.microsoft.com/office/word/2010/wordml">
+              <w:rPr>
+                <w:rFonts w:ascii="Arial Narrow" w:hAnsi="Helvetica" w:eastAsia="Helvetica" w:cs="Helvetica"/>
+                <w:sz w:val="18"/>
+                <w:szCs w:val="18"/>
+                <w:color w:val="000000"/>
+              </w:rPr>
+              <w:t xml:space="preserve"> 724 (80.2) </w:t>
             </w:r>
           </w:p>
         </w:tc>
@@ -831,36 +831,36 @@
                 <w:szCs w:val="18"/>
                 <w:color w:val="000000"/>
               </w:rPr>
-              <w:t xml:space="preserve"> 140 (16.2) </w:t>
-            </w:r>
-          </w:p>
-        </w:tc>
-        <w:tc>
-          <w:tcPr>
-            <w:tcBorders/>
-            <w:shd w:val="clear" w:color="auto" w:fill="FFFFFF"/>
-            <w:tcMar>
-              <w:top w:w="0" w:type="dxa"/>
-              <w:bottom w:w="0" w:type="dxa"/>
-              <w:left w:w="0" w:type="dxa"/>
-              <w:right w:w="0" w:type="dxa"/>
-            </w:tcMar>
-            <w:vAlign w:val="center"/>
-          </w:tcPr>
-          <w:p>
-            <w:pPr>
-              <w:jc w:val="center"/>
-              <w:spacing w:after="100" w:before="100" w:line="120"/>
-              <w:ind w:firstLine="0" w:left="100" w:right="100"/>
-            </w:pPr>
-            <w:r xmlns:w="http://schemas.openxmlformats.org/wordprocessingml/2006/main" xmlns:wp="http://schemas.openxmlformats.org/drawingml/2006/wordprocessingDrawing" xmlns:r="http://schemas.openxmlformats.org/officeDocument/2006/relationships" xmlns:w14="http://schemas.microsoft.com/office/word/2010/wordml">
-              <w:rPr>
-                <w:rFonts w:ascii="Arial Narrow" w:hAnsi="Helvetica" w:eastAsia="Helvetica" w:cs="Helvetica"/>
-                <w:sz w:val="18"/>
-                <w:szCs w:val="18"/>
-                <w:color w:val="000000"/>
-              </w:rPr>
-              <w:t xml:space="preserve">  33 ( 9.3) </w:t>
+              <w:t xml:space="preserve"> 119 (15.6) </w:t>
+            </w:r>
+          </w:p>
+        </w:tc>
+        <w:tc>
+          <w:tcPr>
+            <w:tcBorders/>
+            <w:shd w:val="clear" w:color="auto" w:fill="FFFFFF"/>
+            <w:tcMar>
+              <w:top w:w="0" w:type="dxa"/>
+              <w:bottom w:w="0" w:type="dxa"/>
+              <w:left w:w="0" w:type="dxa"/>
+              <w:right w:w="0" w:type="dxa"/>
+            </w:tcMar>
+            <w:vAlign w:val="center"/>
+          </w:tcPr>
+          <w:p>
+            <w:pPr>
+              <w:jc w:val="center"/>
+              <w:spacing w:after="100" w:before="100" w:line="120"/>
+              <w:ind w:firstLine="0" w:left="100" w:right="100"/>
+            </w:pPr>
+            <w:r xmlns:w="http://schemas.openxmlformats.org/wordprocessingml/2006/main" xmlns:wp="http://schemas.openxmlformats.org/drawingml/2006/wordprocessingDrawing" xmlns:r="http://schemas.openxmlformats.org/officeDocument/2006/relationships" xmlns:w14="http://schemas.microsoft.com/office/word/2010/wordml">
+              <w:rPr>
+                <w:rFonts w:ascii="Arial Narrow" w:hAnsi="Helvetica" w:eastAsia="Helvetica" w:cs="Helvetica"/>
+                <w:sz w:val="18"/>
+                <w:szCs w:val="18"/>
+                <w:color w:val="000000"/>
+              </w:rPr>
+              <w:t xml:space="preserve"> 120 (13.3) </w:t>
             </w:r>
           </w:p>
         </w:tc>
@@ -953,36 +953,36 @@
                 <w:szCs w:val="18"/>
                 <w:color w:val="000000"/>
               </w:rPr>
-              <w:t xml:space="preserve">  50 ( 5.8) </w:t>
-            </w:r>
-          </w:p>
-        </w:tc>
-        <w:tc>
-          <w:tcPr>
-            <w:tcBorders/>
-            <w:shd w:val="clear" w:color="auto" w:fill="FFFFFF"/>
-            <w:tcMar>
-              <w:top w:w="0" w:type="dxa"/>
-              <w:bottom w:w="0" w:type="dxa"/>
-              <w:left w:w="0" w:type="dxa"/>
-              <w:right w:w="0" w:type="dxa"/>
-            </w:tcMar>
-            <w:vAlign w:val="center"/>
-          </w:tcPr>
-          <w:p>
-            <w:pPr>
-              <w:jc w:val="center"/>
-              <w:spacing w:after="100" w:before="100" w:line="120"/>
-              <w:ind w:firstLine="0" w:left="100" w:right="100"/>
-            </w:pPr>
-            <w:r xmlns:w="http://schemas.openxmlformats.org/wordprocessingml/2006/main" xmlns:wp="http://schemas.openxmlformats.org/drawingml/2006/wordprocessingDrawing" xmlns:r="http://schemas.openxmlformats.org/officeDocument/2006/relationships" xmlns:w14="http://schemas.microsoft.com/office/word/2010/wordml">
-              <w:rPr>
-                <w:rFonts w:ascii="Arial Narrow" w:hAnsi="Helvetica" w:eastAsia="Helvetica" w:cs="Helvetica"/>
-                <w:sz w:val="18"/>
-                <w:szCs w:val="18"/>
-                <w:color w:val="000000"/>
-              </w:rPr>
-              <w:t xml:space="preserve">  19 ( 5.4) </w:t>
+              <w:t xml:space="preserve">  40 ( 5.2) </w:t>
+            </w:r>
+          </w:p>
+        </w:tc>
+        <w:tc>
+          <w:tcPr>
+            <w:tcBorders/>
+            <w:shd w:val="clear" w:color="auto" w:fill="FFFFFF"/>
+            <w:tcMar>
+              <w:top w:w="0" w:type="dxa"/>
+              <w:bottom w:w="0" w:type="dxa"/>
+              <w:left w:w="0" w:type="dxa"/>
+              <w:right w:w="0" w:type="dxa"/>
+            </w:tcMar>
+            <w:vAlign w:val="center"/>
+          </w:tcPr>
+          <w:p>
+            <w:pPr>
+              <w:jc w:val="center"/>
+              <w:spacing w:after="100" w:before="100" w:line="120"/>
+              <w:ind w:firstLine="0" w:left="100" w:right="100"/>
+            </w:pPr>
+            <w:r xmlns:w="http://schemas.openxmlformats.org/wordprocessingml/2006/main" xmlns:wp="http://schemas.openxmlformats.org/drawingml/2006/wordprocessingDrawing" xmlns:r="http://schemas.openxmlformats.org/officeDocument/2006/relationships" xmlns:w14="http://schemas.microsoft.com/office/word/2010/wordml">
+              <w:rPr>
+                <w:rFonts w:ascii="Arial Narrow" w:hAnsi="Helvetica" w:eastAsia="Helvetica" w:cs="Helvetica"/>
+                <w:sz w:val="18"/>
+                <w:szCs w:val="18"/>
+                <w:color w:val="000000"/>
+              </w:rPr>
+              <w:t xml:space="preserve">  59 ( 6.5) </w:t>
             </w:r>
           </w:p>
         </w:tc>
@@ -1134,7 +1134,7 @@
                 <w:szCs w:val="18"/>
                 <w:color w:val="000000"/>
               </w:rPr>
-              <w:t xml:space="preserve">&lt;0.001</w:t>
+              <w:t xml:space="preserve"> 0.039</w:t>
             </w:r>
           </w:p>
         </w:tc>
@@ -1198,36 +1198,36 @@
                 <w:szCs w:val="18"/>
                 <w:color w:val="000000"/>
               </w:rPr>
-              <w:t xml:space="preserve"> 330 (38.1) </w:t>
-            </w:r>
-          </w:p>
-        </w:tc>
-        <w:tc>
-          <w:tcPr>
-            <w:tcBorders/>
-            <w:shd w:val="clear" w:color="auto" w:fill="FFFFFF"/>
-            <w:tcMar>
-              <w:top w:w="0" w:type="dxa"/>
-              <w:bottom w:w="0" w:type="dxa"/>
-              <w:left w:w="0" w:type="dxa"/>
-              <w:right w:w="0" w:type="dxa"/>
-            </w:tcMar>
-            <w:vAlign w:val="center"/>
-          </w:tcPr>
-          <w:p>
-            <w:pPr>
-              <w:jc w:val="center"/>
-              <w:spacing w:after="100" w:before="100" w:line="120"/>
-              <w:ind w:firstLine="0" w:left="100" w:right="100"/>
-            </w:pPr>
-            <w:r xmlns:w="http://schemas.openxmlformats.org/wordprocessingml/2006/main" xmlns:wp="http://schemas.openxmlformats.org/drawingml/2006/wordprocessingDrawing" xmlns:r="http://schemas.openxmlformats.org/officeDocument/2006/relationships" xmlns:w14="http://schemas.microsoft.com/office/word/2010/wordml">
-              <w:rPr>
-                <w:rFonts w:ascii="Arial Narrow" w:hAnsi="Helvetica" w:eastAsia="Helvetica" w:cs="Helvetica"/>
-                <w:sz w:val="18"/>
-                <w:szCs w:val="18"/>
-                <w:color w:val="000000"/>
-              </w:rPr>
-              <w:t xml:space="preserve"> 182 (51.1) </w:t>
+              <w:t xml:space="preserve"> 306 (40.1) </w:t>
+            </w:r>
+          </w:p>
+        </w:tc>
+        <w:tc>
+          <w:tcPr>
+            <w:tcBorders/>
+            <w:shd w:val="clear" w:color="auto" w:fill="FFFFFF"/>
+            <w:tcMar>
+              <w:top w:w="0" w:type="dxa"/>
+              <w:bottom w:w="0" w:type="dxa"/>
+              <w:left w:w="0" w:type="dxa"/>
+              <w:right w:w="0" w:type="dxa"/>
+            </w:tcMar>
+            <w:vAlign w:val="center"/>
+          </w:tcPr>
+          <w:p>
+            <w:pPr>
+              <w:jc w:val="center"/>
+              <w:spacing w:after="100" w:before="100" w:line="120"/>
+              <w:ind w:firstLine="0" w:left="100" w:right="100"/>
+            </w:pPr>
+            <w:r xmlns:w="http://schemas.openxmlformats.org/wordprocessingml/2006/main" xmlns:wp="http://schemas.openxmlformats.org/drawingml/2006/wordprocessingDrawing" xmlns:r="http://schemas.openxmlformats.org/officeDocument/2006/relationships" xmlns:w14="http://schemas.microsoft.com/office/word/2010/wordml">
+              <w:rPr>
+                <w:rFonts w:ascii="Arial Narrow" w:hAnsi="Helvetica" w:eastAsia="Helvetica" w:cs="Helvetica"/>
+                <w:sz w:val="18"/>
+                <w:szCs w:val="18"/>
+                <w:color w:val="000000"/>
+              </w:rPr>
+              <w:t xml:space="preserve"> 405 (44.7) </w:t>
             </w:r>
           </w:p>
         </w:tc>
@@ -1320,36 +1320,36 @@
                 <w:szCs w:val="18"/>
                 <w:color w:val="000000"/>
               </w:rPr>
-              <w:t xml:space="preserve"> 324 (37.4) </w:t>
-            </w:r>
-          </w:p>
-        </w:tc>
-        <w:tc>
-          <w:tcPr>
-            <w:tcBorders/>
-            <w:shd w:val="clear" w:color="auto" w:fill="FFFFFF"/>
-            <w:tcMar>
-              <w:top w:w="0" w:type="dxa"/>
-              <w:bottom w:w="0" w:type="dxa"/>
-              <w:left w:w="0" w:type="dxa"/>
-              <w:right w:w="0" w:type="dxa"/>
-            </w:tcMar>
-            <w:vAlign w:val="center"/>
-          </w:tcPr>
-          <w:p>
-            <w:pPr>
-              <w:jc w:val="center"/>
-              <w:spacing w:after="100" w:before="100" w:line="120"/>
-              <w:ind w:firstLine="0" w:left="100" w:right="100"/>
-            </w:pPr>
-            <w:r xmlns:w="http://schemas.openxmlformats.org/wordprocessingml/2006/main" xmlns:wp="http://schemas.openxmlformats.org/drawingml/2006/wordprocessingDrawing" xmlns:r="http://schemas.openxmlformats.org/officeDocument/2006/relationships" xmlns:w14="http://schemas.microsoft.com/office/word/2010/wordml">
-              <w:rPr>
-                <w:rFonts w:ascii="Arial Narrow" w:hAnsi="Helvetica" w:eastAsia="Helvetica" w:cs="Helvetica"/>
-                <w:sz w:val="18"/>
-                <w:szCs w:val="18"/>
-                <w:color w:val="000000"/>
-              </w:rPr>
-              <w:t xml:space="preserve"> 112 (31.5) </w:t>
+              <w:t xml:space="preserve"> 282 (37.0) </w:t>
+            </w:r>
+          </w:p>
+        </w:tc>
+        <w:tc>
+          <w:tcPr>
+            <w:tcBorders/>
+            <w:shd w:val="clear" w:color="auto" w:fill="FFFFFF"/>
+            <w:tcMar>
+              <w:top w:w="0" w:type="dxa"/>
+              <w:bottom w:w="0" w:type="dxa"/>
+              <w:left w:w="0" w:type="dxa"/>
+              <w:right w:w="0" w:type="dxa"/>
+            </w:tcMar>
+            <w:vAlign w:val="center"/>
+          </w:tcPr>
+          <w:p>
+            <w:pPr>
+              <w:jc w:val="center"/>
+              <w:spacing w:after="100" w:before="100" w:line="120"/>
+              <w:ind w:firstLine="0" w:left="100" w:right="100"/>
+            </w:pPr>
+            <w:r xmlns:w="http://schemas.openxmlformats.org/wordprocessingml/2006/main" xmlns:wp="http://schemas.openxmlformats.org/drawingml/2006/wordprocessingDrawing" xmlns:r="http://schemas.openxmlformats.org/officeDocument/2006/relationships" xmlns:w14="http://schemas.microsoft.com/office/word/2010/wordml">
+              <w:rPr>
+                <w:rFonts w:ascii="Arial Narrow" w:hAnsi="Helvetica" w:eastAsia="Helvetica" w:cs="Helvetica"/>
+                <w:sz w:val="18"/>
+                <w:szCs w:val="18"/>
+                <w:color w:val="000000"/>
+              </w:rPr>
+              <w:t xml:space="preserve"> 334 (36.9) </w:t>
             </w:r>
           </w:p>
         </w:tc>
@@ -1442,36 +1442,36 @@
                 <w:szCs w:val="18"/>
                 <w:color w:val="000000"/>
               </w:rPr>
-              <w:t xml:space="preserve"> 152 (17.5) </w:t>
-            </w:r>
-          </w:p>
-        </w:tc>
-        <w:tc>
-          <w:tcPr>
-            <w:tcBorders/>
-            <w:shd w:val="clear" w:color="auto" w:fill="FFFFFF"/>
-            <w:tcMar>
-              <w:top w:w="0" w:type="dxa"/>
-              <w:bottom w:w="0" w:type="dxa"/>
-              <w:left w:w="0" w:type="dxa"/>
-              <w:right w:w="0" w:type="dxa"/>
-            </w:tcMar>
-            <w:vAlign w:val="center"/>
-          </w:tcPr>
-          <w:p>
-            <w:pPr>
-              <w:jc w:val="center"/>
-              <w:spacing w:after="100" w:before="100" w:line="120"/>
-              <w:ind w:firstLine="0" w:left="100" w:right="100"/>
-            </w:pPr>
-            <w:r xmlns:w="http://schemas.openxmlformats.org/wordprocessingml/2006/main" xmlns:wp="http://schemas.openxmlformats.org/drawingml/2006/wordprocessingDrawing" xmlns:r="http://schemas.openxmlformats.org/officeDocument/2006/relationships" xmlns:w14="http://schemas.microsoft.com/office/word/2010/wordml">
-              <w:rPr>
-                <w:rFonts w:ascii="Arial Narrow" w:hAnsi="Helvetica" w:eastAsia="Helvetica" w:cs="Helvetica"/>
-                <w:sz w:val="18"/>
-                <w:szCs w:val="18"/>
-                <w:color w:val="000000"/>
-              </w:rPr>
-              <w:t xml:space="preserve">  49 (13.8) </w:t>
+              <w:t xml:space="preserve"> 135 (17.7) </w:t>
+            </w:r>
+          </w:p>
+        </w:tc>
+        <w:tc>
+          <w:tcPr>
+            <w:tcBorders/>
+            <w:shd w:val="clear" w:color="auto" w:fill="FFFFFF"/>
+            <w:tcMar>
+              <w:top w:w="0" w:type="dxa"/>
+              <w:bottom w:w="0" w:type="dxa"/>
+              <w:left w:w="0" w:type="dxa"/>
+              <w:right w:w="0" w:type="dxa"/>
+            </w:tcMar>
+            <w:vAlign w:val="center"/>
+          </w:tcPr>
+          <w:p>
+            <w:pPr>
+              <w:jc w:val="center"/>
+              <w:spacing w:after="100" w:before="100" w:line="120"/>
+              <w:ind w:firstLine="0" w:left="100" w:right="100"/>
+            </w:pPr>
+            <w:r xmlns:w="http://schemas.openxmlformats.org/wordprocessingml/2006/main" xmlns:wp="http://schemas.openxmlformats.org/drawingml/2006/wordprocessingDrawing" xmlns:r="http://schemas.openxmlformats.org/officeDocument/2006/relationships" xmlns:w14="http://schemas.microsoft.com/office/word/2010/wordml">
+              <w:rPr>
+                <w:rFonts w:ascii="Arial Narrow" w:hAnsi="Helvetica" w:eastAsia="Helvetica" w:cs="Helvetica"/>
+                <w:sz w:val="18"/>
+                <w:szCs w:val="18"/>
+                <w:color w:val="000000"/>
+              </w:rPr>
+              <w:t xml:space="preserve"> 117 (12.9) </w:t>
             </w:r>
           </w:p>
         </w:tc>
@@ -1564,36 +1564,36 @@
                 <w:szCs w:val="18"/>
                 <w:color w:val="000000"/>
               </w:rPr>
-              <w:t xml:space="preserve">  61 ( 7.0) </w:t>
-            </w:r>
-          </w:p>
-        </w:tc>
-        <w:tc>
-          <w:tcPr>
-            <w:tcBorders/>
-            <w:shd w:val="clear" w:color="auto" w:fill="FFFFFF"/>
-            <w:tcMar>
-              <w:top w:w="0" w:type="dxa"/>
-              <w:bottom w:w="0" w:type="dxa"/>
-              <w:left w:w="0" w:type="dxa"/>
-              <w:right w:w="0" w:type="dxa"/>
-            </w:tcMar>
-            <w:vAlign w:val="center"/>
-          </w:tcPr>
-          <w:p>
-            <w:pPr>
-              <w:jc w:val="center"/>
-              <w:spacing w:after="100" w:before="100" w:line="120"/>
-              <w:ind w:firstLine="0" w:left="100" w:right="100"/>
-            </w:pPr>
-            <w:r xmlns:w="http://schemas.openxmlformats.org/wordprocessingml/2006/main" xmlns:wp="http://schemas.openxmlformats.org/drawingml/2006/wordprocessingDrawing" xmlns:r="http://schemas.openxmlformats.org/officeDocument/2006/relationships" xmlns:w14="http://schemas.microsoft.com/office/word/2010/wordml">
-              <w:rPr>
-                <w:rFonts w:ascii="Arial Narrow" w:hAnsi="Helvetica" w:eastAsia="Helvetica" w:cs="Helvetica"/>
-                <w:sz w:val="18"/>
-                <w:szCs w:val="18"/>
-                <w:color w:val="000000"/>
-              </w:rPr>
-              <w:t xml:space="preserve">  13 ( 3.7) </w:t>
+              <w:t xml:space="preserve">  40 ( 5.2) </w:t>
+            </w:r>
+          </w:p>
+        </w:tc>
+        <w:tc>
+          <w:tcPr>
+            <w:tcBorders/>
+            <w:shd w:val="clear" w:color="auto" w:fill="FFFFFF"/>
+            <w:tcMar>
+              <w:top w:w="0" w:type="dxa"/>
+              <w:bottom w:w="0" w:type="dxa"/>
+              <w:left w:w="0" w:type="dxa"/>
+              <w:right w:w="0" w:type="dxa"/>
+            </w:tcMar>
+            <w:vAlign w:val="center"/>
+          </w:tcPr>
+          <w:p>
+            <w:pPr>
+              <w:jc w:val="center"/>
+              <w:spacing w:after="100" w:before="100" w:line="120"/>
+              <w:ind w:firstLine="0" w:left="100" w:right="100"/>
+            </w:pPr>
+            <w:r xmlns:w="http://schemas.openxmlformats.org/wordprocessingml/2006/main" xmlns:wp="http://schemas.openxmlformats.org/drawingml/2006/wordprocessingDrawing" xmlns:r="http://schemas.openxmlformats.org/officeDocument/2006/relationships" xmlns:w14="http://schemas.microsoft.com/office/word/2010/wordml">
+              <w:rPr>
+                <w:rFonts w:ascii="Arial Narrow" w:hAnsi="Helvetica" w:eastAsia="Helvetica" w:cs="Helvetica"/>
+                <w:sz w:val="18"/>
+                <w:szCs w:val="18"/>
+                <w:color w:val="000000"/>
+              </w:rPr>
+              <w:t xml:space="preserve">  50 ( 5.5) </w:t>
             </w:r>
           </w:p>
         </w:tc>
@@ -1687,36 +1687,36 @@
                 <w:szCs w:val="18"/>
                 <w:color w:val="000000"/>
               </w:rPr>
-              <w:t xml:space="preserve"> 462 (53.3) </w:t>
-            </w:r>
-          </w:p>
-        </w:tc>
-        <w:tc>
-          <w:tcPr>
-            <w:tcBorders/>
-            <w:shd w:val="clear" w:color="auto" w:fill="FFFFFF"/>
-            <w:tcMar>
-              <w:top w:w="0" w:type="dxa"/>
-              <w:bottom w:w="0" w:type="dxa"/>
-              <w:left w:w="0" w:type="dxa"/>
-              <w:right w:w="0" w:type="dxa"/>
-            </w:tcMar>
-            <w:vAlign w:val="center"/>
-          </w:tcPr>
-          <w:p>
-            <w:pPr>
-              <w:jc w:val="center"/>
-              <w:spacing w:after="100" w:before="100" w:line="120"/>
-              <w:ind w:firstLine="0" w:left="100" w:right="100"/>
-            </w:pPr>
-            <w:r xmlns:w="http://schemas.openxmlformats.org/wordprocessingml/2006/main" xmlns:wp="http://schemas.openxmlformats.org/drawingml/2006/wordprocessingDrawing" xmlns:r="http://schemas.openxmlformats.org/officeDocument/2006/relationships" xmlns:w14="http://schemas.microsoft.com/office/word/2010/wordml">
-              <w:rPr>
-                <w:rFonts w:ascii="Arial Narrow" w:hAnsi="Helvetica" w:eastAsia="Helvetica" w:cs="Helvetica"/>
-                <w:sz w:val="18"/>
-                <w:szCs w:val="18"/>
-                <w:color w:val="000000"/>
-              </w:rPr>
-              <w:t xml:space="preserve">  98 (27.5) </w:t>
+              <w:t xml:space="preserve"> 418 (54.8) </w:t>
+            </w:r>
+          </w:p>
+        </w:tc>
+        <w:tc>
+          <w:tcPr>
+            <w:tcBorders/>
+            <w:shd w:val="clear" w:color="auto" w:fill="FFFFFF"/>
+            <w:tcMar>
+              <w:top w:w="0" w:type="dxa"/>
+              <w:bottom w:w="0" w:type="dxa"/>
+              <w:left w:w="0" w:type="dxa"/>
+              <w:right w:w="0" w:type="dxa"/>
+            </w:tcMar>
+            <w:vAlign w:val="center"/>
+          </w:tcPr>
+          <w:p>
+            <w:pPr>
+              <w:jc w:val="center"/>
+              <w:spacing w:after="100" w:before="100" w:line="120"/>
+              <w:ind w:firstLine="0" w:left="100" w:right="100"/>
+            </w:pPr>
+            <w:r xmlns:w="http://schemas.openxmlformats.org/wordprocessingml/2006/main" xmlns:wp="http://schemas.openxmlformats.org/drawingml/2006/wordprocessingDrawing" xmlns:r="http://schemas.openxmlformats.org/officeDocument/2006/relationships" xmlns:w14="http://schemas.microsoft.com/office/word/2010/wordml">
+              <w:rPr>
+                <w:rFonts w:ascii="Arial Narrow" w:hAnsi="Helvetica" w:eastAsia="Helvetica" w:cs="Helvetica"/>
+                <w:sz w:val="18"/>
+                <w:szCs w:val="18"/>
+                <w:color w:val="000000"/>
+              </w:rPr>
+              <w:t xml:space="preserve"> 275 (30.3) </w:t>
             </w:r>
           </w:p>
         </w:tc>
@@ -1810,36 +1810,36 @@
                 <w:szCs w:val="18"/>
                 <w:color w:val="000000"/>
               </w:rPr>
-              <w:t xml:space="preserve"> 565 (65.2) </w:t>
-            </w:r>
-          </w:p>
-        </w:tc>
-        <w:tc>
-          <w:tcPr>
-            <w:tcBorders/>
-            <w:shd w:val="clear" w:color="auto" w:fill="FFFFFF"/>
-            <w:tcMar>
-              <w:top w:w="0" w:type="dxa"/>
-              <w:bottom w:w="0" w:type="dxa"/>
-              <w:left w:w="0" w:type="dxa"/>
-              <w:right w:w="0" w:type="dxa"/>
-            </w:tcMar>
-            <w:vAlign w:val="center"/>
-          </w:tcPr>
-          <w:p>
-            <w:pPr>
-              <w:jc w:val="center"/>
-              <w:spacing w:after="100" w:before="100" w:line="120"/>
-              <w:ind w:firstLine="0" w:left="100" w:right="100"/>
-            </w:pPr>
-            <w:r xmlns:w="http://schemas.openxmlformats.org/wordprocessingml/2006/main" xmlns:wp="http://schemas.openxmlformats.org/drawingml/2006/wordprocessingDrawing" xmlns:r="http://schemas.openxmlformats.org/officeDocument/2006/relationships" xmlns:w14="http://schemas.microsoft.com/office/word/2010/wordml">
-              <w:rPr>
-                <w:rFonts w:ascii="Arial Narrow" w:hAnsi="Helvetica" w:eastAsia="Helvetica" w:cs="Helvetica"/>
-                <w:sz w:val="18"/>
-                <w:szCs w:val="18"/>
-                <w:color w:val="000000"/>
-              </w:rPr>
-              <w:t xml:space="preserve">  99 (27.9) </w:t>
+              <w:t xml:space="preserve"> 492 (64.5) </w:t>
+            </w:r>
+          </w:p>
+        </w:tc>
+        <w:tc>
+          <w:tcPr>
+            <w:tcBorders/>
+            <w:shd w:val="clear" w:color="auto" w:fill="FFFFFF"/>
+            <w:tcMar>
+              <w:top w:w="0" w:type="dxa"/>
+              <w:bottom w:w="0" w:type="dxa"/>
+              <w:left w:w="0" w:type="dxa"/>
+              <w:right w:w="0" w:type="dxa"/>
+            </w:tcMar>
+            <w:vAlign w:val="center"/>
+          </w:tcPr>
+          <w:p>
+            <w:pPr>
+              <w:jc w:val="center"/>
+              <w:spacing w:after="100" w:before="100" w:line="120"/>
+              <w:ind w:firstLine="0" w:left="100" w:right="100"/>
+            </w:pPr>
+            <w:r xmlns:w="http://schemas.openxmlformats.org/wordprocessingml/2006/main" xmlns:wp="http://schemas.openxmlformats.org/drawingml/2006/wordprocessingDrawing" xmlns:r="http://schemas.openxmlformats.org/officeDocument/2006/relationships" xmlns:w14="http://schemas.microsoft.com/office/word/2010/wordml">
+              <w:rPr>
+                <w:rFonts w:ascii="Arial Narrow" w:hAnsi="Helvetica" w:eastAsia="Helvetica" w:cs="Helvetica"/>
+                <w:sz w:val="18"/>
+                <w:szCs w:val="18"/>
+                <w:color w:val="000000"/>
+              </w:rPr>
+              <w:t xml:space="preserve"> 260 (28.7) </w:t>
             </w:r>
           </w:p>
         </w:tc>
@@ -2055,36 +2055,36 @@
                 <w:szCs w:val="18"/>
                 <w:color w:val="000000"/>
               </w:rPr>
-              <w:t xml:space="preserve"> 598 (69.0) </w:t>
-            </w:r>
-          </w:p>
-        </w:tc>
-        <w:tc>
-          <w:tcPr>
-            <w:tcBorders/>
-            <w:shd w:val="clear" w:color="auto" w:fill="FFFFFF"/>
-            <w:tcMar>
-              <w:top w:w="0" w:type="dxa"/>
-              <w:bottom w:w="0" w:type="dxa"/>
-              <w:left w:w="0" w:type="dxa"/>
-              <w:right w:w="0" w:type="dxa"/>
-            </w:tcMar>
-            <w:vAlign w:val="center"/>
-          </w:tcPr>
-          <w:p>
-            <w:pPr>
-              <w:jc w:val="center"/>
-              <w:spacing w:after="100" w:before="100" w:line="120"/>
-              <w:ind w:firstLine="0" w:left="100" w:right="100"/>
-            </w:pPr>
-            <w:r xmlns:w="http://schemas.openxmlformats.org/wordprocessingml/2006/main" xmlns:wp="http://schemas.openxmlformats.org/drawingml/2006/wordprocessingDrawing" xmlns:r="http://schemas.openxmlformats.org/officeDocument/2006/relationships" xmlns:w14="http://schemas.microsoft.com/office/word/2010/wordml">
-              <w:rPr>
-                <w:rFonts w:ascii="Arial Narrow" w:hAnsi="Helvetica" w:eastAsia="Helvetica" w:cs="Helvetica"/>
-                <w:sz w:val="18"/>
-                <w:szCs w:val="18"/>
-                <w:color w:val="000000"/>
-              </w:rPr>
-              <w:t xml:space="preserve"> 192 (53.9) </w:t>
+              <w:t xml:space="preserve"> 513 (67.2) </w:t>
+            </w:r>
+          </w:p>
+        </w:tc>
+        <w:tc>
+          <w:tcPr>
+            <w:tcBorders/>
+            <w:shd w:val="clear" w:color="auto" w:fill="FFFFFF"/>
+            <w:tcMar>
+              <w:top w:w="0" w:type="dxa"/>
+              <w:bottom w:w="0" w:type="dxa"/>
+              <w:left w:w="0" w:type="dxa"/>
+              <w:right w:w="0" w:type="dxa"/>
+            </w:tcMar>
+            <w:vAlign w:val="center"/>
+          </w:tcPr>
+          <w:p>
+            <w:pPr>
+              <w:jc w:val="center"/>
+              <w:spacing w:after="100" w:before="100" w:line="120"/>
+              <w:ind w:firstLine="0" w:left="100" w:right="100"/>
+            </w:pPr>
+            <w:r xmlns:w="http://schemas.openxmlformats.org/wordprocessingml/2006/main" xmlns:wp="http://schemas.openxmlformats.org/drawingml/2006/wordprocessingDrawing" xmlns:r="http://schemas.openxmlformats.org/officeDocument/2006/relationships" xmlns:w14="http://schemas.microsoft.com/office/word/2010/wordml">
+              <w:rPr>
+                <w:rFonts w:ascii="Arial Narrow" w:hAnsi="Helvetica" w:eastAsia="Helvetica" w:cs="Helvetica"/>
+                <w:sz w:val="18"/>
+                <w:szCs w:val="18"/>
+                <w:color w:val="000000"/>
+              </w:rPr>
+              <w:t xml:space="preserve"> 459 (50.7) </w:t>
             </w:r>
           </w:p>
         </w:tc>
@@ -2177,36 +2177,36 @@
                 <w:szCs w:val="18"/>
                 <w:color w:val="000000"/>
               </w:rPr>
-              <w:t xml:space="preserve">  50 ( 5.8) </w:t>
-            </w:r>
-          </w:p>
-        </w:tc>
-        <w:tc>
-          <w:tcPr>
-            <w:tcBorders/>
-            <w:shd w:val="clear" w:color="auto" w:fill="FFFFFF"/>
-            <w:tcMar>
-              <w:top w:w="0" w:type="dxa"/>
-              <w:bottom w:w="0" w:type="dxa"/>
-              <w:left w:w="0" w:type="dxa"/>
-              <w:right w:w="0" w:type="dxa"/>
-            </w:tcMar>
-            <w:vAlign w:val="center"/>
-          </w:tcPr>
-          <w:p>
-            <w:pPr>
-              <w:jc w:val="center"/>
-              <w:spacing w:after="100" w:before="100" w:line="120"/>
-              <w:ind w:firstLine="0" w:left="100" w:right="100"/>
-            </w:pPr>
-            <w:r xmlns:w="http://schemas.openxmlformats.org/wordprocessingml/2006/main" xmlns:wp="http://schemas.openxmlformats.org/drawingml/2006/wordprocessingDrawing" xmlns:r="http://schemas.openxmlformats.org/officeDocument/2006/relationships" xmlns:w14="http://schemas.microsoft.com/office/word/2010/wordml">
-              <w:rPr>
-                <w:rFonts w:ascii="Arial Narrow" w:hAnsi="Helvetica" w:eastAsia="Helvetica" w:cs="Helvetica"/>
-                <w:sz w:val="18"/>
-                <w:szCs w:val="18"/>
-                <w:color w:val="000000"/>
-              </w:rPr>
-              <w:t xml:space="preserve">  38 (10.7) </w:t>
+              <w:t xml:space="preserve">  39 ( 5.1) </w:t>
+            </w:r>
+          </w:p>
+        </w:tc>
+        <w:tc>
+          <w:tcPr>
+            <w:tcBorders/>
+            <w:shd w:val="clear" w:color="auto" w:fill="FFFFFF"/>
+            <w:tcMar>
+              <w:top w:w="0" w:type="dxa"/>
+              <w:bottom w:w="0" w:type="dxa"/>
+              <w:left w:w="0" w:type="dxa"/>
+              <w:right w:w="0" w:type="dxa"/>
+            </w:tcMar>
+            <w:vAlign w:val="center"/>
+          </w:tcPr>
+          <w:p>
+            <w:pPr>
+              <w:jc w:val="center"/>
+              <w:spacing w:after="100" w:before="100" w:line="120"/>
+              <w:ind w:firstLine="0" w:left="100" w:right="100"/>
+            </w:pPr>
+            <w:r xmlns:w="http://schemas.openxmlformats.org/wordprocessingml/2006/main" xmlns:wp="http://schemas.openxmlformats.org/drawingml/2006/wordprocessingDrawing" xmlns:r="http://schemas.openxmlformats.org/officeDocument/2006/relationships" xmlns:w14="http://schemas.microsoft.com/office/word/2010/wordml">
+              <w:rPr>
+                <w:rFonts w:ascii="Arial Narrow" w:hAnsi="Helvetica" w:eastAsia="Helvetica" w:cs="Helvetica"/>
+                <w:sz w:val="18"/>
+                <w:szCs w:val="18"/>
+                <w:color w:val="000000"/>
+              </w:rPr>
+              <w:t xml:space="preserve">  99 (10.9) </w:t>
             </w:r>
           </w:p>
         </w:tc>
@@ -2299,36 +2299,36 @@
                 <w:szCs w:val="18"/>
                 <w:color w:val="000000"/>
               </w:rPr>
-              <w:t xml:space="preserve"> 219 (25.3) </w:t>
-            </w:r>
-          </w:p>
-        </w:tc>
-        <w:tc>
-          <w:tcPr>
-            <w:tcBorders/>
-            <w:shd w:val="clear" w:color="auto" w:fill="FFFFFF"/>
-            <w:tcMar>
-              <w:top w:w="0" w:type="dxa"/>
-              <w:bottom w:w="0" w:type="dxa"/>
-              <w:left w:w="0" w:type="dxa"/>
-              <w:right w:w="0" w:type="dxa"/>
-            </w:tcMar>
-            <w:vAlign w:val="center"/>
-          </w:tcPr>
-          <w:p>
-            <w:pPr>
-              <w:jc w:val="center"/>
-              <w:spacing w:after="100" w:before="100" w:line="120"/>
-              <w:ind w:firstLine="0" w:left="100" w:right="100"/>
-            </w:pPr>
-            <w:r xmlns:w="http://schemas.openxmlformats.org/wordprocessingml/2006/main" xmlns:wp="http://schemas.openxmlformats.org/drawingml/2006/wordprocessingDrawing" xmlns:r="http://schemas.openxmlformats.org/officeDocument/2006/relationships" xmlns:w14="http://schemas.microsoft.com/office/word/2010/wordml">
-              <w:rPr>
-                <w:rFonts w:ascii="Arial Narrow" w:hAnsi="Helvetica" w:eastAsia="Helvetica" w:cs="Helvetica"/>
-                <w:sz w:val="18"/>
-                <w:szCs w:val="18"/>
-                <w:color w:val="000000"/>
-              </w:rPr>
-              <w:t xml:space="preserve"> 126 (35.4) </w:t>
+              <w:t xml:space="preserve"> 211 (27.7) </w:t>
+            </w:r>
+          </w:p>
+        </w:tc>
+        <w:tc>
+          <w:tcPr>
+            <w:tcBorders/>
+            <w:shd w:val="clear" w:color="auto" w:fill="FFFFFF"/>
+            <w:tcMar>
+              <w:top w:w="0" w:type="dxa"/>
+              <w:bottom w:w="0" w:type="dxa"/>
+              <w:left w:w="0" w:type="dxa"/>
+              <w:right w:w="0" w:type="dxa"/>
+            </w:tcMar>
+            <w:vAlign w:val="center"/>
+          </w:tcPr>
+          <w:p>
+            <w:pPr>
+              <w:jc w:val="center"/>
+              <w:spacing w:after="100" w:before="100" w:line="120"/>
+              <w:ind w:firstLine="0" w:left="100" w:right="100"/>
+            </w:pPr>
+            <w:r xmlns:w="http://schemas.openxmlformats.org/wordprocessingml/2006/main" xmlns:wp="http://schemas.openxmlformats.org/drawingml/2006/wordprocessingDrawing" xmlns:r="http://schemas.openxmlformats.org/officeDocument/2006/relationships" xmlns:w14="http://schemas.microsoft.com/office/word/2010/wordml">
+              <w:rPr>
+                <w:rFonts w:ascii="Arial Narrow" w:hAnsi="Helvetica" w:eastAsia="Helvetica" w:cs="Helvetica"/>
+                <w:sz w:val="18"/>
+                <w:szCs w:val="18"/>
+                <w:color w:val="000000"/>
+              </w:rPr>
+              <w:t xml:space="preserve"> 348 (38.4) </w:t>
             </w:r>
           </w:p>
         </w:tc>
@@ -2544,36 +2544,36 @@
                 <w:szCs w:val="18"/>
                 <w:color w:val="000000"/>
               </w:rPr>
-              <w:t xml:space="preserve"> 323 (37.3) </w:t>
-            </w:r>
-          </w:p>
-        </w:tc>
-        <w:tc>
-          <w:tcPr>
-            <w:tcBorders/>
-            <w:shd w:val="clear" w:color="auto" w:fill="FFFFFF"/>
-            <w:tcMar>
-              <w:top w:w="0" w:type="dxa"/>
-              <w:bottom w:w="0" w:type="dxa"/>
-              <w:left w:w="0" w:type="dxa"/>
-              <w:right w:w="0" w:type="dxa"/>
-            </w:tcMar>
-            <w:vAlign w:val="center"/>
-          </w:tcPr>
-          <w:p>
-            <w:pPr>
-              <w:jc w:val="center"/>
-              <w:spacing w:after="100" w:before="100" w:line="120"/>
-              <w:ind w:firstLine="0" w:left="100" w:right="100"/>
-            </w:pPr>
-            <w:r xmlns:w="http://schemas.openxmlformats.org/wordprocessingml/2006/main" xmlns:wp="http://schemas.openxmlformats.org/drawingml/2006/wordprocessingDrawing" xmlns:r="http://schemas.openxmlformats.org/officeDocument/2006/relationships" xmlns:w14="http://schemas.microsoft.com/office/word/2010/wordml">
-              <w:rPr>
-                <w:rFonts w:ascii="Arial Narrow" w:hAnsi="Helvetica" w:eastAsia="Helvetica" w:cs="Helvetica"/>
-                <w:sz w:val="18"/>
-                <w:szCs w:val="18"/>
-                <w:color w:val="000000"/>
-              </w:rPr>
-              <w:t xml:space="preserve"> 168 (47.2) </w:t>
+              <w:t xml:space="preserve"> 301 (39.4) </w:t>
+            </w:r>
+          </w:p>
+        </w:tc>
+        <w:tc>
+          <w:tcPr>
+            <w:tcBorders/>
+            <w:shd w:val="clear" w:color="auto" w:fill="FFFFFF"/>
+            <w:tcMar>
+              <w:top w:w="0" w:type="dxa"/>
+              <w:bottom w:w="0" w:type="dxa"/>
+              <w:left w:w="0" w:type="dxa"/>
+              <w:right w:w="0" w:type="dxa"/>
+            </w:tcMar>
+            <w:vAlign w:val="center"/>
+          </w:tcPr>
+          <w:p>
+            <w:pPr>
+              <w:jc w:val="center"/>
+              <w:spacing w:after="100" w:before="100" w:line="120"/>
+              <w:ind w:firstLine="0" w:left="100" w:right="100"/>
+            </w:pPr>
+            <w:r xmlns:w="http://schemas.openxmlformats.org/wordprocessingml/2006/main" xmlns:wp="http://schemas.openxmlformats.org/drawingml/2006/wordprocessingDrawing" xmlns:r="http://schemas.openxmlformats.org/officeDocument/2006/relationships" xmlns:w14="http://schemas.microsoft.com/office/word/2010/wordml">
+              <w:rPr>
+                <w:rFonts w:ascii="Arial Narrow" w:hAnsi="Helvetica" w:eastAsia="Helvetica" w:cs="Helvetica"/>
+                <w:sz w:val="18"/>
+                <w:szCs w:val="18"/>
+                <w:color w:val="000000"/>
+              </w:rPr>
+              <w:t xml:space="preserve"> 342 (37.7) </w:t>
             </w:r>
           </w:p>
         </w:tc>
@@ -2666,36 +2666,36 @@
                 <w:szCs w:val="18"/>
                 <w:color w:val="000000"/>
               </w:rPr>
-              <w:t xml:space="preserve">  63 ( 7.3) </w:t>
-            </w:r>
-          </w:p>
-        </w:tc>
-        <w:tc>
-          <w:tcPr>
-            <w:tcBorders/>
-            <w:shd w:val="clear" w:color="auto" w:fill="FFFFFF"/>
-            <w:tcMar>
-              <w:top w:w="0" w:type="dxa"/>
-              <w:bottom w:w="0" w:type="dxa"/>
-              <w:left w:w="0" w:type="dxa"/>
-              <w:right w:w="0" w:type="dxa"/>
-            </w:tcMar>
-            <w:vAlign w:val="center"/>
-          </w:tcPr>
-          <w:p>
-            <w:pPr>
-              <w:jc w:val="center"/>
-              <w:spacing w:after="100" w:before="100" w:line="120"/>
-              <w:ind w:firstLine="0" w:left="100" w:right="100"/>
-            </w:pPr>
-            <w:r xmlns:w="http://schemas.openxmlformats.org/wordprocessingml/2006/main" xmlns:wp="http://schemas.openxmlformats.org/drawingml/2006/wordprocessingDrawing" xmlns:r="http://schemas.openxmlformats.org/officeDocument/2006/relationships" xmlns:w14="http://schemas.microsoft.com/office/word/2010/wordml">
-              <w:rPr>
-                <w:rFonts w:ascii="Arial Narrow" w:hAnsi="Helvetica" w:eastAsia="Helvetica" w:cs="Helvetica"/>
-                <w:sz w:val="18"/>
-                <w:szCs w:val="18"/>
-                <w:color w:val="000000"/>
-              </w:rPr>
-              <w:t xml:space="preserve">  50 (14.0) </w:t>
+              <w:t xml:space="preserve">  55 ( 7.2) </w:t>
+            </w:r>
+          </w:p>
+        </w:tc>
+        <w:tc>
+          <w:tcPr>
+            <w:tcBorders/>
+            <w:shd w:val="clear" w:color="auto" w:fill="FFFFFF"/>
+            <w:tcMar>
+              <w:top w:w="0" w:type="dxa"/>
+              <w:bottom w:w="0" w:type="dxa"/>
+              <w:left w:w="0" w:type="dxa"/>
+              <w:right w:w="0" w:type="dxa"/>
+            </w:tcMar>
+            <w:vAlign w:val="center"/>
+          </w:tcPr>
+          <w:p>
+            <w:pPr>
+              <w:jc w:val="center"/>
+              <w:spacing w:after="100" w:before="100" w:line="120"/>
+              <w:ind w:firstLine="0" w:left="100" w:right="100"/>
+            </w:pPr>
+            <w:r xmlns:w="http://schemas.openxmlformats.org/wordprocessingml/2006/main" xmlns:wp="http://schemas.openxmlformats.org/drawingml/2006/wordprocessingDrawing" xmlns:r="http://schemas.openxmlformats.org/officeDocument/2006/relationships" xmlns:w14="http://schemas.microsoft.com/office/word/2010/wordml">
+              <w:rPr>
+                <w:rFonts w:ascii="Arial Narrow" w:hAnsi="Helvetica" w:eastAsia="Helvetica" w:cs="Helvetica"/>
+                <w:sz w:val="18"/>
+                <w:szCs w:val="18"/>
+                <w:color w:val="000000"/>
+              </w:rPr>
+              <w:t xml:space="preserve"> 113 (12.5) </w:t>
             </w:r>
           </w:p>
         </w:tc>
@@ -2788,36 +2788,36 @@
                 <w:szCs w:val="18"/>
                 <w:color w:val="000000"/>
               </w:rPr>
-              <w:t xml:space="preserve"> 104 (12.0) </w:t>
-            </w:r>
-          </w:p>
-        </w:tc>
-        <w:tc>
-          <w:tcPr>
-            <w:tcBorders/>
-            <w:shd w:val="clear" w:color="auto" w:fill="FFFFFF"/>
-            <w:tcMar>
-              <w:top w:w="0" w:type="dxa"/>
-              <w:bottom w:w="0" w:type="dxa"/>
-              <w:left w:w="0" w:type="dxa"/>
-              <w:right w:w="0" w:type="dxa"/>
-            </w:tcMar>
-            <w:vAlign w:val="center"/>
-          </w:tcPr>
-          <w:p>
-            <w:pPr>
-              <w:jc w:val="center"/>
-              <w:spacing w:after="100" w:before="100" w:line="120"/>
-              <w:ind w:firstLine="0" w:left="100" w:right="100"/>
-            </w:pPr>
-            <w:r xmlns:w="http://schemas.openxmlformats.org/wordprocessingml/2006/main" xmlns:wp="http://schemas.openxmlformats.org/drawingml/2006/wordprocessingDrawing" xmlns:r="http://schemas.openxmlformats.org/officeDocument/2006/relationships" xmlns:w14="http://schemas.microsoft.com/office/word/2010/wordml">
-              <w:rPr>
-                <w:rFonts w:ascii="Arial Narrow" w:hAnsi="Helvetica" w:eastAsia="Helvetica" w:cs="Helvetica"/>
-                <w:sz w:val="18"/>
-                <w:szCs w:val="18"/>
-                <w:color w:val="000000"/>
-              </w:rPr>
-              <w:t xml:space="preserve">  41 (11.5) </w:t>
+              <w:t xml:space="preserve">  84 (11.0) </w:t>
+            </w:r>
+          </w:p>
+        </w:tc>
+        <w:tc>
+          <w:tcPr>
+            <w:tcBorders/>
+            <w:shd w:val="clear" w:color="auto" w:fill="FFFFFF"/>
+            <w:tcMar>
+              <w:top w:w="0" w:type="dxa"/>
+              <w:bottom w:w="0" w:type="dxa"/>
+              <w:left w:w="0" w:type="dxa"/>
+              <w:right w:w="0" w:type="dxa"/>
+            </w:tcMar>
+            <w:vAlign w:val="center"/>
+          </w:tcPr>
+          <w:p>
+            <w:pPr>
+              <w:jc w:val="center"/>
+              <w:spacing w:after="100" w:before="100" w:line="120"/>
+              <w:ind w:firstLine="0" w:left="100" w:right="100"/>
+            </w:pPr>
+            <w:r xmlns:w="http://schemas.openxmlformats.org/wordprocessingml/2006/main" xmlns:wp="http://schemas.openxmlformats.org/drawingml/2006/wordprocessingDrawing" xmlns:r="http://schemas.openxmlformats.org/officeDocument/2006/relationships" xmlns:w14="http://schemas.microsoft.com/office/word/2010/wordml">
+              <w:rPr>
+                <w:rFonts w:ascii="Arial Narrow" w:hAnsi="Helvetica" w:eastAsia="Helvetica" w:cs="Helvetica"/>
+                <w:sz w:val="18"/>
+                <w:szCs w:val="18"/>
+                <w:color w:val="000000"/>
+              </w:rPr>
+              <w:t xml:space="preserve"> 123 (13.6) </w:t>
             </w:r>
           </w:p>
         </w:tc>
@@ -2910,36 +2910,36 @@
                 <w:szCs w:val="18"/>
                 <w:color w:val="000000"/>
               </w:rPr>
-              <w:t xml:space="preserve"> 106 (12.2) </w:t>
-            </w:r>
-          </w:p>
-        </w:tc>
-        <w:tc>
-          <w:tcPr>
-            <w:tcBorders/>
-            <w:shd w:val="clear" w:color="auto" w:fill="FFFFFF"/>
-            <w:tcMar>
-              <w:top w:w="0" w:type="dxa"/>
-              <w:bottom w:w="0" w:type="dxa"/>
-              <w:left w:w="0" w:type="dxa"/>
-              <w:right w:w="0" w:type="dxa"/>
-            </w:tcMar>
-            <w:vAlign w:val="center"/>
-          </w:tcPr>
-          <w:p>
-            <w:pPr>
-              <w:jc w:val="center"/>
-              <w:spacing w:after="100" w:before="100" w:line="120"/>
-              <w:ind w:firstLine="0" w:left="100" w:right="100"/>
-            </w:pPr>
-            <w:r xmlns:w="http://schemas.openxmlformats.org/wordprocessingml/2006/main" xmlns:wp="http://schemas.openxmlformats.org/drawingml/2006/wordprocessingDrawing" xmlns:r="http://schemas.openxmlformats.org/officeDocument/2006/relationships" xmlns:w14="http://schemas.microsoft.com/office/word/2010/wordml">
-              <w:rPr>
-                <w:rFonts w:ascii="Arial Narrow" w:hAnsi="Helvetica" w:eastAsia="Helvetica" w:cs="Helvetica"/>
-                <w:sz w:val="18"/>
-                <w:szCs w:val="18"/>
-                <w:color w:val="000000"/>
-              </w:rPr>
-              <w:t xml:space="preserve">  39 (11.0) </w:t>
+              <w:t xml:space="preserve"> 110 (14.4) </w:t>
+            </w:r>
+          </w:p>
+        </w:tc>
+        <w:tc>
+          <w:tcPr>
+            <w:tcBorders/>
+            <w:shd w:val="clear" w:color="auto" w:fill="FFFFFF"/>
+            <w:tcMar>
+              <w:top w:w="0" w:type="dxa"/>
+              <w:bottom w:w="0" w:type="dxa"/>
+              <w:left w:w="0" w:type="dxa"/>
+              <w:right w:w="0" w:type="dxa"/>
+            </w:tcMar>
+            <w:vAlign w:val="center"/>
+          </w:tcPr>
+          <w:p>
+            <w:pPr>
+              <w:jc w:val="center"/>
+              <w:spacing w:after="100" w:before="100" w:line="120"/>
+              <w:ind w:firstLine="0" w:left="100" w:right="100"/>
+            </w:pPr>
+            <w:r xmlns:w="http://schemas.openxmlformats.org/wordprocessingml/2006/main" xmlns:wp="http://schemas.openxmlformats.org/drawingml/2006/wordprocessingDrawing" xmlns:r="http://schemas.openxmlformats.org/officeDocument/2006/relationships" xmlns:w14="http://schemas.microsoft.com/office/word/2010/wordml">
+              <w:rPr>
+                <w:rFonts w:ascii="Arial Narrow" w:hAnsi="Helvetica" w:eastAsia="Helvetica" w:cs="Helvetica"/>
+                <w:sz w:val="18"/>
+                <w:szCs w:val="18"/>
+                <w:color w:val="000000"/>
+              </w:rPr>
+              <w:t xml:space="preserve"> 149 (16.4) </w:t>
             </w:r>
           </w:p>
         </w:tc>
@@ -3032,36 +3032,36 @@
                 <w:szCs w:val="18"/>
                 <w:color w:val="000000"/>
               </w:rPr>
-              <w:t xml:space="preserve"> 225 (26.0) </w:t>
-            </w:r>
-          </w:p>
-        </w:tc>
-        <w:tc>
-          <w:tcPr>
-            <w:tcBorders/>
-            <w:shd w:val="clear" w:color="auto" w:fill="FFFFFF"/>
-            <w:tcMar>
-              <w:top w:w="0" w:type="dxa"/>
-              <w:bottom w:w="0" w:type="dxa"/>
-              <w:left w:w="0" w:type="dxa"/>
-              <w:right w:w="0" w:type="dxa"/>
-            </w:tcMar>
-            <w:vAlign w:val="center"/>
-          </w:tcPr>
-          <w:p>
-            <w:pPr>
-              <w:jc w:val="center"/>
-              <w:spacing w:after="100" w:before="100" w:line="120"/>
-              <w:ind w:firstLine="0" w:left="100" w:right="100"/>
-            </w:pPr>
-            <w:r xmlns:w="http://schemas.openxmlformats.org/wordprocessingml/2006/main" xmlns:wp="http://schemas.openxmlformats.org/drawingml/2006/wordprocessingDrawing" xmlns:r="http://schemas.openxmlformats.org/officeDocument/2006/relationships" xmlns:w14="http://schemas.microsoft.com/office/word/2010/wordml">
-              <w:rPr>
-                <w:rFonts w:ascii="Arial Narrow" w:hAnsi="Helvetica" w:eastAsia="Helvetica" w:cs="Helvetica"/>
-                <w:sz w:val="18"/>
-                <w:szCs w:val="18"/>
-                <w:color w:val="000000"/>
-              </w:rPr>
-              <w:t xml:space="preserve">  47 (13.2) </w:t>
+              <w:t xml:space="preserve"> 172 (22.5) </w:t>
+            </w:r>
+          </w:p>
+        </w:tc>
+        <w:tc>
+          <w:tcPr>
+            <w:tcBorders/>
+            <w:shd w:val="clear" w:color="auto" w:fill="FFFFFF"/>
+            <w:tcMar>
+              <w:top w:w="0" w:type="dxa"/>
+              <w:bottom w:w="0" w:type="dxa"/>
+              <w:left w:w="0" w:type="dxa"/>
+              <w:right w:w="0" w:type="dxa"/>
+            </w:tcMar>
+            <w:vAlign w:val="center"/>
+          </w:tcPr>
+          <w:p>
+            <w:pPr>
+              <w:jc w:val="center"/>
+              <w:spacing w:after="100" w:before="100" w:line="120"/>
+              <w:ind w:firstLine="0" w:left="100" w:right="100"/>
+            </w:pPr>
+            <w:r xmlns:w="http://schemas.openxmlformats.org/wordprocessingml/2006/main" xmlns:wp="http://schemas.openxmlformats.org/drawingml/2006/wordprocessingDrawing" xmlns:r="http://schemas.openxmlformats.org/officeDocument/2006/relationships" xmlns:w14="http://schemas.microsoft.com/office/word/2010/wordml">
+              <w:rPr>
+                <w:rFonts w:ascii="Arial Narrow" w:hAnsi="Helvetica" w:eastAsia="Helvetica" w:cs="Helvetica"/>
+                <w:sz w:val="18"/>
+                <w:szCs w:val="18"/>
+                <w:color w:val="000000"/>
+              </w:rPr>
+              <w:t xml:space="preserve"> 129 (14.2) </w:t>
             </w:r>
           </w:p>
         </w:tc>
@@ -3154,36 +3154,36 @@
                 <w:szCs w:val="18"/>
                 <w:color w:val="000000"/>
               </w:rPr>
-              <w:t xml:space="preserve">  11 ( 1.3) </w:t>
-            </w:r>
-          </w:p>
-        </w:tc>
-        <w:tc>
-          <w:tcPr>
-            <w:tcBorders/>
-            <w:shd w:val="clear" w:color="auto" w:fill="FFFFFF"/>
-            <w:tcMar>
-              <w:top w:w="0" w:type="dxa"/>
-              <w:bottom w:w="0" w:type="dxa"/>
-              <w:left w:w="0" w:type="dxa"/>
-              <w:right w:w="0" w:type="dxa"/>
-            </w:tcMar>
-            <w:vAlign w:val="center"/>
-          </w:tcPr>
-          <w:p>
-            <w:pPr>
-              <w:jc w:val="center"/>
-              <w:spacing w:after="100" w:before="100" w:line="120"/>
-              <w:ind w:firstLine="0" w:left="100" w:right="100"/>
-            </w:pPr>
-            <w:r xmlns:w="http://schemas.openxmlformats.org/wordprocessingml/2006/main" xmlns:wp="http://schemas.openxmlformats.org/drawingml/2006/wordprocessingDrawing" xmlns:r="http://schemas.openxmlformats.org/officeDocument/2006/relationships" xmlns:w14="http://schemas.microsoft.com/office/word/2010/wordml">
-              <w:rPr>
-                <w:rFonts w:ascii="Arial Narrow" w:hAnsi="Helvetica" w:eastAsia="Helvetica" w:cs="Helvetica"/>
-                <w:sz w:val="18"/>
-                <w:szCs w:val="18"/>
-                <w:color w:val="000000"/>
-              </w:rPr>
-              <w:t xml:space="preserve">   5 ( 1.4) </w:t>
+              <w:t xml:space="preserve">   9 ( 1.2) </w:t>
+            </w:r>
+          </w:p>
+        </w:tc>
+        <w:tc>
+          <w:tcPr>
+            <w:tcBorders/>
+            <w:shd w:val="clear" w:color="auto" w:fill="FFFFFF"/>
+            <w:tcMar>
+              <w:top w:w="0" w:type="dxa"/>
+              <w:bottom w:w="0" w:type="dxa"/>
+              <w:left w:w="0" w:type="dxa"/>
+              <w:right w:w="0" w:type="dxa"/>
+            </w:tcMar>
+            <w:vAlign w:val="center"/>
+          </w:tcPr>
+          <w:p>
+            <w:pPr>
+              <w:jc w:val="center"/>
+              <w:spacing w:after="100" w:before="100" w:line="120"/>
+              <w:ind w:firstLine="0" w:left="100" w:right="100"/>
+            </w:pPr>
+            <w:r xmlns:w="http://schemas.openxmlformats.org/wordprocessingml/2006/main" xmlns:wp="http://schemas.openxmlformats.org/drawingml/2006/wordprocessingDrawing" xmlns:r="http://schemas.openxmlformats.org/officeDocument/2006/relationships" xmlns:w14="http://schemas.microsoft.com/office/word/2010/wordml">
+              <w:rPr>
+                <w:rFonts w:ascii="Arial Narrow" w:hAnsi="Helvetica" w:eastAsia="Helvetica" w:cs="Helvetica"/>
+                <w:sz w:val="18"/>
+                <w:szCs w:val="18"/>
+                <w:color w:val="000000"/>
+              </w:rPr>
+              <w:t xml:space="preserve">  20 ( 2.2) </w:t>
             </w:r>
           </w:p>
         </w:tc>
@@ -3276,36 +3276,36 @@
                 <w:szCs w:val="18"/>
                 <w:color w:val="000000"/>
               </w:rPr>
-              <w:t xml:space="preserve">  35 ( 4.0) </w:t>
-            </w:r>
-          </w:p>
-        </w:tc>
-        <w:tc>
-          <w:tcPr>
-            <w:tcBorders/>
-            <w:shd w:val="clear" w:color="auto" w:fill="FFFFFF"/>
-            <w:tcMar>
-              <w:top w:w="0" w:type="dxa"/>
-              <w:bottom w:w="0" w:type="dxa"/>
-              <w:left w:w="0" w:type="dxa"/>
-              <w:right w:w="0" w:type="dxa"/>
-            </w:tcMar>
-            <w:vAlign w:val="center"/>
-          </w:tcPr>
-          <w:p>
-            <w:pPr>
-              <w:jc w:val="center"/>
-              <w:spacing w:after="100" w:before="100" w:line="120"/>
-              <w:ind w:firstLine="0" w:left="100" w:right="100"/>
-            </w:pPr>
-            <w:r xmlns:w="http://schemas.openxmlformats.org/wordprocessingml/2006/main" xmlns:wp="http://schemas.openxmlformats.org/drawingml/2006/wordprocessingDrawing" xmlns:r="http://schemas.openxmlformats.org/officeDocument/2006/relationships" xmlns:w14="http://schemas.microsoft.com/office/word/2010/wordml">
-              <w:rPr>
-                <w:rFonts w:ascii="Arial Narrow" w:hAnsi="Helvetica" w:eastAsia="Helvetica" w:cs="Helvetica"/>
-                <w:sz w:val="18"/>
-                <w:szCs w:val="18"/>
-                <w:color w:val="000000"/>
-              </w:rPr>
-              <w:t xml:space="preserve">   6 ( 1.7) </w:t>
+              <w:t xml:space="preserve">  32 ( 4.2) </w:t>
+            </w:r>
+          </w:p>
+        </w:tc>
+        <w:tc>
+          <w:tcPr>
+            <w:tcBorders/>
+            <w:shd w:val="clear" w:color="auto" w:fill="FFFFFF"/>
+            <w:tcMar>
+              <w:top w:w="0" w:type="dxa"/>
+              <w:bottom w:w="0" w:type="dxa"/>
+              <w:left w:w="0" w:type="dxa"/>
+              <w:right w:w="0" w:type="dxa"/>
+            </w:tcMar>
+            <w:vAlign w:val="center"/>
+          </w:tcPr>
+          <w:p>
+            <w:pPr>
+              <w:jc w:val="center"/>
+              <w:spacing w:after="100" w:before="100" w:line="120"/>
+              <w:ind w:firstLine="0" w:left="100" w:right="100"/>
+            </w:pPr>
+            <w:r xmlns:w="http://schemas.openxmlformats.org/wordprocessingml/2006/main" xmlns:wp="http://schemas.openxmlformats.org/drawingml/2006/wordprocessingDrawing" xmlns:r="http://schemas.openxmlformats.org/officeDocument/2006/relationships" xmlns:w14="http://schemas.microsoft.com/office/word/2010/wordml">
+              <w:rPr>
+                <w:rFonts w:ascii="Arial Narrow" w:hAnsi="Helvetica" w:eastAsia="Helvetica" w:cs="Helvetica"/>
+                <w:sz w:val="18"/>
+                <w:szCs w:val="18"/>
+                <w:color w:val="000000"/>
+              </w:rPr>
+              <w:t xml:space="preserve">  30 ( 3.3) </w:t>
             </w:r>
           </w:p>
         </w:tc>
@@ -3372,7 +3372,7 @@
                 <w:szCs w:val="18"/>
                 <w:color w:val="000000"/>
               </w:rPr>
-              <w:t xml:space="preserve">n_treatments (median [IQR])</w:t>
+              <w:t xml:space="preserve">Prior ART changes (median [IQR])</w:t>
             </w:r>
           </w:p>
         </w:tc>
@@ -3403,7 +3403,7 @@
                 <w:szCs w:val="18"/>
                 <w:color w:val="000000"/>
               </w:rPr>
-              <w:t xml:space="preserve">11.0 [7.0, 17.0]</w:t>
+              <w:t xml:space="preserve">11.0 [7.0, 16.0]</w:t>
             </w:r>
           </w:p>
         </w:tc>
@@ -3434,7 +3434,7 @@
                 <w:szCs w:val="18"/>
                 <w:color w:val="000000"/>
               </w:rPr>
-              <w:t xml:space="preserve"> 8.0 [4.0, 14.0]</w:t>
+              <w:t xml:space="preserve"> 7.0 [3.0, 12.0]</w:t>
             </w:r>
           </w:p>
         </w:tc>

</xml_diff>

<commit_message>
add years treatment and years hiv to table 1
</commit_message>
<xml_diff>
--- a/tables/02-overview_of_patients.docx
+++ b/tables/02-overview_of_patients.docx
@@ -3346,6 +3346,252 @@
         </w:trPr>
         <w:tc>
           <w:tcPr>
+            <w:tcBorders/>
+            <w:shd w:val="clear" w:color="auto" w:fill="FFFFFF"/>
+            <w:tcMar>
+              <w:top w:w="0" w:type="dxa"/>
+              <w:bottom w:w="0" w:type="dxa"/>
+              <w:left w:w="0" w:type="dxa"/>
+              <w:right w:w="0" w:type="dxa"/>
+            </w:tcMar>
+            <w:vAlign w:val="center"/>
+          </w:tcPr>
+          <w:p>
+            <w:pPr>
+              <w:jc w:val="left"/>
+              <w:spacing w:after="100" w:before="100" w:line="120"/>
+              <w:ind w:firstLine="0" w:left="100" w:right="100"/>
+            </w:pPr>
+            <w:r xmlns:w="http://schemas.openxmlformats.org/wordprocessingml/2006/main" xmlns:wp="http://schemas.openxmlformats.org/drawingml/2006/wordprocessingDrawing" xmlns:r="http://schemas.openxmlformats.org/officeDocument/2006/relationships" xmlns:w14="http://schemas.microsoft.com/office/word/2010/wordml">
+              <w:rPr>
+                <w:rFonts w:ascii="Arial Narrow" w:hAnsi="Helvetica" w:eastAsia="Helvetica" w:cs="Helvetica"/>
+                <w:b/>
+                <w:sz w:val="18"/>
+                <w:szCs w:val="18"/>
+                <w:color w:val="000000"/>
+              </w:rPr>
+              <w:t xml:space="preserve">Prior ART changes (median [IQR])</w:t>
+            </w:r>
+          </w:p>
+        </w:tc>
+        <w:tc>
+          <w:tcPr>
+            <w:tcBorders/>
+            <w:shd w:val="clear" w:color="auto" w:fill="FFFFFF"/>
+            <w:tcMar>
+              <w:top w:w="0" w:type="dxa"/>
+              <w:bottom w:w="0" w:type="dxa"/>
+              <w:left w:w="0" w:type="dxa"/>
+              <w:right w:w="0" w:type="dxa"/>
+            </w:tcMar>
+            <w:vAlign w:val="center"/>
+          </w:tcPr>
+          <w:p>
+            <w:pPr>
+              <w:jc w:val="center"/>
+              <w:spacing w:after="100" w:before="100" w:line="120"/>
+              <w:ind w:firstLine="0" w:left="100" w:right="100"/>
+            </w:pPr>
+            <w:r xmlns:w="http://schemas.openxmlformats.org/wordprocessingml/2006/main" xmlns:wp="http://schemas.openxmlformats.org/drawingml/2006/wordprocessingDrawing" xmlns:r="http://schemas.openxmlformats.org/officeDocument/2006/relationships" xmlns:w14="http://schemas.microsoft.com/office/word/2010/wordml">
+              <w:rPr>
+                <w:rFonts w:ascii="Arial Narrow" w:hAnsi="Helvetica" w:eastAsia="Helvetica" w:cs="Helvetica"/>
+                <w:sz w:val="18"/>
+                <w:szCs w:val="18"/>
+                <w:color w:val="000000"/>
+              </w:rPr>
+              <w:t xml:space="preserve">11.0 [7.0, 16.0]</w:t>
+            </w:r>
+          </w:p>
+        </w:tc>
+        <w:tc>
+          <w:tcPr>
+            <w:tcBorders/>
+            <w:shd w:val="clear" w:color="auto" w:fill="FFFFFF"/>
+            <w:tcMar>
+              <w:top w:w="0" w:type="dxa"/>
+              <w:bottom w:w="0" w:type="dxa"/>
+              <w:left w:w="0" w:type="dxa"/>
+              <w:right w:w="0" w:type="dxa"/>
+            </w:tcMar>
+            <w:vAlign w:val="center"/>
+          </w:tcPr>
+          <w:p>
+            <w:pPr>
+              <w:jc w:val="center"/>
+              <w:spacing w:after="100" w:before="100" w:line="120"/>
+              <w:ind w:firstLine="0" w:left="100" w:right="100"/>
+            </w:pPr>
+            <w:r xmlns:w="http://schemas.openxmlformats.org/wordprocessingml/2006/main" xmlns:wp="http://schemas.openxmlformats.org/drawingml/2006/wordprocessingDrawing" xmlns:r="http://schemas.openxmlformats.org/officeDocument/2006/relationships" xmlns:w14="http://schemas.microsoft.com/office/word/2010/wordml">
+              <w:rPr>
+                <w:rFonts w:ascii="Arial Narrow" w:hAnsi="Helvetica" w:eastAsia="Helvetica" w:cs="Helvetica"/>
+                <w:sz w:val="18"/>
+                <w:szCs w:val="18"/>
+                <w:color w:val="000000"/>
+              </w:rPr>
+              <w:t xml:space="preserve"> 7.0 [3.0, 12.0]</w:t>
+            </w:r>
+          </w:p>
+        </w:tc>
+        <w:tc>
+          <w:tcPr>
+            <w:tcBorders/>
+            <w:shd w:val="clear" w:color="auto" w:fill="FFFFFF"/>
+            <w:tcMar>
+              <w:top w:w="0" w:type="dxa"/>
+              <w:bottom w:w="0" w:type="dxa"/>
+              <w:left w:w="0" w:type="dxa"/>
+              <w:right w:w="0" w:type="dxa"/>
+            </w:tcMar>
+            <w:vAlign w:val="center"/>
+          </w:tcPr>
+          <w:p>
+            <w:pPr>
+              <w:jc w:val="center"/>
+              <w:spacing w:after="100" w:before="100" w:line="120"/>
+              <w:ind w:firstLine="0" w:left="100" w:right="100"/>
+            </w:pPr>
+            <w:r xmlns:w="http://schemas.openxmlformats.org/wordprocessingml/2006/main" xmlns:wp="http://schemas.openxmlformats.org/drawingml/2006/wordprocessingDrawing" xmlns:r="http://schemas.openxmlformats.org/officeDocument/2006/relationships" xmlns:w14="http://schemas.microsoft.com/office/word/2010/wordml">
+              <w:rPr>
+                <w:rFonts w:ascii="Arial Narrow" w:hAnsi="Helvetica" w:eastAsia="Helvetica" w:cs="Helvetica"/>
+                <w:sz w:val="18"/>
+                <w:szCs w:val="18"/>
+                <w:color w:val="000000"/>
+              </w:rPr>
+              <w:t xml:space="preserve">&lt;0.001</w:t>
+            </w:r>
+          </w:p>
+        </w:tc>
+      </w:tr>
+      <w:tr>
+        <w:trPr>
+          <w:cantSplit/>
+          <w:trHeight w:val="580" w:hRule="auto"/>
+        </w:trPr>
+        <w:tc>
+          <w:tcPr>
+            <w:tcBorders/>
+            <w:shd w:val="clear" w:color="auto" w:fill="FFFFFF"/>
+            <w:tcMar>
+              <w:top w:w="0" w:type="dxa"/>
+              <w:bottom w:w="0" w:type="dxa"/>
+              <w:left w:w="0" w:type="dxa"/>
+              <w:right w:w="0" w:type="dxa"/>
+            </w:tcMar>
+            <w:vAlign w:val="center"/>
+          </w:tcPr>
+          <w:p>
+            <w:pPr>
+              <w:jc w:val="left"/>
+              <w:spacing w:after="100" w:before="100" w:line="120"/>
+              <w:ind w:firstLine="0" w:left="100" w:right="100"/>
+            </w:pPr>
+            <w:r xmlns:w="http://schemas.openxmlformats.org/wordprocessingml/2006/main" xmlns:wp="http://schemas.openxmlformats.org/drawingml/2006/wordprocessingDrawing" xmlns:r="http://schemas.openxmlformats.org/officeDocument/2006/relationships" xmlns:w14="http://schemas.microsoft.com/office/word/2010/wordml">
+              <w:rPr>
+                <w:rFonts w:ascii="Arial Narrow" w:hAnsi="Helvetica" w:eastAsia="Helvetica" w:cs="Helvetica"/>
+                <w:b/>
+                <w:sz w:val="18"/>
+                <w:szCs w:val="18"/>
+                <w:color w:val="000000"/>
+              </w:rPr>
+              <w:t xml:space="preserve">years_first_hiv (mean (SD))</w:t>
+            </w:r>
+          </w:p>
+        </w:tc>
+        <w:tc>
+          <w:tcPr>
+            <w:tcBorders/>
+            <w:shd w:val="clear" w:color="auto" w:fill="FFFFFF"/>
+            <w:tcMar>
+              <w:top w:w="0" w:type="dxa"/>
+              <w:bottom w:w="0" w:type="dxa"/>
+              <w:left w:w="0" w:type="dxa"/>
+              <w:right w:w="0" w:type="dxa"/>
+            </w:tcMar>
+            <w:vAlign w:val="center"/>
+          </w:tcPr>
+          <w:p>
+            <w:pPr>
+              <w:jc w:val="center"/>
+              <w:spacing w:after="100" w:before="100" w:line="120"/>
+              <w:ind w:firstLine="0" w:left="100" w:right="100"/>
+            </w:pPr>
+            <w:r xmlns:w="http://schemas.openxmlformats.org/wordprocessingml/2006/main" xmlns:wp="http://schemas.openxmlformats.org/drawingml/2006/wordprocessingDrawing" xmlns:r="http://schemas.openxmlformats.org/officeDocument/2006/relationships" xmlns:w14="http://schemas.microsoft.com/office/word/2010/wordml">
+              <w:rPr>
+                <w:rFonts w:ascii="Arial Narrow" w:hAnsi="Helvetica" w:eastAsia="Helvetica" w:cs="Helvetica"/>
+                <w:sz w:val="18"/>
+                <w:szCs w:val="18"/>
+                <w:color w:val="000000"/>
+              </w:rPr>
+              <w:t xml:space="preserve">21.8 (8.0)</w:t>
+            </w:r>
+          </w:p>
+        </w:tc>
+        <w:tc>
+          <w:tcPr>
+            <w:tcBorders/>
+            <w:shd w:val="clear" w:color="auto" w:fill="FFFFFF"/>
+            <w:tcMar>
+              <w:top w:w="0" w:type="dxa"/>
+              <w:bottom w:w="0" w:type="dxa"/>
+              <w:left w:w="0" w:type="dxa"/>
+              <w:right w:w="0" w:type="dxa"/>
+            </w:tcMar>
+            <w:vAlign w:val="center"/>
+          </w:tcPr>
+          <w:p>
+            <w:pPr>
+              <w:jc w:val="center"/>
+              <w:spacing w:after="100" w:before="100" w:line="120"/>
+              <w:ind w:firstLine="0" w:left="100" w:right="100"/>
+            </w:pPr>
+            <w:r xmlns:w="http://schemas.openxmlformats.org/wordprocessingml/2006/main" xmlns:wp="http://schemas.openxmlformats.org/drawingml/2006/wordprocessingDrawing" xmlns:r="http://schemas.openxmlformats.org/officeDocument/2006/relationships" xmlns:w14="http://schemas.microsoft.com/office/word/2010/wordml">
+              <w:rPr>
+                <w:rFonts w:ascii="Arial Narrow" w:hAnsi="Helvetica" w:eastAsia="Helvetica" w:cs="Helvetica"/>
+                <w:sz w:val="18"/>
+                <w:szCs w:val="18"/>
+                <w:color w:val="000000"/>
+              </w:rPr>
+              <w:t xml:space="preserve">15.9 (10.6)</w:t>
+            </w:r>
+          </w:p>
+        </w:tc>
+        <w:tc>
+          <w:tcPr>
+            <w:tcBorders/>
+            <w:shd w:val="clear" w:color="auto" w:fill="FFFFFF"/>
+            <w:tcMar>
+              <w:top w:w="0" w:type="dxa"/>
+              <w:bottom w:w="0" w:type="dxa"/>
+              <w:left w:w="0" w:type="dxa"/>
+              <w:right w:w="0" w:type="dxa"/>
+            </w:tcMar>
+            <w:vAlign w:val="center"/>
+          </w:tcPr>
+          <w:p>
+            <w:pPr>
+              <w:jc w:val="center"/>
+              <w:spacing w:after="100" w:before="100" w:line="120"/>
+              <w:ind w:firstLine="0" w:left="100" w:right="100"/>
+            </w:pPr>
+            <w:r xmlns:w="http://schemas.openxmlformats.org/wordprocessingml/2006/main" xmlns:wp="http://schemas.openxmlformats.org/drawingml/2006/wordprocessingDrawing" xmlns:r="http://schemas.openxmlformats.org/officeDocument/2006/relationships" xmlns:w14="http://schemas.microsoft.com/office/word/2010/wordml">
+              <w:rPr>
+                <w:rFonts w:ascii="Arial Narrow" w:hAnsi="Helvetica" w:eastAsia="Helvetica" w:cs="Helvetica"/>
+                <w:sz w:val="18"/>
+                <w:szCs w:val="18"/>
+                <w:color w:val="000000"/>
+              </w:rPr>
+              <w:t xml:space="preserve">&lt;0.001</w:t>
+            </w:r>
+          </w:p>
+        </w:tc>
+      </w:tr>
+      <w:tr>
+        <w:trPr>
+          <w:cantSplit/>
+          <w:trHeight w:val="580" w:hRule="auto"/>
+        </w:trPr>
+        <w:tc>
+          <w:tcPr>
             <w:tcBorders>
               <w:bottom w:val="single" w:sz="16" w:space="0" w:color="666666"/>
             </w:tcBorders>
@@ -3372,7 +3618,7 @@
                 <w:szCs w:val="18"/>
                 <w:color w:val="000000"/>
               </w:rPr>
-              <w:t xml:space="preserve">Prior ART changes (median [IQR])</w:t>
+              <w:t xml:space="preserve">years_treatment (mean (SD))</w:t>
             </w:r>
           </w:p>
         </w:tc>
@@ -3403,7 +3649,7 @@
                 <w:szCs w:val="18"/>
                 <w:color w:val="000000"/>
               </w:rPr>
-              <w:t xml:space="preserve">11.0 [7.0, 16.0]</w:t>
+              <w:t xml:space="preserve">18.3 (6.9)</w:t>
             </w:r>
           </w:p>
         </w:tc>
@@ -3434,7 +3680,7 @@
                 <w:szCs w:val="18"/>
                 <w:color w:val="000000"/>
               </w:rPr>
-              <w:t xml:space="preserve"> 7.0 [3.0, 12.0]</w:t>
+              <w:t xml:space="preserve">12.9 (8.5)</w:t>
             </w:r>
           </w:p>
         </w:tc>

</xml_diff>

<commit_message>
add baseline anchor agents to table 1
</commit_message>
<xml_diff>
--- a/tables/02-overview_of_patients.docx
+++ b/tables/02-overview_of_patients.docx
@@ -18,7 +18,7 @@
         <w:tblLook w:firstRow="1" w:lastRow="0" w:firstColumn="0" w:lastColumn="0" w:noHBand="0" w:noVBand="1"/>
       </w:tblPr>
       <w:tblGrid>
-        <w:gridCol w:w="2797"/>
+        <w:gridCol w:w="2806"/>
         <w:gridCol w:w="1724"/>
         <w:gridCol w:w="1478"/>
         <w:gridCol w:w="866"/>
@@ -2393,65 +2393,65 @@
                 <w:szCs w:val="18"/>
                 <w:color w:val="000000"/>
               </w:rPr>
-              <w:t xml:space="preserve">center (%)</w:t>
-            </w:r>
-          </w:p>
-        </w:tc>
-        <w:tc>
-          <w:tcPr>
-            <w:tcBorders/>
-            <w:shd w:val="clear" w:color="auto" w:fill="FFFFFF"/>
-            <w:tcMar>
-              <w:top w:w="0" w:type="dxa"/>
-              <w:bottom w:w="0" w:type="dxa"/>
-              <w:left w:w="0" w:type="dxa"/>
-              <w:right w:w="0" w:type="dxa"/>
-            </w:tcMar>
-            <w:vAlign w:val="center"/>
-          </w:tcPr>
-          <w:p>
-            <w:pPr>
-              <w:jc w:val="center"/>
-              <w:spacing w:after="100" w:before="100" w:line="120"/>
-              <w:ind w:firstLine="0" w:left="100" w:right="100"/>
-            </w:pPr>
-            <w:r xmlns:w="http://schemas.openxmlformats.org/wordprocessingml/2006/main" xmlns:wp="http://schemas.openxmlformats.org/drawingml/2006/wordprocessingDrawing" xmlns:r="http://schemas.openxmlformats.org/officeDocument/2006/relationships" xmlns:w14="http://schemas.microsoft.com/office/word/2010/wordml">
-              <w:rPr>
-                <w:rFonts w:ascii="Arial Narrow" w:hAnsi="Helvetica" w:eastAsia="Helvetica" w:cs="Helvetica"/>
-                <w:sz w:val="18"/>
-                <w:szCs w:val="18"/>
-                <w:color w:val="000000"/>
-              </w:rPr>
-              <w:t xml:space="preserve"> </w:t>
-            </w:r>
-          </w:p>
-        </w:tc>
-        <w:tc>
-          <w:tcPr>
-            <w:tcBorders/>
-            <w:shd w:val="clear" w:color="auto" w:fill="FFFFFF"/>
-            <w:tcMar>
-              <w:top w:w="0" w:type="dxa"/>
-              <w:bottom w:w="0" w:type="dxa"/>
-              <w:left w:w="0" w:type="dxa"/>
-              <w:right w:w="0" w:type="dxa"/>
-            </w:tcMar>
-            <w:vAlign w:val="center"/>
-          </w:tcPr>
-          <w:p>
-            <w:pPr>
-              <w:jc w:val="center"/>
-              <w:spacing w:after="100" w:before="100" w:line="120"/>
-              <w:ind w:firstLine="0" w:left="100" w:right="100"/>
-            </w:pPr>
-            <w:r xmlns:w="http://schemas.openxmlformats.org/wordprocessingml/2006/main" xmlns:wp="http://schemas.openxmlformats.org/drawingml/2006/wordprocessingDrawing" xmlns:r="http://schemas.openxmlformats.org/officeDocument/2006/relationships" xmlns:w14="http://schemas.microsoft.com/office/word/2010/wordml">
-              <w:rPr>
-                <w:rFonts w:ascii="Arial Narrow" w:hAnsi="Helvetica" w:eastAsia="Helvetica" w:cs="Helvetica"/>
-                <w:sz w:val="18"/>
-                <w:szCs w:val="18"/>
-                <w:color w:val="000000"/>
-              </w:rPr>
-              <w:t xml:space="preserve"> </w:t>
+              <w:t xml:space="preserve">Prior ART changes (median [IQR])</w:t>
+            </w:r>
+          </w:p>
+        </w:tc>
+        <w:tc>
+          <w:tcPr>
+            <w:tcBorders/>
+            <w:shd w:val="clear" w:color="auto" w:fill="FFFFFF"/>
+            <w:tcMar>
+              <w:top w:w="0" w:type="dxa"/>
+              <w:bottom w:w="0" w:type="dxa"/>
+              <w:left w:w="0" w:type="dxa"/>
+              <w:right w:w="0" w:type="dxa"/>
+            </w:tcMar>
+            <w:vAlign w:val="center"/>
+          </w:tcPr>
+          <w:p>
+            <w:pPr>
+              <w:jc w:val="center"/>
+              <w:spacing w:after="100" w:before="100" w:line="120"/>
+              <w:ind w:firstLine="0" w:left="100" w:right="100"/>
+            </w:pPr>
+            <w:r xmlns:w="http://schemas.openxmlformats.org/wordprocessingml/2006/main" xmlns:wp="http://schemas.openxmlformats.org/drawingml/2006/wordprocessingDrawing" xmlns:r="http://schemas.openxmlformats.org/officeDocument/2006/relationships" xmlns:w14="http://schemas.microsoft.com/office/word/2010/wordml">
+              <w:rPr>
+                <w:rFonts w:ascii="Arial Narrow" w:hAnsi="Helvetica" w:eastAsia="Helvetica" w:cs="Helvetica"/>
+                <w:sz w:val="18"/>
+                <w:szCs w:val="18"/>
+                <w:color w:val="000000"/>
+              </w:rPr>
+              <w:t xml:space="preserve">11.0 [7.0, 16.0]</w:t>
+            </w:r>
+          </w:p>
+        </w:tc>
+        <w:tc>
+          <w:tcPr>
+            <w:tcBorders/>
+            <w:shd w:val="clear" w:color="auto" w:fill="FFFFFF"/>
+            <w:tcMar>
+              <w:top w:w="0" w:type="dxa"/>
+              <w:bottom w:w="0" w:type="dxa"/>
+              <w:left w:w="0" w:type="dxa"/>
+              <w:right w:w="0" w:type="dxa"/>
+            </w:tcMar>
+            <w:vAlign w:val="center"/>
+          </w:tcPr>
+          <w:p>
+            <w:pPr>
+              <w:jc w:val="center"/>
+              <w:spacing w:after="100" w:before="100" w:line="120"/>
+              <w:ind w:firstLine="0" w:left="100" w:right="100"/>
+            </w:pPr>
+            <w:r xmlns:w="http://schemas.openxmlformats.org/wordprocessingml/2006/main" xmlns:wp="http://schemas.openxmlformats.org/drawingml/2006/wordprocessingDrawing" xmlns:r="http://schemas.openxmlformats.org/officeDocument/2006/relationships" xmlns:w14="http://schemas.microsoft.com/office/word/2010/wordml">
+              <w:rPr>
+                <w:rFonts w:ascii="Arial Narrow" w:hAnsi="Helvetica" w:eastAsia="Helvetica" w:cs="Helvetica"/>
+                <w:sz w:val="18"/>
+                <w:szCs w:val="18"/>
+                <w:color w:val="000000"/>
+              </w:rPr>
+              <w:t xml:space="preserve"> 7.0 [3.0, 12.0]</w:t>
             </w:r>
           </w:p>
         </w:tc>
@@ -2506,103 +2506,104 @@
             <w:pPr>
               <w:jc w:val="left"/>
               <w:spacing w:after="100" w:before="100" w:line="120"/>
-              <w:ind w:firstLine="0" w:left="280" w:right="100"/>
-            </w:pPr>
-            <w:r xmlns:w="http://schemas.openxmlformats.org/wordprocessingml/2006/main" xmlns:wp="http://schemas.openxmlformats.org/drawingml/2006/wordprocessingDrawing" xmlns:r="http://schemas.openxmlformats.org/officeDocument/2006/relationships" xmlns:w14="http://schemas.microsoft.com/office/word/2010/wordml">
-              <w:rPr>
-                <w:rFonts w:ascii="Arial Narrow" w:hAnsi="Helvetica" w:eastAsia="Helvetica" w:cs="Helvetica"/>
-                <w:sz w:val="18"/>
-                <w:szCs w:val="18"/>
-                <w:color w:val="000000"/>
-              </w:rPr>
-              <w:t xml:space="preserve">   ZH</w:t>
-            </w:r>
-          </w:p>
-        </w:tc>
-        <w:tc>
-          <w:tcPr>
-            <w:tcBorders/>
-            <w:shd w:val="clear" w:color="auto" w:fill="FFFFFF"/>
-            <w:tcMar>
-              <w:top w:w="0" w:type="dxa"/>
-              <w:bottom w:w="0" w:type="dxa"/>
-              <w:left w:w="0" w:type="dxa"/>
-              <w:right w:w="0" w:type="dxa"/>
-            </w:tcMar>
-            <w:vAlign w:val="center"/>
-          </w:tcPr>
-          <w:p>
-            <w:pPr>
-              <w:jc w:val="center"/>
-              <w:spacing w:after="100" w:before="100" w:line="120"/>
-              <w:ind w:firstLine="0" w:left="100" w:right="100"/>
-            </w:pPr>
-            <w:r xmlns:w="http://schemas.openxmlformats.org/wordprocessingml/2006/main" xmlns:wp="http://schemas.openxmlformats.org/drawingml/2006/wordprocessingDrawing" xmlns:r="http://schemas.openxmlformats.org/officeDocument/2006/relationships" xmlns:w14="http://schemas.microsoft.com/office/word/2010/wordml">
-              <w:rPr>
-                <w:rFonts w:ascii="Arial Narrow" w:hAnsi="Helvetica" w:eastAsia="Helvetica" w:cs="Helvetica"/>
-                <w:sz w:val="18"/>
-                <w:szCs w:val="18"/>
-                <w:color w:val="000000"/>
-              </w:rPr>
-              <w:t xml:space="preserve"> 301 (39.4) </w:t>
-            </w:r>
-          </w:p>
-        </w:tc>
-        <w:tc>
-          <w:tcPr>
-            <w:tcBorders/>
-            <w:shd w:val="clear" w:color="auto" w:fill="FFFFFF"/>
-            <w:tcMar>
-              <w:top w:w="0" w:type="dxa"/>
-              <w:bottom w:w="0" w:type="dxa"/>
-              <w:left w:w="0" w:type="dxa"/>
-              <w:right w:w="0" w:type="dxa"/>
-            </w:tcMar>
-            <w:vAlign w:val="center"/>
-          </w:tcPr>
-          <w:p>
-            <w:pPr>
-              <w:jc w:val="center"/>
-              <w:spacing w:after="100" w:before="100" w:line="120"/>
-              <w:ind w:firstLine="0" w:left="100" w:right="100"/>
-            </w:pPr>
-            <w:r xmlns:w="http://schemas.openxmlformats.org/wordprocessingml/2006/main" xmlns:wp="http://schemas.openxmlformats.org/drawingml/2006/wordprocessingDrawing" xmlns:r="http://schemas.openxmlformats.org/officeDocument/2006/relationships" xmlns:w14="http://schemas.microsoft.com/office/word/2010/wordml">
-              <w:rPr>
-                <w:rFonts w:ascii="Arial Narrow" w:hAnsi="Helvetica" w:eastAsia="Helvetica" w:cs="Helvetica"/>
-                <w:sz w:val="18"/>
-                <w:szCs w:val="18"/>
-                <w:color w:val="000000"/>
-              </w:rPr>
-              <w:t xml:space="preserve"> 342 (37.7) </w:t>
-            </w:r>
-          </w:p>
-        </w:tc>
-        <w:tc>
-          <w:tcPr>
-            <w:tcBorders/>
-            <w:shd w:val="clear" w:color="auto" w:fill="FFFFFF"/>
-            <w:tcMar>
-              <w:top w:w="0" w:type="dxa"/>
-              <w:bottom w:w="0" w:type="dxa"/>
-              <w:left w:w="0" w:type="dxa"/>
-              <w:right w:w="0" w:type="dxa"/>
-            </w:tcMar>
-            <w:vAlign w:val="center"/>
-          </w:tcPr>
-          <w:p>
-            <w:pPr>
-              <w:jc w:val="center"/>
-              <w:spacing w:after="100" w:before="100" w:line="120"/>
-              <w:ind w:firstLine="0" w:left="100" w:right="100"/>
-            </w:pPr>
-            <w:r xmlns:w="http://schemas.openxmlformats.org/wordprocessingml/2006/main" xmlns:wp="http://schemas.openxmlformats.org/drawingml/2006/wordprocessingDrawing" xmlns:r="http://schemas.openxmlformats.org/officeDocument/2006/relationships" xmlns:w14="http://schemas.microsoft.com/office/word/2010/wordml">
-              <w:rPr>
-                <w:rFonts w:ascii="Arial Narrow" w:hAnsi="Helvetica" w:eastAsia="Helvetica" w:cs="Helvetica"/>
-                <w:sz w:val="18"/>
-                <w:szCs w:val="18"/>
-                <w:color w:val="000000"/>
-              </w:rPr>
-              <w:t xml:space="preserve"/>
+              <w:ind w:firstLine="0" w:left="100" w:right="100"/>
+            </w:pPr>
+            <w:r xmlns:w="http://schemas.openxmlformats.org/wordprocessingml/2006/main" xmlns:wp="http://schemas.openxmlformats.org/drawingml/2006/wordprocessingDrawing" xmlns:r="http://schemas.openxmlformats.org/officeDocument/2006/relationships" xmlns:w14="http://schemas.microsoft.com/office/word/2010/wordml">
+              <w:rPr>
+                <w:rFonts w:ascii="Arial Narrow" w:hAnsi="Helvetica" w:eastAsia="Helvetica" w:cs="Helvetica"/>
+                <w:b/>
+                <w:sz w:val="18"/>
+                <w:szCs w:val="18"/>
+                <w:color w:val="000000"/>
+              </w:rPr>
+              <w:t xml:space="preserve">years_first_hiv (median [IQR])</w:t>
+            </w:r>
+          </w:p>
+        </w:tc>
+        <w:tc>
+          <w:tcPr>
+            <w:tcBorders/>
+            <w:shd w:val="clear" w:color="auto" w:fill="FFFFFF"/>
+            <w:tcMar>
+              <w:top w:w="0" w:type="dxa"/>
+              <w:bottom w:w="0" w:type="dxa"/>
+              <w:left w:w="0" w:type="dxa"/>
+              <w:right w:w="0" w:type="dxa"/>
+            </w:tcMar>
+            <w:vAlign w:val="center"/>
+          </w:tcPr>
+          <w:p>
+            <w:pPr>
+              <w:jc w:val="center"/>
+              <w:spacing w:after="100" w:before="100" w:line="120"/>
+              <w:ind w:firstLine="0" w:left="100" w:right="100"/>
+            </w:pPr>
+            <w:r xmlns:w="http://schemas.openxmlformats.org/wordprocessingml/2006/main" xmlns:wp="http://schemas.openxmlformats.org/drawingml/2006/wordprocessingDrawing" xmlns:r="http://schemas.openxmlformats.org/officeDocument/2006/relationships" xmlns:w14="http://schemas.microsoft.com/office/word/2010/wordml">
+              <w:rPr>
+                <w:rFonts w:ascii="Arial Narrow" w:hAnsi="Helvetica" w:eastAsia="Helvetica" w:cs="Helvetica"/>
+                <w:sz w:val="18"/>
+                <w:szCs w:val="18"/>
+                <w:color w:val="000000"/>
+              </w:rPr>
+              <w:t xml:space="preserve">23.2 [16.7, 28.1]</w:t>
+            </w:r>
+          </w:p>
+        </w:tc>
+        <w:tc>
+          <w:tcPr>
+            <w:tcBorders/>
+            <w:shd w:val="clear" w:color="auto" w:fill="FFFFFF"/>
+            <w:tcMar>
+              <w:top w:w="0" w:type="dxa"/>
+              <w:bottom w:w="0" w:type="dxa"/>
+              <w:left w:w="0" w:type="dxa"/>
+              <w:right w:w="0" w:type="dxa"/>
+            </w:tcMar>
+            <w:vAlign w:val="center"/>
+          </w:tcPr>
+          <w:p>
+            <w:pPr>
+              <w:jc w:val="center"/>
+              <w:spacing w:after="100" w:before="100" w:line="120"/>
+              <w:ind w:firstLine="0" w:left="100" w:right="100"/>
+            </w:pPr>
+            <w:r xmlns:w="http://schemas.openxmlformats.org/wordprocessingml/2006/main" xmlns:wp="http://schemas.openxmlformats.org/drawingml/2006/wordprocessingDrawing" xmlns:r="http://schemas.openxmlformats.org/officeDocument/2006/relationships" xmlns:w14="http://schemas.microsoft.com/office/word/2010/wordml">
+              <w:rPr>
+                <w:rFonts w:ascii="Arial Narrow" w:hAnsi="Helvetica" w:eastAsia="Helvetica" w:cs="Helvetica"/>
+                <w:sz w:val="18"/>
+                <w:szCs w:val="18"/>
+                <w:color w:val="000000"/>
+              </w:rPr>
+              <w:t xml:space="preserve">16.4 [6.1, 24.9]</w:t>
+            </w:r>
+          </w:p>
+        </w:tc>
+        <w:tc>
+          <w:tcPr>
+            <w:tcBorders/>
+            <w:shd w:val="clear" w:color="auto" w:fill="FFFFFF"/>
+            <w:tcMar>
+              <w:top w:w="0" w:type="dxa"/>
+              <w:bottom w:w="0" w:type="dxa"/>
+              <w:left w:w="0" w:type="dxa"/>
+              <w:right w:w="0" w:type="dxa"/>
+            </w:tcMar>
+            <w:vAlign w:val="center"/>
+          </w:tcPr>
+          <w:p>
+            <w:pPr>
+              <w:jc w:val="center"/>
+              <w:spacing w:after="100" w:before="100" w:line="120"/>
+              <w:ind w:firstLine="0" w:left="100" w:right="100"/>
+            </w:pPr>
+            <w:r xmlns:w="http://schemas.openxmlformats.org/wordprocessingml/2006/main" xmlns:wp="http://schemas.openxmlformats.org/drawingml/2006/wordprocessingDrawing" xmlns:r="http://schemas.openxmlformats.org/officeDocument/2006/relationships" xmlns:w14="http://schemas.microsoft.com/office/word/2010/wordml">
+              <w:rPr>
+                <w:rFonts w:ascii="Arial Narrow" w:hAnsi="Helvetica" w:eastAsia="Helvetica" w:cs="Helvetica"/>
+                <w:sz w:val="18"/>
+                <w:szCs w:val="18"/>
+                <w:color w:val="000000"/>
+              </w:rPr>
+              <w:t xml:space="preserve">&lt;0.001</w:t>
             </w:r>
           </w:p>
         </w:tc>
@@ -2628,103 +2629,104 @@
             <w:pPr>
               <w:jc w:val="left"/>
               <w:spacing w:after="100" w:before="100" w:line="120"/>
-              <w:ind w:firstLine="0" w:left="280" w:right="100"/>
-            </w:pPr>
-            <w:r xmlns:w="http://schemas.openxmlformats.org/wordprocessingml/2006/main" xmlns:wp="http://schemas.openxmlformats.org/drawingml/2006/wordprocessingDrawing" xmlns:r="http://schemas.openxmlformats.org/officeDocument/2006/relationships" xmlns:w14="http://schemas.microsoft.com/office/word/2010/wordml">
-              <w:rPr>
-                <w:rFonts w:ascii="Arial Narrow" w:hAnsi="Helvetica" w:eastAsia="Helvetica" w:cs="Helvetica"/>
-                <w:sz w:val="18"/>
-                <w:szCs w:val="18"/>
-                <w:color w:val="000000"/>
-              </w:rPr>
-              <w:t xml:space="preserve">   BS</w:t>
-            </w:r>
-          </w:p>
-        </w:tc>
-        <w:tc>
-          <w:tcPr>
-            <w:tcBorders/>
-            <w:shd w:val="clear" w:color="auto" w:fill="FFFFFF"/>
-            <w:tcMar>
-              <w:top w:w="0" w:type="dxa"/>
-              <w:bottom w:w="0" w:type="dxa"/>
-              <w:left w:w="0" w:type="dxa"/>
-              <w:right w:w="0" w:type="dxa"/>
-            </w:tcMar>
-            <w:vAlign w:val="center"/>
-          </w:tcPr>
-          <w:p>
-            <w:pPr>
-              <w:jc w:val="center"/>
-              <w:spacing w:after="100" w:before="100" w:line="120"/>
-              <w:ind w:firstLine="0" w:left="100" w:right="100"/>
-            </w:pPr>
-            <w:r xmlns:w="http://schemas.openxmlformats.org/wordprocessingml/2006/main" xmlns:wp="http://schemas.openxmlformats.org/drawingml/2006/wordprocessingDrawing" xmlns:r="http://schemas.openxmlformats.org/officeDocument/2006/relationships" xmlns:w14="http://schemas.microsoft.com/office/word/2010/wordml">
-              <w:rPr>
-                <w:rFonts w:ascii="Arial Narrow" w:hAnsi="Helvetica" w:eastAsia="Helvetica" w:cs="Helvetica"/>
-                <w:sz w:val="18"/>
-                <w:szCs w:val="18"/>
-                <w:color w:val="000000"/>
-              </w:rPr>
-              <w:t xml:space="preserve">  55 ( 7.2) </w:t>
-            </w:r>
-          </w:p>
-        </w:tc>
-        <w:tc>
-          <w:tcPr>
-            <w:tcBorders/>
-            <w:shd w:val="clear" w:color="auto" w:fill="FFFFFF"/>
-            <w:tcMar>
-              <w:top w:w="0" w:type="dxa"/>
-              <w:bottom w:w="0" w:type="dxa"/>
-              <w:left w:w="0" w:type="dxa"/>
-              <w:right w:w="0" w:type="dxa"/>
-            </w:tcMar>
-            <w:vAlign w:val="center"/>
-          </w:tcPr>
-          <w:p>
-            <w:pPr>
-              <w:jc w:val="center"/>
-              <w:spacing w:after="100" w:before="100" w:line="120"/>
-              <w:ind w:firstLine="0" w:left="100" w:right="100"/>
-            </w:pPr>
-            <w:r xmlns:w="http://schemas.openxmlformats.org/wordprocessingml/2006/main" xmlns:wp="http://schemas.openxmlformats.org/drawingml/2006/wordprocessingDrawing" xmlns:r="http://schemas.openxmlformats.org/officeDocument/2006/relationships" xmlns:w14="http://schemas.microsoft.com/office/word/2010/wordml">
-              <w:rPr>
-                <w:rFonts w:ascii="Arial Narrow" w:hAnsi="Helvetica" w:eastAsia="Helvetica" w:cs="Helvetica"/>
-                <w:sz w:val="18"/>
-                <w:szCs w:val="18"/>
-                <w:color w:val="000000"/>
-              </w:rPr>
-              <w:t xml:space="preserve"> 113 (12.5) </w:t>
-            </w:r>
-          </w:p>
-        </w:tc>
-        <w:tc>
-          <w:tcPr>
-            <w:tcBorders/>
-            <w:shd w:val="clear" w:color="auto" w:fill="FFFFFF"/>
-            <w:tcMar>
-              <w:top w:w="0" w:type="dxa"/>
-              <w:bottom w:w="0" w:type="dxa"/>
-              <w:left w:w="0" w:type="dxa"/>
-              <w:right w:w="0" w:type="dxa"/>
-            </w:tcMar>
-            <w:vAlign w:val="center"/>
-          </w:tcPr>
-          <w:p>
-            <w:pPr>
-              <w:jc w:val="center"/>
-              <w:spacing w:after="100" w:before="100" w:line="120"/>
-              <w:ind w:firstLine="0" w:left="100" w:right="100"/>
-            </w:pPr>
-            <w:r xmlns:w="http://schemas.openxmlformats.org/wordprocessingml/2006/main" xmlns:wp="http://schemas.openxmlformats.org/drawingml/2006/wordprocessingDrawing" xmlns:r="http://schemas.openxmlformats.org/officeDocument/2006/relationships" xmlns:w14="http://schemas.microsoft.com/office/word/2010/wordml">
-              <w:rPr>
-                <w:rFonts w:ascii="Arial Narrow" w:hAnsi="Helvetica" w:eastAsia="Helvetica" w:cs="Helvetica"/>
-                <w:sz w:val="18"/>
-                <w:szCs w:val="18"/>
-                <w:color w:val="000000"/>
-              </w:rPr>
-              <w:t xml:space="preserve"/>
+              <w:ind w:firstLine="0" w:left="100" w:right="100"/>
+            </w:pPr>
+            <w:r xmlns:w="http://schemas.openxmlformats.org/wordprocessingml/2006/main" xmlns:wp="http://schemas.openxmlformats.org/drawingml/2006/wordprocessingDrawing" xmlns:r="http://schemas.openxmlformats.org/officeDocument/2006/relationships" xmlns:w14="http://schemas.microsoft.com/office/word/2010/wordml">
+              <w:rPr>
+                <w:rFonts w:ascii="Arial Narrow" w:hAnsi="Helvetica" w:eastAsia="Helvetica" w:cs="Helvetica"/>
+                <w:b/>
+                <w:sz w:val="18"/>
+                <w:szCs w:val="18"/>
+                <w:color w:val="000000"/>
+              </w:rPr>
+              <w:t xml:space="preserve">years_treatment (median [IQR])</w:t>
+            </w:r>
+          </w:p>
+        </w:tc>
+        <w:tc>
+          <w:tcPr>
+            <w:tcBorders/>
+            <w:shd w:val="clear" w:color="auto" w:fill="FFFFFF"/>
+            <w:tcMar>
+              <w:top w:w="0" w:type="dxa"/>
+              <w:bottom w:w="0" w:type="dxa"/>
+              <w:left w:w="0" w:type="dxa"/>
+              <w:right w:w="0" w:type="dxa"/>
+            </w:tcMar>
+            <w:vAlign w:val="center"/>
+          </w:tcPr>
+          <w:p>
+            <w:pPr>
+              <w:jc w:val="center"/>
+              <w:spacing w:after="100" w:before="100" w:line="120"/>
+              <w:ind w:firstLine="0" w:left="100" w:right="100"/>
+            </w:pPr>
+            <w:r xmlns:w="http://schemas.openxmlformats.org/wordprocessingml/2006/main" xmlns:wp="http://schemas.openxmlformats.org/drawingml/2006/wordprocessingDrawing" xmlns:r="http://schemas.openxmlformats.org/officeDocument/2006/relationships" xmlns:w14="http://schemas.microsoft.com/office/word/2010/wordml">
+              <w:rPr>
+                <w:rFonts w:ascii="Arial Narrow" w:hAnsi="Helvetica" w:eastAsia="Helvetica" w:cs="Helvetica"/>
+                <w:sz w:val="18"/>
+                <w:szCs w:val="18"/>
+                <w:color w:val="000000"/>
+              </w:rPr>
+              <w:t xml:space="preserve">20.3 [14.4, 23.2]</w:t>
+            </w:r>
+          </w:p>
+        </w:tc>
+        <w:tc>
+          <w:tcPr>
+            <w:tcBorders/>
+            <w:shd w:val="clear" w:color="auto" w:fill="FFFFFF"/>
+            <w:tcMar>
+              <w:top w:w="0" w:type="dxa"/>
+              <w:bottom w:w="0" w:type="dxa"/>
+              <w:left w:w="0" w:type="dxa"/>
+              <w:right w:w="0" w:type="dxa"/>
+            </w:tcMar>
+            <w:vAlign w:val="center"/>
+          </w:tcPr>
+          <w:p>
+            <w:pPr>
+              <w:jc w:val="center"/>
+              <w:spacing w:after="100" w:before="100" w:line="120"/>
+              <w:ind w:firstLine="0" w:left="100" w:right="100"/>
+            </w:pPr>
+            <w:r xmlns:w="http://schemas.openxmlformats.org/wordprocessingml/2006/main" xmlns:wp="http://schemas.openxmlformats.org/drawingml/2006/wordprocessingDrawing" xmlns:r="http://schemas.openxmlformats.org/officeDocument/2006/relationships" xmlns:w14="http://schemas.microsoft.com/office/word/2010/wordml">
+              <w:rPr>
+                <w:rFonts w:ascii="Arial Narrow" w:hAnsi="Helvetica" w:eastAsia="Helvetica" w:cs="Helvetica"/>
+                <w:sz w:val="18"/>
+                <w:szCs w:val="18"/>
+                <w:color w:val="000000"/>
+              </w:rPr>
+              <w:t xml:space="preserve">14.0 [4.6, 20.4]</w:t>
+            </w:r>
+          </w:p>
+        </w:tc>
+        <w:tc>
+          <w:tcPr>
+            <w:tcBorders/>
+            <w:shd w:val="clear" w:color="auto" w:fill="FFFFFF"/>
+            <w:tcMar>
+              <w:top w:w="0" w:type="dxa"/>
+              <w:bottom w:w="0" w:type="dxa"/>
+              <w:left w:w="0" w:type="dxa"/>
+              <w:right w:w="0" w:type="dxa"/>
+            </w:tcMar>
+            <w:vAlign w:val="center"/>
+          </w:tcPr>
+          <w:p>
+            <w:pPr>
+              <w:jc w:val="center"/>
+              <w:spacing w:after="100" w:before="100" w:line="120"/>
+              <w:ind w:firstLine="0" w:left="100" w:right="100"/>
+            </w:pPr>
+            <w:r xmlns:w="http://schemas.openxmlformats.org/wordprocessingml/2006/main" xmlns:wp="http://schemas.openxmlformats.org/drawingml/2006/wordprocessingDrawing" xmlns:r="http://schemas.openxmlformats.org/officeDocument/2006/relationships" xmlns:w14="http://schemas.microsoft.com/office/word/2010/wordml">
+              <w:rPr>
+                <w:rFonts w:ascii="Arial Narrow" w:hAnsi="Helvetica" w:eastAsia="Helvetica" w:cs="Helvetica"/>
+                <w:sz w:val="18"/>
+                <w:szCs w:val="18"/>
+                <w:color w:val="000000"/>
+              </w:rPr>
+              <w:t xml:space="preserve">&lt;0.001</w:t>
             </w:r>
           </w:p>
         </w:tc>
@@ -2750,103 +2752,104 @@
             <w:pPr>
               <w:jc w:val="left"/>
               <w:spacing w:after="100" w:before="100" w:line="120"/>
-              <w:ind w:firstLine="0" w:left="280" w:right="100"/>
-            </w:pPr>
-            <w:r xmlns:w="http://schemas.openxmlformats.org/wordprocessingml/2006/main" xmlns:wp="http://schemas.openxmlformats.org/drawingml/2006/wordprocessingDrawing" xmlns:r="http://schemas.openxmlformats.org/officeDocument/2006/relationships" xmlns:w14="http://schemas.microsoft.com/office/word/2010/wordml">
-              <w:rPr>
-                <w:rFonts w:ascii="Arial Narrow" w:hAnsi="Helvetica" w:eastAsia="Helvetica" w:cs="Helvetica"/>
-                <w:sz w:val="18"/>
-                <w:szCs w:val="18"/>
-                <w:color w:val="000000"/>
-              </w:rPr>
-              <w:t xml:space="preserve">   BE</w:t>
-            </w:r>
-          </w:p>
-        </w:tc>
-        <w:tc>
-          <w:tcPr>
-            <w:tcBorders/>
-            <w:shd w:val="clear" w:color="auto" w:fill="FFFFFF"/>
-            <w:tcMar>
-              <w:top w:w="0" w:type="dxa"/>
-              <w:bottom w:w="0" w:type="dxa"/>
-              <w:left w:w="0" w:type="dxa"/>
-              <w:right w:w="0" w:type="dxa"/>
-            </w:tcMar>
-            <w:vAlign w:val="center"/>
-          </w:tcPr>
-          <w:p>
-            <w:pPr>
-              <w:jc w:val="center"/>
-              <w:spacing w:after="100" w:before="100" w:line="120"/>
-              <w:ind w:firstLine="0" w:left="100" w:right="100"/>
-            </w:pPr>
-            <w:r xmlns:w="http://schemas.openxmlformats.org/wordprocessingml/2006/main" xmlns:wp="http://schemas.openxmlformats.org/drawingml/2006/wordprocessingDrawing" xmlns:r="http://schemas.openxmlformats.org/officeDocument/2006/relationships" xmlns:w14="http://schemas.microsoft.com/office/word/2010/wordml">
-              <w:rPr>
-                <w:rFonts w:ascii="Arial Narrow" w:hAnsi="Helvetica" w:eastAsia="Helvetica" w:cs="Helvetica"/>
-                <w:sz w:val="18"/>
-                <w:szCs w:val="18"/>
-                <w:color w:val="000000"/>
-              </w:rPr>
-              <w:t xml:space="preserve">  84 (11.0) </w:t>
-            </w:r>
-          </w:p>
-        </w:tc>
-        <w:tc>
-          <w:tcPr>
-            <w:tcBorders/>
-            <w:shd w:val="clear" w:color="auto" w:fill="FFFFFF"/>
-            <w:tcMar>
-              <w:top w:w="0" w:type="dxa"/>
-              <w:bottom w:w="0" w:type="dxa"/>
-              <w:left w:w="0" w:type="dxa"/>
-              <w:right w:w="0" w:type="dxa"/>
-            </w:tcMar>
-            <w:vAlign w:val="center"/>
-          </w:tcPr>
-          <w:p>
-            <w:pPr>
-              <w:jc w:val="center"/>
-              <w:spacing w:after="100" w:before="100" w:line="120"/>
-              <w:ind w:firstLine="0" w:left="100" w:right="100"/>
-            </w:pPr>
-            <w:r xmlns:w="http://schemas.openxmlformats.org/wordprocessingml/2006/main" xmlns:wp="http://schemas.openxmlformats.org/drawingml/2006/wordprocessingDrawing" xmlns:r="http://schemas.openxmlformats.org/officeDocument/2006/relationships" xmlns:w14="http://schemas.microsoft.com/office/word/2010/wordml">
-              <w:rPr>
-                <w:rFonts w:ascii="Arial Narrow" w:hAnsi="Helvetica" w:eastAsia="Helvetica" w:cs="Helvetica"/>
-                <w:sz w:val="18"/>
-                <w:szCs w:val="18"/>
-                <w:color w:val="000000"/>
-              </w:rPr>
-              <w:t xml:space="preserve"> 123 (13.6) </w:t>
-            </w:r>
-          </w:p>
-        </w:tc>
-        <w:tc>
-          <w:tcPr>
-            <w:tcBorders/>
-            <w:shd w:val="clear" w:color="auto" w:fill="FFFFFF"/>
-            <w:tcMar>
-              <w:top w:w="0" w:type="dxa"/>
-              <w:bottom w:w="0" w:type="dxa"/>
-              <w:left w:w="0" w:type="dxa"/>
-              <w:right w:w="0" w:type="dxa"/>
-            </w:tcMar>
-            <w:vAlign w:val="center"/>
-          </w:tcPr>
-          <w:p>
-            <w:pPr>
-              <w:jc w:val="center"/>
-              <w:spacing w:after="100" w:before="100" w:line="120"/>
-              <w:ind w:firstLine="0" w:left="100" w:right="100"/>
-            </w:pPr>
-            <w:r xmlns:w="http://schemas.openxmlformats.org/wordprocessingml/2006/main" xmlns:wp="http://schemas.openxmlformats.org/drawingml/2006/wordprocessingDrawing" xmlns:r="http://schemas.openxmlformats.org/officeDocument/2006/relationships" xmlns:w14="http://schemas.microsoft.com/office/word/2010/wordml">
-              <w:rPr>
-                <w:rFonts w:ascii="Arial Narrow" w:hAnsi="Helvetica" w:eastAsia="Helvetica" w:cs="Helvetica"/>
-                <w:sz w:val="18"/>
-                <w:szCs w:val="18"/>
-                <w:color w:val="000000"/>
-              </w:rPr>
-              <w:t xml:space="preserve"/>
+              <w:ind w:firstLine="0" w:left="100" w:right="100"/>
+            </w:pPr>
+            <w:r xmlns:w="http://schemas.openxmlformats.org/wordprocessingml/2006/main" xmlns:wp="http://schemas.openxmlformats.org/drawingml/2006/wordprocessingDrawing" xmlns:r="http://schemas.openxmlformats.org/officeDocument/2006/relationships" xmlns:w14="http://schemas.microsoft.com/office/word/2010/wordml">
+              <w:rPr>
+                <w:rFonts w:ascii="Arial Narrow" w:hAnsi="Helvetica" w:eastAsia="Helvetica" w:cs="Helvetica"/>
+                <w:b/>
+                <w:sz w:val="18"/>
+                <w:szCs w:val="18"/>
+                <w:color w:val="000000"/>
+              </w:rPr>
+              <w:t xml:space="preserve">baseline_n_anchor (median [IQR])</w:t>
+            </w:r>
+          </w:p>
+        </w:tc>
+        <w:tc>
+          <w:tcPr>
+            <w:tcBorders/>
+            <w:shd w:val="clear" w:color="auto" w:fill="FFFFFF"/>
+            <w:tcMar>
+              <w:top w:w="0" w:type="dxa"/>
+              <w:bottom w:w="0" w:type="dxa"/>
+              <w:left w:w="0" w:type="dxa"/>
+              <w:right w:w="0" w:type="dxa"/>
+            </w:tcMar>
+            <w:vAlign w:val="center"/>
+          </w:tcPr>
+          <w:p>
+            <w:pPr>
+              <w:jc w:val="center"/>
+              <w:spacing w:after="100" w:before="100" w:line="120"/>
+              <w:ind w:firstLine="0" w:left="100" w:right="100"/>
+            </w:pPr>
+            <w:r xmlns:w="http://schemas.openxmlformats.org/wordprocessingml/2006/main" xmlns:wp="http://schemas.openxmlformats.org/drawingml/2006/wordprocessingDrawing" xmlns:r="http://schemas.openxmlformats.org/officeDocument/2006/relationships" xmlns:w14="http://schemas.microsoft.com/office/word/2010/wordml">
+              <w:rPr>
+                <w:rFonts w:ascii="Arial Narrow" w:hAnsi="Helvetica" w:eastAsia="Helvetica" w:cs="Helvetica"/>
+                <w:sz w:val="18"/>
+                <w:szCs w:val="18"/>
+                <w:color w:val="000000"/>
+              </w:rPr>
+              <w:t xml:space="preserve"> 2.0 [2.0, 2.0]</w:t>
+            </w:r>
+          </w:p>
+        </w:tc>
+        <w:tc>
+          <w:tcPr>
+            <w:tcBorders/>
+            <w:shd w:val="clear" w:color="auto" w:fill="FFFFFF"/>
+            <w:tcMar>
+              <w:top w:w="0" w:type="dxa"/>
+              <w:bottom w:w="0" w:type="dxa"/>
+              <w:left w:w="0" w:type="dxa"/>
+              <w:right w:w="0" w:type="dxa"/>
+            </w:tcMar>
+            <w:vAlign w:val="center"/>
+          </w:tcPr>
+          <w:p>
+            <w:pPr>
+              <w:jc w:val="center"/>
+              <w:spacing w:after="100" w:before="100" w:line="120"/>
+              <w:ind w:firstLine="0" w:left="100" w:right="100"/>
+            </w:pPr>
+            <w:r xmlns:w="http://schemas.openxmlformats.org/wordprocessingml/2006/main" xmlns:wp="http://schemas.openxmlformats.org/drawingml/2006/wordprocessingDrawing" xmlns:r="http://schemas.openxmlformats.org/officeDocument/2006/relationships" xmlns:w14="http://schemas.microsoft.com/office/word/2010/wordml">
+              <w:rPr>
+                <w:rFonts w:ascii="Arial Narrow" w:hAnsi="Helvetica" w:eastAsia="Helvetica" w:cs="Helvetica"/>
+                <w:sz w:val="18"/>
+                <w:szCs w:val="18"/>
+                <w:color w:val="000000"/>
+              </w:rPr>
+              <w:t xml:space="preserve"> 2.0 [2.0, 2.0]</w:t>
+            </w:r>
+          </w:p>
+        </w:tc>
+        <w:tc>
+          <w:tcPr>
+            <w:tcBorders/>
+            <w:shd w:val="clear" w:color="auto" w:fill="FFFFFF"/>
+            <w:tcMar>
+              <w:top w:w="0" w:type="dxa"/>
+              <w:bottom w:w="0" w:type="dxa"/>
+              <w:left w:w="0" w:type="dxa"/>
+              <w:right w:w="0" w:type="dxa"/>
+            </w:tcMar>
+            <w:vAlign w:val="center"/>
+          </w:tcPr>
+          <w:p>
+            <w:pPr>
+              <w:jc w:val="center"/>
+              <w:spacing w:after="100" w:before="100" w:line="120"/>
+              <w:ind w:firstLine="0" w:left="100" w:right="100"/>
+            </w:pPr>
+            <w:r xmlns:w="http://schemas.openxmlformats.org/wordprocessingml/2006/main" xmlns:wp="http://schemas.openxmlformats.org/drawingml/2006/wordprocessingDrawing" xmlns:r="http://schemas.openxmlformats.org/officeDocument/2006/relationships" xmlns:w14="http://schemas.microsoft.com/office/word/2010/wordml">
+              <w:rPr>
+                <w:rFonts w:ascii="Arial Narrow" w:hAnsi="Helvetica" w:eastAsia="Helvetica" w:cs="Helvetica"/>
+                <w:sz w:val="18"/>
+                <w:szCs w:val="18"/>
+                <w:color w:val="000000"/>
+              </w:rPr>
+              <w:t xml:space="preserve">&lt;0.001</w:t>
             </w:r>
           </w:p>
         </w:tc>
@@ -2872,103 +2875,104 @@
             <w:pPr>
               <w:jc w:val="left"/>
               <w:spacing w:after="100" w:before="100" w:line="120"/>
-              <w:ind w:firstLine="0" w:left="280" w:right="100"/>
-            </w:pPr>
-            <w:r xmlns:w="http://schemas.openxmlformats.org/wordprocessingml/2006/main" xmlns:wp="http://schemas.openxmlformats.org/drawingml/2006/wordprocessingDrawing" xmlns:r="http://schemas.openxmlformats.org/officeDocument/2006/relationships" xmlns:w14="http://schemas.microsoft.com/office/word/2010/wordml">
-              <w:rPr>
-                <w:rFonts w:ascii="Arial Narrow" w:hAnsi="Helvetica" w:eastAsia="Helvetica" w:cs="Helvetica"/>
-                <w:sz w:val="18"/>
-                <w:szCs w:val="18"/>
-                <w:color w:val="000000"/>
-              </w:rPr>
-              <w:t xml:space="preserve">   GE</w:t>
-            </w:r>
-          </w:p>
-        </w:tc>
-        <w:tc>
-          <w:tcPr>
-            <w:tcBorders/>
-            <w:shd w:val="clear" w:color="auto" w:fill="FFFFFF"/>
-            <w:tcMar>
-              <w:top w:w="0" w:type="dxa"/>
-              <w:bottom w:w="0" w:type="dxa"/>
-              <w:left w:w="0" w:type="dxa"/>
-              <w:right w:w="0" w:type="dxa"/>
-            </w:tcMar>
-            <w:vAlign w:val="center"/>
-          </w:tcPr>
-          <w:p>
-            <w:pPr>
-              <w:jc w:val="center"/>
-              <w:spacing w:after="100" w:before="100" w:line="120"/>
-              <w:ind w:firstLine="0" w:left="100" w:right="100"/>
-            </w:pPr>
-            <w:r xmlns:w="http://schemas.openxmlformats.org/wordprocessingml/2006/main" xmlns:wp="http://schemas.openxmlformats.org/drawingml/2006/wordprocessingDrawing" xmlns:r="http://schemas.openxmlformats.org/officeDocument/2006/relationships" xmlns:w14="http://schemas.microsoft.com/office/word/2010/wordml">
-              <w:rPr>
-                <w:rFonts w:ascii="Arial Narrow" w:hAnsi="Helvetica" w:eastAsia="Helvetica" w:cs="Helvetica"/>
-                <w:sz w:val="18"/>
-                <w:szCs w:val="18"/>
-                <w:color w:val="000000"/>
-              </w:rPr>
-              <w:t xml:space="preserve"> 110 (14.4) </w:t>
-            </w:r>
-          </w:p>
-        </w:tc>
-        <w:tc>
-          <w:tcPr>
-            <w:tcBorders/>
-            <w:shd w:val="clear" w:color="auto" w:fill="FFFFFF"/>
-            <w:tcMar>
-              <w:top w:w="0" w:type="dxa"/>
-              <w:bottom w:w="0" w:type="dxa"/>
-              <w:left w:w="0" w:type="dxa"/>
-              <w:right w:w="0" w:type="dxa"/>
-            </w:tcMar>
-            <w:vAlign w:val="center"/>
-          </w:tcPr>
-          <w:p>
-            <w:pPr>
-              <w:jc w:val="center"/>
-              <w:spacing w:after="100" w:before="100" w:line="120"/>
-              <w:ind w:firstLine="0" w:left="100" w:right="100"/>
-            </w:pPr>
-            <w:r xmlns:w="http://schemas.openxmlformats.org/wordprocessingml/2006/main" xmlns:wp="http://schemas.openxmlformats.org/drawingml/2006/wordprocessingDrawing" xmlns:r="http://schemas.openxmlformats.org/officeDocument/2006/relationships" xmlns:w14="http://schemas.microsoft.com/office/word/2010/wordml">
-              <w:rPr>
-                <w:rFonts w:ascii="Arial Narrow" w:hAnsi="Helvetica" w:eastAsia="Helvetica" w:cs="Helvetica"/>
-                <w:sz w:val="18"/>
-                <w:szCs w:val="18"/>
-                <w:color w:val="000000"/>
-              </w:rPr>
-              <w:t xml:space="preserve"> 149 (16.4) </w:t>
-            </w:r>
-          </w:p>
-        </w:tc>
-        <w:tc>
-          <w:tcPr>
-            <w:tcBorders/>
-            <w:shd w:val="clear" w:color="auto" w:fill="FFFFFF"/>
-            <w:tcMar>
-              <w:top w:w="0" w:type="dxa"/>
-              <w:bottom w:w="0" w:type="dxa"/>
-              <w:left w:w="0" w:type="dxa"/>
-              <w:right w:w="0" w:type="dxa"/>
-            </w:tcMar>
-            <w:vAlign w:val="center"/>
-          </w:tcPr>
-          <w:p>
-            <w:pPr>
-              <w:jc w:val="center"/>
-              <w:spacing w:after="100" w:before="100" w:line="120"/>
-              <w:ind w:firstLine="0" w:left="100" w:right="100"/>
-            </w:pPr>
-            <w:r xmlns:w="http://schemas.openxmlformats.org/wordprocessingml/2006/main" xmlns:wp="http://schemas.openxmlformats.org/drawingml/2006/wordprocessingDrawing" xmlns:r="http://schemas.openxmlformats.org/officeDocument/2006/relationships" xmlns:w14="http://schemas.microsoft.com/office/word/2010/wordml">
-              <w:rPr>
-                <w:rFonts w:ascii="Arial Narrow" w:hAnsi="Helvetica" w:eastAsia="Helvetica" w:cs="Helvetica"/>
-                <w:sz w:val="18"/>
-                <w:szCs w:val="18"/>
-                <w:color w:val="000000"/>
-              </w:rPr>
-              <w:t xml:space="preserve"/>
+              <w:ind w:firstLine="0" w:left="100" w:right="100"/>
+            </w:pPr>
+            <w:r xmlns:w="http://schemas.openxmlformats.org/wordprocessingml/2006/main" xmlns:wp="http://schemas.openxmlformats.org/drawingml/2006/wordprocessingDrawing" xmlns:r="http://schemas.openxmlformats.org/officeDocument/2006/relationships" xmlns:w14="http://schemas.microsoft.com/office/word/2010/wordml">
+              <w:rPr>
+                <w:rFonts w:ascii="Arial Narrow" w:hAnsi="Helvetica" w:eastAsia="Helvetica" w:cs="Helvetica"/>
+                <w:b/>
+                <w:sz w:val="18"/>
+                <w:szCs w:val="18"/>
+                <w:color w:val="000000"/>
+              </w:rPr>
+              <w:t xml:space="preserve">baseline_anchors_fct (%)</w:t>
+            </w:r>
+          </w:p>
+        </w:tc>
+        <w:tc>
+          <w:tcPr>
+            <w:tcBorders/>
+            <w:shd w:val="clear" w:color="auto" w:fill="FFFFFF"/>
+            <w:tcMar>
+              <w:top w:w="0" w:type="dxa"/>
+              <w:bottom w:w="0" w:type="dxa"/>
+              <w:left w:w="0" w:type="dxa"/>
+              <w:right w:w="0" w:type="dxa"/>
+            </w:tcMar>
+            <w:vAlign w:val="center"/>
+          </w:tcPr>
+          <w:p>
+            <w:pPr>
+              <w:jc w:val="center"/>
+              <w:spacing w:after="100" w:before="100" w:line="120"/>
+              <w:ind w:firstLine="0" w:left="100" w:right="100"/>
+            </w:pPr>
+            <w:r xmlns:w="http://schemas.openxmlformats.org/wordprocessingml/2006/main" xmlns:wp="http://schemas.openxmlformats.org/drawingml/2006/wordprocessingDrawing" xmlns:r="http://schemas.openxmlformats.org/officeDocument/2006/relationships" xmlns:w14="http://schemas.microsoft.com/office/word/2010/wordml">
+              <w:rPr>
+                <w:rFonts w:ascii="Arial Narrow" w:hAnsi="Helvetica" w:eastAsia="Helvetica" w:cs="Helvetica"/>
+                <w:sz w:val="18"/>
+                <w:szCs w:val="18"/>
+                <w:color w:val="000000"/>
+              </w:rPr>
+              <w:t xml:space="preserve"> </w:t>
+            </w:r>
+          </w:p>
+        </w:tc>
+        <w:tc>
+          <w:tcPr>
+            <w:tcBorders/>
+            <w:shd w:val="clear" w:color="auto" w:fill="FFFFFF"/>
+            <w:tcMar>
+              <w:top w:w="0" w:type="dxa"/>
+              <w:bottom w:w="0" w:type="dxa"/>
+              <w:left w:w="0" w:type="dxa"/>
+              <w:right w:w="0" w:type="dxa"/>
+            </w:tcMar>
+            <w:vAlign w:val="center"/>
+          </w:tcPr>
+          <w:p>
+            <w:pPr>
+              <w:jc w:val="center"/>
+              <w:spacing w:after="100" w:before="100" w:line="120"/>
+              <w:ind w:firstLine="0" w:left="100" w:right="100"/>
+            </w:pPr>
+            <w:r xmlns:w="http://schemas.openxmlformats.org/wordprocessingml/2006/main" xmlns:wp="http://schemas.openxmlformats.org/drawingml/2006/wordprocessingDrawing" xmlns:r="http://schemas.openxmlformats.org/officeDocument/2006/relationships" xmlns:w14="http://schemas.microsoft.com/office/word/2010/wordml">
+              <w:rPr>
+                <w:rFonts w:ascii="Arial Narrow" w:hAnsi="Helvetica" w:eastAsia="Helvetica" w:cs="Helvetica"/>
+                <w:sz w:val="18"/>
+                <w:szCs w:val="18"/>
+                <w:color w:val="000000"/>
+              </w:rPr>
+              <w:t xml:space="preserve"> </w:t>
+            </w:r>
+          </w:p>
+        </w:tc>
+        <w:tc>
+          <w:tcPr>
+            <w:tcBorders/>
+            <w:shd w:val="clear" w:color="auto" w:fill="FFFFFF"/>
+            <w:tcMar>
+              <w:top w:w="0" w:type="dxa"/>
+              <w:bottom w:w="0" w:type="dxa"/>
+              <w:left w:w="0" w:type="dxa"/>
+              <w:right w:w="0" w:type="dxa"/>
+            </w:tcMar>
+            <w:vAlign w:val="center"/>
+          </w:tcPr>
+          <w:p>
+            <w:pPr>
+              <w:jc w:val="center"/>
+              <w:spacing w:after="100" w:before="100" w:line="120"/>
+              <w:ind w:firstLine="0" w:left="100" w:right="100"/>
+            </w:pPr>
+            <w:r xmlns:w="http://schemas.openxmlformats.org/wordprocessingml/2006/main" xmlns:wp="http://schemas.openxmlformats.org/drawingml/2006/wordprocessingDrawing" xmlns:r="http://schemas.openxmlformats.org/officeDocument/2006/relationships" xmlns:w14="http://schemas.microsoft.com/office/word/2010/wordml">
+              <w:rPr>
+                <w:rFonts w:ascii="Arial Narrow" w:hAnsi="Helvetica" w:eastAsia="Helvetica" w:cs="Helvetica"/>
+                <w:sz w:val="18"/>
+                <w:szCs w:val="18"/>
+                <w:color w:val="000000"/>
+              </w:rPr>
+              <w:t xml:space="preserve">&lt;0.001</w:t>
             </w:r>
           </w:p>
         </w:tc>
@@ -3003,65 +3007,65 @@
                 <w:szCs w:val="18"/>
                 <w:color w:val="000000"/>
               </w:rPr>
-              <w:t xml:space="preserve">   LAU</w:t>
-            </w:r>
-          </w:p>
-        </w:tc>
-        <w:tc>
-          <w:tcPr>
-            <w:tcBorders/>
-            <w:shd w:val="clear" w:color="auto" w:fill="FFFFFF"/>
-            <w:tcMar>
-              <w:top w:w="0" w:type="dxa"/>
-              <w:bottom w:w="0" w:type="dxa"/>
-              <w:left w:w="0" w:type="dxa"/>
-              <w:right w:w="0" w:type="dxa"/>
-            </w:tcMar>
-            <w:vAlign w:val="center"/>
-          </w:tcPr>
-          <w:p>
-            <w:pPr>
-              <w:jc w:val="center"/>
-              <w:spacing w:after="100" w:before="100" w:line="120"/>
-              <w:ind w:firstLine="0" w:left="100" w:right="100"/>
-            </w:pPr>
-            <w:r xmlns:w="http://schemas.openxmlformats.org/wordprocessingml/2006/main" xmlns:wp="http://schemas.openxmlformats.org/drawingml/2006/wordprocessingDrawing" xmlns:r="http://schemas.openxmlformats.org/officeDocument/2006/relationships" xmlns:w14="http://schemas.microsoft.com/office/word/2010/wordml">
-              <w:rPr>
-                <w:rFonts w:ascii="Arial Narrow" w:hAnsi="Helvetica" w:eastAsia="Helvetica" w:cs="Helvetica"/>
-                <w:sz w:val="18"/>
-                <w:szCs w:val="18"/>
-                <w:color w:val="000000"/>
-              </w:rPr>
-              <w:t xml:space="preserve"> 172 (22.5) </w:t>
-            </w:r>
-          </w:p>
-        </w:tc>
-        <w:tc>
-          <w:tcPr>
-            <w:tcBorders/>
-            <w:shd w:val="clear" w:color="auto" w:fill="FFFFFF"/>
-            <w:tcMar>
-              <w:top w:w="0" w:type="dxa"/>
-              <w:bottom w:w="0" w:type="dxa"/>
-              <w:left w:w="0" w:type="dxa"/>
-              <w:right w:w="0" w:type="dxa"/>
-            </w:tcMar>
-            <w:vAlign w:val="center"/>
-          </w:tcPr>
-          <w:p>
-            <w:pPr>
-              <w:jc w:val="center"/>
-              <w:spacing w:after="100" w:before="100" w:line="120"/>
-              <w:ind w:firstLine="0" w:left="100" w:right="100"/>
-            </w:pPr>
-            <w:r xmlns:w="http://schemas.openxmlformats.org/wordprocessingml/2006/main" xmlns:wp="http://schemas.openxmlformats.org/drawingml/2006/wordprocessingDrawing" xmlns:r="http://schemas.openxmlformats.org/officeDocument/2006/relationships" xmlns:w14="http://schemas.microsoft.com/office/word/2010/wordml">
-              <w:rPr>
-                <w:rFonts w:ascii="Arial Narrow" w:hAnsi="Helvetica" w:eastAsia="Helvetica" w:cs="Helvetica"/>
-                <w:sz w:val="18"/>
-                <w:szCs w:val="18"/>
-                <w:color w:val="000000"/>
-              </w:rPr>
-              <w:t xml:space="preserve"> 129 (14.2) </w:t>
+              <w:t xml:space="preserve">   Other</w:t>
+            </w:r>
+          </w:p>
+        </w:tc>
+        <w:tc>
+          <w:tcPr>
+            <w:tcBorders/>
+            <w:shd w:val="clear" w:color="auto" w:fill="FFFFFF"/>
+            <w:tcMar>
+              <w:top w:w="0" w:type="dxa"/>
+              <w:bottom w:w="0" w:type="dxa"/>
+              <w:left w:w="0" w:type="dxa"/>
+              <w:right w:w="0" w:type="dxa"/>
+            </w:tcMar>
+            <w:vAlign w:val="center"/>
+          </w:tcPr>
+          <w:p>
+            <w:pPr>
+              <w:jc w:val="center"/>
+              <w:spacing w:after="100" w:before="100" w:line="120"/>
+              <w:ind w:firstLine="0" w:left="100" w:right="100"/>
+            </w:pPr>
+            <w:r xmlns:w="http://schemas.openxmlformats.org/wordprocessingml/2006/main" xmlns:wp="http://schemas.openxmlformats.org/drawingml/2006/wordprocessingDrawing" xmlns:r="http://schemas.openxmlformats.org/officeDocument/2006/relationships" xmlns:w14="http://schemas.microsoft.com/office/word/2010/wordml">
+              <w:rPr>
+                <w:rFonts w:ascii="Arial Narrow" w:hAnsi="Helvetica" w:eastAsia="Helvetica" w:cs="Helvetica"/>
+                <w:sz w:val="18"/>
+                <w:szCs w:val="18"/>
+                <w:color w:val="000000"/>
+              </w:rPr>
+              <w:t xml:space="preserve"> 265 (34.7) </w:t>
+            </w:r>
+          </w:p>
+        </w:tc>
+        <w:tc>
+          <w:tcPr>
+            <w:tcBorders/>
+            <w:shd w:val="clear" w:color="auto" w:fill="FFFFFF"/>
+            <w:tcMar>
+              <w:top w:w="0" w:type="dxa"/>
+              <w:bottom w:w="0" w:type="dxa"/>
+              <w:left w:w="0" w:type="dxa"/>
+              <w:right w:w="0" w:type="dxa"/>
+            </w:tcMar>
+            <w:vAlign w:val="center"/>
+          </w:tcPr>
+          <w:p>
+            <w:pPr>
+              <w:jc w:val="center"/>
+              <w:spacing w:after="100" w:before="100" w:line="120"/>
+              <w:ind w:firstLine="0" w:left="100" w:right="100"/>
+            </w:pPr>
+            <w:r xmlns:w="http://schemas.openxmlformats.org/wordprocessingml/2006/main" xmlns:wp="http://schemas.openxmlformats.org/drawingml/2006/wordprocessingDrawing" xmlns:r="http://schemas.openxmlformats.org/officeDocument/2006/relationships" xmlns:w14="http://schemas.microsoft.com/office/word/2010/wordml">
+              <w:rPr>
+                <w:rFonts w:ascii="Arial Narrow" w:hAnsi="Helvetica" w:eastAsia="Helvetica" w:cs="Helvetica"/>
+                <w:sz w:val="18"/>
+                <w:szCs w:val="18"/>
+                <w:color w:val="000000"/>
+              </w:rPr>
+              <w:t xml:space="preserve"> 350 (38.6) </w:t>
             </w:r>
           </w:p>
         </w:tc>
@@ -3125,65 +3129,65 @@
                 <w:szCs w:val="18"/>
                 <w:color w:val="000000"/>
               </w:rPr>
-              <w:t xml:space="preserve">   LUG</w:t>
-            </w:r>
-          </w:p>
-        </w:tc>
-        <w:tc>
-          <w:tcPr>
-            <w:tcBorders/>
-            <w:shd w:val="clear" w:color="auto" w:fill="FFFFFF"/>
-            <w:tcMar>
-              <w:top w:w="0" w:type="dxa"/>
-              <w:bottom w:w="0" w:type="dxa"/>
-              <w:left w:w="0" w:type="dxa"/>
-              <w:right w:w="0" w:type="dxa"/>
-            </w:tcMar>
-            <w:vAlign w:val="center"/>
-          </w:tcPr>
-          <w:p>
-            <w:pPr>
-              <w:jc w:val="center"/>
-              <w:spacing w:after="100" w:before="100" w:line="120"/>
-              <w:ind w:firstLine="0" w:left="100" w:right="100"/>
-            </w:pPr>
-            <w:r xmlns:w="http://schemas.openxmlformats.org/wordprocessingml/2006/main" xmlns:wp="http://schemas.openxmlformats.org/drawingml/2006/wordprocessingDrawing" xmlns:r="http://schemas.openxmlformats.org/officeDocument/2006/relationships" xmlns:w14="http://schemas.microsoft.com/office/word/2010/wordml">
-              <w:rPr>
-                <w:rFonts w:ascii="Arial Narrow" w:hAnsi="Helvetica" w:eastAsia="Helvetica" w:cs="Helvetica"/>
-                <w:sz w:val="18"/>
-                <w:szCs w:val="18"/>
-                <w:color w:val="000000"/>
-              </w:rPr>
-              <w:t xml:space="preserve">   9 ( 1.2) </w:t>
-            </w:r>
-          </w:p>
-        </w:tc>
-        <w:tc>
-          <w:tcPr>
-            <w:tcBorders/>
-            <w:shd w:val="clear" w:color="auto" w:fill="FFFFFF"/>
-            <w:tcMar>
-              <w:top w:w="0" w:type="dxa"/>
-              <w:bottom w:w="0" w:type="dxa"/>
-              <w:left w:w="0" w:type="dxa"/>
-              <w:right w:w="0" w:type="dxa"/>
-            </w:tcMar>
-            <w:vAlign w:val="center"/>
-          </w:tcPr>
-          <w:p>
-            <w:pPr>
-              <w:jc w:val="center"/>
-              <w:spacing w:after="100" w:before="100" w:line="120"/>
-              <w:ind w:firstLine="0" w:left="100" w:right="100"/>
-            </w:pPr>
-            <w:r xmlns:w="http://schemas.openxmlformats.org/wordprocessingml/2006/main" xmlns:wp="http://schemas.openxmlformats.org/drawingml/2006/wordprocessingDrawing" xmlns:r="http://schemas.openxmlformats.org/officeDocument/2006/relationships" xmlns:w14="http://schemas.microsoft.com/office/word/2010/wordml">
-              <w:rPr>
-                <w:rFonts w:ascii="Arial Narrow" w:hAnsi="Helvetica" w:eastAsia="Helvetica" w:cs="Helvetica"/>
-                <w:sz w:val="18"/>
-                <w:szCs w:val="18"/>
-                <w:color w:val="000000"/>
-              </w:rPr>
-              <w:t xml:space="preserve">  20 ( 2.2) </w:t>
+              <w:t xml:space="preserve">   DRV DTG</w:t>
+            </w:r>
+          </w:p>
+        </w:tc>
+        <w:tc>
+          <w:tcPr>
+            <w:tcBorders/>
+            <w:shd w:val="clear" w:color="auto" w:fill="FFFFFF"/>
+            <w:tcMar>
+              <w:top w:w="0" w:type="dxa"/>
+              <w:bottom w:w="0" w:type="dxa"/>
+              <w:left w:w="0" w:type="dxa"/>
+              <w:right w:w="0" w:type="dxa"/>
+            </w:tcMar>
+            <w:vAlign w:val="center"/>
+          </w:tcPr>
+          <w:p>
+            <w:pPr>
+              <w:jc w:val="center"/>
+              <w:spacing w:after="100" w:before="100" w:line="120"/>
+              <w:ind w:firstLine="0" w:left="100" w:right="100"/>
+            </w:pPr>
+            <w:r xmlns:w="http://schemas.openxmlformats.org/wordprocessingml/2006/main" xmlns:wp="http://schemas.openxmlformats.org/drawingml/2006/wordprocessingDrawing" xmlns:r="http://schemas.openxmlformats.org/officeDocument/2006/relationships" xmlns:w14="http://schemas.microsoft.com/office/word/2010/wordml">
+              <w:rPr>
+                <w:rFonts w:ascii="Arial Narrow" w:hAnsi="Helvetica" w:eastAsia="Helvetica" w:cs="Helvetica"/>
+                <w:sz w:val="18"/>
+                <w:szCs w:val="18"/>
+                <w:color w:val="000000"/>
+              </w:rPr>
+              <w:t xml:space="preserve"> 130 (17.0) </w:t>
+            </w:r>
+          </w:p>
+        </w:tc>
+        <w:tc>
+          <w:tcPr>
+            <w:tcBorders/>
+            <w:shd w:val="clear" w:color="auto" w:fill="FFFFFF"/>
+            <w:tcMar>
+              <w:top w:w="0" w:type="dxa"/>
+              <w:bottom w:w="0" w:type="dxa"/>
+              <w:left w:w="0" w:type="dxa"/>
+              <w:right w:w="0" w:type="dxa"/>
+            </w:tcMar>
+            <w:vAlign w:val="center"/>
+          </w:tcPr>
+          <w:p>
+            <w:pPr>
+              <w:jc w:val="center"/>
+              <w:spacing w:after="100" w:before="100" w:line="120"/>
+              <w:ind w:firstLine="0" w:left="100" w:right="100"/>
+            </w:pPr>
+            <w:r xmlns:w="http://schemas.openxmlformats.org/wordprocessingml/2006/main" xmlns:wp="http://schemas.openxmlformats.org/drawingml/2006/wordprocessingDrawing" xmlns:r="http://schemas.openxmlformats.org/officeDocument/2006/relationships" xmlns:w14="http://schemas.microsoft.com/office/word/2010/wordml">
+              <w:rPr>
+                <w:rFonts w:ascii="Arial Narrow" w:hAnsi="Helvetica" w:eastAsia="Helvetica" w:cs="Helvetica"/>
+                <w:sz w:val="18"/>
+                <w:szCs w:val="18"/>
+                <w:color w:val="000000"/>
+              </w:rPr>
+              <w:t xml:space="preserve"> 214 (23.6) </w:t>
             </w:r>
           </w:p>
         </w:tc>
@@ -3247,65 +3251,65 @@
                 <w:szCs w:val="18"/>
                 <w:color w:val="000000"/>
               </w:rPr>
-              <w:t xml:space="preserve">   STG</w:t>
-            </w:r>
-          </w:p>
-        </w:tc>
-        <w:tc>
-          <w:tcPr>
-            <w:tcBorders/>
-            <w:shd w:val="clear" w:color="auto" w:fill="FFFFFF"/>
-            <w:tcMar>
-              <w:top w:w="0" w:type="dxa"/>
-              <w:bottom w:w="0" w:type="dxa"/>
-              <w:left w:w="0" w:type="dxa"/>
-              <w:right w:w="0" w:type="dxa"/>
-            </w:tcMar>
-            <w:vAlign w:val="center"/>
-          </w:tcPr>
-          <w:p>
-            <w:pPr>
-              <w:jc w:val="center"/>
-              <w:spacing w:after="100" w:before="100" w:line="120"/>
-              <w:ind w:firstLine="0" w:left="100" w:right="100"/>
-            </w:pPr>
-            <w:r xmlns:w="http://schemas.openxmlformats.org/wordprocessingml/2006/main" xmlns:wp="http://schemas.openxmlformats.org/drawingml/2006/wordprocessingDrawing" xmlns:r="http://schemas.openxmlformats.org/officeDocument/2006/relationships" xmlns:w14="http://schemas.microsoft.com/office/word/2010/wordml">
-              <w:rPr>
-                <w:rFonts w:ascii="Arial Narrow" w:hAnsi="Helvetica" w:eastAsia="Helvetica" w:cs="Helvetica"/>
-                <w:sz w:val="18"/>
-                <w:szCs w:val="18"/>
-                <w:color w:val="000000"/>
-              </w:rPr>
-              <w:t xml:space="preserve">  32 ( 4.2) </w:t>
-            </w:r>
-          </w:p>
-        </w:tc>
-        <w:tc>
-          <w:tcPr>
-            <w:tcBorders/>
-            <w:shd w:val="clear" w:color="auto" w:fill="FFFFFF"/>
-            <w:tcMar>
-              <w:top w:w="0" w:type="dxa"/>
-              <w:bottom w:w="0" w:type="dxa"/>
-              <w:left w:w="0" w:type="dxa"/>
-              <w:right w:w="0" w:type="dxa"/>
-            </w:tcMar>
-            <w:vAlign w:val="center"/>
-          </w:tcPr>
-          <w:p>
-            <w:pPr>
-              <w:jc w:val="center"/>
-              <w:spacing w:after="100" w:before="100" w:line="120"/>
-              <w:ind w:firstLine="0" w:left="100" w:right="100"/>
-            </w:pPr>
-            <w:r xmlns:w="http://schemas.openxmlformats.org/wordprocessingml/2006/main" xmlns:wp="http://schemas.openxmlformats.org/drawingml/2006/wordprocessingDrawing" xmlns:r="http://schemas.openxmlformats.org/officeDocument/2006/relationships" xmlns:w14="http://schemas.microsoft.com/office/word/2010/wordml">
-              <w:rPr>
-                <w:rFonts w:ascii="Arial Narrow" w:hAnsi="Helvetica" w:eastAsia="Helvetica" w:cs="Helvetica"/>
-                <w:sz w:val="18"/>
-                <w:szCs w:val="18"/>
-                <w:color w:val="000000"/>
-              </w:rPr>
-              <w:t xml:space="preserve">  30 ( 3.3) </w:t>
+              <w:t xml:space="preserve">   DRV RGV</w:t>
+            </w:r>
+          </w:p>
+        </w:tc>
+        <w:tc>
+          <w:tcPr>
+            <w:tcBorders/>
+            <w:shd w:val="clear" w:color="auto" w:fill="FFFFFF"/>
+            <w:tcMar>
+              <w:top w:w="0" w:type="dxa"/>
+              <w:bottom w:w="0" w:type="dxa"/>
+              <w:left w:w="0" w:type="dxa"/>
+              <w:right w:w="0" w:type="dxa"/>
+            </w:tcMar>
+            <w:vAlign w:val="center"/>
+          </w:tcPr>
+          <w:p>
+            <w:pPr>
+              <w:jc w:val="center"/>
+              <w:spacing w:after="100" w:before="100" w:line="120"/>
+              <w:ind w:firstLine="0" w:left="100" w:right="100"/>
+            </w:pPr>
+            <w:r xmlns:w="http://schemas.openxmlformats.org/wordprocessingml/2006/main" xmlns:wp="http://schemas.openxmlformats.org/drawingml/2006/wordprocessingDrawing" xmlns:r="http://schemas.openxmlformats.org/officeDocument/2006/relationships" xmlns:w14="http://schemas.microsoft.com/office/word/2010/wordml">
+              <w:rPr>
+                <w:rFonts w:ascii="Arial Narrow" w:hAnsi="Helvetica" w:eastAsia="Helvetica" w:cs="Helvetica"/>
+                <w:sz w:val="18"/>
+                <w:szCs w:val="18"/>
+                <w:color w:val="000000"/>
+              </w:rPr>
+              <w:t xml:space="preserve">  72 ( 9.4) </w:t>
+            </w:r>
+          </w:p>
+        </w:tc>
+        <w:tc>
+          <w:tcPr>
+            <w:tcBorders/>
+            <w:shd w:val="clear" w:color="auto" w:fill="FFFFFF"/>
+            <w:tcMar>
+              <w:top w:w="0" w:type="dxa"/>
+              <w:bottom w:w="0" w:type="dxa"/>
+              <w:left w:w="0" w:type="dxa"/>
+              <w:right w:w="0" w:type="dxa"/>
+            </w:tcMar>
+            <w:vAlign w:val="center"/>
+          </w:tcPr>
+          <w:p>
+            <w:pPr>
+              <w:jc w:val="center"/>
+              <w:spacing w:after="100" w:before="100" w:line="120"/>
+              <w:ind w:firstLine="0" w:left="100" w:right="100"/>
+            </w:pPr>
+            <w:r xmlns:w="http://schemas.openxmlformats.org/wordprocessingml/2006/main" xmlns:wp="http://schemas.openxmlformats.org/drawingml/2006/wordprocessingDrawing" xmlns:r="http://schemas.openxmlformats.org/officeDocument/2006/relationships" xmlns:w14="http://schemas.microsoft.com/office/word/2010/wordml">
+              <w:rPr>
+                <w:rFonts w:ascii="Arial Narrow" w:hAnsi="Helvetica" w:eastAsia="Helvetica" w:cs="Helvetica"/>
+                <w:sz w:val="18"/>
+                <w:szCs w:val="18"/>
+                <w:color w:val="000000"/>
+              </w:rPr>
+              <w:t xml:space="preserve">  79 ( 8.7) </w:t>
             </w:r>
           </w:p>
         </w:tc>
@@ -3360,104 +3364,103 @@
             <w:pPr>
               <w:jc w:val="left"/>
               <w:spacing w:after="100" w:before="100" w:line="120"/>
-              <w:ind w:firstLine="0" w:left="100" w:right="100"/>
-            </w:pPr>
-            <w:r xmlns:w="http://schemas.openxmlformats.org/wordprocessingml/2006/main" xmlns:wp="http://schemas.openxmlformats.org/drawingml/2006/wordprocessingDrawing" xmlns:r="http://schemas.openxmlformats.org/officeDocument/2006/relationships" xmlns:w14="http://schemas.microsoft.com/office/word/2010/wordml">
-              <w:rPr>
-                <w:rFonts w:ascii="Arial Narrow" w:hAnsi="Helvetica" w:eastAsia="Helvetica" w:cs="Helvetica"/>
-                <w:b/>
-                <w:sz w:val="18"/>
-                <w:szCs w:val="18"/>
-                <w:color w:val="000000"/>
-              </w:rPr>
-              <w:t xml:space="preserve">Prior ART changes (median [IQR])</w:t>
-            </w:r>
-          </w:p>
-        </w:tc>
-        <w:tc>
-          <w:tcPr>
-            <w:tcBorders/>
-            <w:shd w:val="clear" w:color="auto" w:fill="FFFFFF"/>
-            <w:tcMar>
-              <w:top w:w="0" w:type="dxa"/>
-              <w:bottom w:w="0" w:type="dxa"/>
-              <w:left w:w="0" w:type="dxa"/>
-              <w:right w:w="0" w:type="dxa"/>
-            </w:tcMar>
-            <w:vAlign w:val="center"/>
-          </w:tcPr>
-          <w:p>
-            <w:pPr>
-              <w:jc w:val="center"/>
-              <w:spacing w:after="100" w:before="100" w:line="120"/>
-              <w:ind w:firstLine="0" w:left="100" w:right="100"/>
-            </w:pPr>
-            <w:r xmlns:w="http://schemas.openxmlformats.org/wordprocessingml/2006/main" xmlns:wp="http://schemas.openxmlformats.org/drawingml/2006/wordprocessingDrawing" xmlns:r="http://schemas.openxmlformats.org/officeDocument/2006/relationships" xmlns:w14="http://schemas.microsoft.com/office/word/2010/wordml">
-              <w:rPr>
-                <w:rFonts w:ascii="Arial Narrow" w:hAnsi="Helvetica" w:eastAsia="Helvetica" w:cs="Helvetica"/>
-                <w:sz w:val="18"/>
-                <w:szCs w:val="18"/>
-                <w:color w:val="000000"/>
-              </w:rPr>
-              <w:t xml:space="preserve">11.0 [7.0, 16.0]</w:t>
-            </w:r>
-          </w:p>
-        </w:tc>
-        <w:tc>
-          <w:tcPr>
-            <w:tcBorders/>
-            <w:shd w:val="clear" w:color="auto" w:fill="FFFFFF"/>
-            <w:tcMar>
-              <w:top w:w="0" w:type="dxa"/>
-              <w:bottom w:w="0" w:type="dxa"/>
-              <w:left w:w="0" w:type="dxa"/>
-              <w:right w:w="0" w:type="dxa"/>
-            </w:tcMar>
-            <w:vAlign w:val="center"/>
-          </w:tcPr>
-          <w:p>
-            <w:pPr>
-              <w:jc w:val="center"/>
-              <w:spacing w:after="100" w:before="100" w:line="120"/>
-              <w:ind w:firstLine="0" w:left="100" w:right="100"/>
-            </w:pPr>
-            <w:r xmlns:w="http://schemas.openxmlformats.org/wordprocessingml/2006/main" xmlns:wp="http://schemas.openxmlformats.org/drawingml/2006/wordprocessingDrawing" xmlns:r="http://schemas.openxmlformats.org/officeDocument/2006/relationships" xmlns:w14="http://schemas.microsoft.com/office/word/2010/wordml">
-              <w:rPr>
-                <w:rFonts w:ascii="Arial Narrow" w:hAnsi="Helvetica" w:eastAsia="Helvetica" w:cs="Helvetica"/>
-                <w:sz w:val="18"/>
-                <w:szCs w:val="18"/>
-                <w:color w:val="000000"/>
-              </w:rPr>
-              <w:t xml:space="preserve"> 7.0 [3.0, 12.0]</w:t>
-            </w:r>
-          </w:p>
-        </w:tc>
-        <w:tc>
-          <w:tcPr>
-            <w:tcBorders/>
-            <w:shd w:val="clear" w:color="auto" w:fill="FFFFFF"/>
-            <w:tcMar>
-              <w:top w:w="0" w:type="dxa"/>
-              <w:bottom w:w="0" w:type="dxa"/>
-              <w:left w:w="0" w:type="dxa"/>
-              <w:right w:w="0" w:type="dxa"/>
-            </w:tcMar>
-            <w:vAlign w:val="center"/>
-          </w:tcPr>
-          <w:p>
-            <w:pPr>
-              <w:jc w:val="center"/>
-              <w:spacing w:after="100" w:before="100" w:line="120"/>
-              <w:ind w:firstLine="0" w:left="100" w:right="100"/>
-            </w:pPr>
-            <w:r xmlns:w="http://schemas.openxmlformats.org/wordprocessingml/2006/main" xmlns:wp="http://schemas.openxmlformats.org/drawingml/2006/wordprocessingDrawing" xmlns:r="http://schemas.openxmlformats.org/officeDocument/2006/relationships" xmlns:w14="http://schemas.microsoft.com/office/word/2010/wordml">
-              <w:rPr>
-                <w:rFonts w:ascii="Arial Narrow" w:hAnsi="Helvetica" w:eastAsia="Helvetica" w:cs="Helvetica"/>
-                <w:sz w:val="18"/>
-                <w:szCs w:val="18"/>
-                <w:color w:val="000000"/>
-              </w:rPr>
-              <w:t xml:space="preserve">&lt;0.001</w:t>
+              <w:ind w:firstLine="0" w:left="280" w:right="100"/>
+            </w:pPr>
+            <w:r xmlns:w="http://schemas.openxmlformats.org/wordprocessingml/2006/main" xmlns:wp="http://schemas.openxmlformats.org/drawingml/2006/wordprocessingDrawing" xmlns:r="http://schemas.openxmlformats.org/officeDocument/2006/relationships" xmlns:w14="http://schemas.microsoft.com/office/word/2010/wordml">
+              <w:rPr>
+                <w:rFonts w:ascii="Arial Narrow" w:hAnsi="Helvetica" w:eastAsia="Helvetica" w:cs="Helvetica"/>
+                <w:sz w:val="18"/>
+                <w:szCs w:val="18"/>
+                <w:color w:val="000000"/>
+              </w:rPr>
+              <w:t xml:space="preserve">   DRV EVG</w:t>
+            </w:r>
+          </w:p>
+        </w:tc>
+        <w:tc>
+          <w:tcPr>
+            <w:tcBorders/>
+            <w:shd w:val="clear" w:color="auto" w:fill="FFFFFF"/>
+            <w:tcMar>
+              <w:top w:w="0" w:type="dxa"/>
+              <w:bottom w:w="0" w:type="dxa"/>
+              <w:left w:w="0" w:type="dxa"/>
+              <w:right w:w="0" w:type="dxa"/>
+            </w:tcMar>
+            <w:vAlign w:val="center"/>
+          </w:tcPr>
+          <w:p>
+            <w:pPr>
+              <w:jc w:val="center"/>
+              <w:spacing w:after="100" w:before="100" w:line="120"/>
+              <w:ind w:firstLine="0" w:left="100" w:right="100"/>
+            </w:pPr>
+            <w:r xmlns:w="http://schemas.openxmlformats.org/wordprocessingml/2006/main" xmlns:wp="http://schemas.openxmlformats.org/drawingml/2006/wordprocessingDrawing" xmlns:r="http://schemas.openxmlformats.org/officeDocument/2006/relationships" xmlns:w14="http://schemas.microsoft.com/office/word/2010/wordml">
+              <w:rPr>
+                <w:rFonts w:ascii="Arial Narrow" w:hAnsi="Helvetica" w:eastAsia="Helvetica" w:cs="Helvetica"/>
+                <w:sz w:val="18"/>
+                <w:szCs w:val="18"/>
+                <w:color w:val="000000"/>
+              </w:rPr>
+              <w:t xml:space="preserve">  72 ( 9.4) </w:t>
+            </w:r>
+          </w:p>
+        </w:tc>
+        <w:tc>
+          <w:tcPr>
+            <w:tcBorders/>
+            <w:shd w:val="clear" w:color="auto" w:fill="FFFFFF"/>
+            <w:tcMar>
+              <w:top w:w="0" w:type="dxa"/>
+              <w:bottom w:w="0" w:type="dxa"/>
+              <w:left w:w="0" w:type="dxa"/>
+              <w:right w:w="0" w:type="dxa"/>
+            </w:tcMar>
+            <w:vAlign w:val="center"/>
+          </w:tcPr>
+          <w:p>
+            <w:pPr>
+              <w:jc w:val="center"/>
+              <w:spacing w:after="100" w:before="100" w:line="120"/>
+              <w:ind w:firstLine="0" w:left="100" w:right="100"/>
+            </w:pPr>
+            <w:r xmlns:w="http://schemas.openxmlformats.org/wordprocessingml/2006/main" xmlns:wp="http://schemas.openxmlformats.org/drawingml/2006/wordprocessingDrawing" xmlns:r="http://schemas.openxmlformats.org/officeDocument/2006/relationships" xmlns:w14="http://schemas.microsoft.com/office/word/2010/wordml">
+              <w:rPr>
+                <w:rFonts w:ascii="Arial Narrow" w:hAnsi="Helvetica" w:eastAsia="Helvetica" w:cs="Helvetica"/>
+                <w:sz w:val="18"/>
+                <w:szCs w:val="18"/>
+                <w:color w:val="000000"/>
+              </w:rPr>
+              <w:t xml:space="preserve">  50 ( 5.5) </w:t>
+            </w:r>
+          </w:p>
+        </w:tc>
+        <w:tc>
+          <w:tcPr>
+            <w:tcBorders/>
+            <w:shd w:val="clear" w:color="auto" w:fill="FFFFFF"/>
+            <w:tcMar>
+              <w:top w:w="0" w:type="dxa"/>
+              <w:bottom w:w="0" w:type="dxa"/>
+              <w:left w:w="0" w:type="dxa"/>
+              <w:right w:w="0" w:type="dxa"/>
+            </w:tcMar>
+            <w:vAlign w:val="center"/>
+          </w:tcPr>
+          <w:p>
+            <w:pPr>
+              <w:jc w:val="center"/>
+              <w:spacing w:after="100" w:before="100" w:line="120"/>
+              <w:ind w:firstLine="0" w:left="100" w:right="100"/>
+            </w:pPr>
+            <w:r xmlns:w="http://schemas.openxmlformats.org/wordprocessingml/2006/main" xmlns:wp="http://schemas.openxmlformats.org/drawingml/2006/wordprocessingDrawing" xmlns:r="http://schemas.openxmlformats.org/officeDocument/2006/relationships" xmlns:w14="http://schemas.microsoft.com/office/word/2010/wordml">
+              <w:rPr>
+                <w:rFonts w:ascii="Arial Narrow" w:hAnsi="Helvetica" w:eastAsia="Helvetica" w:cs="Helvetica"/>
+                <w:sz w:val="18"/>
+                <w:szCs w:val="18"/>
+                <w:color w:val="000000"/>
+              </w:rPr>
+              <w:t xml:space="preserve"/>
             </w:r>
           </w:p>
         </w:tc>
@@ -3483,104 +3486,103 @@
             <w:pPr>
               <w:jc w:val="left"/>
               <w:spacing w:after="100" w:before="100" w:line="120"/>
-              <w:ind w:firstLine="0" w:left="100" w:right="100"/>
-            </w:pPr>
-            <w:r xmlns:w="http://schemas.openxmlformats.org/wordprocessingml/2006/main" xmlns:wp="http://schemas.openxmlformats.org/drawingml/2006/wordprocessingDrawing" xmlns:r="http://schemas.openxmlformats.org/officeDocument/2006/relationships" xmlns:w14="http://schemas.microsoft.com/office/word/2010/wordml">
-              <w:rPr>
-                <w:rFonts w:ascii="Arial Narrow" w:hAnsi="Helvetica" w:eastAsia="Helvetica" w:cs="Helvetica"/>
-                <w:b/>
-                <w:sz w:val="18"/>
-                <w:szCs w:val="18"/>
-                <w:color w:val="000000"/>
-              </w:rPr>
-              <w:t xml:space="preserve">years_first_hiv (mean (SD))</w:t>
-            </w:r>
-          </w:p>
-        </w:tc>
-        <w:tc>
-          <w:tcPr>
-            <w:tcBorders/>
-            <w:shd w:val="clear" w:color="auto" w:fill="FFFFFF"/>
-            <w:tcMar>
-              <w:top w:w="0" w:type="dxa"/>
-              <w:bottom w:w="0" w:type="dxa"/>
-              <w:left w:w="0" w:type="dxa"/>
-              <w:right w:w="0" w:type="dxa"/>
-            </w:tcMar>
-            <w:vAlign w:val="center"/>
-          </w:tcPr>
-          <w:p>
-            <w:pPr>
-              <w:jc w:val="center"/>
-              <w:spacing w:after="100" w:before="100" w:line="120"/>
-              <w:ind w:firstLine="0" w:left="100" w:right="100"/>
-            </w:pPr>
-            <w:r xmlns:w="http://schemas.openxmlformats.org/wordprocessingml/2006/main" xmlns:wp="http://schemas.openxmlformats.org/drawingml/2006/wordprocessingDrawing" xmlns:r="http://schemas.openxmlformats.org/officeDocument/2006/relationships" xmlns:w14="http://schemas.microsoft.com/office/word/2010/wordml">
-              <w:rPr>
-                <w:rFonts w:ascii="Arial Narrow" w:hAnsi="Helvetica" w:eastAsia="Helvetica" w:cs="Helvetica"/>
-                <w:sz w:val="18"/>
-                <w:szCs w:val="18"/>
-                <w:color w:val="000000"/>
-              </w:rPr>
-              <w:t xml:space="preserve">21.8 (8.0)</w:t>
-            </w:r>
-          </w:p>
-        </w:tc>
-        <w:tc>
-          <w:tcPr>
-            <w:tcBorders/>
-            <w:shd w:val="clear" w:color="auto" w:fill="FFFFFF"/>
-            <w:tcMar>
-              <w:top w:w="0" w:type="dxa"/>
-              <w:bottom w:w="0" w:type="dxa"/>
-              <w:left w:w="0" w:type="dxa"/>
-              <w:right w:w="0" w:type="dxa"/>
-            </w:tcMar>
-            <w:vAlign w:val="center"/>
-          </w:tcPr>
-          <w:p>
-            <w:pPr>
-              <w:jc w:val="center"/>
-              <w:spacing w:after="100" w:before="100" w:line="120"/>
-              <w:ind w:firstLine="0" w:left="100" w:right="100"/>
-            </w:pPr>
-            <w:r xmlns:w="http://schemas.openxmlformats.org/wordprocessingml/2006/main" xmlns:wp="http://schemas.openxmlformats.org/drawingml/2006/wordprocessingDrawing" xmlns:r="http://schemas.openxmlformats.org/officeDocument/2006/relationships" xmlns:w14="http://schemas.microsoft.com/office/word/2010/wordml">
-              <w:rPr>
-                <w:rFonts w:ascii="Arial Narrow" w:hAnsi="Helvetica" w:eastAsia="Helvetica" w:cs="Helvetica"/>
-                <w:sz w:val="18"/>
-                <w:szCs w:val="18"/>
-                <w:color w:val="000000"/>
-              </w:rPr>
-              <w:t xml:space="preserve">15.9 (10.6)</w:t>
-            </w:r>
-          </w:p>
-        </w:tc>
-        <w:tc>
-          <w:tcPr>
-            <w:tcBorders/>
-            <w:shd w:val="clear" w:color="auto" w:fill="FFFFFF"/>
-            <w:tcMar>
-              <w:top w:w="0" w:type="dxa"/>
-              <w:bottom w:w="0" w:type="dxa"/>
-              <w:left w:w="0" w:type="dxa"/>
-              <w:right w:w="0" w:type="dxa"/>
-            </w:tcMar>
-            <w:vAlign w:val="center"/>
-          </w:tcPr>
-          <w:p>
-            <w:pPr>
-              <w:jc w:val="center"/>
-              <w:spacing w:after="100" w:before="100" w:line="120"/>
-              <w:ind w:firstLine="0" w:left="100" w:right="100"/>
-            </w:pPr>
-            <w:r xmlns:w="http://schemas.openxmlformats.org/wordprocessingml/2006/main" xmlns:wp="http://schemas.openxmlformats.org/drawingml/2006/wordprocessingDrawing" xmlns:r="http://schemas.openxmlformats.org/officeDocument/2006/relationships" xmlns:w14="http://schemas.microsoft.com/office/word/2010/wordml">
-              <w:rPr>
-                <w:rFonts w:ascii="Arial Narrow" w:hAnsi="Helvetica" w:eastAsia="Helvetica" w:cs="Helvetica"/>
-                <w:sz w:val="18"/>
-                <w:szCs w:val="18"/>
-                <w:color w:val="000000"/>
-              </w:rPr>
-              <w:t xml:space="preserve">&lt;0.001</w:t>
+              <w:ind w:firstLine="0" w:left="280" w:right="100"/>
+            </w:pPr>
+            <w:r xmlns:w="http://schemas.openxmlformats.org/wordprocessingml/2006/main" xmlns:wp="http://schemas.openxmlformats.org/drawingml/2006/wordprocessingDrawing" xmlns:r="http://schemas.openxmlformats.org/officeDocument/2006/relationships" xmlns:w14="http://schemas.microsoft.com/office/word/2010/wordml">
+              <w:rPr>
+                <w:rFonts w:ascii="Arial Narrow" w:hAnsi="Helvetica" w:eastAsia="Helvetica" w:cs="Helvetica"/>
+                <w:sz w:val="18"/>
+                <w:szCs w:val="18"/>
+                <w:color w:val="000000"/>
+              </w:rPr>
+              <w:t xml:space="preserve">   ETV RGV</w:t>
+            </w:r>
+          </w:p>
+        </w:tc>
+        <w:tc>
+          <w:tcPr>
+            <w:tcBorders/>
+            <w:shd w:val="clear" w:color="auto" w:fill="FFFFFF"/>
+            <w:tcMar>
+              <w:top w:w="0" w:type="dxa"/>
+              <w:bottom w:w="0" w:type="dxa"/>
+              <w:left w:w="0" w:type="dxa"/>
+              <w:right w:w="0" w:type="dxa"/>
+            </w:tcMar>
+            <w:vAlign w:val="center"/>
+          </w:tcPr>
+          <w:p>
+            <w:pPr>
+              <w:jc w:val="center"/>
+              <w:spacing w:after="100" w:before="100" w:line="120"/>
+              <w:ind w:firstLine="0" w:left="100" w:right="100"/>
+            </w:pPr>
+            <w:r xmlns:w="http://schemas.openxmlformats.org/wordprocessingml/2006/main" xmlns:wp="http://schemas.openxmlformats.org/drawingml/2006/wordprocessingDrawing" xmlns:r="http://schemas.openxmlformats.org/officeDocument/2006/relationships" xmlns:w14="http://schemas.microsoft.com/office/word/2010/wordml">
+              <w:rPr>
+                <w:rFonts w:ascii="Arial Narrow" w:hAnsi="Helvetica" w:eastAsia="Helvetica" w:cs="Helvetica"/>
+                <w:sz w:val="18"/>
+                <w:szCs w:val="18"/>
+                <w:color w:val="000000"/>
+              </w:rPr>
+              <w:t xml:space="preserve">  39 ( 5.1) </w:t>
+            </w:r>
+          </w:p>
+        </w:tc>
+        <w:tc>
+          <w:tcPr>
+            <w:tcBorders/>
+            <w:shd w:val="clear" w:color="auto" w:fill="FFFFFF"/>
+            <w:tcMar>
+              <w:top w:w="0" w:type="dxa"/>
+              <w:bottom w:w="0" w:type="dxa"/>
+              <w:left w:w="0" w:type="dxa"/>
+              <w:right w:w="0" w:type="dxa"/>
+            </w:tcMar>
+            <w:vAlign w:val="center"/>
+          </w:tcPr>
+          <w:p>
+            <w:pPr>
+              <w:jc w:val="center"/>
+              <w:spacing w:after="100" w:before="100" w:line="120"/>
+              <w:ind w:firstLine="0" w:left="100" w:right="100"/>
+            </w:pPr>
+            <w:r xmlns:w="http://schemas.openxmlformats.org/wordprocessingml/2006/main" xmlns:wp="http://schemas.openxmlformats.org/drawingml/2006/wordprocessingDrawing" xmlns:r="http://schemas.openxmlformats.org/officeDocument/2006/relationships" xmlns:w14="http://schemas.microsoft.com/office/word/2010/wordml">
+              <w:rPr>
+                <w:rFonts w:ascii="Arial Narrow" w:hAnsi="Helvetica" w:eastAsia="Helvetica" w:cs="Helvetica"/>
+                <w:sz w:val="18"/>
+                <w:szCs w:val="18"/>
+                <w:color w:val="000000"/>
+              </w:rPr>
+              <w:t xml:space="preserve">  56 ( 6.2) </w:t>
+            </w:r>
+          </w:p>
+        </w:tc>
+        <w:tc>
+          <w:tcPr>
+            <w:tcBorders/>
+            <w:shd w:val="clear" w:color="auto" w:fill="FFFFFF"/>
+            <w:tcMar>
+              <w:top w:w="0" w:type="dxa"/>
+              <w:bottom w:w="0" w:type="dxa"/>
+              <w:left w:w="0" w:type="dxa"/>
+              <w:right w:w="0" w:type="dxa"/>
+            </w:tcMar>
+            <w:vAlign w:val="center"/>
+          </w:tcPr>
+          <w:p>
+            <w:pPr>
+              <w:jc w:val="center"/>
+              <w:spacing w:after="100" w:before="100" w:line="120"/>
+              <w:ind w:firstLine="0" w:left="100" w:right="100"/>
+            </w:pPr>
+            <w:r xmlns:w="http://schemas.openxmlformats.org/wordprocessingml/2006/main" xmlns:wp="http://schemas.openxmlformats.org/drawingml/2006/wordprocessingDrawing" xmlns:r="http://schemas.openxmlformats.org/officeDocument/2006/relationships" xmlns:w14="http://schemas.microsoft.com/office/word/2010/wordml">
+              <w:rPr>
+                <w:rFonts w:ascii="Arial Narrow" w:hAnsi="Helvetica" w:eastAsia="Helvetica" w:cs="Helvetica"/>
+                <w:sz w:val="18"/>
+                <w:szCs w:val="18"/>
+                <w:color w:val="000000"/>
+              </w:rPr>
+              <w:t xml:space="preserve"/>
             </w:r>
           </w:p>
         </w:tc>
@@ -3592,6 +3594,616 @@
         </w:trPr>
         <w:tc>
           <w:tcPr>
+            <w:tcBorders/>
+            <w:shd w:val="clear" w:color="auto" w:fill="FFFFFF"/>
+            <w:tcMar>
+              <w:top w:w="0" w:type="dxa"/>
+              <w:bottom w:w="0" w:type="dxa"/>
+              <w:left w:w="0" w:type="dxa"/>
+              <w:right w:w="0" w:type="dxa"/>
+            </w:tcMar>
+            <w:vAlign w:val="center"/>
+          </w:tcPr>
+          <w:p>
+            <w:pPr>
+              <w:jc w:val="left"/>
+              <w:spacing w:after="100" w:before="100" w:line="120"/>
+              <w:ind w:firstLine="0" w:left="280" w:right="100"/>
+            </w:pPr>
+            <w:r xmlns:w="http://schemas.openxmlformats.org/wordprocessingml/2006/main" xmlns:wp="http://schemas.openxmlformats.org/drawingml/2006/wordprocessingDrawing" xmlns:r="http://schemas.openxmlformats.org/officeDocument/2006/relationships" xmlns:w14="http://schemas.microsoft.com/office/word/2010/wordml">
+              <w:rPr>
+                <w:rFonts w:ascii="Arial Narrow" w:hAnsi="Helvetica" w:eastAsia="Helvetica" w:cs="Helvetica"/>
+                <w:sz w:val="18"/>
+                <w:szCs w:val="18"/>
+                <w:color w:val="000000"/>
+              </w:rPr>
+              <w:t xml:space="preserve">   DTG RPV</w:t>
+            </w:r>
+          </w:p>
+        </w:tc>
+        <w:tc>
+          <w:tcPr>
+            <w:tcBorders/>
+            <w:shd w:val="clear" w:color="auto" w:fill="FFFFFF"/>
+            <w:tcMar>
+              <w:top w:w="0" w:type="dxa"/>
+              <w:bottom w:w="0" w:type="dxa"/>
+              <w:left w:w="0" w:type="dxa"/>
+              <w:right w:w="0" w:type="dxa"/>
+            </w:tcMar>
+            <w:vAlign w:val="center"/>
+          </w:tcPr>
+          <w:p>
+            <w:pPr>
+              <w:jc w:val="center"/>
+              <w:spacing w:after="100" w:before="100" w:line="120"/>
+              <w:ind w:firstLine="0" w:left="100" w:right="100"/>
+            </w:pPr>
+            <w:r xmlns:w="http://schemas.openxmlformats.org/wordprocessingml/2006/main" xmlns:wp="http://schemas.openxmlformats.org/drawingml/2006/wordprocessingDrawing" xmlns:r="http://schemas.openxmlformats.org/officeDocument/2006/relationships" xmlns:w14="http://schemas.microsoft.com/office/word/2010/wordml">
+              <w:rPr>
+                <w:rFonts w:ascii="Arial Narrow" w:hAnsi="Helvetica" w:eastAsia="Helvetica" w:cs="Helvetica"/>
+                <w:sz w:val="18"/>
+                <w:szCs w:val="18"/>
+                <w:color w:val="000000"/>
+              </w:rPr>
+              <w:t xml:space="preserve">  46 ( 6.0) </w:t>
+            </w:r>
+          </w:p>
+        </w:tc>
+        <w:tc>
+          <w:tcPr>
+            <w:tcBorders/>
+            <w:shd w:val="clear" w:color="auto" w:fill="FFFFFF"/>
+            <w:tcMar>
+              <w:top w:w="0" w:type="dxa"/>
+              <w:bottom w:w="0" w:type="dxa"/>
+              <w:left w:w="0" w:type="dxa"/>
+              <w:right w:w="0" w:type="dxa"/>
+            </w:tcMar>
+            <w:vAlign w:val="center"/>
+          </w:tcPr>
+          <w:p>
+            <w:pPr>
+              <w:jc w:val="center"/>
+              <w:spacing w:after="100" w:before="100" w:line="120"/>
+              <w:ind w:firstLine="0" w:left="100" w:right="100"/>
+            </w:pPr>
+            <w:r xmlns:w="http://schemas.openxmlformats.org/wordprocessingml/2006/main" xmlns:wp="http://schemas.openxmlformats.org/drawingml/2006/wordprocessingDrawing" xmlns:r="http://schemas.openxmlformats.org/officeDocument/2006/relationships" xmlns:w14="http://schemas.microsoft.com/office/word/2010/wordml">
+              <w:rPr>
+                <w:rFonts w:ascii="Arial Narrow" w:hAnsi="Helvetica" w:eastAsia="Helvetica" w:cs="Helvetica"/>
+                <w:sz w:val="18"/>
+                <w:szCs w:val="18"/>
+                <w:color w:val="000000"/>
+              </w:rPr>
+              <w:t xml:space="preserve">  47 ( 5.2) </w:t>
+            </w:r>
+          </w:p>
+        </w:tc>
+        <w:tc>
+          <w:tcPr>
+            <w:tcBorders/>
+            <w:shd w:val="clear" w:color="auto" w:fill="FFFFFF"/>
+            <w:tcMar>
+              <w:top w:w="0" w:type="dxa"/>
+              <w:bottom w:w="0" w:type="dxa"/>
+              <w:left w:w="0" w:type="dxa"/>
+              <w:right w:w="0" w:type="dxa"/>
+            </w:tcMar>
+            <w:vAlign w:val="center"/>
+          </w:tcPr>
+          <w:p>
+            <w:pPr>
+              <w:jc w:val="center"/>
+              <w:spacing w:after="100" w:before="100" w:line="120"/>
+              <w:ind w:firstLine="0" w:left="100" w:right="100"/>
+            </w:pPr>
+            <w:r xmlns:w="http://schemas.openxmlformats.org/wordprocessingml/2006/main" xmlns:wp="http://schemas.openxmlformats.org/drawingml/2006/wordprocessingDrawing" xmlns:r="http://schemas.openxmlformats.org/officeDocument/2006/relationships" xmlns:w14="http://schemas.microsoft.com/office/word/2010/wordml">
+              <w:rPr>
+                <w:rFonts w:ascii="Arial Narrow" w:hAnsi="Helvetica" w:eastAsia="Helvetica" w:cs="Helvetica"/>
+                <w:sz w:val="18"/>
+                <w:szCs w:val="18"/>
+                <w:color w:val="000000"/>
+              </w:rPr>
+              <w:t xml:space="preserve"/>
+            </w:r>
+          </w:p>
+        </w:tc>
+      </w:tr>
+      <w:tr>
+        <w:trPr>
+          <w:cantSplit/>
+          <w:trHeight w:val="580" w:hRule="auto"/>
+        </w:trPr>
+        <w:tc>
+          <w:tcPr>
+            <w:tcBorders/>
+            <w:shd w:val="clear" w:color="auto" w:fill="FFFFFF"/>
+            <w:tcMar>
+              <w:top w:w="0" w:type="dxa"/>
+              <w:bottom w:w="0" w:type="dxa"/>
+              <w:left w:w="0" w:type="dxa"/>
+              <w:right w:w="0" w:type="dxa"/>
+            </w:tcMar>
+            <w:vAlign w:val="center"/>
+          </w:tcPr>
+          <w:p>
+            <w:pPr>
+              <w:jc w:val="left"/>
+              <w:spacing w:after="100" w:before="100" w:line="120"/>
+              <w:ind w:firstLine="0" w:left="280" w:right="100"/>
+            </w:pPr>
+            <w:r xmlns:w="http://schemas.openxmlformats.org/wordprocessingml/2006/main" xmlns:wp="http://schemas.openxmlformats.org/drawingml/2006/wordprocessingDrawing" xmlns:r="http://schemas.openxmlformats.org/officeDocument/2006/relationships" xmlns:w14="http://schemas.microsoft.com/office/word/2010/wordml">
+              <w:rPr>
+                <w:rFonts w:ascii="Arial Narrow" w:hAnsi="Helvetica" w:eastAsia="Helvetica" w:cs="Helvetica"/>
+                <w:sz w:val="18"/>
+                <w:szCs w:val="18"/>
+                <w:color w:val="000000"/>
+              </w:rPr>
+              <w:t xml:space="preserve">   DRV ETV RGV</w:t>
+            </w:r>
+          </w:p>
+        </w:tc>
+        <w:tc>
+          <w:tcPr>
+            <w:tcBorders/>
+            <w:shd w:val="clear" w:color="auto" w:fill="FFFFFF"/>
+            <w:tcMar>
+              <w:top w:w="0" w:type="dxa"/>
+              <w:bottom w:w="0" w:type="dxa"/>
+              <w:left w:w="0" w:type="dxa"/>
+              <w:right w:w="0" w:type="dxa"/>
+            </w:tcMar>
+            <w:vAlign w:val="center"/>
+          </w:tcPr>
+          <w:p>
+            <w:pPr>
+              <w:jc w:val="center"/>
+              <w:spacing w:after="100" w:before="100" w:line="120"/>
+              <w:ind w:firstLine="0" w:left="100" w:right="100"/>
+            </w:pPr>
+            <w:r xmlns:w="http://schemas.openxmlformats.org/wordprocessingml/2006/main" xmlns:wp="http://schemas.openxmlformats.org/drawingml/2006/wordprocessingDrawing" xmlns:r="http://schemas.openxmlformats.org/officeDocument/2006/relationships" xmlns:w14="http://schemas.microsoft.com/office/word/2010/wordml">
+              <w:rPr>
+                <w:rFonts w:ascii="Arial Narrow" w:hAnsi="Helvetica" w:eastAsia="Helvetica" w:cs="Helvetica"/>
+                <w:sz w:val="18"/>
+                <w:szCs w:val="18"/>
+                <w:color w:val="000000"/>
+              </w:rPr>
+              <w:t xml:space="preserve">  56 ( 7.3) </w:t>
+            </w:r>
+          </w:p>
+        </w:tc>
+        <w:tc>
+          <w:tcPr>
+            <w:tcBorders/>
+            <w:shd w:val="clear" w:color="auto" w:fill="FFFFFF"/>
+            <w:tcMar>
+              <w:top w:w="0" w:type="dxa"/>
+              <w:bottom w:w="0" w:type="dxa"/>
+              <w:left w:w="0" w:type="dxa"/>
+              <w:right w:w="0" w:type="dxa"/>
+            </w:tcMar>
+            <w:vAlign w:val="center"/>
+          </w:tcPr>
+          <w:p>
+            <w:pPr>
+              <w:jc w:val="center"/>
+              <w:spacing w:after="100" w:before="100" w:line="120"/>
+              <w:ind w:firstLine="0" w:left="100" w:right="100"/>
+            </w:pPr>
+            <w:r xmlns:w="http://schemas.openxmlformats.org/wordprocessingml/2006/main" xmlns:wp="http://schemas.openxmlformats.org/drawingml/2006/wordprocessingDrawing" xmlns:r="http://schemas.openxmlformats.org/officeDocument/2006/relationships" xmlns:w14="http://schemas.microsoft.com/office/word/2010/wordml">
+              <w:rPr>
+                <w:rFonts w:ascii="Arial Narrow" w:hAnsi="Helvetica" w:eastAsia="Helvetica" w:cs="Helvetica"/>
+                <w:sz w:val="18"/>
+                <w:szCs w:val="18"/>
+                <w:color w:val="000000"/>
+              </w:rPr>
+              <w:t xml:space="preserve">  20 ( 2.2) </w:t>
+            </w:r>
+          </w:p>
+        </w:tc>
+        <w:tc>
+          <w:tcPr>
+            <w:tcBorders/>
+            <w:shd w:val="clear" w:color="auto" w:fill="FFFFFF"/>
+            <w:tcMar>
+              <w:top w:w="0" w:type="dxa"/>
+              <w:bottom w:w="0" w:type="dxa"/>
+              <w:left w:w="0" w:type="dxa"/>
+              <w:right w:w="0" w:type="dxa"/>
+            </w:tcMar>
+            <w:vAlign w:val="center"/>
+          </w:tcPr>
+          <w:p>
+            <w:pPr>
+              <w:jc w:val="center"/>
+              <w:spacing w:after="100" w:before="100" w:line="120"/>
+              <w:ind w:firstLine="0" w:left="100" w:right="100"/>
+            </w:pPr>
+            <w:r xmlns:w="http://schemas.openxmlformats.org/wordprocessingml/2006/main" xmlns:wp="http://schemas.openxmlformats.org/drawingml/2006/wordprocessingDrawing" xmlns:r="http://schemas.openxmlformats.org/officeDocument/2006/relationships" xmlns:w14="http://schemas.microsoft.com/office/word/2010/wordml">
+              <w:rPr>
+                <w:rFonts w:ascii="Arial Narrow" w:hAnsi="Helvetica" w:eastAsia="Helvetica" w:cs="Helvetica"/>
+                <w:sz w:val="18"/>
+                <w:szCs w:val="18"/>
+                <w:color w:val="000000"/>
+              </w:rPr>
+              <w:t xml:space="preserve"/>
+            </w:r>
+          </w:p>
+        </w:tc>
+      </w:tr>
+      <w:tr>
+        <w:trPr>
+          <w:cantSplit/>
+          <w:trHeight w:val="580" w:hRule="auto"/>
+        </w:trPr>
+        <w:tc>
+          <w:tcPr>
+            <w:tcBorders/>
+            <w:shd w:val="clear" w:color="auto" w:fill="FFFFFF"/>
+            <w:tcMar>
+              <w:top w:w="0" w:type="dxa"/>
+              <w:bottom w:w="0" w:type="dxa"/>
+              <w:left w:w="0" w:type="dxa"/>
+              <w:right w:w="0" w:type="dxa"/>
+            </w:tcMar>
+            <w:vAlign w:val="center"/>
+          </w:tcPr>
+          <w:p>
+            <w:pPr>
+              <w:jc w:val="left"/>
+              <w:spacing w:after="100" w:before="100" w:line="120"/>
+              <w:ind w:firstLine="0" w:left="280" w:right="100"/>
+            </w:pPr>
+            <w:r xmlns:w="http://schemas.openxmlformats.org/wordprocessingml/2006/main" xmlns:wp="http://schemas.openxmlformats.org/drawingml/2006/wordprocessingDrawing" xmlns:r="http://schemas.openxmlformats.org/officeDocument/2006/relationships" xmlns:w14="http://schemas.microsoft.com/office/word/2010/wordml">
+              <w:rPr>
+                <w:rFonts w:ascii="Arial Narrow" w:hAnsi="Helvetica" w:eastAsia="Helvetica" w:cs="Helvetica"/>
+                <w:sz w:val="18"/>
+                <w:szCs w:val="18"/>
+                <w:color w:val="000000"/>
+              </w:rPr>
+              <w:t xml:space="preserve">   DRV ETV</w:t>
+            </w:r>
+          </w:p>
+        </w:tc>
+        <w:tc>
+          <w:tcPr>
+            <w:tcBorders/>
+            <w:shd w:val="clear" w:color="auto" w:fill="FFFFFF"/>
+            <w:tcMar>
+              <w:top w:w="0" w:type="dxa"/>
+              <w:bottom w:w="0" w:type="dxa"/>
+              <w:left w:w="0" w:type="dxa"/>
+              <w:right w:w="0" w:type="dxa"/>
+            </w:tcMar>
+            <w:vAlign w:val="center"/>
+          </w:tcPr>
+          <w:p>
+            <w:pPr>
+              <w:jc w:val="center"/>
+              <w:spacing w:after="100" w:before="100" w:line="120"/>
+              <w:ind w:firstLine="0" w:left="100" w:right="100"/>
+            </w:pPr>
+            <w:r xmlns:w="http://schemas.openxmlformats.org/wordprocessingml/2006/main" xmlns:wp="http://schemas.openxmlformats.org/drawingml/2006/wordprocessingDrawing" xmlns:r="http://schemas.openxmlformats.org/officeDocument/2006/relationships" xmlns:w14="http://schemas.microsoft.com/office/word/2010/wordml">
+              <w:rPr>
+                <w:rFonts w:ascii="Arial Narrow" w:hAnsi="Helvetica" w:eastAsia="Helvetica" w:cs="Helvetica"/>
+                <w:sz w:val="18"/>
+                <w:szCs w:val="18"/>
+                <w:color w:val="000000"/>
+              </w:rPr>
+              <w:t xml:space="preserve">  36 ( 4.7) </w:t>
+            </w:r>
+          </w:p>
+        </w:tc>
+        <w:tc>
+          <w:tcPr>
+            <w:tcBorders/>
+            <w:shd w:val="clear" w:color="auto" w:fill="FFFFFF"/>
+            <w:tcMar>
+              <w:top w:w="0" w:type="dxa"/>
+              <w:bottom w:w="0" w:type="dxa"/>
+              <w:left w:w="0" w:type="dxa"/>
+              <w:right w:w="0" w:type="dxa"/>
+            </w:tcMar>
+            <w:vAlign w:val="center"/>
+          </w:tcPr>
+          <w:p>
+            <w:pPr>
+              <w:jc w:val="center"/>
+              <w:spacing w:after="100" w:before="100" w:line="120"/>
+              <w:ind w:firstLine="0" w:left="100" w:right="100"/>
+            </w:pPr>
+            <w:r xmlns:w="http://schemas.openxmlformats.org/wordprocessingml/2006/main" xmlns:wp="http://schemas.openxmlformats.org/drawingml/2006/wordprocessingDrawing" xmlns:r="http://schemas.openxmlformats.org/officeDocument/2006/relationships" xmlns:w14="http://schemas.microsoft.com/office/word/2010/wordml">
+              <w:rPr>
+                <w:rFonts w:ascii="Arial Narrow" w:hAnsi="Helvetica" w:eastAsia="Helvetica" w:cs="Helvetica"/>
+                <w:sz w:val="18"/>
+                <w:szCs w:val="18"/>
+                <w:color w:val="000000"/>
+              </w:rPr>
+              <w:t xml:space="preserve">  20 ( 2.2) </w:t>
+            </w:r>
+          </w:p>
+        </w:tc>
+        <w:tc>
+          <w:tcPr>
+            <w:tcBorders/>
+            <w:shd w:val="clear" w:color="auto" w:fill="FFFFFF"/>
+            <w:tcMar>
+              <w:top w:w="0" w:type="dxa"/>
+              <w:bottom w:w="0" w:type="dxa"/>
+              <w:left w:w="0" w:type="dxa"/>
+              <w:right w:w="0" w:type="dxa"/>
+            </w:tcMar>
+            <w:vAlign w:val="center"/>
+          </w:tcPr>
+          <w:p>
+            <w:pPr>
+              <w:jc w:val="center"/>
+              <w:spacing w:after="100" w:before="100" w:line="120"/>
+              <w:ind w:firstLine="0" w:left="100" w:right="100"/>
+            </w:pPr>
+            <w:r xmlns:w="http://schemas.openxmlformats.org/wordprocessingml/2006/main" xmlns:wp="http://schemas.openxmlformats.org/drawingml/2006/wordprocessingDrawing" xmlns:r="http://schemas.openxmlformats.org/officeDocument/2006/relationships" xmlns:w14="http://schemas.microsoft.com/office/word/2010/wordml">
+              <w:rPr>
+                <w:rFonts w:ascii="Arial Narrow" w:hAnsi="Helvetica" w:eastAsia="Helvetica" w:cs="Helvetica"/>
+                <w:sz w:val="18"/>
+                <w:szCs w:val="18"/>
+                <w:color w:val="000000"/>
+              </w:rPr>
+              <w:t xml:space="preserve"/>
+            </w:r>
+          </w:p>
+        </w:tc>
+      </w:tr>
+      <w:tr>
+        <w:trPr>
+          <w:cantSplit/>
+          <w:trHeight w:val="580" w:hRule="auto"/>
+        </w:trPr>
+        <w:tc>
+          <w:tcPr>
+            <w:tcBorders/>
+            <w:shd w:val="clear" w:color="auto" w:fill="FFFFFF"/>
+            <w:tcMar>
+              <w:top w:w="0" w:type="dxa"/>
+              <w:bottom w:w="0" w:type="dxa"/>
+              <w:left w:w="0" w:type="dxa"/>
+              <w:right w:w="0" w:type="dxa"/>
+            </w:tcMar>
+            <w:vAlign w:val="center"/>
+          </w:tcPr>
+          <w:p>
+            <w:pPr>
+              <w:jc w:val="left"/>
+              <w:spacing w:after="100" w:before="100" w:line="120"/>
+              <w:ind w:firstLine="0" w:left="280" w:right="100"/>
+            </w:pPr>
+            <w:r xmlns:w="http://schemas.openxmlformats.org/wordprocessingml/2006/main" xmlns:wp="http://schemas.openxmlformats.org/drawingml/2006/wordprocessingDrawing" xmlns:r="http://schemas.openxmlformats.org/officeDocument/2006/relationships" xmlns:w14="http://schemas.microsoft.com/office/word/2010/wordml">
+              <w:rPr>
+                <w:rFonts w:ascii="Arial Narrow" w:hAnsi="Helvetica" w:eastAsia="Helvetica" w:cs="Helvetica"/>
+                <w:sz w:val="18"/>
+                <w:szCs w:val="18"/>
+                <w:color w:val="000000"/>
+              </w:rPr>
+              <w:t xml:space="preserve">   ATV DTG</w:t>
+            </w:r>
+          </w:p>
+        </w:tc>
+        <w:tc>
+          <w:tcPr>
+            <w:tcBorders/>
+            <w:shd w:val="clear" w:color="auto" w:fill="FFFFFF"/>
+            <w:tcMar>
+              <w:top w:w="0" w:type="dxa"/>
+              <w:bottom w:w="0" w:type="dxa"/>
+              <w:left w:w="0" w:type="dxa"/>
+              <w:right w:w="0" w:type="dxa"/>
+            </w:tcMar>
+            <w:vAlign w:val="center"/>
+          </w:tcPr>
+          <w:p>
+            <w:pPr>
+              <w:jc w:val="center"/>
+              <w:spacing w:after="100" w:before="100" w:line="120"/>
+              <w:ind w:firstLine="0" w:left="100" w:right="100"/>
+            </w:pPr>
+            <w:r xmlns:w="http://schemas.openxmlformats.org/wordprocessingml/2006/main" xmlns:wp="http://schemas.openxmlformats.org/drawingml/2006/wordprocessingDrawing" xmlns:r="http://schemas.openxmlformats.org/officeDocument/2006/relationships" xmlns:w14="http://schemas.microsoft.com/office/word/2010/wordml">
+              <w:rPr>
+                <w:rFonts w:ascii="Arial Narrow" w:hAnsi="Helvetica" w:eastAsia="Helvetica" w:cs="Helvetica"/>
+                <w:sz w:val="18"/>
+                <w:szCs w:val="18"/>
+                <w:color w:val="000000"/>
+              </w:rPr>
+              <w:t xml:space="preserve">  14 ( 1.8) </w:t>
+            </w:r>
+          </w:p>
+        </w:tc>
+        <w:tc>
+          <w:tcPr>
+            <w:tcBorders/>
+            <w:shd w:val="clear" w:color="auto" w:fill="FFFFFF"/>
+            <w:tcMar>
+              <w:top w:w="0" w:type="dxa"/>
+              <w:bottom w:w="0" w:type="dxa"/>
+              <w:left w:w="0" w:type="dxa"/>
+              <w:right w:w="0" w:type="dxa"/>
+            </w:tcMar>
+            <w:vAlign w:val="center"/>
+          </w:tcPr>
+          <w:p>
+            <w:pPr>
+              <w:jc w:val="center"/>
+              <w:spacing w:after="100" w:before="100" w:line="120"/>
+              <w:ind w:firstLine="0" w:left="100" w:right="100"/>
+            </w:pPr>
+            <w:r xmlns:w="http://schemas.openxmlformats.org/wordprocessingml/2006/main" xmlns:wp="http://schemas.openxmlformats.org/drawingml/2006/wordprocessingDrawing" xmlns:r="http://schemas.openxmlformats.org/officeDocument/2006/relationships" xmlns:w14="http://schemas.microsoft.com/office/word/2010/wordml">
+              <w:rPr>
+                <w:rFonts w:ascii="Arial Narrow" w:hAnsi="Helvetica" w:eastAsia="Helvetica" w:cs="Helvetica"/>
+                <w:sz w:val="18"/>
+                <w:szCs w:val="18"/>
+                <w:color w:val="000000"/>
+              </w:rPr>
+              <w:t xml:space="preserve">  34 ( 3.7) </w:t>
+            </w:r>
+          </w:p>
+        </w:tc>
+        <w:tc>
+          <w:tcPr>
+            <w:tcBorders/>
+            <w:shd w:val="clear" w:color="auto" w:fill="FFFFFF"/>
+            <w:tcMar>
+              <w:top w:w="0" w:type="dxa"/>
+              <w:bottom w:w="0" w:type="dxa"/>
+              <w:left w:w="0" w:type="dxa"/>
+              <w:right w:w="0" w:type="dxa"/>
+            </w:tcMar>
+            <w:vAlign w:val="center"/>
+          </w:tcPr>
+          <w:p>
+            <w:pPr>
+              <w:jc w:val="center"/>
+              <w:spacing w:after="100" w:before="100" w:line="120"/>
+              <w:ind w:firstLine="0" w:left="100" w:right="100"/>
+            </w:pPr>
+            <w:r xmlns:w="http://schemas.openxmlformats.org/wordprocessingml/2006/main" xmlns:wp="http://schemas.openxmlformats.org/drawingml/2006/wordprocessingDrawing" xmlns:r="http://schemas.openxmlformats.org/officeDocument/2006/relationships" xmlns:w14="http://schemas.microsoft.com/office/word/2010/wordml">
+              <w:rPr>
+                <w:rFonts w:ascii="Arial Narrow" w:hAnsi="Helvetica" w:eastAsia="Helvetica" w:cs="Helvetica"/>
+                <w:sz w:val="18"/>
+                <w:szCs w:val="18"/>
+                <w:color w:val="000000"/>
+              </w:rPr>
+              <w:t xml:space="preserve"/>
+            </w:r>
+          </w:p>
+        </w:tc>
+      </w:tr>
+      <w:tr>
+        <w:trPr>
+          <w:cantSplit/>
+          <w:trHeight w:val="580" w:hRule="auto"/>
+        </w:trPr>
+        <w:tc>
+          <w:tcPr>
+            <w:tcBorders/>
+            <w:shd w:val="clear" w:color="auto" w:fill="FFFFFF"/>
+            <w:tcMar>
+              <w:top w:w="0" w:type="dxa"/>
+              <w:bottom w:w="0" w:type="dxa"/>
+              <w:left w:w="0" w:type="dxa"/>
+              <w:right w:w="0" w:type="dxa"/>
+            </w:tcMar>
+            <w:vAlign w:val="center"/>
+          </w:tcPr>
+          <w:p>
+            <w:pPr>
+              <w:jc w:val="left"/>
+              <w:spacing w:after="100" w:before="100" w:line="120"/>
+              <w:ind w:firstLine="0" w:left="280" w:right="100"/>
+            </w:pPr>
+            <w:r xmlns:w="http://schemas.openxmlformats.org/wordprocessingml/2006/main" xmlns:wp="http://schemas.openxmlformats.org/drawingml/2006/wordprocessingDrawing" xmlns:r="http://schemas.openxmlformats.org/officeDocument/2006/relationships" xmlns:w14="http://schemas.microsoft.com/office/word/2010/wordml">
+              <w:rPr>
+                <w:rFonts w:ascii="Arial Narrow" w:hAnsi="Helvetica" w:eastAsia="Helvetica" w:cs="Helvetica"/>
+                <w:sz w:val="18"/>
+                <w:szCs w:val="18"/>
+                <w:color w:val="000000"/>
+              </w:rPr>
+              <w:t xml:space="preserve">   ATV RGV</w:t>
+            </w:r>
+          </w:p>
+        </w:tc>
+        <w:tc>
+          <w:tcPr>
+            <w:tcBorders/>
+            <w:shd w:val="clear" w:color="auto" w:fill="FFFFFF"/>
+            <w:tcMar>
+              <w:top w:w="0" w:type="dxa"/>
+              <w:bottom w:w="0" w:type="dxa"/>
+              <w:left w:w="0" w:type="dxa"/>
+              <w:right w:w="0" w:type="dxa"/>
+            </w:tcMar>
+            <w:vAlign w:val="center"/>
+          </w:tcPr>
+          <w:p>
+            <w:pPr>
+              <w:jc w:val="center"/>
+              <w:spacing w:after="100" w:before="100" w:line="120"/>
+              <w:ind w:firstLine="0" w:left="100" w:right="100"/>
+            </w:pPr>
+            <w:r xmlns:w="http://schemas.openxmlformats.org/wordprocessingml/2006/main" xmlns:wp="http://schemas.openxmlformats.org/drawingml/2006/wordprocessingDrawing" xmlns:r="http://schemas.openxmlformats.org/officeDocument/2006/relationships" xmlns:w14="http://schemas.microsoft.com/office/word/2010/wordml">
+              <w:rPr>
+                <w:rFonts w:ascii="Arial Narrow" w:hAnsi="Helvetica" w:eastAsia="Helvetica" w:cs="Helvetica"/>
+                <w:sz w:val="18"/>
+                <w:szCs w:val="18"/>
+                <w:color w:val="000000"/>
+              </w:rPr>
+              <w:t xml:space="preserve">  16 ( 2.1) </w:t>
+            </w:r>
+          </w:p>
+        </w:tc>
+        <w:tc>
+          <w:tcPr>
+            <w:tcBorders/>
+            <w:shd w:val="clear" w:color="auto" w:fill="FFFFFF"/>
+            <w:tcMar>
+              <w:top w:w="0" w:type="dxa"/>
+              <w:bottom w:w="0" w:type="dxa"/>
+              <w:left w:w="0" w:type="dxa"/>
+              <w:right w:w="0" w:type="dxa"/>
+            </w:tcMar>
+            <w:vAlign w:val="center"/>
+          </w:tcPr>
+          <w:p>
+            <w:pPr>
+              <w:jc w:val="center"/>
+              <w:spacing w:after="100" w:before="100" w:line="120"/>
+              <w:ind w:firstLine="0" w:left="100" w:right="100"/>
+            </w:pPr>
+            <w:r xmlns:w="http://schemas.openxmlformats.org/wordprocessingml/2006/main" xmlns:wp="http://schemas.openxmlformats.org/drawingml/2006/wordprocessingDrawing" xmlns:r="http://schemas.openxmlformats.org/officeDocument/2006/relationships" xmlns:w14="http://schemas.microsoft.com/office/word/2010/wordml">
+              <w:rPr>
+                <w:rFonts w:ascii="Arial Narrow" w:hAnsi="Helvetica" w:eastAsia="Helvetica" w:cs="Helvetica"/>
+                <w:sz w:val="18"/>
+                <w:szCs w:val="18"/>
+                <w:color w:val="000000"/>
+              </w:rPr>
+              <w:t xml:space="preserve">  25 ( 2.8) </w:t>
+            </w:r>
+          </w:p>
+        </w:tc>
+        <w:tc>
+          <w:tcPr>
+            <w:tcBorders/>
+            <w:shd w:val="clear" w:color="auto" w:fill="FFFFFF"/>
+            <w:tcMar>
+              <w:top w:w="0" w:type="dxa"/>
+              <w:bottom w:w="0" w:type="dxa"/>
+              <w:left w:w="0" w:type="dxa"/>
+              <w:right w:w="0" w:type="dxa"/>
+            </w:tcMar>
+            <w:vAlign w:val="center"/>
+          </w:tcPr>
+          <w:p>
+            <w:pPr>
+              <w:jc w:val="center"/>
+              <w:spacing w:after="100" w:before="100" w:line="120"/>
+              <w:ind w:firstLine="0" w:left="100" w:right="100"/>
+            </w:pPr>
+            <w:r xmlns:w="http://schemas.openxmlformats.org/wordprocessingml/2006/main" xmlns:wp="http://schemas.openxmlformats.org/drawingml/2006/wordprocessingDrawing" xmlns:r="http://schemas.openxmlformats.org/officeDocument/2006/relationships" xmlns:w14="http://schemas.microsoft.com/office/word/2010/wordml">
+              <w:rPr>
+                <w:rFonts w:ascii="Arial Narrow" w:hAnsi="Helvetica" w:eastAsia="Helvetica" w:cs="Helvetica"/>
+                <w:sz w:val="18"/>
+                <w:szCs w:val="18"/>
+                <w:color w:val="000000"/>
+              </w:rPr>
+              <w:t xml:space="preserve"/>
+            </w:r>
+          </w:p>
+        </w:tc>
+      </w:tr>
+      <w:tr>
+        <w:trPr>
+          <w:cantSplit/>
+          <w:trHeight w:val="580" w:hRule="auto"/>
+        </w:trPr>
+        <w:tc>
+          <w:tcPr>
             <w:tcBorders>
               <w:bottom w:val="single" w:sz="16" w:space="0" w:color="666666"/>
             </w:tcBorders>
@@ -3608,17 +4220,16 @@
             <w:pPr>
               <w:jc w:val="left"/>
               <w:spacing w:after="100" w:before="100" w:line="120"/>
-              <w:ind w:firstLine="0" w:left="100" w:right="100"/>
-            </w:pPr>
-            <w:r xmlns:w="http://schemas.openxmlformats.org/wordprocessingml/2006/main" xmlns:wp="http://schemas.openxmlformats.org/drawingml/2006/wordprocessingDrawing" xmlns:r="http://schemas.openxmlformats.org/officeDocument/2006/relationships" xmlns:w14="http://schemas.microsoft.com/office/word/2010/wordml">
-              <w:rPr>
-                <w:rFonts w:ascii="Arial Narrow" w:hAnsi="Helvetica" w:eastAsia="Helvetica" w:cs="Helvetica"/>
-                <w:b/>
-                <w:sz w:val="18"/>
-                <w:szCs w:val="18"/>
-                <w:color w:val="000000"/>
-              </w:rPr>
-              <w:t xml:space="preserve">years_treatment (mean (SD))</w:t>
+              <w:ind w:firstLine="0" w:left="280" w:right="100"/>
+            </w:pPr>
+            <w:r xmlns:w="http://schemas.openxmlformats.org/wordprocessingml/2006/main" xmlns:wp="http://schemas.openxmlformats.org/drawingml/2006/wordprocessingDrawing" xmlns:r="http://schemas.openxmlformats.org/officeDocument/2006/relationships" xmlns:w14="http://schemas.microsoft.com/office/word/2010/wordml">
+              <w:rPr>
+                <w:rFonts w:ascii="Arial Narrow" w:hAnsi="Helvetica" w:eastAsia="Helvetica" w:cs="Helvetica"/>
+                <w:sz w:val="18"/>
+                <w:szCs w:val="18"/>
+                <w:color w:val="000000"/>
+              </w:rPr>
+              <w:t xml:space="preserve">   DTG NVP</w:t>
             </w:r>
           </w:p>
         </w:tc>
@@ -3649,7 +4260,7 @@
                 <w:szCs w:val="18"/>
                 <w:color w:val="000000"/>
               </w:rPr>
-              <w:t xml:space="preserve">18.3 (6.9)</w:t>
+              <w:t xml:space="preserve">  17 ( 2.2) </w:t>
             </w:r>
           </w:p>
         </w:tc>
@@ -3680,7 +4291,7 @@
                 <w:szCs w:val="18"/>
                 <w:color w:val="000000"/>
               </w:rPr>
-              <w:t xml:space="preserve">12.9 (8.5)</w:t>
+              <w:t xml:space="preserve">  12 ( 1.3) </w:t>
             </w:r>
           </w:p>
         </w:tc>
@@ -3711,7 +4322,7 @@
                 <w:szCs w:val="18"/>
                 <w:color w:val="000000"/>
               </w:rPr>
-              <w:t xml:space="preserve">&lt;0.001</w:t>
+              <w:t xml:space="preserve"/>
             </w:r>
           </w:p>
         </w:tc>

</xml_diff>

<commit_message>
updated tables for proposal, including ANDRI's definition
</commit_message>
<xml_diff>
--- a/tables/02-overview_of_patients.docx
+++ b/tables/02-overview_of_patients.docx
@@ -218,36 +218,36 @@
                 <w:szCs w:val="18"/>
                 <w:color w:val="000000"/>
               </w:rPr>
-              <w:t xml:space="preserve"> 763</w:t>
-            </w:r>
-          </w:p>
-        </w:tc>
-        <w:tc>
-          <w:tcPr>
-            <w:tcBorders/>
-            <w:shd w:val="clear" w:color="auto" w:fill="FFFFFF"/>
-            <w:tcMar>
-              <w:top w:w="0" w:type="dxa"/>
-              <w:bottom w:w="0" w:type="dxa"/>
-              <w:left w:w="0" w:type="dxa"/>
-              <w:right w:w="0" w:type="dxa"/>
-            </w:tcMar>
-            <w:vAlign w:val="center"/>
-          </w:tcPr>
-          <w:p>
-            <w:pPr>
-              <w:jc w:val="center"/>
-              <w:spacing w:after="100" w:before="100" w:line="120"/>
-              <w:ind w:firstLine="0" w:left="100" w:right="100"/>
-            </w:pPr>
-            <w:r xmlns:w="http://schemas.openxmlformats.org/wordprocessingml/2006/main" xmlns:wp="http://schemas.openxmlformats.org/drawingml/2006/wordprocessingDrawing" xmlns:r="http://schemas.openxmlformats.org/officeDocument/2006/relationships" xmlns:w14="http://schemas.microsoft.com/office/word/2010/wordml">
-              <w:rPr>
-                <w:rFonts w:ascii="Arial Narrow" w:hAnsi="Helvetica" w:eastAsia="Helvetica" w:cs="Helvetica"/>
-                <w:sz w:val="18"/>
-                <w:szCs w:val="18"/>
-                <w:color w:val="000000"/>
-              </w:rPr>
-              <w:t xml:space="preserve"> 907</w:t>
+              <w:t xml:space="preserve"> 695</w:t>
+            </w:r>
+          </w:p>
+        </w:tc>
+        <w:tc>
+          <w:tcPr>
+            <w:tcBorders/>
+            <w:shd w:val="clear" w:color="auto" w:fill="FFFFFF"/>
+            <w:tcMar>
+              <w:top w:w="0" w:type="dxa"/>
+              <w:bottom w:w="0" w:type="dxa"/>
+              <w:left w:w="0" w:type="dxa"/>
+              <w:right w:w="0" w:type="dxa"/>
+            </w:tcMar>
+            <w:vAlign w:val="center"/>
+          </w:tcPr>
+          <w:p>
+            <w:pPr>
+              <w:jc w:val="center"/>
+              <w:spacing w:after="100" w:before="100" w:line="120"/>
+              <w:ind w:firstLine="0" w:left="100" w:right="100"/>
+            </w:pPr>
+            <w:r xmlns:w="http://schemas.openxmlformats.org/wordprocessingml/2006/main" xmlns:wp="http://schemas.openxmlformats.org/drawingml/2006/wordprocessingDrawing" xmlns:r="http://schemas.openxmlformats.org/officeDocument/2006/relationships" xmlns:w14="http://schemas.microsoft.com/office/word/2010/wordml">
+              <w:rPr>
+                <w:rFonts w:ascii="Arial Narrow" w:hAnsi="Helvetica" w:eastAsia="Helvetica" w:cs="Helvetica"/>
+                <w:sz w:val="18"/>
+                <w:szCs w:val="18"/>
+                <w:color w:val="000000"/>
+              </w:rPr>
+              <w:t xml:space="preserve"> 928</w:t>
             </w:r>
           </w:p>
         </w:tc>
@@ -341,36 +341,36 @@
                 <w:szCs w:val="18"/>
                 <w:color w:val="000000"/>
               </w:rPr>
-              <w:t xml:space="preserve">54.0 [49.0, 60.5]</w:t>
-            </w:r>
-          </w:p>
-        </w:tc>
-        <w:tc>
-          <w:tcPr>
-            <w:tcBorders/>
-            <w:shd w:val="clear" w:color="auto" w:fill="FFFFFF"/>
-            <w:tcMar>
-              <w:top w:w="0" w:type="dxa"/>
-              <w:bottom w:w="0" w:type="dxa"/>
-              <w:left w:w="0" w:type="dxa"/>
-              <w:right w:w="0" w:type="dxa"/>
-            </w:tcMar>
-            <w:vAlign w:val="center"/>
-          </w:tcPr>
-          <w:p>
-            <w:pPr>
-              <w:jc w:val="center"/>
-              <w:spacing w:after="100" w:before="100" w:line="120"/>
-              <w:ind w:firstLine="0" w:left="100" w:right="100"/>
-            </w:pPr>
-            <w:r xmlns:w="http://schemas.openxmlformats.org/wordprocessingml/2006/main" xmlns:wp="http://schemas.openxmlformats.org/drawingml/2006/wordprocessingDrawing" xmlns:r="http://schemas.openxmlformats.org/officeDocument/2006/relationships" xmlns:w14="http://schemas.microsoft.com/office/word/2010/wordml">
-              <w:rPr>
-                <w:rFonts w:ascii="Arial Narrow" w:hAnsi="Helvetica" w:eastAsia="Helvetica" w:cs="Helvetica"/>
-                <w:sz w:val="18"/>
-                <w:szCs w:val="18"/>
-                <w:color w:val="000000"/>
-              </w:rPr>
-              <w:t xml:space="preserve">52.0 [44.0, 58.0]</w:t>
+              <w:t xml:space="preserve">53.0 [48.0, 59.0]</w:t>
+            </w:r>
+          </w:p>
+        </w:tc>
+        <w:tc>
+          <w:tcPr>
+            <w:tcBorders/>
+            <w:shd w:val="clear" w:color="auto" w:fill="FFFFFF"/>
+            <w:tcMar>
+              <w:top w:w="0" w:type="dxa"/>
+              <w:bottom w:w="0" w:type="dxa"/>
+              <w:left w:w="0" w:type="dxa"/>
+              <w:right w:w="0" w:type="dxa"/>
+            </w:tcMar>
+            <w:vAlign w:val="center"/>
+          </w:tcPr>
+          <w:p>
+            <w:pPr>
+              <w:jc w:val="center"/>
+              <w:spacing w:after="100" w:before="100" w:line="120"/>
+              <w:ind w:firstLine="0" w:left="100" w:right="100"/>
+            </w:pPr>
+            <w:r xmlns:w="http://schemas.openxmlformats.org/wordprocessingml/2006/main" xmlns:wp="http://schemas.openxmlformats.org/drawingml/2006/wordprocessingDrawing" xmlns:r="http://schemas.openxmlformats.org/officeDocument/2006/relationships" xmlns:w14="http://schemas.microsoft.com/office/word/2010/wordml">
+              <w:rPr>
+                <w:rFonts w:ascii="Arial Narrow" w:hAnsi="Helvetica" w:eastAsia="Helvetica" w:cs="Helvetica"/>
+                <w:sz w:val="18"/>
+                <w:szCs w:val="18"/>
+                <w:color w:val="000000"/>
+              </w:rPr>
+              <w:t xml:space="preserve">53.0 [43.0, 58.0]</w:t>
             </w:r>
           </w:p>
         </w:tc>
@@ -464,65 +464,65 @@
                 <w:szCs w:val="18"/>
                 <w:color w:val="000000"/>
               </w:rPr>
-              <w:t xml:space="preserve"> 552 (72.3) </w:t>
-            </w:r>
-          </w:p>
-        </w:tc>
-        <w:tc>
-          <w:tcPr>
-            <w:tcBorders/>
-            <w:shd w:val="clear" w:color="auto" w:fill="FFFFFF"/>
-            <w:tcMar>
-              <w:top w:w="0" w:type="dxa"/>
-              <w:bottom w:w="0" w:type="dxa"/>
-              <w:left w:w="0" w:type="dxa"/>
-              <w:right w:w="0" w:type="dxa"/>
-            </w:tcMar>
-            <w:vAlign w:val="center"/>
-          </w:tcPr>
-          <w:p>
-            <w:pPr>
-              <w:jc w:val="center"/>
-              <w:spacing w:after="100" w:before="100" w:line="120"/>
-              <w:ind w:firstLine="0" w:left="100" w:right="100"/>
-            </w:pPr>
-            <w:r xmlns:w="http://schemas.openxmlformats.org/wordprocessingml/2006/main" xmlns:wp="http://schemas.openxmlformats.org/drawingml/2006/wordprocessingDrawing" xmlns:r="http://schemas.openxmlformats.org/officeDocument/2006/relationships" xmlns:w14="http://schemas.microsoft.com/office/word/2010/wordml">
-              <w:rPr>
-                <w:rFonts w:ascii="Arial Narrow" w:hAnsi="Helvetica" w:eastAsia="Helvetica" w:cs="Helvetica"/>
-                <w:sz w:val="18"/>
-                <w:szCs w:val="18"/>
-                <w:color w:val="000000"/>
-              </w:rPr>
-              <w:t xml:space="preserve"> 662 (73.1) </w:t>
-            </w:r>
-          </w:p>
-        </w:tc>
-        <w:tc>
-          <w:tcPr>
-            <w:tcBorders/>
-            <w:shd w:val="clear" w:color="auto" w:fill="FFFFFF"/>
-            <w:tcMar>
-              <w:top w:w="0" w:type="dxa"/>
-              <w:bottom w:w="0" w:type="dxa"/>
-              <w:left w:w="0" w:type="dxa"/>
-              <w:right w:w="0" w:type="dxa"/>
-            </w:tcMar>
-            <w:vAlign w:val="center"/>
-          </w:tcPr>
-          <w:p>
-            <w:pPr>
-              <w:jc w:val="center"/>
-              <w:spacing w:after="100" w:before="100" w:line="120"/>
-              <w:ind w:firstLine="0" w:left="100" w:right="100"/>
-            </w:pPr>
-            <w:r xmlns:w="http://schemas.openxmlformats.org/wordprocessingml/2006/main" xmlns:wp="http://schemas.openxmlformats.org/drawingml/2006/wordprocessingDrawing" xmlns:r="http://schemas.openxmlformats.org/officeDocument/2006/relationships" xmlns:w14="http://schemas.microsoft.com/office/word/2010/wordml">
-              <w:rPr>
-                <w:rFonts w:ascii="Arial Narrow" w:hAnsi="Helvetica" w:eastAsia="Helvetica" w:cs="Helvetica"/>
-                <w:sz w:val="18"/>
-                <w:szCs w:val="18"/>
-                <w:color w:val="000000"/>
-              </w:rPr>
-              <w:t xml:space="preserve"> 0.783</w:t>
+              <w:t xml:space="preserve"> 492 (70.8) </w:t>
+            </w:r>
+          </w:p>
+        </w:tc>
+        <w:tc>
+          <w:tcPr>
+            <w:tcBorders/>
+            <w:shd w:val="clear" w:color="auto" w:fill="FFFFFF"/>
+            <w:tcMar>
+              <w:top w:w="0" w:type="dxa"/>
+              <w:bottom w:w="0" w:type="dxa"/>
+              <w:left w:w="0" w:type="dxa"/>
+              <w:right w:w="0" w:type="dxa"/>
+            </w:tcMar>
+            <w:vAlign w:val="center"/>
+          </w:tcPr>
+          <w:p>
+            <w:pPr>
+              <w:jc w:val="center"/>
+              <w:spacing w:after="100" w:before="100" w:line="120"/>
+              <w:ind w:firstLine="0" w:left="100" w:right="100"/>
+            </w:pPr>
+            <w:r xmlns:w="http://schemas.openxmlformats.org/wordprocessingml/2006/main" xmlns:wp="http://schemas.openxmlformats.org/drawingml/2006/wordprocessingDrawing" xmlns:r="http://schemas.openxmlformats.org/officeDocument/2006/relationships" xmlns:w14="http://schemas.microsoft.com/office/word/2010/wordml">
+              <w:rPr>
+                <w:rFonts w:ascii="Arial Narrow" w:hAnsi="Helvetica" w:eastAsia="Helvetica" w:cs="Helvetica"/>
+                <w:sz w:val="18"/>
+                <w:szCs w:val="18"/>
+                <w:color w:val="000000"/>
+              </w:rPr>
+              <w:t xml:space="preserve"> 675 (72.8) </w:t>
+            </w:r>
+          </w:p>
+        </w:tc>
+        <w:tc>
+          <w:tcPr>
+            <w:tcBorders/>
+            <w:shd w:val="clear" w:color="auto" w:fill="FFFFFF"/>
+            <w:tcMar>
+              <w:top w:w="0" w:type="dxa"/>
+              <w:bottom w:w="0" w:type="dxa"/>
+              <w:left w:w="0" w:type="dxa"/>
+              <w:right w:w="0" w:type="dxa"/>
+            </w:tcMar>
+            <w:vAlign w:val="center"/>
+          </w:tcPr>
+          <w:p>
+            <w:pPr>
+              <w:jc w:val="center"/>
+              <w:spacing w:after="100" w:before="100" w:line="120"/>
+              <w:ind w:firstLine="0" w:left="100" w:right="100"/>
+            </w:pPr>
+            <w:r xmlns:w="http://schemas.openxmlformats.org/wordprocessingml/2006/main" xmlns:wp="http://schemas.openxmlformats.org/drawingml/2006/wordprocessingDrawing" xmlns:r="http://schemas.openxmlformats.org/officeDocument/2006/relationships" xmlns:w14="http://schemas.microsoft.com/office/word/2010/wordml">
+              <w:rPr>
+                <w:rFonts w:ascii="Arial Narrow" w:hAnsi="Helvetica" w:eastAsia="Helvetica" w:cs="Helvetica"/>
+                <w:sz w:val="18"/>
+                <w:szCs w:val="18"/>
+                <w:color w:val="000000"/>
+              </w:rPr>
+              <w:t xml:space="preserve"> 0.400</w:t>
             </w:r>
           </w:p>
         </w:tc>
@@ -645,7 +645,7 @@
                 <w:szCs w:val="18"/>
                 <w:color w:val="000000"/>
               </w:rPr>
-              <w:t xml:space="preserve"> 0.253</w:t>
+              <w:t xml:space="preserve"> 0.128</w:t>
             </w:r>
           </w:p>
         </w:tc>
@@ -709,36 +709,36 @@
                 <w:szCs w:val="18"/>
                 <w:color w:val="000000"/>
               </w:rPr>
-              <w:t xml:space="preserve"> 604 (79.2) </w:t>
-            </w:r>
-          </w:p>
-        </w:tc>
-        <w:tc>
-          <w:tcPr>
-            <w:tcBorders/>
-            <w:shd w:val="clear" w:color="auto" w:fill="FFFFFF"/>
-            <w:tcMar>
-              <w:top w:w="0" w:type="dxa"/>
-              <w:bottom w:w="0" w:type="dxa"/>
-              <w:left w:w="0" w:type="dxa"/>
-              <w:right w:w="0" w:type="dxa"/>
-            </w:tcMar>
-            <w:vAlign w:val="center"/>
-          </w:tcPr>
-          <w:p>
-            <w:pPr>
-              <w:jc w:val="center"/>
-              <w:spacing w:after="100" w:before="100" w:line="120"/>
-              <w:ind w:firstLine="0" w:left="100" w:right="100"/>
-            </w:pPr>
-            <w:r xmlns:w="http://schemas.openxmlformats.org/wordprocessingml/2006/main" xmlns:wp="http://schemas.openxmlformats.org/drawingml/2006/wordprocessingDrawing" xmlns:r="http://schemas.openxmlformats.org/officeDocument/2006/relationships" xmlns:w14="http://schemas.microsoft.com/office/word/2010/wordml">
-              <w:rPr>
-                <w:rFonts w:ascii="Arial Narrow" w:hAnsi="Helvetica" w:eastAsia="Helvetica" w:cs="Helvetica"/>
-                <w:sz w:val="18"/>
-                <w:szCs w:val="18"/>
-                <w:color w:val="000000"/>
-              </w:rPr>
-              <w:t xml:space="preserve"> 724 (80.2) </w:t>
+              <w:t xml:space="preserve"> 525 (75.5) </w:t>
+            </w:r>
+          </w:p>
+        </w:tc>
+        <w:tc>
+          <w:tcPr>
+            <w:tcBorders/>
+            <w:shd w:val="clear" w:color="auto" w:fill="FFFFFF"/>
+            <w:tcMar>
+              <w:top w:w="0" w:type="dxa"/>
+              <w:bottom w:w="0" w:type="dxa"/>
+              <w:left w:w="0" w:type="dxa"/>
+              <w:right w:w="0" w:type="dxa"/>
+            </w:tcMar>
+            <w:vAlign w:val="center"/>
+          </w:tcPr>
+          <w:p>
+            <w:pPr>
+              <w:jc w:val="center"/>
+              <w:spacing w:after="100" w:before="100" w:line="120"/>
+              <w:ind w:firstLine="0" w:left="100" w:right="100"/>
+            </w:pPr>
+            <w:r xmlns:w="http://schemas.openxmlformats.org/wordprocessingml/2006/main" xmlns:wp="http://schemas.openxmlformats.org/drawingml/2006/wordprocessingDrawing" xmlns:r="http://schemas.openxmlformats.org/officeDocument/2006/relationships" xmlns:w14="http://schemas.microsoft.com/office/word/2010/wordml">
+              <w:rPr>
+                <w:rFonts w:ascii="Arial Narrow" w:hAnsi="Helvetica" w:eastAsia="Helvetica" w:cs="Helvetica"/>
+                <w:sz w:val="18"/>
+                <w:szCs w:val="18"/>
+                <w:color w:val="000000"/>
+              </w:rPr>
+              <w:t xml:space="preserve"> 727 (78.6) </w:t>
             </w:r>
           </w:p>
         </w:tc>
@@ -831,36 +831,36 @@
                 <w:szCs w:val="18"/>
                 <w:color w:val="000000"/>
               </w:rPr>
-              <w:t xml:space="preserve"> 119 (15.6) </w:t>
-            </w:r>
-          </w:p>
-        </w:tc>
-        <w:tc>
-          <w:tcPr>
-            <w:tcBorders/>
-            <w:shd w:val="clear" w:color="auto" w:fill="FFFFFF"/>
-            <w:tcMar>
-              <w:top w:w="0" w:type="dxa"/>
-              <w:bottom w:w="0" w:type="dxa"/>
-              <w:left w:w="0" w:type="dxa"/>
-              <w:right w:w="0" w:type="dxa"/>
-            </w:tcMar>
-            <w:vAlign w:val="center"/>
-          </w:tcPr>
-          <w:p>
-            <w:pPr>
-              <w:jc w:val="center"/>
-              <w:spacing w:after="100" w:before="100" w:line="120"/>
-              <w:ind w:firstLine="0" w:left="100" w:right="100"/>
-            </w:pPr>
-            <w:r xmlns:w="http://schemas.openxmlformats.org/wordprocessingml/2006/main" xmlns:wp="http://schemas.openxmlformats.org/drawingml/2006/wordprocessingDrawing" xmlns:r="http://schemas.openxmlformats.org/officeDocument/2006/relationships" xmlns:w14="http://schemas.microsoft.com/office/word/2010/wordml">
-              <w:rPr>
-                <w:rFonts w:ascii="Arial Narrow" w:hAnsi="Helvetica" w:eastAsia="Helvetica" w:cs="Helvetica"/>
-                <w:sz w:val="18"/>
-                <w:szCs w:val="18"/>
-                <w:color w:val="000000"/>
-              </w:rPr>
-              <w:t xml:space="preserve"> 120 (13.3) </w:t>
+              <w:t xml:space="preserve"> 128 (18.4) </w:t>
+            </w:r>
+          </w:p>
+        </w:tc>
+        <w:tc>
+          <w:tcPr>
+            <w:tcBorders/>
+            <w:shd w:val="clear" w:color="auto" w:fill="FFFFFF"/>
+            <w:tcMar>
+              <w:top w:w="0" w:type="dxa"/>
+              <w:bottom w:w="0" w:type="dxa"/>
+              <w:left w:w="0" w:type="dxa"/>
+              <w:right w:w="0" w:type="dxa"/>
+            </w:tcMar>
+            <w:vAlign w:val="center"/>
+          </w:tcPr>
+          <w:p>
+            <w:pPr>
+              <w:jc w:val="center"/>
+              <w:spacing w:after="100" w:before="100" w:line="120"/>
+              <w:ind w:firstLine="0" w:left="100" w:right="100"/>
+            </w:pPr>
+            <w:r xmlns:w="http://schemas.openxmlformats.org/wordprocessingml/2006/main" xmlns:wp="http://schemas.openxmlformats.org/drawingml/2006/wordprocessingDrawing" xmlns:r="http://schemas.openxmlformats.org/officeDocument/2006/relationships" xmlns:w14="http://schemas.microsoft.com/office/word/2010/wordml">
+              <w:rPr>
+                <w:rFonts w:ascii="Arial Narrow" w:hAnsi="Helvetica" w:eastAsia="Helvetica" w:cs="Helvetica"/>
+                <w:sz w:val="18"/>
+                <w:szCs w:val="18"/>
+                <w:color w:val="000000"/>
+              </w:rPr>
+              <w:t xml:space="preserve"> 136 (14.7) </w:t>
             </w:r>
           </w:p>
         </w:tc>
@@ -953,36 +953,36 @@
                 <w:szCs w:val="18"/>
                 <w:color w:val="000000"/>
               </w:rPr>
-              <w:t xml:space="preserve">  40 ( 5.2) </w:t>
-            </w:r>
-          </w:p>
-        </w:tc>
-        <w:tc>
-          <w:tcPr>
-            <w:tcBorders/>
-            <w:shd w:val="clear" w:color="auto" w:fill="FFFFFF"/>
-            <w:tcMar>
-              <w:top w:w="0" w:type="dxa"/>
-              <w:bottom w:w="0" w:type="dxa"/>
-              <w:left w:w="0" w:type="dxa"/>
-              <w:right w:w="0" w:type="dxa"/>
-            </w:tcMar>
-            <w:vAlign w:val="center"/>
-          </w:tcPr>
-          <w:p>
-            <w:pPr>
-              <w:jc w:val="center"/>
-              <w:spacing w:after="100" w:before="100" w:line="120"/>
-              <w:ind w:firstLine="0" w:left="100" w:right="100"/>
-            </w:pPr>
-            <w:r xmlns:w="http://schemas.openxmlformats.org/wordprocessingml/2006/main" xmlns:wp="http://schemas.openxmlformats.org/drawingml/2006/wordprocessingDrawing" xmlns:r="http://schemas.openxmlformats.org/officeDocument/2006/relationships" xmlns:w14="http://schemas.microsoft.com/office/word/2010/wordml">
-              <w:rPr>
-                <w:rFonts w:ascii="Arial Narrow" w:hAnsi="Helvetica" w:eastAsia="Helvetica" w:cs="Helvetica"/>
-                <w:sz w:val="18"/>
-                <w:szCs w:val="18"/>
-                <w:color w:val="000000"/>
-              </w:rPr>
-              <w:t xml:space="preserve">  59 ( 6.5) </w:t>
+              <w:t xml:space="preserve">  42 ( 6.0) </w:t>
+            </w:r>
+          </w:p>
+        </w:tc>
+        <w:tc>
+          <w:tcPr>
+            <w:tcBorders/>
+            <w:shd w:val="clear" w:color="auto" w:fill="FFFFFF"/>
+            <w:tcMar>
+              <w:top w:w="0" w:type="dxa"/>
+              <w:bottom w:w="0" w:type="dxa"/>
+              <w:left w:w="0" w:type="dxa"/>
+              <w:right w:w="0" w:type="dxa"/>
+            </w:tcMar>
+            <w:vAlign w:val="center"/>
+          </w:tcPr>
+          <w:p>
+            <w:pPr>
+              <w:jc w:val="center"/>
+              <w:spacing w:after="100" w:before="100" w:line="120"/>
+              <w:ind w:firstLine="0" w:left="100" w:right="100"/>
+            </w:pPr>
+            <w:r xmlns:w="http://schemas.openxmlformats.org/wordprocessingml/2006/main" xmlns:wp="http://schemas.openxmlformats.org/drawingml/2006/wordprocessingDrawing" xmlns:r="http://schemas.openxmlformats.org/officeDocument/2006/relationships" xmlns:w14="http://schemas.microsoft.com/office/word/2010/wordml">
+              <w:rPr>
+                <w:rFonts w:ascii="Arial Narrow" w:hAnsi="Helvetica" w:eastAsia="Helvetica" w:cs="Helvetica"/>
+                <w:sz w:val="18"/>
+                <w:szCs w:val="18"/>
+                <w:color w:val="000000"/>
+              </w:rPr>
+              <w:t xml:space="preserve">  62 ( 6.7) </w:t>
             </w:r>
           </w:p>
         </w:tc>
@@ -1134,7 +1134,7 @@
                 <w:szCs w:val="18"/>
                 <w:color w:val="000000"/>
               </w:rPr>
-              <w:t xml:space="preserve"> 0.039</w:t>
+              <w:t xml:space="preserve"> 0.045</w:t>
             </w:r>
           </w:p>
         </w:tc>
@@ -1198,36 +1198,36 @@
                 <w:szCs w:val="18"/>
                 <w:color w:val="000000"/>
               </w:rPr>
-              <w:t xml:space="preserve"> 306 (40.1) </w:t>
-            </w:r>
-          </w:p>
-        </w:tc>
-        <w:tc>
-          <w:tcPr>
-            <w:tcBorders/>
-            <w:shd w:val="clear" w:color="auto" w:fill="FFFFFF"/>
-            <w:tcMar>
-              <w:top w:w="0" w:type="dxa"/>
-              <w:bottom w:w="0" w:type="dxa"/>
-              <w:left w:w="0" w:type="dxa"/>
-              <w:right w:w="0" w:type="dxa"/>
-            </w:tcMar>
-            <w:vAlign w:val="center"/>
-          </w:tcPr>
-          <w:p>
-            <w:pPr>
-              <w:jc w:val="center"/>
-              <w:spacing w:after="100" w:before="100" w:line="120"/>
-              <w:ind w:firstLine="0" w:left="100" w:right="100"/>
-            </w:pPr>
-            <w:r xmlns:w="http://schemas.openxmlformats.org/wordprocessingml/2006/main" xmlns:wp="http://schemas.openxmlformats.org/drawingml/2006/wordprocessingDrawing" xmlns:r="http://schemas.openxmlformats.org/officeDocument/2006/relationships" xmlns:w14="http://schemas.microsoft.com/office/word/2010/wordml">
-              <w:rPr>
-                <w:rFonts w:ascii="Arial Narrow" w:hAnsi="Helvetica" w:eastAsia="Helvetica" w:cs="Helvetica"/>
-                <w:sz w:val="18"/>
-                <w:szCs w:val="18"/>
-                <w:color w:val="000000"/>
-              </w:rPr>
-              <w:t xml:space="preserve"> 405 (44.7) </w:t>
+              <w:t xml:space="preserve"> 268 (38.6) </w:t>
+            </w:r>
+          </w:p>
+        </w:tc>
+        <w:tc>
+          <w:tcPr>
+            <w:tcBorders/>
+            <w:shd w:val="clear" w:color="auto" w:fill="FFFFFF"/>
+            <w:tcMar>
+              <w:top w:w="0" w:type="dxa"/>
+              <w:bottom w:w="0" w:type="dxa"/>
+              <w:left w:w="0" w:type="dxa"/>
+              <w:right w:w="0" w:type="dxa"/>
+            </w:tcMar>
+            <w:vAlign w:val="center"/>
+          </w:tcPr>
+          <w:p>
+            <w:pPr>
+              <w:jc w:val="center"/>
+              <w:spacing w:after="100" w:before="100" w:line="120"/>
+              <w:ind w:firstLine="0" w:left="100" w:right="100"/>
+            </w:pPr>
+            <w:r xmlns:w="http://schemas.openxmlformats.org/wordprocessingml/2006/main" xmlns:wp="http://schemas.openxmlformats.org/drawingml/2006/wordprocessingDrawing" xmlns:r="http://schemas.openxmlformats.org/officeDocument/2006/relationships" xmlns:w14="http://schemas.microsoft.com/office/word/2010/wordml">
+              <w:rPr>
+                <w:rFonts w:ascii="Arial Narrow" w:hAnsi="Helvetica" w:eastAsia="Helvetica" w:cs="Helvetica"/>
+                <w:sz w:val="18"/>
+                <w:szCs w:val="18"/>
+                <w:color w:val="000000"/>
+              </w:rPr>
+              <w:t xml:space="preserve"> 409 (44.1) </w:t>
             </w:r>
           </w:p>
         </w:tc>
@@ -1320,36 +1320,36 @@
                 <w:szCs w:val="18"/>
                 <w:color w:val="000000"/>
               </w:rPr>
-              <w:t xml:space="preserve"> 282 (37.0) </w:t>
-            </w:r>
-          </w:p>
-        </w:tc>
-        <w:tc>
-          <w:tcPr>
-            <w:tcBorders/>
-            <w:shd w:val="clear" w:color="auto" w:fill="FFFFFF"/>
-            <w:tcMar>
-              <w:top w:w="0" w:type="dxa"/>
-              <w:bottom w:w="0" w:type="dxa"/>
-              <w:left w:w="0" w:type="dxa"/>
-              <w:right w:w="0" w:type="dxa"/>
-            </w:tcMar>
-            <w:vAlign w:val="center"/>
-          </w:tcPr>
-          <w:p>
-            <w:pPr>
-              <w:jc w:val="center"/>
-              <w:spacing w:after="100" w:before="100" w:line="120"/>
-              <w:ind w:firstLine="0" w:left="100" w:right="100"/>
-            </w:pPr>
-            <w:r xmlns:w="http://schemas.openxmlformats.org/wordprocessingml/2006/main" xmlns:wp="http://schemas.openxmlformats.org/drawingml/2006/wordprocessingDrawing" xmlns:r="http://schemas.openxmlformats.org/officeDocument/2006/relationships" xmlns:w14="http://schemas.microsoft.com/office/word/2010/wordml">
-              <w:rPr>
-                <w:rFonts w:ascii="Arial Narrow" w:hAnsi="Helvetica" w:eastAsia="Helvetica" w:cs="Helvetica"/>
-                <w:sz w:val="18"/>
-                <w:szCs w:val="18"/>
-                <w:color w:val="000000"/>
-              </w:rPr>
-              <w:t xml:space="preserve"> 334 (36.9) </w:t>
+              <w:t xml:space="preserve"> 257 (37.0) </w:t>
+            </w:r>
+          </w:p>
+        </w:tc>
+        <w:tc>
+          <w:tcPr>
+            <w:tcBorders/>
+            <w:shd w:val="clear" w:color="auto" w:fill="FFFFFF"/>
+            <w:tcMar>
+              <w:top w:w="0" w:type="dxa"/>
+              <w:bottom w:w="0" w:type="dxa"/>
+              <w:left w:w="0" w:type="dxa"/>
+              <w:right w:w="0" w:type="dxa"/>
+            </w:tcMar>
+            <w:vAlign w:val="center"/>
+          </w:tcPr>
+          <w:p>
+            <w:pPr>
+              <w:jc w:val="center"/>
+              <w:spacing w:after="100" w:before="100" w:line="120"/>
+              <w:ind w:firstLine="0" w:left="100" w:right="100"/>
+            </w:pPr>
+            <w:r xmlns:w="http://schemas.openxmlformats.org/wordprocessingml/2006/main" xmlns:wp="http://schemas.openxmlformats.org/drawingml/2006/wordprocessingDrawing" xmlns:r="http://schemas.openxmlformats.org/officeDocument/2006/relationships" xmlns:w14="http://schemas.microsoft.com/office/word/2010/wordml">
+              <w:rPr>
+                <w:rFonts w:ascii="Arial Narrow" w:hAnsi="Helvetica" w:eastAsia="Helvetica" w:cs="Helvetica"/>
+                <w:sz w:val="18"/>
+                <w:szCs w:val="18"/>
+                <w:color w:val="000000"/>
+              </w:rPr>
+              <w:t xml:space="preserve"> 339 (36.6) </w:t>
             </w:r>
           </w:p>
         </w:tc>
@@ -1442,36 +1442,36 @@
                 <w:szCs w:val="18"/>
                 <w:color w:val="000000"/>
               </w:rPr>
-              <w:t xml:space="preserve"> 135 (17.7) </w:t>
-            </w:r>
-          </w:p>
-        </w:tc>
-        <w:tc>
-          <w:tcPr>
-            <w:tcBorders/>
-            <w:shd w:val="clear" w:color="auto" w:fill="FFFFFF"/>
-            <w:tcMar>
-              <w:top w:w="0" w:type="dxa"/>
-              <w:bottom w:w="0" w:type="dxa"/>
-              <w:left w:w="0" w:type="dxa"/>
-              <w:right w:w="0" w:type="dxa"/>
-            </w:tcMar>
-            <w:vAlign w:val="center"/>
-          </w:tcPr>
-          <w:p>
-            <w:pPr>
-              <w:jc w:val="center"/>
-              <w:spacing w:after="100" w:before="100" w:line="120"/>
-              <w:ind w:firstLine="0" w:left="100" w:right="100"/>
-            </w:pPr>
-            <w:r xmlns:w="http://schemas.openxmlformats.org/wordprocessingml/2006/main" xmlns:wp="http://schemas.openxmlformats.org/drawingml/2006/wordprocessingDrawing" xmlns:r="http://schemas.openxmlformats.org/officeDocument/2006/relationships" xmlns:w14="http://schemas.microsoft.com/office/word/2010/wordml">
-              <w:rPr>
-                <w:rFonts w:ascii="Arial Narrow" w:hAnsi="Helvetica" w:eastAsia="Helvetica" w:cs="Helvetica"/>
-                <w:sz w:val="18"/>
-                <w:szCs w:val="18"/>
-                <w:color w:val="000000"/>
-              </w:rPr>
-              <w:t xml:space="preserve"> 117 (12.9) </w:t>
+              <w:t xml:space="preserve"> 119 (17.1) </w:t>
+            </w:r>
+          </w:p>
+        </w:tc>
+        <w:tc>
+          <w:tcPr>
+            <w:tcBorders/>
+            <w:shd w:val="clear" w:color="auto" w:fill="FFFFFF"/>
+            <w:tcMar>
+              <w:top w:w="0" w:type="dxa"/>
+              <w:bottom w:w="0" w:type="dxa"/>
+              <w:left w:w="0" w:type="dxa"/>
+              <w:right w:w="0" w:type="dxa"/>
+            </w:tcMar>
+            <w:vAlign w:val="center"/>
+          </w:tcPr>
+          <w:p>
+            <w:pPr>
+              <w:jc w:val="center"/>
+              <w:spacing w:after="100" w:before="100" w:line="120"/>
+              <w:ind w:firstLine="0" w:left="100" w:right="100"/>
+            </w:pPr>
+            <w:r xmlns:w="http://schemas.openxmlformats.org/wordprocessingml/2006/main" xmlns:wp="http://schemas.openxmlformats.org/drawingml/2006/wordprocessingDrawing" xmlns:r="http://schemas.openxmlformats.org/officeDocument/2006/relationships" xmlns:w14="http://schemas.microsoft.com/office/word/2010/wordml">
+              <w:rPr>
+                <w:rFonts w:ascii="Arial Narrow" w:hAnsi="Helvetica" w:eastAsia="Helvetica" w:cs="Helvetica"/>
+                <w:sz w:val="18"/>
+                <w:szCs w:val="18"/>
+                <w:color w:val="000000"/>
+              </w:rPr>
+              <w:t xml:space="preserve"> 129 (13.9) </w:t>
             </w:r>
           </w:p>
         </w:tc>
@@ -1564,36 +1564,36 @@
                 <w:szCs w:val="18"/>
                 <w:color w:val="000000"/>
               </w:rPr>
-              <w:t xml:space="preserve">  40 ( 5.2) </w:t>
-            </w:r>
-          </w:p>
-        </w:tc>
-        <w:tc>
-          <w:tcPr>
-            <w:tcBorders/>
-            <w:shd w:val="clear" w:color="auto" w:fill="FFFFFF"/>
-            <w:tcMar>
-              <w:top w:w="0" w:type="dxa"/>
-              <w:bottom w:w="0" w:type="dxa"/>
-              <w:left w:w="0" w:type="dxa"/>
-              <w:right w:w="0" w:type="dxa"/>
-            </w:tcMar>
-            <w:vAlign w:val="center"/>
-          </w:tcPr>
-          <w:p>
-            <w:pPr>
-              <w:jc w:val="center"/>
-              <w:spacing w:after="100" w:before="100" w:line="120"/>
-              <w:ind w:firstLine="0" w:left="100" w:right="100"/>
-            </w:pPr>
-            <w:r xmlns:w="http://schemas.openxmlformats.org/wordprocessingml/2006/main" xmlns:wp="http://schemas.openxmlformats.org/drawingml/2006/wordprocessingDrawing" xmlns:r="http://schemas.openxmlformats.org/officeDocument/2006/relationships" xmlns:w14="http://schemas.microsoft.com/office/word/2010/wordml">
-              <w:rPr>
-                <w:rFonts w:ascii="Arial Narrow" w:hAnsi="Helvetica" w:eastAsia="Helvetica" w:cs="Helvetica"/>
-                <w:sz w:val="18"/>
-                <w:szCs w:val="18"/>
-                <w:color w:val="000000"/>
-              </w:rPr>
-              <w:t xml:space="preserve">  50 ( 5.5) </w:t>
+              <w:t xml:space="preserve">  51 ( 7.3) </w:t>
+            </w:r>
+          </w:p>
+        </w:tc>
+        <w:tc>
+          <w:tcPr>
+            <w:tcBorders/>
+            <w:shd w:val="clear" w:color="auto" w:fill="FFFFFF"/>
+            <w:tcMar>
+              <w:top w:w="0" w:type="dxa"/>
+              <w:bottom w:w="0" w:type="dxa"/>
+              <w:left w:w="0" w:type="dxa"/>
+              <w:right w:w="0" w:type="dxa"/>
+            </w:tcMar>
+            <w:vAlign w:val="center"/>
+          </w:tcPr>
+          <w:p>
+            <w:pPr>
+              <w:jc w:val="center"/>
+              <w:spacing w:after="100" w:before="100" w:line="120"/>
+              <w:ind w:firstLine="0" w:left="100" w:right="100"/>
+            </w:pPr>
+            <w:r xmlns:w="http://schemas.openxmlformats.org/wordprocessingml/2006/main" xmlns:wp="http://schemas.openxmlformats.org/drawingml/2006/wordprocessingDrawing" xmlns:r="http://schemas.openxmlformats.org/officeDocument/2006/relationships" xmlns:w14="http://schemas.microsoft.com/office/word/2010/wordml">
+              <w:rPr>
+                <w:rFonts w:ascii="Arial Narrow" w:hAnsi="Helvetica" w:eastAsia="Helvetica" w:cs="Helvetica"/>
+                <w:sz w:val="18"/>
+                <w:szCs w:val="18"/>
+                <w:color w:val="000000"/>
+              </w:rPr>
+              <w:t xml:space="preserve">  50 ( 5.4) </w:t>
             </w:r>
           </w:p>
         </w:tc>
@@ -1687,36 +1687,36 @@
                 <w:szCs w:val="18"/>
                 <w:color w:val="000000"/>
               </w:rPr>
-              <w:t xml:space="preserve"> 418 (54.8) </w:t>
-            </w:r>
-          </w:p>
-        </w:tc>
-        <w:tc>
-          <w:tcPr>
-            <w:tcBorders/>
-            <w:shd w:val="clear" w:color="auto" w:fill="FFFFFF"/>
-            <w:tcMar>
-              <w:top w:w="0" w:type="dxa"/>
-              <w:bottom w:w="0" w:type="dxa"/>
-              <w:left w:w="0" w:type="dxa"/>
-              <w:right w:w="0" w:type="dxa"/>
-            </w:tcMar>
-            <w:vAlign w:val="center"/>
-          </w:tcPr>
-          <w:p>
-            <w:pPr>
-              <w:jc w:val="center"/>
-              <w:spacing w:after="100" w:before="100" w:line="120"/>
-              <w:ind w:firstLine="0" w:left="100" w:right="100"/>
-            </w:pPr>
-            <w:r xmlns:w="http://schemas.openxmlformats.org/wordprocessingml/2006/main" xmlns:wp="http://schemas.openxmlformats.org/drawingml/2006/wordprocessingDrawing" xmlns:r="http://schemas.openxmlformats.org/officeDocument/2006/relationships" xmlns:w14="http://schemas.microsoft.com/office/word/2010/wordml">
-              <w:rPr>
-                <w:rFonts w:ascii="Arial Narrow" w:hAnsi="Helvetica" w:eastAsia="Helvetica" w:cs="Helvetica"/>
-                <w:sz w:val="18"/>
-                <w:szCs w:val="18"/>
-                <w:color w:val="000000"/>
-              </w:rPr>
-              <w:t xml:space="preserve"> 275 (30.3) </w:t>
+              <w:t xml:space="preserve"> 358 (51.5) </w:t>
+            </w:r>
+          </w:p>
+        </w:tc>
+        <w:tc>
+          <w:tcPr>
+            <w:tcBorders/>
+            <w:shd w:val="clear" w:color="auto" w:fill="FFFFFF"/>
+            <w:tcMar>
+              <w:top w:w="0" w:type="dxa"/>
+              <w:bottom w:w="0" w:type="dxa"/>
+              <w:left w:w="0" w:type="dxa"/>
+              <w:right w:w="0" w:type="dxa"/>
+            </w:tcMar>
+            <w:vAlign w:val="center"/>
+          </w:tcPr>
+          <w:p>
+            <w:pPr>
+              <w:jc w:val="center"/>
+              <w:spacing w:after="100" w:before="100" w:line="120"/>
+              <w:ind w:firstLine="0" w:left="100" w:right="100"/>
+            </w:pPr>
+            <w:r xmlns:w="http://schemas.openxmlformats.org/wordprocessingml/2006/main" xmlns:wp="http://schemas.openxmlformats.org/drawingml/2006/wordprocessingDrawing" xmlns:r="http://schemas.openxmlformats.org/officeDocument/2006/relationships" xmlns:w14="http://schemas.microsoft.com/office/word/2010/wordml">
+              <w:rPr>
+                <w:rFonts w:ascii="Arial Narrow" w:hAnsi="Helvetica" w:eastAsia="Helvetica" w:cs="Helvetica"/>
+                <w:sz w:val="18"/>
+                <w:szCs w:val="18"/>
+                <w:color w:val="000000"/>
+              </w:rPr>
+              <w:t xml:space="preserve"> 310 (33.4) </w:t>
             </w:r>
           </w:p>
         </w:tc>
@@ -1810,36 +1810,36 @@
                 <w:szCs w:val="18"/>
                 <w:color w:val="000000"/>
               </w:rPr>
-              <w:t xml:space="preserve"> 492 (64.5) </w:t>
-            </w:r>
-          </w:p>
-        </w:tc>
-        <w:tc>
-          <w:tcPr>
-            <w:tcBorders/>
-            <w:shd w:val="clear" w:color="auto" w:fill="FFFFFF"/>
-            <w:tcMar>
-              <w:top w:w="0" w:type="dxa"/>
-              <w:bottom w:w="0" w:type="dxa"/>
-              <w:left w:w="0" w:type="dxa"/>
-              <w:right w:w="0" w:type="dxa"/>
-            </w:tcMar>
-            <w:vAlign w:val="center"/>
-          </w:tcPr>
-          <w:p>
-            <w:pPr>
-              <w:jc w:val="center"/>
-              <w:spacing w:after="100" w:before="100" w:line="120"/>
-              <w:ind w:firstLine="0" w:left="100" w:right="100"/>
-            </w:pPr>
-            <w:r xmlns:w="http://schemas.openxmlformats.org/wordprocessingml/2006/main" xmlns:wp="http://schemas.openxmlformats.org/drawingml/2006/wordprocessingDrawing" xmlns:r="http://schemas.openxmlformats.org/officeDocument/2006/relationships" xmlns:w14="http://schemas.microsoft.com/office/word/2010/wordml">
-              <w:rPr>
-                <w:rFonts w:ascii="Arial Narrow" w:hAnsi="Helvetica" w:eastAsia="Helvetica" w:cs="Helvetica"/>
-                <w:sz w:val="18"/>
-                <w:szCs w:val="18"/>
-                <w:color w:val="000000"/>
-              </w:rPr>
-              <w:t xml:space="preserve"> 260 (28.7) </w:t>
+              <w:t xml:space="preserve"> 426 (61.3) </w:t>
+            </w:r>
+          </w:p>
+        </w:tc>
+        <w:tc>
+          <w:tcPr>
+            <w:tcBorders/>
+            <w:shd w:val="clear" w:color="auto" w:fill="FFFFFF"/>
+            <w:tcMar>
+              <w:top w:w="0" w:type="dxa"/>
+              <w:bottom w:w="0" w:type="dxa"/>
+              <w:left w:w="0" w:type="dxa"/>
+              <w:right w:w="0" w:type="dxa"/>
+            </w:tcMar>
+            <w:vAlign w:val="center"/>
+          </w:tcPr>
+          <w:p>
+            <w:pPr>
+              <w:jc w:val="center"/>
+              <w:spacing w:after="100" w:before="100" w:line="120"/>
+              <w:ind w:firstLine="0" w:left="100" w:right="100"/>
+            </w:pPr>
+            <w:r xmlns:w="http://schemas.openxmlformats.org/wordprocessingml/2006/main" xmlns:wp="http://schemas.openxmlformats.org/drawingml/2006/wordprocessingDrawing" xmlns:r="http://schemas.openxmlformats.org/officeDocument/2006/relationships" xmlns:w14="http://schemas.microsoft.com/office/word/2010/wordml">
+              <w:rPr>
+                <w:rFonts w:ascii="Arial Narrow" w:hAnsi="Helvetica" w:eastAsia="Helvetica" w:cs="Helvetica"/>
+                <w:sz w:val="18"/>
+                <w:szCs w:val="18"/>
+                <w:color w:val="000000"/>
+              </w:rPr>
+              <w:t xml:space="preserve"> 315 (34.0) </w:t>
             </w:r>
           </w:p>
         </w:tc>
@@ -2055,36 +2055,36 @@
                 <w:szCs w:val="18"/>
                 <w:color w:val="000000"/>
               </w:rPr>
-              <w:t xml:space="preserve"> 513 (67.2) </w:t>
-            </w:r>
-          </w:p>
-        </w:tc>
-        <w:tc>
-          <w:tcPr>
-            <w:tcBorders/>
-            <w:shd w:val="clear" w:color="auto" w:fill="FFFFFF"/>
-            <w:tcMar>
-              <w:top w:w="0" w:type="dxa"/>
-              <w:bottom w:w="0" w:type="dxa"/>
-              <w:left w:w="0" w:type="dxa"/>
-              <w:right w:w="0" w:type="dxa"/>
-            </w:tcMar>
-            <w:vAlign w:val="center"/>
-          </w:tcPr>
-          <w:p>
-            <w:pPr>
-              <w:jc w:val="center"/>
-              <w:spacing w:after="100" w:before="100" w:line="120"/>
-              <w:ind w:firstLine="0" w:left="100" w:right="100"/>
-            </w:pPr>
-            <w:r xmlns:w="http://schemas.openxmlformats.org/wordprocessingml/2006/main" xmlns:wp="http://schemas.openxmlformats.org/drawingml/2006/wordprocessingDrawing" xmlns:r="http://schemas.openxmlformats.org/officeDocument/2006/relationships" xmlns:w14="http://schemas.microsoft.com/office/word/2010/wordml">
-              <w:rPr>
-                <w:rFonts w:ascii="Arial Narrow" w:hAnsi="Helvetica" w:eastAsia="Helvetica" w:cs="Helvetica"/>
-                <w:sz w:val="18"/>
-                <w:szCs w:val="18"/>
-                <w:color w:val="000000"/>
-              </w:rPr>
-              <w:t xml:space="preserve"> 459 (50.7) </w:t>
+              <w:t xml:space="preserve"> 494 (71.1) </w:t>
+            </w:r>
+          </w:p>
+        </w:tc>
+        <w:tc>
+          <w:tcPr>
+            <w:tcBorders/>
+            <w:shd w:val="clear" w:color="auto" w:fill="FFFFFF"/>
+            <w:tcMar>
+              <w:top w:w="0" w:type="dxa"/>
+              <w:bottom w:w="0" w:type="dxa"/>
+              <w:left w:w="0" w:type="dxa"/>
+              <w:right w:w="0" w:type="dxa"/>
+            </w:tcMar>
+            <w:vAlign w:val="center"/>
+          </w:tcPr>
+          <w:p>
+            <w:pPr>
+              <w:jc w:val="center"/>
+              <w:spacing w:after="100" w:before="100" w:line="120"/>
+              <w:ind w:firstLine="0" w:left="100" w:right="100"/>
+            </w:pPr>
+            <w:r xmlns:w="http://schemas.openxmlformats.org/wordprocessingml/2006/main" xmlns:wp="http://schemas.openxmlformats.org/drawingml/2006/wordprocessingDrawing" xmlns:r="http://schemas.openxmlformats.org/officeDocument/2006/relationships" xmlns:w14="http://schemas.microsoft.com/office/word/2010/wordml">
+              <w:rPr>
+                <w:rFonts w:ascii="Arial Narrow" w:hAnsi="Helvetica" w:eastAsia="Helvetica" w:cs="Helvetica"/>
+                <w:sz w:val="18"/>
+                <w:szCs w:val="18"/>
+                <w:color w:val="000000"/>
+              </w:rPr>
+              <w:t xml:space="preserve"> 492 (53.1) </w:t>
             </w:r>
           </w:p>
         </w:tc>
@@ -2177,36 +2177,36 @@
                 <w:szCs w:val="18"/>
                 <w:color w:val="000000"/>
               </w:rPr>
-              <w:t xml:space="preserve">  39 ( 5.1) </w:t>
-            </w:r>
-          </w:p>
-        </w:tc>
-        <w:tc>
-          <w:tcPr>
-            <w:tcBorders/>
-            <w:shd w:val="clear" w:color="auto" w:fill="FFFFFF"/>
-            <w:tcMar>
-              <w:top w:w="0" w:type="dxa"/>
-              <w:bottom w:w="0" w:type="dxa"/>
-              <w:left w:w="0" w:type="dxa"/>
-              <w:right w:w="0" w:type="dxa"/>
-            </w:tcMar>
-            <w:vAlign w:val="center"/>
-          </w:tcPr>
-          <w:p>
-            <w:pPr>
-              <w:jc w:val="center"/>
-              <w:spacing w:after="100" w:before="100" w:line="120"/>
-              <w:ind w:firstLine="0" w:left="100" w:right="100"/>
-            </w:pPr>
-            <w:r xmlns:w="http://schemas.openxmlformats.org/wordprocessingml/2006/main" xmlns:wp="http://schemas.openxmlformats.org/drawingml/2006/wordprocessingDrawing" xmlns:r="http://schemas.openxmlformats.org/officeDocument/2006/relationships" xmlns:w14="http://schemas.microsoft.com/office/word/2010/wordml">
-              <w:rPr>
-                <w:rFonts w:ascii="Arial Narrow" w:hAnsi="Helvetica" w:eastAsia="Helvetica" w:cs="Helvetica"/>
-                <w:sz w:val="18"/>
-                <w:szCs w:val="18"/>
-                <w:color w:val="000000"/>
-              </w:rPr>
-              <w:t xml:space="preserve">  99 (10.9) </w:t>
+              <w:t xml:space="preserve">  37 ( 5.3) </w:t>
+            </w:r>
+          </w:p>
+        </w:tc>
+        <w:tc>
+          <w:tcPr>
+            <w:tcBorders/>
+            <w:shd w:val="clear" w:color="auto" w:fill="FFFFFF"/>
+            <w:tcMar>
+              <w:top w:w="0" w:type="dxa"/>
+              <w:bottom w:w="0" w:type="dxa"/>
+              <w:left w:w="0" w:type="dxa"/>
+              <w:right w:w="0" w:type="dxa"/>
+            </w:tcMar>
+            <w:vAlign w:val="center"/>
+          </w:tcPr>
+          <w:p>
+            <w:pPr>
+              <w:jc w:val="center"/>
+              <w:spacing w:after="100" w:before="100" w:line="120"/>
+              <w:ind w:firstLine="0" w:left="100" w:right="100"/>
+            </w:pPr>
+            <w:r xmlns:w="http://schemas.openxmlformats.org/wordprocessingml/2006/main" xmlns:wp="http://schemas.openxmlformats.org/drawingml/2006/wordprocessingDrawing" xmlns:r="http://schemas.openxmlformats.org/officeDocument/2006/relationships" xmlns:w14="http://schemas.microsoft.com/office/word/2010/wordml">
+              <w:rPr>
+                <w:rFonts w:ascii="Arial Narrow" w:hAnsi="Helvetica" w:eastAsia="Helvetica" w:cs="Helvetica"/>
+                <w:sz w:val="18"/>
+                <w:szCs w:val="18"/>
+                <w:color w:val="000000"/>
+              </w:rPr>
+              <w:t xml:space="preserve"> 100 (10.8) </w:t>
             </w:r>
           </w:p>
         </w:tc>
@@ -2299,36 +2299,36 @@
                 <w:szCs w:val="18"/>
                 <w:color w:val="000000"/>
               </w:rPr>
-              <w:t xml:space="preserve"> 211 (27.7) </w:t>
-            </w:r>
-          </w:p>
-        </w:tc>
-        <w:tc>
-          <w:tcPr>
-            <w:tcBorders/>
-            <w:shd w:val="clear" w:color="auto" w:fill="FFFFFF"/>
-            <w:tcMar>
-              <w:top w:w="0" w:type="dxa"/>
-              <w:bottom w:w="0" w:type="dxa"/>
-              <w:left w:w="0" w:type="dxa"/>
-              <w:right w:w="0" w:type="dxa"/>
-            </w:tcMar>
-            <w:vAlign w:val="center"/>
-          </w:tcPr>
-          <w:p>
-            <w:pPr>
-              <w:jc w:val="center"/>
-              <w:spacing w:after="100" w:before="100" w:line="120"/>
-              <w:ind w:firstLine="0" w:left="100" w:right="100"/>
-            </w:pPr>
-            <w:r xmlns:w="http://schemas.openxmlformats.org/wordprocessingml/2006/main" xmlns:wp="http://schemas.openxmlformats.org/drawingml/2006/wordprocessingDrawing" xmlns:r="http://schemas.openxmlformats.org/officeDocument/2006/relationships" xmlns:w14="http://schemas.microsoft.com/office/word/2010/wordml">
-              <w:rPr>
-                <w:rFonts w:ascii="Arial Narrow" w:hAnsi="Helvetica" w:eastAsia="Helvetica" w:cs="Helvetica"/>
-                <w:sz w:val="18"/>
-                <w:szCs w:val="18"/>
-                <w:color w:val="000000"/>
-              </w:rPr>
-              <w:t xml:space="preserve"> 348 (38.4) </w:t>
+              <w:t xml:space="preserve"> 164 (23.6) </w:t>
+            </w:r>
+          </w:p>
+        </w:tc>
+        <w:tc>
+          <w:tcPr>
+            <w:tcBorders/>
+            <w:shd w:val="clear" w:color="auto" w:fill="FFFFFF"/>
+            <w:tcMar>
+              <w:top w:w="0" w:type="dxa"/>
+              <w:bottom w:w="0" w:type="dxa"/>
+              <w:left w:w="0" w:type="dxa"/>
+              <w:right w:w="0" w:type="dxa"/>
+            </w:tcMar>
+            <w:vAlign w:val="center"/>
+          </w:tcPr>
+          <w:p>
+            <w:pPr>
+              <w:jc w:val="center"/>
+              <w:spacing w:after="100" w:before="100" w:line="120"/>
+              <w:ind w:firstLine="0" w:left="100" w:right="100"/>
+            </w:pPr>
+            <w:r xmlns:w="http://schemas.openxmlformats.org/wordprocessingml/2006/main" xmlns:wp="http://schemas.openxmlformats.org/drawingml/2006/wordprocessingDrawing" xmlns:r="http://schemas.openxmlformats.org/officeDocument/2006/relationships" xmlns:w14="http://schemas.microsoft.com/office/word/2010/wordml">
+              <w:rPr>
+                <w:rFonts w:ascii="Arial Narrow" w:hAnsi="Helvetica" w:eastAsia="Helvetica" w:cs="Helvetica"/>
+                <w:sz w:val="18"/>
+                <w:szCs w:val="18"/>
+                <w:color w:val="000000"/>
+              </w:rPr>
+              <w:t xml:space="preserve"> 335 (36.1) </w:t>
             </w:r>
           </w:p>
         </w:tc>
@@ -2422,36 +2422,36 @@
                 <w:szCs w:val="18"/>
                 <w:color w:val="000000"/>
               </w:rPr>
-              <w:t xml:space="preserve">11.0 [7.0, 16.0]</w:t>
-            </w:r>
-          </w:p>
-        </w:tc>
-        <w:tc>
-          <w:tcPr>
-            <w:tcBorders/>
-            <w:shd w:val="clear" w:color="auto" w:fill="FFFFFF"/>
-            <w:tcMar>
-              <w:top w:w="0" w:type="dxa"/>
-              <w:bottom w:w="0" w:type="dxa"/>
-              <w:left w:w="0" w:type="dxa"/>
-              <w:right w:w="0" w:type="dxa"/>
-            </w:tcMar>
-            <w:vAlign w:val="center"/>
-          </w:tcPr>
-          <w:p>
-            <w:pPr>
-              <w:jc w:val="center"/>
-              <w:spacing w:after="100" w:before="100" w:line="120"/>
-              <w:ind w:firstLine="0" w:left="100" w:right="100"/>
-            </w:pPr>
-            <w:r xmlns:w="http://schemas.openxmlformats.org/wordprocessingml/2006/main" xmlns:wp="http://schemas.openxmlformats.org/drawingml/2006/wordprocessingDrawing" xmlns:r="http://schemas.openxmlformats.org/officeDocument/2006/relationships" xmlns:w14="http://schemas.microsoft.com/office/word/2010/wordml">
-              <w:rPr>
-                <w:rFonts w:ascii="Arial Narrow" w:hAnsi="Helvetica" w:eastAsia="Helvetica" w:cs="Helvetica"/>
-                <w:sz w:val="18"/>
-                <w:szCs w:val="18"/>
-                <w:color w:val="000000"/>
-              </w:rPr>
-              <w:t xml:space="preserve"> 7.0 [3.0, 12.0]</w:t>
+              <w:t xml:space="preserve">10.0 [6.0, 16.0]</w:t>
+            </w:r>
+          </w:p>
+        </w:tc>
+        <w:tc>
+          <w:tcPr>
+            <w:tcBorders/>
+            <w:shd w:val="clear" w:color="auto" w:fill="FFFFFF"/>
+            <w:tcMar>
+              <w:top w:w="0" w:type="dxa"/>
+              <w:bottom w:w="0" w:type="dxa"/>
+              <w:left w:w="0" w:type="dxa"/>
+              <w:right w:w="0" w:type="dxa"/>
+            </w:tcMar>
+            <w:vAlign w:val="center"/>
+          </w:tcPr>
+          <w:p>
+            <w:pPr>
+              <w:jc w:val="center"/>
+              <w:spacing w:after="100" w:before="100" w:line="120"/>
+              <w:ind w:firstLine="0" w:left="100" w:right="100"/>
+            </w:pPr>
+            <w:r xmlns:w="http://schemas.openxmlformats.org/wordprocessingml/2006/main" xmlns:wp="http://schemas.openxmlformats.org/drawingml/2006/wordprocessingDrawing" xmlns:r="http://schemas.openxmlformats.org/officeDocument/2006/relationships" xmlns:w14="http://schemas.microsoft.com/office/word/2010/wordml">
+              <w:rPr>
+                <w:rFonts w:ascii="Arial Narrow" w:hAnsi="Helvetica" w:eastAsia="Helvetica" w:cs="Helvetica"/>
+                <w:sz w:val="18"/>
+                <w:szCs w:val="18"/>
+                <w:color w:val="000000"/>
+              </w:rPr>
+              <w:t xml:space="preserve"> 8.0 [3.0, 13.0]</w:t>
             </w:r>
           </w:p>
         </w:tc>
@@ -2545,36 +2545,36 @@
                 <w:szCs w:val="18"/>
                 <w:color w:val="000000"/>
               </w:rPr>
-              <w:t xml:space="preserve">23.2 [16.7, 28.1]</w:t>
-            </w:r>
-          </w:p>
-        </w:tc>
-        <w:tc>
-          <w:tcPr>
-            <w:tcBorders/>
-            <w:shd w:val="clear" w:color="auto" w:fill="FFFFFF"/>
-            <w:tcMar>
-              <w:top w:w="0" w:type="dxa"/>
-              <w:bottom w:w="0" w:type="dxa"/>
-              <w:left w:w="0" w:type="dxa"/>
-              <w:right w:w="0" w:type="dxa"/>
-            </w:tcMar>
-            <w:vAlign w:val="center"/>
-          </w:tcPr>
-          <w:p>
-            <w:pPr>
-              <w:jc w:val="center"/>
-              <w:spacing w:after="100" w:before="100" w:line="120"/>
-              <w:ind w:firstLine="0" w:left="100" w:right="100"/>
-            </w:pPr>
-            <w:r xmlns:w="http://schemas.openxmlformats.org/wordprocessingml/2006/main" xmlns:wp="http://schemas.openxmlformats.org/drawingml/2006/wordprocessingDrawing" xmlns:r="http://schemas.openxmlformats.org/officeDocument/2006/relationships" xmlns:w14="http://schemas.microsoft.com/office/word/2010/wordml">
-              <w:rPr>
-                <w:rFonts w:ascii="Arial Narrow" w:hAnsi="Helvetica" w:eastAsia="Helvetica" w:cs="Helvetica"/>
-                <w:sz w:val="18"/>
-                <w:szCs w:val="18"/>
-                <w:color w:val="000000"/>
-              </w:rPr>
-              <w:t xml:space="preserve">16.4 [6.1, 24.9]</w:t>
+              <w:t xml:space="preserve">22.2 [14.7, 27.4]</w:t>
+            </w:r>
+          </w:p>
+        </w:tc>
+        <w:tc>
+          <w:tcPr>
+            <w:tcBorders/>
+            <w:shd w:val="clear" w:color="auto" w:fill="FFFFFF"/>
+            <w:tcMar>
+              <w:top w:w="0" w:type="dxa"/>
+              <w:bottom w:w="0" w:type="dxa"/>
+              <w:left w:w="0" w:type="dxa"/>
+              <w:right w:w="0" w:type="dxa"/>
+            </w:tcMar>
+            <w:vAlign w:val="center"/>
+          </w:tcPr>
+          <w:p>
+            <w:pPr>
+              <w:jc w:val="center"/>
+              <w:spacing w:after="100" w:before="100" w:line="120"/>
+              <w:ind w:firstLine="0" w:left="100" w:right="100"/>
+            </w:pPr>
+            <w:r xmlns:w="http://schemas.openxmlformats.org/wordprocessingml/2006/main" xmlns:wp="http://schemas.openxmlformats.org/drawingml/2006/wordprocessingDrawing" xmlns:r="http://schemas.openxmlformats.org/officeDocument/2006/relationships" xmlns:w14="http://schemas.microsoft.com/office/word/2010/wordml">
+              <w:rPr>
+                <w:rFonts w:ascii="Arial Narrow" w:hAnsi="Helvetica" w:eastAsia="Helvetica" w:cs="Helvetica"/>
+                <w:sz w:val="18"/>
+                <w:szCs w:val="18"/>
+                <w:color w:val="000000"/>
+              </w:rPr>
+              <w:t xml:space="preserve">16.7 [4.9, 25.0]</w:t>
             </w:r>
           </w:p>
         </w:tc>
@@ -2668,36 +2668,36 @@
                 <w:szCs w:val="18"/>
                 <w:color w:val="000000"/>
               </w:rPr>
-              <w:t xml:space="preserve">20.3 [14.4, 23.2]</w:t>
-            </w:r>
-          </w:p>
-        </w:tc>
-        <w:tc>
-          <w:tcPr>
-            <w:tcBorders/>
-            <w:shd w:val="clear" w:color="auto" w:fill="FFFFFF"/>
-            <w:tcMar>
-              <w:top w:w="0" w:type="dxa"/>
-              <w:bottom w:w="0" w:type="dxa"/>
-              <w:left w:w="0" w:type="dxa"/>
-              <w:right w:w="0" w:type="dxa"/>
-            </w:tcMar>
-            <w:vAlign w:val="center"/>
-          </w:tcPr>
-          <w:p>
-            <w:pPr>
-              <w:jc w:val="center"/>
-              <w:spacing w:after="100" w:before="100" w:line="120"/>
-              <w:ind w:firstLine="0" w:left="100" w:right="100"/>
-            </w:pPr>
-            <w:r xmlns:w="http://schemas.openxmlformats.org/wordprocessingml/2006/main" xmlns:wp="http://schemas.openxmlformats.org/drawingml/2006/wordprocessingDrawing" xmlns:r="http://schemas.openxmlformats.org/officeDocument/2006/relationships" xmlns:w14="http://schemas.microsoft.com/office/word/2010/wordml">
-              <w:rPr>
-                <w:rFonts w:ascii="Arial Narrow" w:hAnsi="Helvetica" w:eastAsia="Helvetica" w:cs="Helvetica"/>
-                <w:sz w:val="18"/>
-                <w:szCs w:val="18"/>
-                <w:color w:val="000000"/>
-              </w:rPr>
-              <w:t xml:space="preserve">14.0 [4.6, 20.4]</w:t>
+              <w:t xml:space="preserve">19.3 [13.0, 22.6]</w:t>
+            </w:r>
+          </w:p>
+        </w:tc>
+        <w:tc>
+          <w:tcPr>
+            <w:tcBorders/>
+            <w:shd w:val="clear" w:color="auto" w:fill="FFFFFF"/>
+            <w:tcMar>
+              <w:top w:w="0" w:type="dxa"/>
+              <w:bottom w:w="0" w:type="dxa"/>
+              <w:left w:w="0" w:type="dxa"/>
+              <w:right w:w="0" w:type="dxa"/>
+            </w:tcMar>
+            <w:vAlign w:val="center"/>
+          </w:tcPr>
+          <w:p>
+            <w:pPr>
+              <w:jc w:val="center"/>
+              <w:spacing w:after="100" w:before="100" w:line="120"/>
+              <w:ind w:firstLine="0" w:left="100" w:right="100"/>
+            </w:pPr>
+            <w:r xmlns:w="http://schemas.openxmlformats.org/wordprocessingml/2006/main" xmlns:wp="http://schemas.openxmlformats.org/drawingml/2006/wordprocessingDrawing" xmlns:r="http://schemas.openxmlformats.org/officeDocument/2006/relationships" xmlns:w14="http://schemas.microsoft.com/office/word/2010/wordml">
+              <w:rPr>
+                <w:rFonts w:ascii="Arial Narrow" w:hAnsi="Helvetica" w:eastAsia="Helvetica" w:cs="Helvetica"/>
+                <w:sz w:val="18"/>
+                <w:szCs w:val="18"/>
+                <w:color w:val="000000"/>
+              </w:rPr>
+              <w:t xml:space="preserve">15.7 [5.5, 20.8]</w:t>
             </w:r>
           </w:p>
         </w:tc>
@@ -2849,7 +2849,7 @@
                 <w:szCs w:val="18"/>
                 <w:color w:val="000000"/>
               </w:rPr>
-              <w:t xml:space="preserve">&lt;0.001</w:t>
+              <w:t xml:space="preserve"> 0.234</w:t>
             </w:r>
           </w:p>
         </w:tc>
@@ -3036,36 +3036,36 @@
                 <w:szCs w:val="18"/>
                 <w:color w:val="000000"/>
               </w:rPr>
-              <w:t xml:space="preserve"> 265 (34.7) </w:t>
-            </w:r>
-          </w:p>
-        </w:tc>
-        <w:tc>
-          <w:tcPr>
-            <w:tcBorders/>
-            <w:shd w:val="clear" w:color="auto" w:fill="FFFFFF"/>
-            <w:tcMar>
-              <w:top w:w="0" w:type="dxa"/>
-              <w:bottom w:w="0" w:type="dxa"/>
-              <w:left w:w="0" w:type="dxa"/>
-              <w:right w:w="0" w:type="dxa"/>
-            </w:tcMar>
-            <w:vAlign w:val="center"/>
-          </w:tcPr>
-          <w:p>
-            <w:pPr>
-              <w:jc w:val="center"/>
-              <w:spacing w:after="100" w:before="100" w:line="120"/>
-              <w:ind w:firstLine="0" w:left="100" w:right="100"/>
-            </w:pPr>
-            <w:r xmlns:w="http://schemas.openxmlformats.org/wordprocessingml/2006/main" xmlns:wp="http://schemas.openxmlformats.org/drawingml/2006/wordprocessingDrawing" xmlns:r="http://schemas.openxmlformats.org/officeDocument/2006/relationships" xmlns:w14="http://schemas.microsoft.com/office/word/2010/wordml">
-              <w:rPr>
-                <w:rFonts w:ascii="Arial Narrow" w:hAnsi="Helvetica" w:eastAsia="Helvetica" w:cs="Helvetica"/>
-                <w:sz w:val="18"/>
-                <w:szCs w:val="18"/>
-                <w:color w:val="000000"/>
-              </w:rPr>
-              <w:t xml:space="preserve"> 350 (38.6) </w:t>
+              <w:t xml:space="preserve"> 320 (46.0) </w:t>
+            </w:r>
+          </w:p>
+        </w:tc>
+        <w:tc>
+          <w:tcPr>
+            <w:tcBorders/>
+            <w:shd w:val="clear" w:color="auto" w:fill="FFFFFF"/>
+            <w:tcMar>
+              <w:top w:w="0" w:type="dxa"/>
+              <w:bottom w:w="0" w:type="dxa"/>
+              <w:left w:w="0" w:type="dxa"/>
+              <w:right w:w="0" w:type="dxa"/>
+            </w:tcMar>
+            <w:vAlign w:val="center"/>
+          </w:tcPr>
+          <w:p>
+            <w:pPr>
+              <w:jc w:val="center"/>
+              <w:spacing w:after="100" w:before="100" w:line="120"/>
+              <w:ind w:firstLine="0" w:left="100" w:right="100"/>
+            </w:pPr>
+            <w:r xmlns:w="http://schemas.openxmlformats.org/wordprocessingml/2006/main" xmlns:wp="http://schemas.openxmlformats.org/drawingml/2006/wordprocessingDrawing" xmlns:r="http://schemas.openxmlformats.org/officeDocument/2006/relationships" xmlns:w14="http://schemas.microsoft.com/office/word/2010/wordml">
+              <w:rPr>
+                <w:rFonts w:ascii="Arial Narrow" w:hAnsi="Helvetica" w:eastAsia="Helvetica" w:cs="Helvetica"/>
+                <w:sz w:val="18"/>
+                <w:szCs w:val="18"/>
+                <w:color w:val="000000"/>
+              </w:rPr>
+              <w:t xml:space="preserve"> 297 (34.4) </w:t>
             </w:r>
           </w:p>
         </w:tc>
@@ -3158,36 +3158,36 @@
                 <w:szCs w:val="18"/>
                 <w:color w:val="000000"/>
               </w:rPr>
-              <w:t xml:space="preserve"> 130 (17.0) </w:t>
-            </w:r>
-          </w:p>
-        </w:tc>
-        <w:tc>
-          <w:tcPr>
-            <w:tcBorders/>
-            <w:shd w:val="clear" w:color="auto" w:fill="FFFFFF"/>
-            <w:tcMar>
-              <w:top w:w="0" w:type="dxa"/>
-              <w:bottom w:w="0" w:type="dxa"/>
-              <w:left w:w="0" w:type="dxa"/>
-              <w:right w:w="0" w:type="dxa"/>
-            </w:tcMar>
-            <w:vAlign w:val="center"/>
-          </w:tcPr>
-          <w:p>
-            <w:pPr>
-              <w:jc w:val="center"/>
-              <w:spacing w:after="100" w:before="100" w:line="120"/>
-              <w:ind w:firstLine="0" w:left="100" w:right="100"/>
-            </w:pPr>
-            <w:r xmlns:w="http://schemas.openxmlformats.org/wordprocessingml/2006/main" xmlns:wp="http://schemas.openxmlformats.org/drawingml/2006/wordprocessingDrawing" xmlns:r="http://schemas.openxmlformats.org/officeDocument/2006/relationships" xmlns:w14="http://schemas.microsoft.com/office/word/2010/wordml">
-              <w:rPr>
-                <w:rFonts w:ascii="Arial Narrow" w:hAnsi="Helvetica" w:eastAsia="Helvetica" w:cs="Helvetica"/>
-                <w:sz w:val="18"/>
-                <w:szCs w:val="18"/>
-                <w:color w:val="000000"/>
-              </w:rPr>
-              <w:t xml:space="preserve"> 214 (23.6) </w:t>
+              <w:t xml:space="preserve">  85 (12.2) </w:t>
+            </w:r>
+          </w:p>
+        </w:tc>
+        <w:tc>
+          <w:tcPr>
+            <w:tcBorders/>
+            <w:shd w:val="clear" w:color="auto" w:fill="FFFFFF"/>
+            <w:tcMar>
+              <w:top w:w="0" w:type="dxa"/>
+              <w:bottom w:w="0" w:type="dxa"/>
+              <w:left w:w="0" w:type="dxa"/>
+              <w:right w:w="0" w:type="dxa"/>
+            </w:tcMar>
+            <w:vAlign w:val="center"/>
+          </w:tcPr>
+          <w:p>
+            <w:pPr>
+              <w:jc w:val="center"/>
+              <w:spacing w:after="100" w:before="100" w:line="120"/>
+              <w:ind w:firstLine="0" w:left="100" w:right="100"/>
+            </w:pPr>
+            <w:r xmlns:w="http://schemas.openxmlformats.org/wordprocessingml/2006/main" xmlns:wp="http://schemas.openxmlformats.org/drawingml/2006/wordprocessingDrawing" xmlns:r="http://schemas.openxmlformats.org/officeDocument/2006/relationships" xmlns:w14="http://schemas.microsoft.com/office/word/2010/wordml">
+              <w:rPr>
+                <w:rFonts w:ascii="Arial Narrow" w:hAnsi="Helvetica" w:eastAsia="Helvetica" w:cs="Helvetica"/>
+                <w:sz w:val="18"/>
+                <w:szCs w:val="18"/>
+                <w:color w:val="000000"/>
+              </w:rPr>
+              <w:t xml:space="preserve"> 187 (21.7) </w:t>
             </w:r>
           </w:p>
         </w:tc>
@@ -3280,36 +3280,36 @@
                 <w:szCs w:val="18"/>
                 <w:color w:val="000000"/>
               </w:rPr>
-              <w:t xml:space="preserve">  72 ( 9.4) </w:t>
-            </w:r>
-          </w:p>
-        </w:tc>
-        <w:tc>
-          <w:tcPr>
-            <w:tcBorders/>
-            <w:shd w:val="clear" w:color="auto" w:fill="FFFFFF"/>
-            <w:tcMar>
-              <w:top w:w="0" w:type="dxa"/>
-              <w:bottom w:w="0" w:type="dxa"/>
-              <w:left w:w="0" w:type="dxa"/>
-              <w:right w:w="0" w:type="dxa"/>
-            </w:tcMar>
-            <w:vAlign w:val="center"/>
-          </w:tcPr>
-          <w:p>
-            <w:pPr>
-              <w:jc w:val="center"/>
-              <w:spacing w:after="100" w:before="100" w:line="120"/>
-              <w:ind w:firstLine="0" w:left="100" w:right="100"/>
-            </w:pPr>
-            <w:r xmlns:w="http://schemas.openxmlformats.org/wordprocessingml/2006/main" xmlns:wp="http://schemas.openxmlformats.org/drawingml/2006/wordprocessingDrawing" xmlns:r="http://schemas.openxmlformats.org/officeDocument/2006/relationships" xmlns:w14="http://schemas.microsoft.com/office/word/2010/wordml">
-              <w:rPr>
-                <w:rFonts w:ascii="Arial Narrow" w:hAnsi="Helvetica" w:eastAsia="Helvetica" w:cs="Helvetica"/>
-                <w:sz w:val="18"/>
-                <w:szCs w:val="18"/>
-                <w:color w:val="000000"/>
-              </w:rPr>
-              <w:t xml:space="preserve">  79 ( 8.7) </w:t>
+              <w:t xml:space="preserve">  42 ( 6.0) </w:t>
+            </w:r>
+          </w:p>
+        </w:tc>
+        <w:tc>
+          <w:tcPr>
+            <w:tcBorders/>
+            <w:shd w:val="clear" w:color="auto" w:fill="FFFFFF"/>
+            <w:tcMar>
+              <w:top w:w="0" w:type="dxa"/>
+              <w:bottom w:w="0" w:type="dxa"/>
+              <w:left w:w="0" w:type="dxa"/>
+              <w:right w:w="0" w:type="dxa"/>
+            </w:tcMar>
+            <w:vAlign w:val="center"/>
+          </w:tcPr>
+          <w:p>
+            <w:pPr>
+              <w:jc w:val="center"/>
+              <w:spacing w:after="100" w:before="100" w:line="120"/>
+              <w:ind w:firstLine="0" w:left="100" w:right="100"/>
+            </w:pPr>
+            <w:r xmlns:w="http://schemas.openxmlformats.org/wordprocessingml/2006/main" xmlns:wp="http://schemas.openxmlformats.org/drawingml/2006/wordprocessingDrawing" xmlns:r="http://schemas.openxmlformats.org/officeDocument/2006/relationships" xmlns:w14="http://schemas.microsoft.com/office/word/2010/wordml">
+              <w:rPr>
+                <w:rFonts w:ascii="Arial Narrow" w:hAnsi="Helvetica" w:eastAsia="Helvetica" w:cs="Helvetica"/>
+                <w:sz w:val="18"/>
+                <w:szCs w:val="18"/>
+                <w:color w:val="000000"/>
+              </w:rPr>
+              <w:t xml:space="preserve">  79 ( 9.2) </w:t>
             </w:r>
           </w:p>
         </w:tc>
@@ -3402,36 +3402,36 @@
                 <w:szCs w:val="18"/>
                 <w:color w:val="000000"/>
               </w:rPr>
-              <w:t xml:space="preserve">  72 ( 9.4) </w:t>
-            </w:r>
-          </w:p>
-        </w:tc>
-        <w:tc>
-          <w:tcPr>
-            <w:tcBorders/>
-            <w:shd w:val="clear" w:color="auto" w:fill="FFFFFF"/>
-            <w:tcMar>
-              <w:top w:w="0" w:type="dxa"/>
-              <w:bottom w:w="0" w:type="dxa"/>
-              <w:left w:w="0" w:type="dxa"/>
-              <w:right w:w="0" w:type="dxa"/>
-            </w:tcMar>
-            <w:vAlign w:val="center"/>
-          </w:tcPr>
-          <w:p>
-            <w:pPr>
-              <w:jc w:val="center"/>
-              <w:spacing w:after="100" w:before="100" w:line="120"/>
-              <w:ind w:firstLine="0" w:left="100" w:right="100"/>
-            </w:pPr>
-            <w:r xmlns:w="http://schemas.openxmlformats.org/wordprocessingml/2006/main" xmlns:wp="http://schemas.openxmlformats.org/drawingml/2006/wordprocessingDrawing" xmlns:r="http://schemas.openxmlformats.org/officeDocument/2006/relationships" xmlns:w14="http://schemas.microsoft.com/office/word/2010/wordml">
-              <w:rPr>
-                <w:rFonts w:ascii="Arial Narrow" w:hAnsi="Helvetica" w:eastAsia="Helvetica" w:cs="Helvetica"/>
-                <w:sz w:val="18"/>
-                <w:szCs w:val="18"/>
-                <w:color w:val="000000"/>
-              </w:rPr>
-              <w:t xml:space="preserve">  50 ( 5.5) </w:t>
+              <w:t xml:space="preserve">  60 ( 8.6) </w:t>
+            </w:r>
+          </w:p>
+        </w:tc>
+        <w:tc>
+          <w:tcPr>
+            <w:tcBorders/>
+            <w:shd w:val="clear" w:color="auto" w:fill="FFFFFF"/>
+            <w:tcMar>
+              <w:top w:w="0" w:type="dxa"/>
+              <w:bottom w:w="0" w:type="dxa"/>
+              <w:left w:w="0" w:type="dxa"/>
+              <w:right w:w="0" w:type="dxa"/>
+            </w:tcMar>
+            <w:vAlign w:val="center"/>
+          </w:tcPr>
+          <w:p>
+            <w:pPr>
+              <w:jc w:val="center"/>
+              <w:spacing w:after="100" w:before="100" w:line="120"/>
+              <w:ind w:firstLine="0" w:left="100" w:right="100"/>
+            </w:pPr>
+            <w:r xmlns:w="http://schemas.openxmlformats.org/wordprocessingml/2006/main" xmlns:wp="http://schemas.openxmlformats.org/drawingml/2006/wordprocessingDrawing" xmlns:r="http://schemas.openxmlformats.org/officeDocument/2006/relationships" xmlns:w14="http://schemas.microsoft.com/office/word/2010/wordml">
+              <w:rPr>
+                <w:rFonts w:ascii="Arial Narrow" w:hAnsi="Helvetica" w:eastAsia="Helvetica" w:cs="Helvetica"/>
+                <w:sz w:val="18"/>
+                <w:szCs w:val="18"/>
+                <w:color w:val="000000"/>
+              </w:rPr>
+              <w:t xml:space="preserve">  48 ( 5.6) </w:t>
             </w:r>
           </w:p>
         </w:tc>
@@ -3524,36 +3524,36 @@
                 <w:szCs w:val="18"/>
                 <w:color w:val="000000"/>
               </w:rPr>
-              <w:t xml:space="preserve">  39 ( 5.1) </w:t>
-            </w:r>
-          </w:p>
-        </w:tc>
-        <w:tc>
-          <w:tcPr>
-            <w:tcBorders/>
-            <w:shd w:val="clear" w:color="auto" w:fill="FFFFFF"/>
-            <w:tcMar>
-              <w:top w:w="0" w:type="dxa"/>
-              <w:bottom w:w="0" w:type="dxa"/>
-              <w:left w:w="0" w:type="dxa"/>
-              <w:right w:w="0" w:type="dxa"/>
-            </w:tcMar>
-            <w:vAlign w:val="center"/>
-          </w:tcPr>
-          <w:p>
-            <w:pPr>
-              <w:jc w:val="center"/>
-              <w:spacing w:after="100" w:before="100" w:line="120"/>
-              <w:ind w:firstLine="0" w:left="100" w:right="100"/>
-            </w:pPr>
-            <w:r xmlns:w="http://schemas.openxmlformats.org/wordprocessingml/2006/main" xmlns:wp="http://schemas.openxmlformats.org/drawingml/2006/wordprocessingDrawing" xmlns:r="http://schemas.openxmlformats.org/officeDocument/2006/relationships" xmlns:w14="http://schemas.microsoft.com/office/word/2010/wordml">
-              <w:rPr>
-                <w:rFonts w:ascii="Arial Narrow" w:hAnsi="Helvetica" w:eastAsia="Helvetica" w:cs="Helvetica"/>
-                <w:sz w:val="18"/>
-                <w:szCs w:val="18"/>
-                <w:color w:val="000000"/>
-              </w:rPr>
-              <w:t xml:space="preserve">  56 ( 6.2) </w:t>
+              <w:t xml:space="preserve">  36 ( 5.2) </w:t>
+            </w:r>
+          </w:p>
+        </w:tc>
+        <w:tc>
+          <w:tcPr>
+            <w:tcBorders/>
+            <w:shd w:val="clear" w:color="auto" w:fill="FFFFFF"/>
+            <w:tcMar>
+              <w:top w:w="0" w:type="dxa"/>
+              <w:bottom w:w="0" w:type="dxa"/>
+              <w:left w:w="0" w:type="dxa"/>
+              <w:right w:w="0" w:type="dxa"/>
+            </w:tcMar>
+            <w:vAlign w:val="center"/>
+          </w:tcPr>
+          <w:p>
+            <w:pPr>
+              <w:jc w:val="center"/>
+              <w:spacing w:after="100" w:before="100" w:line="120"/>
+              <w:ind w:firstLine="0" w:left="100" w:right="100"/>
+            </w:pPr>
+            <w:r xmlns:w="http://schemas.openxmlformats.org/wordprocessingml/2006/main" xmlns:wp="http://schemas.openxmlformats.org/drawingml/2006/wordprocessingDrawing" xmlns:r="http://schemas.openxmlformats.org/officeDocument/2006/relationships" xmlns:w14="http://schemas.microsoft.com/office/word/2010/wordml">
+              <w:rPr>
+                <w:rFonts w:ascii="Arial Narrow" w:hAnsi="Helvetica" w:eastAsia="Helvetica" w:cs="Helvetica"/>
+                <w:sz w:val="18"/>
+                <w:szCs w:val="18"/>
+                <w:color w:val="000000"/>
+              </w:rPr>
+              <w:t xml:space="preserve">  66 ( 7.6) </w:t>
             </w:r>
           </w:p>
         </w:tc>
@@ -3617,65 +3617,65 @@
                 <w:szCs w:val="18"/>
                 <w:color w:val="000000"/>
               </w:rPr>
-              <w:t xml:space="preserve">   DTG RPV</w:t>
-            </w:r>
-          </w:p>
-        </w:tc>
-        <w:tc>
-          <w:tcPr>
-            <w:tcBorders/>
-            <w:shd w:val="clear" w:color="auto" w:fill="FFFFFF"/>
-            <w:tcMar>
-              <w:top w:w="0" w:type="dxa"/>
-              <w:bottom w:w="0" w:type="dxa"/>
-              <w:left w:w="0" w:type="dxa"/>
-              <w:right w:w="0" w:type="dxa"/>
-            </w:tcMar>
-            <w:vAlign w:val="center"/>
-          </w:tcPr>
-          <w:p>
-            <w:pPr>
-              <w:jc w:val="center"/>
-              <w:spacing w:after="100" w:before="100" w:line="120"/>
-              <w:ind w:firstLine="0" w:left="100" w:right="100"/>
-            </w:pPr>
-            <w:r xmlns:w="http://schemas.openxmlformats.org/wordprocessingml/2006/main" xmlns:wp="http://schemas.openxmlformats.org/drawingml/2006/wordprocessingDrawing" xmlns:r="http://schemas.openxmlformats.org/officeDocument/2006/relationships" xmlns:w14="http://schemas.microsoft.com/office/word/2010/wordml">
-              <w:rPr>
-                <w:rFonts w:ascii="Arial Narrow" w:hAnsi="Helvetica" w:eastAsia="Helvetica" w:cs="Helvetica"/>
-                <w:sz w:val="18"/>
-                <w:szCs w:val="18"/>
-                <w:color w:val="000000"/>
-              </w:rPr>
-              <w:t xml:space="preserve">  46 ( 6.0) </w:t>
-            </w:r>
-          </w:p>
-        </w:tc>
-        <w:tc>
-          <w:tcPr>
-            <w:tcBorders/>
-            <w:shd w:val="clear" w:color="auto" w:fill="FFFFFF"/>
-            <w:tcMar>
-              <w:top w:w="0" w:type="dxa"/>
-              <w:bottom w:w="0" w:type="dxa"/>
-              <w:left w:w="0" w:type="dxa"/>
-              <w:right w:w="0" w:type="dxa"/>
-            </w:tcMar>
-            <w:vAlign w:val="center"/>
-          </w:tcPr>
-          <w:p>
-            <w:pPr>
-              <w:jc w:val="center"/>
-              <w:spacing w:after="100" w:before="100" w:line="120"/>
-              <w:ind w:firstLine="0" w:left="100" w:right="100"/>
-            </w:pPr>
-            <w:r xmlns:w="http://schemas.openxmlformats.org/wordprocessingml/2006/main" xmlns:wp="http://schemas.openxmlformats.org/drawingml/2006/wordprocessingDrawing" xmlns:r="http://schemas.openxmlformats.org/officeDocument/2006/relationships" xmlns:w14="http://schemas.microsoft.com/office/word/2010/wordml">
-              <w:rPr>
-                <w:rFonts w:ascii="Arial Narrow" w:hAnsi="Helvetica" w:eastAsia="Helvetica" w:cs="Helvetica"/>
-                <w:sz w:val="18"/>
-                <w:szCs w:val="18"/>
-                <w:color w:val="000000"/>
-              </w:rPr>
-              <w:t xml:space="preserve">  47 ( 5.2) </w:t>
+              <w:t xml:space="preserve">   DRV ETV RGV</w:t>
+            </w:r>
+          </w:p>
+        </w:tc>
+        <w:tc>
+          <w:tcPr>
+            <w:tcBorders/>
+            <w:shd w:val="clear" w:color="auto" w:fill="FFFFFF"/>
+            <w:tcMar>
+              <w:top w:w="0" w:type="dxa"/>
+              <w:bottom w:w="0" w:type="dxa"/>
+              <w:left w:w="0" w:type="dxa"/>
+              <w:right w:w="0" w:type="dxa"/>
+            </w:tcMar>
+            <w:vAlign w:val="center"/>
+          </w:tcPr>
+          <w:p>
+            <w:pPr>
+              <w:jc w:val="center"/>
+              <w:spacing w:after="100" w:before="100" w:line="120"/>
+              <w:ind w:firstLine="0" w:left="100" w:right="100"/>
+            </w:pPr>
+            <w:r xmlns:w="http://schemas.openxmlformats.org/wordprocessingml/2006/main" xmlns:wp="http://schemas.openxmlformats.org/drawingml/2006/wordprocessingDrawing" xmlns:r="http://schemas.openxmlformats.org/officeDocument/2006/relationships" xmlns:w14="http://schemas.microsoft.com/office/word/2010/wordml">
+              <w:rPr>
+                <w:rFonts w:ascii="Arial Narrow" w:hAnsi="Helvetica" w:eastAsia="Helvetica" w:cs="Helvetica"/>
+                <w:sz w:val="18"/>
+                <w:szCs w:val="18"/>
+                <w:color w:val="000000"/>
+              </w:rPr>
+              <w:t xml:space="preserve">  54 ( 7.8) </w:t>
+            </w:r>
+          </w:p>
+        </w:tc>
+        <w:tc>
+          <w:tcPr>
+            <w:tcBorders/>
+            <w:shd w:val="clear" w:color="auto" w:fill="FFFFFF"/>
+            <w:tcMar>
+              <w:top w:w="0" w:type="dxa"/>
+              <w:bottom w:w="0" w:type="dxa"/>
+              <w:left w:w="0" w:type="dxa"/>
+              <w:right w:w="0" w:type="dxa"/>
+            </w:tcMar>
+            <w:vAlign w:val="center"/>
+          </w:tcPr>
+          <w:p>
+            <w:pPr>
+              <w:jc w:val="center"/>
+              <w:spacing w:after="100" w:before="100" w:line="120"/>
+              <w:ind w:firstLine="0" w:left="100" w:right="100"/>
+            </w:pPr>
+            <w:r xmlns:w="http://schemas.openxmlformats.org/wordprocessingml/2006/main" xmlns:wp="http://schemas.openxmlformats.org/drawingml/2006/wordprocessingDrawing" xmlns:r="http://schemas.openxmlformats.org/officeDocument/2006/relationships" xmlns:w14="http://schemas.microsoft.com/office/word/2010/wordml">
+              <w:rPr>
+                <w:rFonts w:ascii="Arial Narrow" w:hAnsi="Helvetica" w:eastAsia="Helvetica" w:cs="Helvetica"/>
+                <w:sz w:val="18"/>
+                <w:szCs w:val="18"/>
+                <w:color w:val="000000"/>
+              </w:rPr>
+              <w:t xml:space="preserve">  38 ( 4.4) </w:t>
             </w:r>
           </w:p>
         </w:tc>
@@ -3739,65 +3739,65 @@
                 <w:szCs w:val="18"/>
                 <w:color w:val="000000"/>
               </w:rPr>
-              <w:t xml:space="preserve">   DRV ETV RGV</w:t>
-            </w:r>
-          </w:p>
-        </w:tc>
-        <w:tc>
-          <w:tcPr>
-            <w:tcBorders/>
-            <w:shd w:val="clear" w:color="auto" w:fill="FFFFFF"/>
-            <w:tcMar>
-              <w:top w:w="0" w:type="dxa"/>
-              <w:bottom w:w="0" w:type="dxa"/>
-              <w:left w:w="0" w:type="dxa"/>
-              <w:right w:w="0" w:type="dxa"/>
-            </w:tcMar>
-            <w:vAlign w:val="center"/>
-          </w:tcPr>
-          <w:p>
-            <w:pPr>
-              <w:jc w:val="center"/>
-              <w:spacing w:after="100" w:before="100" w:line="120"/>
-              <w:ind w:firstLine="0" w:left="100" w:right="100"/>
-            </w:pPr>
-            <w:r xmlns:w="http://schemas.openxmlformats.org/wordprocessingml/2006/main" xmlns:wp="http://schemas.openxmlformats.org/drawingml/2006/wordprocessingDrawing" xmlns:r="http://schemas.openxmlformats.org/officeDocument/2006/relationships" xmlns:w14="http://schemas.microsoft.com/office/word/2010/wordml">
-              <w:rPr>
-                <w:rFonts w:ascii="Arial Narrow" w:hAnsi="Helvetica" w:eastAsia="Helvetica" w:cs="Helvetica"/>
-                <w:sz w:val="18"/>
-                <w:szCs w:val="18"/>
-                <w:color w:val="000000"/>
-              </w:rPr>
-              <w:t xml:space="preserve">  56 ( 7.3) </w:t>
-            </w:r>
-          </w:p>
-        </w:tc>
-        <w:tc>
-          <w:tcPr>
-            <w:tcBorders/>
-            <w:shd w:val="clear" w:color="auto" w:fill="FFFFFF"/>
-            <w:tcMar>
-              <w:top w:w="0" w:type="dxa"/>
-              <w:bottom w:w="0" w:type="dxa"/>
-              <w:left w:w="0" w:type="dxa"/>
-              <w:right w:w="0" w:type="dxa"/>
-            </w:tcMar>
-            <w:vAlign w:val="center"/>
-          </w:tcPr>
-          <w:p>
-            <w:pPr>
-              <w:jc w:val="center"/>
-              <w:spacing w:after="100" w:before="100" w:line="120"/>
-              <w:ind w:firstLine="0" w:left="100" w:right="100"/>
-            </w:pPr>
-            <w:r xmlns:w="http://schemas.openxmlformats.org/wordprocessingml/2006/main" xmlns:wp="http://schemas.openxmlformats.org/drawingml/2006/wordprocessingDrawing" xmlns:r="http://schemas.openxmlformats.org/officeDocument/2006/relationships" xmlns:w14="http://schemas.microsoft.com/office/word/2010/wordml">
-              <w:rPr>
-                <w:rFonts w:ascii="Arial Narrow" w:hAnsi="Helvetica" w:eastAsia="Helvetica" w:cs="Helvetica"/>
-                <w:sz w:val="18"/>
-                <w:szCs w:val="18"/>
-                <w:color w:val="000000"/>
-              </w:rPr>
-              <w:t xml:space="preserve">  20 ( 2.2) </w:t>
+              <w:t xml:space="preserve">   DTG RPV</w:t>
+            </w:r>
+          </w:p>
+        </w:tc>
+        <w:tc>
+          <w:tcPr>
+            <w:tcBorders/>
+            <w:shd w:val="clear" w:color="auto" w:fill="FFFFFF"/>
+            <w:tcMar>
+              <w:top w:w="0" w:type="dxa"/>
+              <w:bottom w:w="0" w:type="dxa"/>
+              <w:left w:w="0" w:type="dxa"/>
+              <w:right w:w="0" w:type="dxa"/>
+            </w:tcMar>
+            <w:vAlign w:val="center"/>
+          </w:tcPr>
+          <w:p>
+            <w:pPr>
+              <w:jc w:val="center"/>
+              <w:spacing w:after="100" w:before="100" w:line="120"/>
+              <w:ind w:firstLine="0" w:left="100" w:right="100"/>
+            </w:pPr>
+            <w:r xmlns:w="http://schemas.openxmlformats.org/wordprocessingml/2006/main" xmlns:wp="http://schemas.openxmlformats.org/drawingml/2006/wordprocessingDrawing" xmlns:r="http://schemas.openxmlformats.org/officeDocument/2006/relationships" xmlns:w14="http://schemas.microsoft.com/office/word/2010/wordml">
+              <w:rPr>
+                <w:rFonts w:ascii="Arial Narrow" w:hAnsi="Helvetica" w:eastAsia="Helvetica" w:cs="Helvetica"/>
+                <w:sz w:val="18"/>
+                <w:szCs w:val="18"/>
+                <w:color w:val="000000"/>
+              </w:rPr>
+              <w:t xml:space="preserve">  23 ( 3.3) </w:t>
+            </w:r>
+          </w:p>
+        </w:tc>
+        <w:tc>
+          <w:tcPr>
+            <w:tcBorders/>
+            <w:shd w:val="clear" w:color="auto" w:fill="FFFFFF"/>
+            <w:tcMar>
+              <w:top w:w="0" w:type="dxa"/>
+              <w:bottom w:w="0" w:type="dxa"/>
+              <w:left w:w="0" w:type="dxa"/>
+              <w:right w:w="0" w:type="dxa"/>
+            </w:tcMar>
+            <w:vAlign w:val="center"/>
+          </w:tcPr>
+          <w:p>
+            <w:pPr>
+              <w:jc w:val="center"/>
+              <w:spacing w:after="100" w:before="100" w:line="120"/>
+              <w:ind w:firstLine="0" w:left="100" w:right="100"/>
+            </w:pPr>
+            <w:r xmlns:w="http://schemas.openxmlformats.org/wordprocessingml/2006/main" xmlns:wp="http://schemas.openxmlformats.org/drawingml/2006/wordprocessingDrawing" xmlns:r="http://schemas.openxmlformats.org/officeDocument/2006/relationships" xmlns:w14="http://schemas.microsoft.com/office/word/2010/wordml">
+              <w:rPr>
+                <w:rFonts w:ascii="Arial Narrow" w:hAnsi="Helvetica" w:eastAsia="Helvetica" w:cs="Helvetica"/>
+                <w:sz w:val="18"/>
+                <w:szCs w:val="18"/>
+                <w:color w:val="000000"/>
+              </w:rPr>
+              <w:t xml:space="preserve">  41 ( 4.8) </w:t>
             </w:r>
           </w:p>
         </w:tc>
@@ -3890,36 +3890,36 @@
                 <w:szCs w:val="18"/>
                 <w:color w:val="000000"/>
               </w:rPr>
-              <w:t xml:space="preserve">  36 ( 4.7) </w:t>
-            </w:r>
-          </w:p>
-        </w:tc>
-        <w:tc>
-          <w:tcPr>
-            <w:tcBorders/>
-            <w:shd w:val="clear" w:color="auto" w:fill="FFFFFF"/>
-            <w:tcMar>
-              <w:top w:w="0" w:type="dxa"/>
-              <w:bottom w:w="0" w:type="dxa"/>
-              <w:left w:w="0" w:type="dxa"/>
-              <w:right w:w="0" w:type="dxa"/>
-            </w:tcMar>
-            <w:vAlign w:val="center"/>
-          </w:tcPr>
-          <w:p>
-            <w:pPr>
-              <w:jc w:val="center"/>
-              <w:spacing w:after="100" w:before="100" w:line="120"/>
-              <w:ind w:firstLine="0" w:left="100" w:right="100"/>
-            </w:pPr>
-            <w:r xmlns:w="http://schemas.openxmlformats.org/wordprocessingml/2006/main" xmlns:wp="http://schemas.openxmlformats.org/drawingml/2006/wordprocessingDrawing" xmlns:r="http://schemas.openxmlformats.org/officeDocument/2006/relationships" xmlns:w14="http://schemas.microsoft.com/office/word/2010/wordml">
-              <w:rPr>
-                <w:rFonts w:ascii="Arial Narrow" w:hAnsi="Helvetica" w:eastAsia="Helvetica" w:cs="Helvetica"/>
-                <w:sz w:val="18"/>
-                <w:szCs w:val="18"/>
-                <w:color w:val="000000"/>
-              </w:rPr>
-              <w:t xml:space="preserve">  20 ( 2.2) </w:t>
+              <w:t xml:space="preserve">  35 ( 5.0) </w:t>
+            </w:r>
+          </w:p>
+        </w:tc>
+        <w:tc>
+          <w:tcPr>
+            <w:tcBorders/>
+            <w:shd w:val="clear" w:color="auto" w:fill="FFFFFF"/>
+            <w:tcMar>
+              <w:top w:w="0" w:type="dxa"/>
+              <w:bottom w:w="0" w:type="dxa"/>
+              <w:left w:w="0" w:type="dxa"/>
+              <w:right w:w="0" w:type="dxa"/>
+            </w:tcMar>
+            <w:vAlign w:val="center"/>
+          </w:tcPr>
+          <w:p>
+            <w:pPr>
+              <w:jc w:val="center"/>
+              <w:spacing w:after="100" w:before="100" w:line="120"/>
+              <w:ind w:firstLine="0" w:left="100" w:right="100"/>
+            </w:pPr>
+            <w:r xmlns:w="http://schemas.openxmlformats.org/wordprocessingml/2006/main" xmlns:wp="http://schemas.openxmlformats.org/drawingml/2006/wordprocessingDrawing" xmlns:r="http://schemas.openxmlformats.org/officeDocument/2006/relationships" xmlns:w14="http://schemas.microsoft.com/office/word/2010/wordml">
+              <w:rPr>
+                <w:rFonts w:ascii="Arial Narrow" w:hAnsi="Helvetica" w:eastAsia="Helvetica" w:cs="Helvetica"/>
+                <w:sz w:val="18"/>
+                <w:szCs w:val="18"/>
+                <w:color w:val="000000"/>
+              </w:rPr>
+              <w:t xml:space="preserve">  26 ( 3.0) </w:t>
             </w:r>
           </w:p>
         </w:tc>
@@ -4012,36 +4012,36 @@
                 <w:szCs w:val="18"/>
                 <w:color w:val="000000"/>
               </w:rPr>
-              <w:t xml:space="preserve">  14 ( 1.8) </w:t>
-            </w:r>
-          </w:p>
-        </w:tc>
-        <w:tc>
-          <w:tcPr>
-            <w:tcBorders/>
-            <w:shd w:val="clear" w:color="auto" w:fill="FFFFFF"/>
-            <w:tcMar>
-              <w:top w:w="0" w:type="dxa"/>
-              <w:bottom w:w="0" w:type="dxa"/>
-              <w:left w:w="0" w:type="dxa"/>
-              <w:right w:w="0" w:type="dxa"/>
-            </w:tcMar>
-            <w:vAlign w:val="center"/>
-          </w:tcPr>
-          <w:p>
-            <w:pPr>
-              <w:jc w:val="center"/>
-              <w:spacing w:after="100" w:before="100" w:line="120"/>
-              <w:ind w:firstLine="0" w:left="100" w:right="100"/>
-            </w:pPr>
-            <w:r xmlns:w="http://schemas.openxmlformats.org/wordprocessingml/2006/main" xmlns:wp="http://schemas.openxmlformats.org/drawingml/2006/wordprocessingDrawing" xmlns:r="http://schemas.openxmlformats.org/officeDocument/2006/relationships" xmlns:w14="http://schemas.microsoft.com/office/word/2010/wordml">
-              <w:rPr>
-                <w:rFonts w:ascii="Arial Narrow" w:hAnsi="Helvetica" w:eastAsia="Helvetica" w:cs="Helvetica"/>
-                <w:sz w:val="18"/>
-                <w:szCs w:val="18"/>
-                <w:color w:val="000000"/>
-              </w:rPr>
-              <w:t xml:space="preserve">  34 ( 3.7) </w:t>
+              <w:t xml:space="preserve">  14 ( 2.0) </w:t>
+            </w:r>
+          </w:p>
+        </w:tc>
+        <w:tc>
+          <w:tcPr>
+            <w:tcBorders/>
+            <w:shd w:val="clear" w:color="auto" w:fill="FFFFFF"/>
+            <w:tcMar>
+              <w:top w:w="0" w:type="dxa"/>
+              <w:bottom w:w="0" w:type="dxa"/>
+              <w:left w:w="0" w:type="dxa"/>
+              <w:right w:w="0" w:type="dxa"/>
+            </w:tcMar>
+            <w:vAlign w:val="center"/>
+          </w:tcPr>
+          <w:p>
+            <w:pPr>
+              <w:jc w:val="center"/>
+              <w:spacing w:after="100" w:before="100" w:line="120"/>
+              <w:ind w:firstLine="0" w:left="100" w:right="100"/>
+            </w:pPr>
+            <w:r xmlns:w="http://schemas.openxmlformats.org/wordprocessingml/2006/main" xmlns:wp="http://schemas.openxmlformats.org/drawingml/2006/wordprocessingDrawing" xmlns:r="http://schemas.openxmlformats.org/officeDocument/2006/relationships" xmlns:w14="http://schemas.microsoft.com/office/word/2010/wordml">
+              <w:rPr>
+                <w:rFonts w:ascii="Arial Narrow" w:hAnsi="Helvetica" w:eastAsia="Helvetica" w:cs="Helvetica"/>
+                <w:sz w:val="18"/>
+                <w:szCs w:val="18"/>
+                <w:color w:val="000000"/>
+              </w:rPr>
+              <w:t xml:space="preserve">  36 ( 4.2) </w:t>
             </w:r>
           </w:p>
         </w:tc>
@@ -4134,36 +4134,36 @@
                 <w:szCs w:val="18"/>
                 <w:color w:val="000000"/>
               </w:rPr>
-              <w:t xml:space="preserve">  16 ( 2.1) </w:t>
-            </w:r>
-          </w:p>
-        </w:tc>
-        <w:tc>
-          <w:tcPr>
-            <w:tcBorders/>
-            <w:shd w:val="clear" w:color="auto" w:fill="FFFFFF"/>
-            <w:tcMar>
-              <w:top w:w="0" w:type="dxa"/>
-              <w:bottom w:w="0" w:type="dxa"/>
-              <w:left w:w="0" w:type="dxa"/>
-              <w:right w:w="0" w:type="dxa"/>
-            </w:tcMar>
-            <w:vAlign w:val="center"/>
-          </w:tcPr>
-          <w:p>
-            <w:pPr>
-              <w:jc w:val="center"/>
-              <w:spacing w:after="100" w:before="100" w:line="120"/>
-              <w:ind w:firstLine="0" w:left="100" w:right="100"/>
-            </w:pPr>
-            <w:r xmlns:w="http://schemas.openxmlformats.org/wordprocessingml/2006/main" xmlns:wp="http://schemas.openxmlformats.org/drawingml/2006/wordprocessingDrawing" xmlns:r="http://schemas.openxmlformats.org/officeDocument/2006/relationships" xmlns:w14="http://schemas.microsoft.com/office/word/2010/wordml">
-              <w:rPr>
-                <w:rFonts w:ascii="Arial Narrow" w:hAnsi="Helvetica" w:eastAsia="Helvetica" w:cs="Helvetica"/>
-                <w:sz w:val="18"/>
-                <w:szCs w:val="18"/>
-                <w:color w:val="000000"/>
-              </w:rPr>
-              <w:t xml:space="preserve">  25 ( 2.8) </w:t>
+              <w:t xml:space="preserve">  14 ( 2.0) </w:t>
+            </w:r>
+          </w:p>
+        </w:tc>
+        <w:tc>
+          <w:tcPr>
+            <w:tcBorders/>
+            <w:shd w:val="clear" w:color="auto" w:fill="FFFFFF"/>
+            <w:tcMar>
+              <w:top w:w="0" w:type="dxa"/>
+              <w:bottom w:w="0" w:type="dxa"/>
+              <w:left w:w="0" w:type="dxa"/>
+              <w:right w:w="0" w:type="dxa"/>
+            </w:tcMar>
+            <w:vAlign w:val="center"/>
+          </w:tcPr>
+          <w:p>
+            <w:pPr>
+              <w:jc w:val="center"/>
+              <w:spacing w:after="100" w:before="100" w:line="120"/>
+              <w:ind w:firstLine="0" w:left="100" w:right="100"/>
+            </w:pPr>
+            <w:r xmlns:w="http://schemas.openxmlformats.org/wordprocessingml/2006/main" xmlns:wp="http://schemas.openxmlformats.org/drawingml/2006/wordprocessingDrawing" xmlns:r="http://schemas.openxmlformats.org/officeDocument/2006/relationships" xmlns:w14="http://schemas.microsoft.com/office/word/2010/wordml">
+              <w:rPr>
+                <w:rFonts w:ascii="Arial Narrow" w:hAnsi="Helvetica" w:eastAsia="Helvetica" w:cs="Helvetica"/>
+                <w:sz w:val="18"/>
+                <w:szCs w:val="18"/>
+                <w:color w:val="000000"/>
+              </w:rPr>
+              <w:t xml:space="preserve">  25 ( 2.9) </w:t>
             </w:r>
           </w:p>
         </w:tc>
@@ -4229,7 +4229,7 @@
                 <w:szCs w:val="18"/>
                 <w:color w:val="000000"/>
               </w:rPr>
-              <w:t xml:space="preserve">   DTG NVP</w:t>
+              <w:t xml:space="preserve">   DRV NVP</w:t>
             </w:r>
           </w:p>
         </w:tc>
@@ -4260,7 +4260,7 @@
                 <w:szCs w:val="18"/>
                 <w:color w:val="000000"/>
               </w:rPr>
-              <w:t xml:space="preserve">  17 ( 2.2) </w:t>
+              <w:t xml:space="preserve">  12 ( 1.7) </w:t>
             </w:r>
           </w:p>
         </w:tc>
@@ -4291,7 +4291,7 @@
                 <w:szCs w:val="18"/>
                 <w:color w:val="000000"/>
               </w:rPr>
-              <w:t xml:space="preserve">  12 ( 1.3) </w:t>
+              <w:t xml:space="preserve">  20 ( 2.3) </w:t>
             </w:r>
           </w:p>
         </w:tc>

</xml_diff>

<commit_message>
add hiv and rna
</commit_message>
<xml_diff>
--- a/tables/02-overview_of_patients.docx
+++ b/tables/02-overview_of_patients.docx
@@ -18,14 +18,14 @@
         <w:tblLook w:firstRow="1" w:lastRow="0" w:firstColumn="0" w:lastColumn="0" w:noHBand="0" w:noVBand="1"/>
       </w:tblPr>
       <w:tblGrid>
-        <w:gridCol w:w="4348"/>
-        <w:gridCol w:w="1440"/>
-        <w:gridCol w:w="1440"/>
+        <w:gridCol w:w="4861"/>
+        <w:gridCol w:w="1872"/>
+        <w:gridCol w:w="1872"/>
       </w:tblGrid>
       <w:tr>
         <w:trPr>
           <w:cantSplit/>
-          <w:trHeight w:val="457" w:hRule="auto"/>
+          <w:trHeight w:val="438" w:hRule="auto"/>
           <w:tblHeader/>
         </w:trPr>
         <w:tc>
@@ -52,8 +52,9 @@
             <w:r xmlns:w="http://schemas.openxmlformats.org/wordprocessingml/2006/main" xmlns:wp="http://schemas.openxmlformats.org/drawingml/2006/wordprocessingDrawing" xmlns:r="http://schemas.openxmlformats.org/officeDocument/2006/relationships" xmlns:w14="http://schemas.microsoft.com/office/word/2010/wordml">
               <w:rPr>
                 <w:rFonts w:ascii="Arial Narrow" w:hAnsi="Arial Narrow" w:eastAsia="Arial Narrow" w:cs="Arial Narrow"/>
-                <w:sz w:val="22"/>
-                <w:szCs w:val="22"/>
+                <w:b/>
+                <w:sz w:val="20"/>
+                <w:szCs w:val="20"/>
                 <w:color w:val="000000"/>
               </w:rPr>
               <w:t xml:space="preserve">Characteristic</w:t>
@@ -84,8 +85,9 @@
             <w:r xmlns:w="http://schemas.openxmlformats.org/wordprocessingml/2006/main" xmlns:wp="http://schemas.openxmlformats.org/drawingml/2006/wordprocessingDrawing" xmlns:r="http://schemas.openxmlformats.org/officeDocument/2006/relationships" xmlns:w14="http://schemas.microsoft.com/office/word/2010/wordml">
               <w:rPr>
                 <w:rFonts w:ascii="Arial Narrow" w:hAnsi="Arial Narrow" w:eastAsia="Arial Narrow" w:cs="Arial Narrow"/>
-                <w:sz w:val="22"/>
-                <w:szCs w:val="22"/>
+                <w:b/>
+                <w:sz w:val="20"/>
+                <w:szCs w:val="20"/>
                 <w:color w:val="000000"/>
               </w:rPr>
               <w:t xml:space="preserve">Remained on 3 or more drug classes, N = 695</w:t>
@@ -93,9 +95,10 @@
             <w:r xmlns:w="http://schemas.openxmlformats.org/wordprocessingml/2006/main" xmlns:wp="http://schemas.openxmlformats.org/drawingml/2006/wordprocessingDrawing" xmlns:r="http://schemas.openxmlformats.org/officeDocument/2006/relationships" xmlns:w14="http://schemas.microsoft.com/office/word/2010/wordml">
               <w:rPr>
                 <w:rFonts w:ascii="Arial Narrow" w:hAnsi="Arial Narrow" w:eastAsia="Arial Narrow" w:cs="Arial Narrow"/>
+                <w:b/>
                 <w:vertAlign w:val="superscript"/>
-                <w:sz w:val="22"/>
-                <w:szCs w:val="22"/>
+                <w:sz w:val="20"/>
+                <w:szCs w:val="20"/>
                 <w:color w:val="000000"/>
               </w:rPr>
               <w:t xml:space="preserve">1</w:t>
@@ -126,8 +129,9 @@
             <w:r xmlns:w="http://schemas.openxmlformats.org/wordprocessingml/2006/main" xmlns:wp="http://schemas.openxmlformats.org/drawingml/2006/wordprocessingDrawing" xmlns:r="http://schemas.openxmlformats.org/officeDocument/2006/relationships" xmlns:w14="http://schemas.microsoft.com/office/word/2010/wordml">
               <w:rPr>
                 <w:rFonts w:ascii="Arial Narrow" w:hAnsi="Arial Narrow" w:eastAsia="Arial Narrow" w:cs="Arial Narrow"/>
-                <w:sz w:val="22"/>
-                <w:szCs w:val="22"/>
+                <w:b/>
+                <w:sz w:val="20"/>
+                <w:szCs w:val="20"/>
                 <w:color w:val="000000"/>
               </w:rPr>
               <w:t xml:space="preserve">Switched to a 2-class regimen, N = 928</w:t>
@@ -135,9 +139,10 @@
             <w:r xmlns:w="http://schemas.openxmlformats.org/wordprocessingml/2006/main" xmlns:wp="http://schemas.openxmlformats.org/drawingml/2006/wordprocessingDrawing" xmlns:r="http://schemas.openxmlformats.org/officeDocument/2006/relationships" xmlns:w14="http://schemas.microsoft.com/office/word/2010/wordml">
               <w:rPr>
                 <w:rFonts w:ascii="Arial Narrow" w:hAnsi="Arial Narrow" w:eastAsia="Arial Narrow" w:cs="Arial Narrow"/>
+                <w:b/>
                 <w:vertAlign w:val="superscript"/>
-                <w:sz w:val="22"/>
-                <w:szCs w:val="22"/>
+                <w:sz w:val="20"/>
+                <w:szCs w:val="20"/>
                 <w:color w:val="000000"/>
               </w:rPr>
               <w:t xml:space="preserve">1</w:t>
@@ -148,7 +153,7 @@
       <w:tr>
         <w:trPr>
           <w:cantSplit/>
-          <w:trHeight w:val="580" w:hRule="auto"/>
+          <w:trHeight w:val="598" w:hRule="auto"/>
         </w:trPr>
         <w:tc>
           <w:tcPr>
@@ -165,76 +170,76 @@
           <w:p>
             <w:pPr>
               <w:jc w:val="left"/>
-              <w:spacing w:after="100" w:before="100" w:line="120"/>
+              <w:spacing w:after="40" w:before="40" w:line="240"/>
               <w:ind w:firstLine="0" w:left="100" w:right="100"/>
             </w:pPr>
             <w:r xmlns:w="http://schemas.openxmlformats.org/wordprocessingml/2006/main" xmlns:wp="http://schemas.openxmlformats.org/drawingml/2006/wordprocessingDrawing" xmlns:r="http://schemas.openxmlformats.org/officeDocument/2006/relationships" xmlns:w14="http://schemas.microsoft.com/office/word/2010/wordml">
               <w:rPr>
                 <w:rFonts w:ascii="Arial Narrow" w:hAnsi="Arial Narrow" w:eastAsia="Arial Narrow" w:cs="Arial Narrow"/>
                 <w:b/>
-                <w:sz w:val="18"/>
-                <w:szCs w:val="18"/>
-                <w:color w:val="000000"/>
-              </w:rPr>
-              <w:t xml:space="preserve">Age (years)</w:t>
-            </w:r>
-          </w:p>
-        </w:tc>
-        <w:tc>
-          <w:tcPr>
-            <w:tcBorders/>
-            <w:shd w:val="clear" w:color="auto" w:fill="FFFFFF"/>
-            <w:tcMar>
-              <w:top w:w="0" w:type="dxa"/>
-              <w:bottom w:w="0" w:type="dxa"/>
-              <w:left w:w="0" w:type="dxa"/>
-              <w:right w:w="0" w:type="dxa"/>
-            </w:tcMar>
-            <w:vAlign w:val="center"/>
-          </w:tcPr>
-          <w:p>
-            <w:pPr>
-              <w:jc w:val="center"/>
-              <w:spacing w:after="100" w:before="100" w:line="120"/>
-              <w:ind w:firstLine="0" w:left="100" w:right="100"/>
-            </w:pPr>
-            <w:r xmlns:w="http://schemas.openxmlformats.org/wordprocessingml/2006/main" xmlns:wp="http://schemas.openxmlformats.org/drawingml/2006/wordprocessingDrawing" xmlns:r="http://schemas.openxmlformats.org/officeDocument/2006/relationships" xmlns:w14="http://schemas.microsoft.com/office/word/2010/wordml">
-              <w:rPr>
-                <w:rFonts w:ascii="Arial Narrow" w:hAnsi="Arial Narrow" w:eastAsia="Arial Narrow" w:cs="Arial Narrow"/>
-                <w:sz w:val="18"/>
-                <w:szCs w:val="18"/>
-                <w:color w:val="000000"/>
-              </w:rPr>
-              <w:t xml:space="preserve">53 (48 to 59)</w:t>
-            </w:r>
-          </w:p>
-        </w:tc>
-        <w:tc>
-          <w:tcPr>
-            <w:tcBorders/>
-            <w:shd w:val="clear" w:color="auto" w:fill="FFFFFF"/>
-            <w:tcMar>
-              <w:top w:w="0" w:type="dxa"/>
-              <w:bottom w:w="0" w:type="dxa"/>
-              <w:left w:w="0" w:type="dxa"/>
-              <w:right w:w="0" w:type="dxa"/>
-            </w:tcMar>
-            <w:vAlign w:val="center"/>
-          </w:tcPr>
-          <w:p>
-            <w:pPr>
-              <w:jc w:val="center"/>
-              <w:spacing w:after="100" w:before="100" w:line="120"/>
-              <w:ind w:firstLine="0" w:left="100" w:right="100"/>
-            </w:pPr>
-            <w:r xmlns:w="http://schemas.openxmlformats.org/wordprocessingml/2006/main" xmlns:wp="http://schemas.openxmlformats.org/drawingml/2006/wordprocessingDrawing" xmlns:r="http://schemas.openxmlformats.org/officeDocument/2006/relationships" xmlns:w14="http://schemas.microsoft.com/office/word/2010/wordml">
-              <w:rPr>
-                <w:rFonts w:ascii="Arial Narrow" w:hAnsi="Arial Narrow" w:eastAsia="Arial Narrow" w:cs="Arial Narrow"/>
-                <w:sz w:val="18"/>
-                <w:szCs w:val="18"/>
-                <w:color w:val="000000"/>
-              </w:rPr>
-              <w:t xml:space="preserve">53 (43 to 58)</w:t>
+                <w:sz w:val="20"/>
+                <w:szCs w:val="20"/>
+                <w:color w:val="000000"/>
+              </w:rPr>
+              <w:t xml:space="preserve">Age, years (IQR)</w:t>
+            </w:r>
+          </w:p>
+        </w:tc>
+        <w:tc>
+          <w:tcPr>
+            <w:tcBorders/>
+            <w:shd w:val="clear" w:color="auto" w:fill="FFFFFF"/>
+            <w:tcMar>
+              <w:top w:w="0" w:type="dxa"/>
+              <w:bottom w:w="0" w:type="dxa"/>
+              <w:left w:w="0" w:type="dxa"/>
+              <w:right w:w="0" w:type="dxa"/>
+            </w:tcMar>
+            <w:vAlign w:val="center"/>
+          </w:tcPr>
+          <w:p>
+            <w:pPr>
+              <w:jc w:val="center"/>
+              <w:spacing w:after="40" w:before="40" w:line="240"/>
+              <w:ind w:firstLine="0" w:left="100" w:right="100"/>
+            </w:pPr>
+            <w:r xmlns:w="http://schemas.openxmlformats.org/wordprocessingml/2006/main" xmlns:wp="http://schemas.openxmlformats.org/drawingml/2006/wordprocessingDrawing" xmlns:r="http://schemas.openxmlformats.org/officeDocument/2006/relationships" xmlns:w14="http://schemas.microsoft.com/office/word/2010/wordml">
+              <w:rPr>
+                <w:rFonts w:ascii="Arial Narrow" w:hAnsi="Arial Narrow" w:eastAsia="Arial Narrow" w:cs="Arial Narrow"/>
+                <w:sz w:val="20"/>
+                <w:szCs w:val="20"/>
+                <w:color w:val="000000"/>
+              </w:rPr>
+              <w:t xml:space="preserve">53.0 (48.0 to 59.0)</w:t>
+            </w:r>
+          </w:p>
+        </w:tc>
+        <w:tc>
+          <w:tcPr>
+            <w:tcBorders/>
+            <w:shd w:val="clear" w:color="auto" w:fill="FFFFFF"/>
+            <w:tcMar>
+              <w:top w:w="0" w:type="dxa"/>
+              <w:bottom w:w="0" w:type="dxa"/>
+              <w:left w:w="0" w:type="dxa"/>
+              <w:right w:w="0" w:type="dxa"/>
+            </w:tcMar>
+            <w:vAlign w:val="center"/>
+          </w:tcPr>
+          <w:p>
+            <w:pPr>
+              <w:jc w:val="center"/>
+              <w:spacing w:after="40" w:before="40" w:line="240"/>
+              <w:ind w:firstLine="0" w:left="100" w:right="100"/>
+            </w:pPr>
+            <w:r xmlns:w="http://schemas.openxmlformats.org/wordprocessingml/2006/main" xmlns:wp="http://schemas.openxmlformats.org/drawingml/2006/wordprocessingDrawing" xmlns:r="http://schemas.openxmlformats.org/officeDocument/2006/relationships" xmlns:w14="http://schemas.microsoft.com/office/word/2010/wordml">
+              <w:rPr>
+                <w:rFonts w:ascii="Arial Narrow" w:hAnsi="Arial Narrow" w:eastAsia="Arial Narrow" w:cs="Arial Narrow"/>
+                <w:sz w:val="20"/>
+                <w:szCs w:val="20"/>
+                <w:color w:val="000000"/>
+              </w:rPr>
+              <w:t xml:space="preserve">53.0 (43.0 to 58.0)</w:t>
             </w:r>
           </w:p>
         </w:tc>
@@ -242,7 +247,7 @@
       <w:tr>
         <w:trPr>
           <w:cantSplit/>
-          <w:trHeight w:val="580" w:hRule="auto"/>
+          <w:trHeight w:val="598" w:hRule="auto"/>
         </w:trPr>
         <w:tc>
           <w:tcPr>
@@ -259,15 +264,15 @@
           <w:p>
             <w:pPr>
               <w:jc w:val="left"/>
-              <w:spacing w:after="100" w:before="100" w:line="120"/>
+              <w:spacing w:after="40" w:before="40" w:line="240"/>
               <w:ind w:firstLine="0" w:left="100" w:right="100"/>
             </w:pPr>
             <w:r xmlns:w="http://schemas.openxmlformats.org/wordprocessingml/2006/main" xmlns:wp="http://schemas.openxmlformats.org/drawingml/2006/wordprocessingDrawing" xmlns:r="http://schemas.openxmlformats.org/officeDocument/2006/relationships" xmlns:w14="http://schemas.microsoft.com/office/word/2010/wordml">
               <w:rPr>
                 <w:rFonts w:ascii="Arial Narrow" w:hAnsi="Arial Narrow" w:eastAsia="Arial Narrow" w:cs="Arial Narrow"/>
                 <w:b/>
-                <w:sz w:val="18"/>
-                <w:szCs w:val="18"/>
+                <w:sz w:val="20"/>
+                <w:szCs w:val="20"/>
                 <w:color w:val="000000"/>
               </w:rPr>
               <w:t xml:space="preserve">Male sex</w:t>
@@ -289,14 +294,14 @@
           <w:p>
             <w:pPr>
               <w:jc w:val="center"/>
-              <w:spacing w:after="100" w:before="100" w:line="120"/>
-              <w:ind w:firstLine="0" w:left="100" w:right="100"/>
-            </w:pPr>
-            <w:r xmlns:w="http://schemas.openxmlformats.org/wordprocessingml/2006/main" xmlns:wp="http://schemas.openxmlformats.org/drawingml/2006/wordprocessingDrawing" xmlns:r="http://schemas.openxmlformats.org/officeDocument/2006/relationships" xmlns:w14="http://schemas.microsoft.com/office/word/2010/wordml">
-              <w:rPr>
-                <w:rFonts w:ascii="Arial Narrow" w:hAnsi="Arial Narrow" w:eastAsia="Arial Narrow" w:cs="Arial Narrow"/>
-                <w:sz w:val="18"/>
-                <w:szCs w:val="18"/>
+              <w:spacing w:after="40" w:before="40" w:line="240"/>
+              <w:ind w:firstLine="0" w:left="100" w:right="100"/>
+            </w:pPr>
+            <w:r xmlns:w="http://schemas.openxmlformats.org/wordprocessingml/2006/main" xmlns:wp="http://schemas.openxmlformats.org/drawingml/2006/wordprocessingDrawing" xmlns:r="http://schemas.openxmlformats.org/officeDocument/2006/relationships" xmlns:w14="http://schemas.microsoft.com/office/word/2010/wordml">
+              <w:rPr>
+                <w:rFonts w:ascii="Arial Narrow" w:hAnsi="Arial Narrow" w:eastAsia="Arial Narrow" w:cs="Arial Narrow"/>
+                <w:sz w:val="20"/>
+                <w:szCs w:val="20"/>
                 <w:color w:val="000000"/>
               </w:rPr>
               <w:t xml:space="preserve">492 (71%)</w:t>
@@ -318,14 +323,14 @@
           <w:p>
             <w:pPr>
               <w:jc w:val="center"/>
-              <w:spacing w:after="100" w:before="100" w:line="120"/>
-              <w:ind w:firstLine="0" w:left="100" w:right="100"/>
-            </w:pPr>
-            <w:r xmlns:w="http://schemas.openxmlformats.org/wordprocessingml/2006/main" xmlns:wp="http://schemas.openxmlformats.org/drawingml/2006/wordprocessingDrawing" xmlns:r="http://schemas.openxmlformats.org/officeDocument/2006/relationships" xmlns:w14="http://schemas.microsoft.com/office/word/2010/wordml">
-              <w:rPr>
-                <w:rFonts w:ascii="Arial Narrow" w:hAnsi="Arial Narrow" w:eastAsia="Arial Narrow" w:cs="Arial Narrow"/>
-                <w:sz w:val="18"/>
-                <w:szCs w:val="18"/>
+              <w:spacing w:after="40" w:before="40" w:line="240"/>
+              <w:ind w:firstLine="0" w:left="100" w:right="100"/>
+            </w:pPr>
+            <w:r xmlns:w="http://schemas.openxmlformats.org/wordprocessingml/2006/main" xmlns:wp="http://schemas.openxmlformats.org/drawingml/2006/wordprocessingDrawing" xmlns:r="http://schemas.openxmlformats.org/officeDocument/2006/relationships" xmlns:w14="http://schemas.microsoft.com/office/word/2010/wordml">
+              <w:rPr>
+                <w:rFonts w:ascii="Arial Narrow" w:hAnsi="Arial Narrow" w:eastAsia="Arial Narrow" w:cs="Arial Narrow"/>
+                <w:sz w:val="20"/>
+                <w:szCs w:val="20"/>
                 <w:color w:val="000000"/>
               </w:rPr>
               <w:t xml:space="preserve">675 (73%)</w:t>
@@ -336,7 +341,7 @@
       <w:tr>
         <w:trPr>
           <w:cantSplit/>
-          <w:trHeight w:val="577" w:hRule="auto"/>
+          <w:trHeight w:val="596" w:hRule="auto"/>
         </w:trPr>
         <w:tc>
           <w:tcPr>
@@ -353,15 +358,15 @@
           <w:p>
             <w:pPr>
               <w:jc w:val="left"/>
-              <w:spacing w:after="100" w:before="100" w:line="120"/>
+              <w:spacing w:after="40" w:before="40" w:line="240"/>
               <w:ind w:firstLine="0" w:left="100" w:right="100"/>
             </w:pPr>
             <w:r xmlns:w="http://schemas.openxmlformats.org/wordprocessingml/2006/main" xmlns:wp="http://schemas.openxmlformats.org/drawingml/2006/wordprocessingDrawing" xmlns:r="http://schemas.openxmlformats.org/officeDocument/2006/relationships" xmlns:w14="http://schemas.microsoft.com/office/word/2010/wordml">
               <w:rPr>
                 <w:rFonts w:ascii="Arial Narrow" w:hAnsi="Arial Narrow" w:eastAsia="Arial Narrow" w:cs="Arial Narrow"/>
                 <w:b/>
-                <w:sz w:val="18"/>
-                <w:szCs w:val="18"/>
+                <w:sz w:val="20"/>
+                <w:szCs w:val="20"/>
                 <w:color w:val="000000"/>
               </w:rPr>
               <w:t xml:space="preserve">Ethnicity</w:t>
@@ -383,14 +388,14 @@
           <w:p>
             <w:pPr>
               <w:jc w:val="center"/>
-              <w:spacing w:after="100" w:before="100" w:line="120"/>
-              <w:ind w:firstLine="0" w:left="100" w:right="100"/>
-            </w:pPr>
-            <w:r xmlns:w="http://schemas.openxmlformats.org/wordprocessingml/2006/main" xmlns:wp="http://schemas.openxmlformats.org/drawingml/2006/wordprocessingDrawing" xmlns:r="http://schemas.openxmlformats.org/officeDocument/2006/relationships" xmlns:w14="http://schemas.microsoft.com/office/word/2010/wordml">
-              <w:rPr>
-                <w:rFonts w:ascii="Arial Narrow" w:hAnsi="Arial Narrow" w:eastAsia="Arial Narrow" w:cs="Arial Narrow"/>
-                <w:sz w:val="18"/>
-                <w:szCs w:val="18"/>
+              <w:spacing w:after="40" w:before="40" w:line="240"/>
+              <w:ind w:firstLine="0" w:left="100" w:right="100"/>
+            </w:pPr>
+            <w:r xmlns:w="http://schemas.openxmlformats.org/wordprocessingml/2006/main" xmlns:wp="http://schemas.openxmlformats.org/drawingml/2006/wordprocessingDrawing" xmlns:r="http://schemas.openxmlformats.org/officeDocument/2006/relationships" xmlns:w14="http://schemas.microsoft.com/office/word/2010/wordml">
+              <w:rPr>
+                <w:rFonts w:ascii="Arial Narrow" w:hAnsi="Arial Narrow" w:eastAsia="Arial Narrow" w:cs="Arial Narrow"/>
+                <w:sz w:val="20"/>
+                <w:szCs w:val="20"/>
                 <w:color w:val="000000"/>
               </w:rPr>
               <w:t xml:space="preserve"/>
@@ -412,14 +417,14 @@
           <w:p>
             <w:pPr>
               <w:jc w:val="center"/>
-              <w:spacing w:after="100" w:before="100" w:line="120"/>
-              <w:ind w:firstLine="0" w:left="100" w:right="100"/>
-            </w:pPr>
-            <w:r xmlns:w="http://schemas.openxmlformats.org/wordprocessingml/2006/main" xmlns:wp="http://schemas.openxmlformats.org/drawingml/2006/wordprocessingDrawing" xmlns:r="http://schemas.openxmlformats.org/officeDocument/2006/relationships" xmlns:w14="http://schemas.microsoft.com/office/word/2010/wordml">
-              <w:rPr>
-                <w:rFonts w:ascii="Arial Narrow" w:hAnsi="Arial Narrow" w:eastAsia="Arial Narrow" w:cs="Arial Narrow"/>
-                <w:sz w:val="18"/>
-                <w:szCs w:val="18"/>
+              <w:spacing w:after="40" w:before="40" w:line="240"/>
+              <w:ind w:firstLine="0" w:left="100" w:right="100"/>
+            </w:pPr>
+            <w:r xmlns:w="http://schemas.openxmlformats.org/wordprocessingml/2006/main" xmlns:wp="http://schemas.openxmlformats.org/drawingml/2006/wordprocessingDrawing" xmlns:r="http://schemas.openxmlformats.org/officeDocument/2006/relationships" xmlns:w14="http://schemas.microsoft.com/office/word/2010/wordml">
+              <w:rPr>
+                <w:rFonts w:ascii="Arial Narrow" w:hAnsi="Arial Narrow" w:eastAsia="Arial Narrow" w:cs="Arial Narrow"/>
+                <w:sz w:val="20"/>
+                <w:szCs w:val="20"/>
                 <w:color w:val="000000"/>
               </w:rPr>
               <w:t xml:space="preserve"/>
@@ -430,7 +435,7 @@
       <w:tr>
         <w:trPr>
           <w:cantSplit/>
-          <w:trHeight w:val="580" w:hRule="auto"/>
+          <w:trHeight w:val="598" w:hRule="auto"/>
         </w:trPr>
         <w:tc>
           <w:tcPr>
@@ -447,14 +452,14 @@
           <w:p>
             <w:pPr>
               <w:jc w:val="left"/>
-              <w:spacing w:after="100" w:before="100" w:line="120"/>
+              <w:spacing w:after="40" w:before="40" w:line="240"/>
               <w:ind w:firstLine="0" w:left="300" w:right="100"/>
             </w:pPr>
             <w:r xmlns:w="http://schemas.openxmlformats.org/wordprocessingml/2006/main" xmlns:wp="http://schemas.openxmlformats.org/drawingml/2006/wordprocessingDrawing" xmlns:r="http://schemas.openxmlformats.org/officeDocument/2006/relationships" xmlns:w14="http://schemas.microsoft.com/office/word/2010/wordml">
               <w:rPr>
                 <w:rFonts w:ascii="Arial Narrow" w:hAnsi="Arial Narrow" w:eastAsia="Arial Narrow" w:cs="Arial Narrow"/>
-                <w:sz w:val="18"/>
-                <w:szCs w:val="18"/>
+                <w:sz w:val="20"/>
+                <w:szCs w:val="20"/>
                 <w:color w:val="000000"/>
               </w:rPr>
               <w:t xml:space="preserve">White</w:t>
@@ -476,14 +481,14 @@
           <w:p>
             <w:pPr>
               <w:jc w:val="center"/>
-              <w:spacing w:after="100" w:before="100" w:line="120"/>
-              <w:ind w:firstLine="0" w:left="100" w:right="100"/>
-            </w:pPr>
-            <w:r xmlns:w="http://schemas.openxmlformats.org/wordprocessingml/2006/main" xmlns:wp="http://schemas.openxmlformats.org/drawingml/2006/wordprocessingDrawing" xmlns:r="http://schemas.openxmlformats.org/officeDocument/2006/relationships" xmlns:w14="http://schemas.microsoft.com/office/word/2010/wordml">
-              <w:rPr>
-                <w:rFonts w:ascii="Arial Narrow" w:hAnsi="Arial Narrow" w:eastAsia="Arial Narrow" w:cs="Arial Narrow"/>
-                <w:sz w:val="18"/>
-                <w:szCs w:val="18"/>
+              <w:spacing w:after="40" w:before="40" w:line="240"/>
+              <w:ind w:firstLine="0" w:left="100" w:right="100"/>
+            </w:pPr>
+            <w:r xmlns:w="http://schemas.openxmlformats.org/wordprocessingml/2006/main" xmlns:wp="http://schemas.openxmlformats.org/drawingml/2006/wordprocessingDrawing" xmlns:r="http://schemas.openxmlformats.org/officeDocument/2006/relationships" xmlns:w14="http://schemas.microsoft.com/office/word/2010/wordml">
+              <w:rPr>
+                <w:rFonts w:ascii="Arial Narrow" w:hAnsi="Arial Narrow" w:eastAsia="Arial Narrow" w:cs="Arial Narrow"/>
+                <w:sz w:val="20"/>
+                <w:szCs w:val="20"/>
                 <w:color w:val="000000"/>
               </w:rPr>
               <w:t xml:space="preserve">525 (76%)</w:t>
@@ -505,14 +510,14 @@
           <w:p>
             <w:pPr>
               <w:jc w:val="center"/>
-              <w:spacing w:after="100" w:before="100" w:line="120"/>
-              <w:ind w:firstLine="0" w:left="100" w:right="100"/>
-            </w:pPr>
-            <w:r xmlns:w="http://schemas.openxmlformats.org/wordprocessingml/2006/main" xmlns:wp="http://schemas.openxmlformats.org/drawingml/2006/wordprocessingDrawing" xmlns:r="http://schemas.openxmlformats.org/officeDocument/2006/relationships" xmlns:w14="http://schemas.microsoft.com/office/word/2010/wordml">
-              <w:rPr>
-                <w:rFonts w:ascii="Arial Narrow" w:hAnsi="Arial Narrow" w:eastAsia="Arial Narrow" w:cs="Arial Narrow"/>
-                <w:sz w:val="18"/>
-                <w:szCs w:val="18"/>
+              <w:spacing w:after="40" w:before="40" w:line="240"/>
+              <w:ind w:firstLine="0" w:left="100" w:right="100"/>
+            </w:pPr>
+            <w:r xmlns:w="http://schemas.openxmlformats.org/wordprocessingml/2006/main" xmlns:wp="http://schemas.openxmlformats.org/drawingml/2006/wordprocessingDrawing" xmlns:r="http://schemas.openxmlformats.org/officeDocument/2006/relationships" xmlns:w14="http://schemas.microsoft.com/office/word/2010/wordml">
+              <w:rPr>
+                <w:rFonts w:ascii="Arial Narrow" w:hAnsi="Arial Narrow" w:eastAsia="Arial Narrow" w:cs="Arial Narrow"/>
+                <w:sz w:val="20"/>
+                <w:szCs w:val="20"/>
                 <w:color w:val="000000"/>
               </w:rPr>
               <w:t xml:space="preserve">727 (79%)</w:t>
@@ -523,7 +528,7 @@
       <w:tr>
         <w:trPr>
           <w:cantSplit/>
-          <w:trHeight w:val="580" w:hRule="auto"/>
+          <w:trHeight w:val="598" w:hRule="auto"/>
         </w:trPr>
         <w:tc>
           <w:tcPr>
@@ -540,14 +545,14 @@
           <w:p>
             <w:pPr>
               <w:jc w:val="left"/>
-              <w:spacing w:after="100" w:before="100" w:line="120"/>
+              <w:spacing w:after="40" w:before="40" w:line="240"/>
               <w:ind w:firstLine="0" w:left="300" w:right="100"/>
             </w:pPr>
             <w:r xmlns:w="http://schemas.openxmlformats.org/wordprocessingml/2006/main" xmlns:wp="http://schemas.openxmlformats.org/drawingml/2006/wordprocessingDrawing" xmlns:r="http://schemas.openxmlformats.org/officeDocument/2006/relationships" xmlns:w14="http://schemas.microsoft.com/office/word/2010/wordml">
               <w:rPr>
                 <w:rFonts w:ascii="Arial Narrow" w:hAnsi="Arial Narrow" w:eastAsia="Arial Narrow" w:cs="Arial Narrow"/>
-                <w:sz w:val="18"/>
-                <w:szCs w:val="18"/>
+                <w:sz w:val="20"/>
+                <w:szCs w:val="20"/>
                 <w:color w:val="000000"/>
               </w:rPr>
               <w:t xml:space="preserve">Black</w:t>
@@ -569,14 +574,14 @@
           <w:p>
             <w:pPr>
               <w:jc w:val="center"/>
-              <w:spacing w:after="100" w:before="100" w:line="120"/>
-              <w:ind w:firstLine="0" w:left="100" w:right="100"/>
-            </w:pPr>
-            <w:r xmlns:w="http://schemas.openxmlformats.org/wordprocessingml/2006/main" xmlns:wp="http://schemas.openxmlformats.org/drawingml/2006/wordprocessingDrawing" xmlns:r="http://schemas.openxmlformats.org/officeDocument/2006/relationships" xmlns:w14="http://schemas.microsoft.com/office/word/2010/wordml">
-              <w:rPr>
-                <w:rFonts w:ascii="Arial Narrow" w:hAnsi="Arial Narrow" w:eastAsia="Arial Narrow" w:cs="Arial Narrow"/>
-                <w:sz w:val="18"/>
-                <w:szCs w:val="18"/>
+              <w:spacing w:after="40" w:before="40" w:line="240"/>
+              <w:ind w:firstLine="0" w:left="100" w:right="100"/>
+            </w:pPr>
+            <w:r xmlns:w="http://schemas.openxmlformats.org/wordprocessingml/2006/main" xmlns:wp="http://schemas.openxmlformats.org/drawingml/2006/wordprocessingDrawing" xmlns:r="http://schemas.openxmlformats.org/officeDocument/2006/relationships" xmlns:w14="http://schemas.microsoft.com/office/word/2010/wordml">
+              <w:rPr>
+                <w:rFonts w:ascii="Arial Narrow" w:hAnsi="Arial Narrow" w:eastAsia="Arial Narrow" w:cs="Arial Narrow"/>
+                <w:sz w:val="20"/>
+                <w:szCs w:val="20"/>
                 <w:color w:val="000000"/>
               </w:rPr>
               <w:t xml:space="preserve">128 (18%)</w:t>
@@ -598,14 +603,14 @@
           <w:p>
             <w:pPr>
               <w:jc w:val="center"/>
-              <w:spacing w:after="100" w:before="100" w:line="120"/>
-              <w:ind w:firstLine="0" w:left="100" w:right="100"/>
-            </w:pPr>
-            <w:r xmlns:w="http://schemas.openxmlformats.org/wordprocessingml/2006/main" xmlns:wp="http://schemas.openxmlformats.org/drawingml/2006/wordprocessingDrawing" xmlns:r="http://schemas.openxmlformats.org/officeDocument/2006/relationships" xmlns:w14="http://schemas.microsoft.com/office/word/2010/wordml">
-              <w:rPr>
-                <w:rFonts w:ascii="Arial Narrow" w:hAnsi="Arial Narrow" w:eastAsia="Arial Narrow" w:cs="Arial Narrow"/>
-                <w:sz w:val="18"/>
-                <w:szCs w:val="18"/>
+              <w:spacing w:after="40" w:before="40" w:line="240"/>
+              <w:ind w:firstLine="0" w:left="100" w:right="100"/>
+            </w:pPr>
+            <w:r xmlns:w="http://schemas.openxmlformats.org/wordprocessingml/2006/main" xmlns:wp="http://schemas.openxmlformats.org/drawingml/2006/wordprocessingDrawing" xmlns:r="http://schemas.openxmlformats.org/officeDocument/2006/relationships" xmlns:w14="http://schemas.microsoft.com/office/word/2010/wordml">
+              <w:rPr>
+                <w:rFonts w:ascii="Arial Narrow" w:hAnsi="Arial Narrow" w:eastAsia="Arial Narrow" w:cs="Arial Narrow"/>
+                <w:sz w:val="20"/>
+                <w:szCs w:val="20"/>
                 <w:color w:val="000000"/>
               </w:rPr>
               <w:t xml:space="preserve">136 (15%)</w:t>
@@ -616,7 +621,7 @@
       <w:tr>
         <w:trPr>
           <w:cantSplit/>
-          <w:trHeight w:val="580" w:hRule="auto"/>
+          <w:trHeight w:val="598" w:hRule="auto"/>
         </w:trPr>
         <w:tc>
           <w:tcPr>
@@ -633,14 +638,14 @@
           <w:p>
             <w:pPr>
               <w:jc w:val="left"/>
-              <w:spacing w:after="100" w:before="100" w:line="120"/>
+              <w:spacing w:after="40" w:before="40" w:line="240"/>
               <w:ind w:firstLine="0" w:left="300" w:right="100"/>
             </w:pPr>
             <w:r xmlns:w="http://schemas.openxmlformats.org/wordprocessingml/2006/main" xmlns:wp="http://schemas.openxmlformats.org/drawingml/2006/wordprocessingDrawing" xmlns:r="http://schemas.openxmlformats.org/officeDocument/2006/relationships" xmlns:w14="http://schemas.microsoft.com/office/word/2010/wordml">
               <w:rPr>
                 <w:rFonts w:ascii="Arial Narrow" w:hAnsi="Arial Narrow" w:eastAsia="Arial Narrow" w:cs="Arial Narrow"/>
-                <w:sz w:val="18"/>
-                <w:szCs w:val="18"/>
+                <w:sz w:val="20"/>
+                <w:szCs w:val="20"/>
                 <w:color w:val="000000"/>
               </w:rPr>
               <w:t xml:space="preserve">Other</w:t>
@@ -662,14 +667,14 @@
           <w:p>
             <w:pPr>
               <w:jc w:val="center"/>
-              <w:spacing w:after="100" w:before="100" w:line="120"/>
-              <w:ind w:firstLine="0" w:left="100" w:right="100"/>
-            </w:pPr>
-            <w:r xmlns:w="http://schemas.openxmlformats.org/wordprocessingml/2006/main" xmlns:wp="http://schemas.openxmlformats.org/drawingml/2006/wordprocessingDrawing" xmlns:r="http://schemas.openxmlformats.org/officeDocument/2006/relationships" xmlns:w14="http://schemas.microsoft.com/office/word/2010/wordml">
-              <w:rPr>
-                <w:rFonts w:ascii="Arial Narrow" w:hAnsi="Arial Narrow" w:eastAsia="Arial Narrow" w:cs="Arial Narrow"/>
-                <w:sz w:val="18"/>
-                <w:szCs w:val="18"/>
+              <w:spacing w:after="40" w:before="40" w:line="240"/>
+              <w:ind w:firstLine="0" w:left="100" w:right="100"/>
+            </w:pPr>
+            <w:r xmlns:w="http://schemas.openxmlformats.org/wordprocessingml/2006/main" xmlns:wp="http://schemas.openxmlformats.org/drawingml/2006/wordprocessingDrawing" xmlns:r="http://schemas.openxmlformats.org/officeDocument/2006/relationships" xmlns:w14="http://schemas.microsoft.com/office/word/2010/wordml">
+              <w:rPr>
+                <w:rFonts w:ascii="Arial Narrow" w:hAnsi="Arial Narrow" w:eastAsia="Arial Narrow" w:cs="Arial Narrow"/>
+                <w:sz w:val="20"/>
+                <w:szCs w:val="20"/>
                 <w:color w:val="000000"/>
               </w:rPr>
               <w:t xml:space="preserve">42 (6.0%)</w:t>
@@ -691,14 +696,14 @@
           <w:p>
             <w:pPr>
               <w:jc w:val="center"/>
-              <w:spacing w:after="100" w:before="100" w:line="120"/>
-              <w:ind w:firstLine="0" w:left="100" w:right="100"/>
-            </w:pPr>
-            <w:r xmlns:w="http://schemas.openxmlformats.org/wordprocessingml/2006/main" xmlns:wp="http://schemas.openxmlformats.org/drawingml/2006/wordprocessingDrawing" xmlns:r="http://schemas.openxmlformats.org/officeDocument/2006/relationships" xmlns:w14="http://schemas.microsoft.com/office/word/2010/wordml">
-              <w:rPr>
-                <w:rFonts w:ascii="Arial Narrow" w:hAnsi="Arial Narrow" w:eastAsia="Arial Narrow" w:cs="Arial Narrow"/>
-                <w:sz w:val="18"/>
-                <w:szCs w:val="18"/>
+              <w:spacing w:after="40" w:before="40" w:line="240"/>
+              <w:ind w:firstLine="0" w:left="100" w:right="100"/>
+            </w:pPr>
+            <w:r xmlns:w="http://schemas.openxmlformats.org/wordprocessingml/2006/main" xmlns:wp="http://schemas.openxmlformats.org/drawingml/2006/wordprocessingDrawing" xmlns:r="http://schemas.openxmlformats.org/officeDocument/2006/relationships" xmlns:w14="http://schemas.microsoft.com/office/word/2010/wordml">
+              <w:rPr>
+                <w:rFonts w:ascii="Arial Narrow" w:hAnsi="Arial Narrow" w:eastAsia="Arial Narrow" w:cs="Arial Narrow"/>
+                <w:sz w:val="20"/>
+                <w:szCs w:val="20"/>
                 <w:color w:val="000000"/>
               </w:rPr>
               <w:t xml:space="preserve">62 (6.7%)</w:t>
@@ -709,7 +714,7 @@
       <w:tr>
         <w:trPr>
           <w:cantSplit/>
-          <w:trHeight w:val="577" w:hRule="auto"/>
+          <w:trHeight w:val="596" w:hRule="auto"/>
         </w:trPr>
         <w:tc>
           <w:tcPr>
@@ -726,15 +731,15 @@
           <w:p>
             <w:pPr>
               <w:jc w:val="left"/>
-              <w:spacing w:after="100" w:before="100" w:line="120"/>
+              <w:spacing w:after="40" w:before="40" w:line="240"/>
               <w:ind w:firstLine="0" w:left="100" w:right="100"/>
             </w:pPr>
             <w:r xmlns:w="http://schemas.openxmlformats.org/wordprocessingml/2006/main" xmlns:wp="http://schemas.openxmlformats.org/drawingml/2006/wordprocessingDrawing" xmlns:r="http://schemas.openxmlformats.org/officeDocument/2006/relationships" xmlns:w14="http://schemas.microsoft.com/office/word/2010/wordml">
               <w:rPr>
                 <w:rFonts w:ascii="Arial Narrow" w:hAnsi="Arial Narrow" w:eastAsia="Arial Narrow" w:cs="Arial Narrow"/>
                 <w:b/>
-                <w:sz w:val="18"/>
-                <w:szCs w:val="18"/>
+                <w:sz w:val="20"/>
+                <w:szCs w:val="20"/>
                 <w:color w:val="000000"/>
               </w:rPr>
               <w:t xml:space="preserve">HIV transmission group</w:t>
@@ -756,14 +761,14 @@
           <w:p>
             <w:pPr>
               <w:jc w:val="center"/>
-              <w:spacing w:after="100" w:before="100" w:line="120"/>
-              <w:ind w:firstLine="0" w:left="100" w:right="100"/>
-            </w:pPr>
-            <w:r xmlns:w="http://schemas.openxmlformats.org/wordprocessingml/2006/main" xmlns:wp="http://schemas.openxmlformats.org/drawingml/2006/wordprocessingDrawing" xmlns:r="http://schemas.openxmlformats.org/officeDocument/2006/relationships" xmlns:w14="http://schemas.microsoft.com/office/word/2010/wordml">
-              <w:rPr>
-                <w:rFonts w:ascii="Arial Narrow" w:hAnsi="Arial Narrow" w:eastAsia="Arial Narrow" w:cs="Arial Narrow"/>
-                <w:sz w:val="18"/>
-                <w:szCs w:val="18"/>
+              <w:spacing w:after="40" w:before="40" w:line="240"/>
+              <w:ind w:firstLine="0" w:left="100" w:right="100"/>
+            </w:pPr>
+            <w:r xmlns:w="http://schemas.openxmlformats.org/wordprocessingml/2006/main" xmlns:wp="http://schemas.openxmlformats.org/drawingml/2006/wordprocessingDrawing" xmlns:r="http://schemas.openxmlformats.org/officeDocument/2006/relationships" xmlns:w14="http://schemas.microsoft.com/office/word/2010/wordml">
+              <w:rPr>
+                <w:rFonts w:ascii="Arial Narrow" w:hAnsi="Arial Narrow" w:eastAsia="Arial Narrow" w:cs="Arial Narrow"/>
+                <w:sz w:val="20"/>
+                <w:szCs w:val="20"/>
                 <w:color w:val="000000"/>
               </w:rPr>
               <w:t xml:space="preserve"/>
@@ -785,14 +790,14 @@
           <w:p>
             <w:pPr>
               <w:jc w:val="center"/>
-              <w:spacing w:after="100" w:before="100" w:line="120"/>
-              <w:ind w:firstLine="0" w:left="100" w:right="100"/>
-            </w:pPr>
-            <w:r xmlns:w="http://schemas.openxmlformats.org/wordprocessingml/2006/main" xmlns:wp="http://schemas.openxmlformats.org/drawingml/2006/wordprocessingDrawing" xmlns:r="http://schemas.openxmlformats.org/officeDocument/2006/relationships" xmlns:w14="http://schemas.microsoft.com/office/word/2010/wordml">
-              <w:rPr>
-                <w:rFonts w:ascii="Arial Narrow" w:hAnsi="Arial Narrow" w:eastAsia="Arial Narrow" w:cs="Arial Narrow"/>
-                <w:sz w:val="18"/>
-                <w:szCs w:val="18"/>
+              <w:spacing w:after="40" w:before="40" w:line="240"/>
+              <w:ind w:firstLine="0" w:left="100" w:right="100"/>
+            </w:pPr>
+            <w:r xmlns:w="http://schemas.openxmlformats.org/wordprocessingml/2006/main" xmlns:wp="http://schemas.openxmlformats.org/drawingml/2006/wordprocessingDrawing" xmlns:r="http://schemas.openxmlformats.org/officeDocument/2006/relationships" xmlns:w14="http://schemas.microsoft.com/office/word/2010/wordml">
+              <w:rPr>
+                <w:rFonts w:ascii="Arial Narrow" w:hAnsi="Arial Narrow" w:eastAsia="Arial Narrow" w:cs="Arial Narrow"/>
+                <w:sz w:val="20"/>
+                <w:szCs w:val="20"/>
                 <w:color w:val="000000"/>
               </w:rPr>
               <w:t xml:space="preserve"/>
@@ -803,7 +808,7 @@
       <w:tr>
         <w:trPr>
           <w:cantSplit/>
-          <w:trHeight w:val="580" w:hRule="auto"/>
+          <w:trHeight w:val="598" w:hRule="auto"/>
         </w:trPr>
         <w:tc>
           <w:tcPr>
@@ -820,14 +825,14 @@
           <w:p>
             <w:pPr>
               <w:jc w:val="left"/>
-              <w:spacing w:after="100" w:before="100" w:line="120"/>
+              <w:spacing w:after="40" w:before="40" w:line="240"/>
               <w:ind w:firstLine="0" w:left="300" w:right="100"/>
             </w:pPr>
             <w:r xmlns:w="http://schemas.openxmlformats.org/wordprocessingml/2006/main" xmlns:wp="http://schemas.openxmlformats.org/drawingml/2006/wordprocessingDrawing" xmlns:r="http://schemas.openxmlformats.org/officeDocument/2006/relationships" xmlns:w14="http://schemas.microsoft.com/office/word/2010/wordml">
               <w:rPr>
                 <w:rFonts w:ascii="Arial Narrow" w:hAnsi="Arial Narrow" w:eastAsia="Arial Narrow" w:cs="Arial Narrow"/>
-                <w:sz w:val="18"/>
-                <w:szCs w:val="18"/>
+                <w:sz w:val="20"/>
+                <w:szCs w:val="20"/>
                 <w:color w:val="000000"/>
               </w:rPr>
               <w:t xml:space="preserve">MSM</w:t>
@@ -849,14 +854,14 @@
           <w:p>
             <w:pPr>
               <w:jc w:val="center"/>
-              <w:spacing w:after="100" w:before="100" w:line="120"/>
-              <w:ind w:firstLine="0" w:left="100" w:right="100"/>
-            </w:pPr>
-            <w:r xmlns:w="http://schemas.openxmlformats.org/wordprocessingml/2006/main" xmlns:wp="http://schemas.openxmlformats.org/drawingml/2006/wordprocessingDrawing" xmlns:r="http://schemas.openxmlformats.org/officeDocument/2006/relationships" xmlns:w14="http://schemas.microsoft.com/office/word/2010/wordml">
-              <w:rPr>
-                <w:rFonts w:ascii="Arial Narrow" w:hAnsi="Arial Narrow" w:eastAsia="Arial Narrow" w:cs="Arial Narrow"/>
-                <w:sz w:val="18"/>
-                <w:szCs w:val="18"/>
+              <w:spacing w:after="40" w:before="40" w:line="240"/>
+              <w:ind w:firstLine="0" w:left="100" w:right="100"/>
+            </w:pPr>
+            <w:r xmlns:w="http://schemas.openxmlformats.org/wordprocessingml/2006/main" xmlns:wp="http://schemas.openxmlformats.org/drawingml/2006/wordprocessingDrawing" xmlns:r="http://schemas.openxmlformats.org/officeDocument/2006/relationships" xmlns:w14="http://schemas.microsoft.com/office/word/2010/wordml">
+              <w:rPr>
+                <w:rFonts w:ascii="Arial Narrow" w:hAnsi="Arial Narrow" w:eastAsia="Arial Narrow" w:cs="Arial Narrow"/>
+                <w:sz w:val="20"/>
+                <w:szCs w:val="20"/>
                 <w:color w:val="000000"/>
               </w:rPr>
               <w:t xml:space="preserve">268 (39%)</w:t>
@@ -878,14 +883,14 @@
           <w:p>
             <w:pPr>
               <w:jc w:val="center"/>
-              <w:spacing w:after="100" w:before="100" w:line="120"/>
-              <w:ind w:firstLine="0" w:left="100" w:right="100"/>
-            </w:pPr>
-            <w:r xmlns:w="http://schemas.openxmlformats.org/wordprocessingml/2006/main" xmlns:wp="http://schemas.openxmlformats.org/drawingml/2006/wordprocessingDrawing" xmlns:r="http://schemas.openxmlformats.org/officeDocument/2006/relationships" xmlns:w14="http://schemas.microsoft.com/office/word/2010/wordml">
-              <w:rPr>
-                <w:rFonts w:ascii="Arial Narrow" w:hAnsi="Arial Narrow" w:eastAsia="Arial Narrow" w:cs="Arial Narrow"/>
-                <w:sz w:val="18"/>
-                <w:szCs w:val="18"/>
+              <w:spacing w:after="40" w:before="40" w:line="240"/>
+              <w:ind w:firstLine="0" w:left="100" w:right="100"/>
+            </w:pPr>
+            <w:r xmlns:w="http://schemas.openxmlformats.org/wordprocessingml/2006/main" xmlns:wp="http://schemas.openxmlformats.org/drawingml/2006/wordprocessingDrawing" xmlns:r="http://schemas.openxmlformats.org/officeDocument/2006/relationships" xmlns:w14="http://schemas.microsoft.com/office/word/2010/wordml">
+              <w:rPr>
+                <w:rFonts w:ascii="Arial Narrow" w:hAnsi="Arial Narrow" w:eastAsia="Arial Narrow" w:cs="Arial Narrow"/>
+                <w:sz w:val="20"/>
+                <w:szCs w:val="20"/>
                 <w:color w:val="000000"/>
               </w:rPr>
               <w:t xml:space="preserve">409 (44%)</w:t>
@@ -896,7 +901,7 @@
       <w:tr>
         <w:trPr>
           <w:cantSplit/>
-          <w:trHeight w:val="580" w:hRule="auto"/>
+          <w:trHeight w:val="598" w:hRule="auto"/>
         </w:trPr>
         <w:tc>
           <w:tcPr>
@@ -913,14 +918,14 @@
           <w:p>
             <w:pPr>
               <w:jc w:val="left"/>
-              <w:spacing w:after="100" w:before="100" w:line="120"/>
+              <w:spacing w:after="40" w:before="40" w:line="240"/>
               <w:ind w:firstLine="0" w:left="300" w:right="100"/>
             </w:pPr>
             <w:r xmlns:w="http://schemas.openxmlformats.org/wordprocessingml/2006/main" xmlns:wp="http://schemas.openxmlformats.org/drawingml/2006/wordprocessingDrawing" xmlns:r="http://schemas.openxmlformats.org/officeDocument/2006/relationships" xmlns:w14="http://schemas.microsoft.com/office/word/2010/wordml">
               <w:rPr>
                 <w:rFonts w:ascii="Arial Narrow" w:hAnsi="Arial Narrow" w:eastAsia="Arial Narrow" w:cs="Arial Narrow"/>
-                <w:sz w:val="18"/>
-                <w:szCs w:val="18"/>
+                <w:sz w:val="20"/>
+                <w:szCs w:val="20"/>
                 <w:color w:val="000000"/>
               </w:rPr>
               <w:t xml:space="preserve">HET</w:t>
@@ -942,14 +947,14 @@
           <w:p>
             <w:pPr>
               <w:jc w:val="center"/>
-              <w:spacing w:after="100" w:before="100" w:line="120"/>
-              <w:ind w:firstLine="0" w:left="100" w:right="100"/>
-            </w:pPr>
-            <w:r xmlns:w="http://schemas.openxmlformats.org/wordprocessingml/2006/main" xmlns:wp="http://schemas.openxmlformats.org/drawingml/2006/wordprocessingDrawing" xmlns:r="http://schemas.openxmlformats.org/officeDocument/2006/relationships" xmlns:w14="http://schemas.microsoft.com/office/word/2010/wordml">
-              <w:rPr>
-                <w:rFonts w:ascii="Arial Narrow" w:hAnsi="Arial Narrow" w:eastAsia="Arial Narrow" w:cs="Arial Narrow"/>
-                <w:sz w:val="18"/>
-                <w:szCs w:val="18"/>
+              <w:spacing w:after="40" w:before="40" w:line="240"/>
+              <w:ind w:firstLine="0" w:left="100" w:right="100"/>
+            </w:pPr>
+            <w:r xmlns:w="http://schemas.openxmlformats.org/wordprocessingml/2006/main" xmlns:wp="http://schemas.openxmlformats.org/drawingml/2006/wordprocessingDrawing" xmlns:r="http://schemas.openxmlformats.org/officeDocument/2006/relationships" xmlns:w14="http://schemas.microsoft.com/office/word/2010/wordml">
+              <w:rPr>
+                <w:rFonts w:ascii="Arial Narrow" w:hAnsi="Arial Narrow" w:eastAsia="Arial Narrow" w:cs="Arial Narrow"/>
+                <w:sz w:val="20"/>
+                <w:szCs w:val="20"/>
                 <w:color w:val="000000"/>
               </w:rPr>
               <w:t xml:space="preserve">257 (37%)</w:t>
@@ -971,14 +976,14 @@
           <w:p>
             <w:pPr>
               <w:jc w:val="center"/>
-              <w:spacing w:after="100" w:before="100" w:line="120"/>
-              <w:ind w:firstLine="0" w:left="100" w:right="100"/>
-            </w:pPr>
-            <w:r xmlns:w="http://schemas.openxmlformats.org/wordprocessingml/2006/main" xmlns:wp="http://schemas.openxmlformats.org/drawingml/2006/wordprocessingDrawing" xmlns:r="http://schemas.openxmlformats.org/officeDocument/2006/relationships" xmlns:w14="http://schemas.microsoft.com/office/word/2010/wordml">
-              <w:rPr>
-                <w:rFonts w:ascii="Arial Narrow" w:hAnsi="Arial Narrow" w:eastAsia="Arial Narrow" w:cs="Arial Narrow"/>
-                <w:sz w:val="18"/>
-                <w:szCs w:val="18"/>
+              <w:spacing w:after="40" w:before="40" w:line="240"/>
+              <w:ind w:firstLine="0" w:left="100" w:right="100"/>
+            </w:pPr>
+            <w:r xmlns:w="http://schemas.openxmlformats.org/wordprocessingml/2006/main" xmlns:wp="http://schemas.openxmlformats.org/drawingml/2006/wordprocessingDrawing" xmlns:r="http://schemas.openxmlformats.org/officeDocument/2006/relationships" xmlns:w14="http://schemas.microsoft.com/office/word/2010/wordml">
+              <w:rPr>
+                <w:rFonts w:ascii="Arial Narrow" w:hAnsi="Arial Narrow" w:eastAsia="Arial Narrow" w:cs="Arial Narrow"/>
+                <w:sz w:val="20"/>
+                <w:szCs w:val="20"/>
                 <w:color w:val="000000"/>
               </w:rPr>
               <w:t xml:space="preserve">339 (37%)</w:t>
@@ -989,7 +994,7 @@
       <w:tr>
         <w:trPr>
           <w:cantSplit/>
-          <w:trHeight w:val="580" w:hRule="auto"/>
+          <w:trHeight w:val="598" w:hRule="auto"/>
         </w:trPr>
         <w:tc>
           <w:tcPr>
@@ -1006,14 +1011,14 @@
           <w:p>
             <w:pPr>
               <w:jc w:val="left"/>
-              <w:spacing w:after="100" w:before="100" w:line="120"/>
+              <w:spacing w:after="40" w:before="40" w:line="240"/>
               <w:ind w:firstLine="0" w:left="300" w:right="100"/>
             </w:pPr>
             <w:r xmlns:w="http://schemas.openxmlformats.org/wordprocessingml/2006/main" xmlns:wp="http://schemas.openxmlformats.org/drawingml/2006/wordprocessingDrawing" xmlns:r="http://schemas.openxmlformats.org/officeDocument/2006/relationships" xmlns:w14="http://schemas.microsoft.com/office/word/2010/wordml">
               <w:rPr>
                 <w:rFonts w:ascii="Arial Narrow" w:hAnsi="Arial Narrow" w:eastAsia="Arial Narrow" w:cs="Arial Narrow"/>
-                <w:sz w:val="18"/>
-                <w:szCs w:val="18"/>
+                <w:sz w:val="20"/>
+                <w:szCs w:val="20"/>
                 <w:color w:val="000000"/>
               </w:rPr>
               <w:t xml:space="preserve">IDU</w:t>
@@ -1035,14 +1040,14 @@
           <w:p>
             <w:pPr>
               <w:jc w:val="center"/>
-              <w:spacing w:after="100" w:before="100" w:line="120"/>
-              <w:ind w:firstLine="0" w:left="100" w:right="100"/>
-            </w:pPr>
-            <w:r xmlns:w="http://schemas.openxmlformats.org/wordprocessingml/2006/main" xmlns:wp="http://schemas.openxmlformats.org/drawingml/2006/wordprocessingDrawing" xmlns:r="http://schemas.openxmlformats.org/officeDocument/2006/relationships" xmlns:w14="http://schemas.microsoft.com/office/word/2010/wordml">
-              <w:rPr>
-                <w:rFonts w:ascii="Arial Narrow" w:hAnsi="Arial Narrow" w:eastAsia="Arial Narrow" w:cs="Arial Narrow"/>
-                <w:sz w:val="18"/>
-                <w:szCs w:val="18"/>
+              <w:spacing w:after="40" w:before="40" w:line="240"/>
+              <w:ind w:firstLine="0" w:left="100" w:right="100"/>
+            </w:pPr>
+            <w:r xmlns:w="http://schemas.openxmlformats.org/wordprocessingml/2006/main" xmlns:wp="http://schemas.openxmlformats.org/drawingml/2006/wordprocessingDrawing" xmlns:r="http://schemas.openxmlformats.org/officeDocument/2006/relationships" xmlns:w14="http://schemas.microsoft.com/office/word/2010/wordml">
+              <w:rPr>
+                <w:rFonts w:ascii="Arial Narrow" w:hAnsi="Arial Narrow" w:eastAsia="Arial Narrow" w:cs="Arial Narrow"/>
+                <w:sz w:val="20"/>
+                <w:szCs w:val="20"/>
                 <w:color w:val="000000"/>
               </w:rPr>
               <w:t xml:space="preserve">119 (17%)</w:t>
@@ -1064,14 +1069,14 @@
           <w:p>
             <w:pPr>
               <w:jc w:val="center"/>
-              <w:spacing w:after="100" w:before="100" w:line="120"/>
-              <w:ind w:firstLine="0" w:left="100" w:right="100"/>
-            </w:pPr>
-            <w:r xmlns:w="http://schemas.openxmlformats.org/wordprocessingml/2006/main" xmlns:wp="http://schemas.openxmlformats.org/drawingml/2006/wordprocessingDrawing" xmlns:r="http://schemas.openxmlformats.org/officeDocument/2006/relationships" xmlns:w14="http://schemas.microsoft.com/office/word/2010/wordml">
-              <w:rPr>
-                <w:rFonts w:ascii="Arial Narrow" w:hAnsi="Arial Narrow" w:eastAsia="Arial Narrow" w:cs="Arial Narrow"/>
-                <w:sz w:val="18"/>
-                <w:szCs w:val="18"/>
+              <w:spacing w:after="40" w:before="40" w:line="240"/>
+              <w:ind w:firstLine="0" w:left="100" w:right="100"/>
+            </w:pPr>
+            <w:r xmlns:w="http://schemas.openxmlformats.org/wordprocessingml/2006/main" xmlns:wp="http://schemas.openxmlformats.org/drawingml/2006/wordprocessingDrawing" xmlns:r="http://schemas.openxmlformats.org/officeDocument/2006/relationships" xmlns:w14="http://schemas.microsoft.com/office/word/2010/wordml">
+              <w:rPr>
+                <w:rFonts w:ascii="Arial Narrow" w:hAnsi="Arial Narrow" w:eastAsia="Arial Narrow" w:cs="Arial Narrow"/>
+                <w:sz w:val="20"/>
+                <w:szCs w:val="20"/>
                 <w:color w:val="000000"/>
               </w:rPr>
               <w:t xml:space="preserve">129 (14%)</w:t>
@@ -1082,7 +1087,7 @@
       <w:tr>
         <w:trPr>
           <w:cantSplit/>
-          <w:trHeight w:val="580" w:hRule="auto"/>
+          <w:trHeight w:val="598" w:hRule="auto"/>
         </w:trPr>
         <w:tc>
           <w:tcPr>
@@ -1099,14 +1104,14 @@
           <w:p>
             <w:pPr>
               <w:jc w:val="left"/>
-              <w:spacing w:after="100" w:before="100" w:line="120"/>
+              <w:spacing w:after="40" w:before="40" w:line="240"/>
               <w:ind w:firstLine="0" w:left="300" w:right="100"/>
             </w:pPr>
             <w:r xmlns:w="http://schemas.openxmlformats.org/wordprocessingml/2006/main" xmlns:wp="http://schemas.openxmlformats.org/drawingml/2006/wordprocessingDrawing" xmlns:r="http://schemas.openxmlformats.org/officeDocument/2006/relationships" xmlns:w14="http://schemas.microsoft.com/office/word/2010/wordml">
               <w:rPr>
                 <w:rFonts w:ascii="Arial Narrow" w:hAnsi="Arial Narrow" w:eastAsia="Arial Narrow" w:cs="Arial Narrow"/>
-                <w:sz w:val="18"/>
-                <w:szCs w:val="18"/>
+                <w:sz w:val="20"/>
+                <w:szCs w:val="20"/>
                 <w:color w:val="000000"/>
               </w:rPr>
               <w:t xml:space="preserve">OTHER</w:t>
@@ -1128,14 +1133,14 @@
           <w:p>
             <w:pPr>
               <w:jc w:val="center"/>
-              <w:spacing w:after="100" w:before="100" w:line="120"/>
-              <w:ind w:firstLine="0" w:left="100" w:right="100"/>
-            </w:pPr>
-            <w:r xmlns:w="http://schemas.openxmlformats.org/wordprocessingml/2006/main" xmlns:wp="http://schemas.openxmlformats.org/drawingml/2006/wordprocessingDrawing" xmlns:r="http://schemas.openxmlformats.org/officeDocument/2006/relationships" xmlns:w14="http://schemas.microsoft.com/office/word/2010/wordml">
-              <w:rPr>
-                <w:rFonts w:ascii="Arial Narrow" w:hAnsi="Arial Narrow" w:eastAsia="Arial Narrow" w:cs="Arial Narrow"/>
-                <w:sz w:val="18"/>
-                <w:szCs w:val="18"/>
+              <w:spacing w:after="40" w:before="40" w:line="240"/>
+              <w:ind w:firstLine="0" w:left="100" w:right="100"/>
+            </w:pPr>
+            <w:r xmlns:w="http://schemas.openxmlformats.org/wordprocessingml/2006/main" xmlns:wp="http://schemas.openxmlformats.org/drawingml/2006/wordprocessingDrawing" xmlns:r="http://schemas.openxmlformats.org/officeDocument/2006/relationships" xmlns:w14="http://schemas.microsoft.com/office/word/2010/wordml">
+              <w:rPr>
+                <w:rFonts w:ascii="Arial Narrow" w:hAnsi="Arial Narrow" w:eastAsia="Arial Narrow" w:cs="Arial Narrow"/>
+                <w:sz w:val="20"/>
+                <w:szCs w:val="20"/>
                 <w:color w:val="000000"/>
               </w:rPr>
               <w:t xml:space="preserve">51 (7.3%)</w:t>
@@ -1157,14 +1162,14 @@
           <w:p>
             <w:pPr>
               <w:jc w:val="center"/>
-              <w:spacing w:after="100" w:before="100" w:line="120"/>
-              <w:ind w:firstLine="0" w:left="100" w:right="100"/>
-            </w:pPr>
-            <w:r xmlns:w="http://schemas.openxmlformats.org/wordprocessingml/2006/main" xmlns:wp="http://schemas.openxmlformats.org/drawingml/2006/wordprocessingDrawing" xmlns:r="http://schemas.openxmlformats.org/officeDocument/2006/relationships" xmlns:w14="http://schemas.microsoft.com/office/word/2010/wordml">
-              <w:rPr>
-                <w:rFonts w:ascii="Arial Narrow" w:hAnsi="Arial Narrow" w:eastAsia="Arial Narrow" w:cs="Arial Narrow"/>
-                <w:sz w:val="18"/>
-                <w:szCs w:val="18"/>
+              <w:spacing w:after="40" w:before="40" w:line="240"/>
+              <w:ind w:firstLine="0" w:left="100" w:right="100"/>
+            </w:pPr>
+            <w:r xmlns:w="http://schemas.openxmlformats.org/wordprocessingml/2006/main" xmlns:wp="http://schemas.openxmlformats.org/drawingml/2006/wordprocessingDrawing" xmlns:r="http://schemas.openxmlformats.org/officeDocument/2006/relationships" xmlns:w14="http://schemas.microsoft.com/office/word/2010/wordml">
+              <w:rPr>
+                <w:rFonts w:ascii="Arial Narrow" w:hAnsi="Arial Narrow" w:eastAsia="Arial Narrow" w:cs="Arial Narrow"/>
+                <w:sz w:val="20"/>
+                <w:szCs w:val="20"/>
                 <w:color w:val="000000"/>
               </w:rPr>
               <w:t xml:space="preserve">50 (5.4%)</w:t>
@@ -1175,7 +1180,7 @@
       <w:tr>
         <w:trPr>
           <w:cantSplit/>
-          <w:trHeight w:val="580" w:hRule="auto"/>
+          <w:trHeight w:val="598" w:hRule="auto"/>
         </w:trPr>
         <w:tc>
           <w:tcPr>
@@ -1192,76 +1197,76 @@
           <w:p>
             <w:pPr>
               <w:jc w:val="left"/>
-              <w:spacing w:after="100" w:before="100" w:line="120"/>
+              <w:spacing w:after="40" w:before="40" w:line="240"/>
               <w:ind w:firstLine="0" w:left="100" w:right="100"/>
             </w:pPr>
             <w:r xmlns:w="http://schemas.openxmlformats.org/wordprocessingml/2006/main" xmlns:wp="http://schemas.openxmlformats.org/drawingml/2006/wordprocessingDrawing" xmlns:r="http://schemas.openxmlformats.org/officeDocument/2006/relationships" xmlns:w14="http://schemas.microsoft.com/office/word/2010/wordml">
               <w:rPr>
                 <w:rFonts w:ascii="Arial Narrow" w:hAnsi="Arial Narrow" w:eastAsia="Arial Narrow" w:cs="Arial Narrow"/>
                 <w:b/>
-                <w:sz w:val="18"/>
-                <w:szCs w:val="18"/>
-                <w:color w:val="000000"/>
-              </w:rPr>
-              <w:t xml:space="preserve">Received NRTI monotherapy</w:t>
-            </w:r>
-          </w:p>
-        </w:tc>
-        <w:tc>
-          <w:tcPr>
-            <w:tcBorders/>
-            <w:shd w:val="clear" w:color="auto" w:fill="FFFFFF"/>
-            <w:tcMar>
-              <w:top w:w="0" w:type="dxa"/>
-              <w:bottom w:w="0" w:type="dxa"/>
-              <w:left w:w="0" w:type="dxa"/>
-              <w:right w:w="0" w:type="dxa"/>
-            </w:tcMar>
-            <w:vAlign w:val="center"/>
-          </w:tcPr>
-          <w:p>
-            <w:pPr>
-              <w:jc w:val="center"/>
-              <w:spacing w:after="100" w:before="100" w:line="120"/>
-              <w:ind w:firstLine="0" w:left="100" w:right="100"/>
-            </w:pPr>
-            <w:r xmlns:w="http://schemas.openxmlformats.org/wordprocessingml/2006/main" xmlns:wp="http://schemas.openxmlformats.org/drawingml/2006/wordprocessingDrawing" xmlns:r="http://schemas.openxmlformats.org/officeDocument/2006/relationships" xmlns:w14="http://schemas.microsoft.com/office/word/2010/wordml">
-              <w:rPr>
-                <w:rFonts w:ascii="Arial Narrow" w:hAnsi="Arial Narrow" w:eastAsia="Arial Narrow" w:cs="Arial Narrow"/>
-                <w:sz w:val="18"/>
-                <w:szCs w:val="18"/>
-                <w:color w:val="000000"/>
-              </w:rPr>
-              <w:t xml:space="preserve">358 (52%)</w:t>
-            </w:r>
-          </w:p>
-        </w:tc>
-        <w:tc>
-          <w:tcPr>
-            <w:tcBorders/>
-            <w:shd w:val="clear" w:color="auto" w:fill="FFFFFF"/>
-            <w:tcMar>
-              <w:top w:w="0" w:type="dxa"/>
-              <w:bottom w:w="0" w:type="dxa"/>
-              <w:left w:w="0" w:type="dxa"/>
-              <w:right w:w="0" w:type="dxa"/>
-            </w:tcMar>
-            <w:vAlign w:val="center"/>
-          </w:tcPr>
-          <w:p>
-            <w:pPr>
-              <w:jc w:val="center"/>
-              <w:spacing w:after="100" w:before="100" w:line="120"/>
-              <w:ind w:firstLine="0" w:left="100" w:right="100"/>
-            </w:pPr>
-            <w:r xmlns:w="http://schemas.openxmlformats.org/wordprocessingml/2006/main" xmlns:wp="http://schemas.openxmlformats.org/drawingml/2006/wordprocessingDrawing" xmlns:r="http://schemas.openxmlformats.org/officeDocument/2006/relationships" xmlns:w14="http://schemas.microsoft.com/office/word/2010/wordml">
-              <w:rPr>
-                <w:rFonts w:ascii="Arial Narrow" w:hAnsi="Arial Narrow" w:eastAsia="Arial Narrow" w:cs="Arial Narrow"/>
-                <w:sz w:val="18"/>
-                <w:szCs w:val="18"/>
-                <w:color w:val="000000"/>
-              </w:rPr>
-              <w:t xml:space="preserve">310 (33%)</w:t>
+                <w:sz w:val="20"/>
+                <w:szCs w:val="20"/>
+                <w:color w:val="000000"/>
+              </w:rPr>
+              <w:t xml:space="preserve">Pretreatment HIV viral load, log cp/mL (IQR)</w:t>
+            </w:r>
+          </w:p>
+        </w:tc>
+        <w:tc>
+          <w:tcPr>
+            <w:tcBorders/>
+            <w:shd w:val="clear" w:color="auto" w:fill="FFFFFF"/>
+            <w:tcMar>
+              <w:top w:w="0" w:type="dxa"/>
+              <w:bottom w:w="0" w:type="dxa"/>
+              <w:left w:w="0" w:type="dxa"/>
+              <w:right w:w="0" w:type="dxa"/>
+            </w:tcMar>
+            <w:vAlign w:val="center"/>
+          </w:tcPr>
+          <w:p>
+            <w:pPr>
+              <w:jc w:val="center"/>
+              <w:spacing w:after="40" w:before="40" w:line="240"/>
+              <w:ind w:firstLine="0" w:left="100" w:right="100"/>
+            </w:pPr>
+            <w:r xmlns:w="http://schemas.openxmlformats.org/wordprocessingml/2006/main" xmlns:wp="http://schemas.openxmlformats.org/drawingml/2006/wordprocessingDrawing" xmlns:r="http://schemas.openxmlformats.org/officeDocument/2006/relationships" xmlns:w14="http://schemas.microsoft.com/office/word/2010/wordml">
+              <w:rPr>
+                <w:rFonts w:ascii="Arial Narrow" w:hAnsi="Arial Narrow" w:eastAsia="Arial Narrow" w:cs="Arial Narrow"/>
+                <w:sz w:val="20"/>
+                <w:szCs w:val="20"/>
+                <w:color w:val="000000"/>
+              </w:rPr>
+              <w:t xml:space="preserve">12.1 (10.9 to 13.2)</w:t>
+            </w:r>
+          </w:p>
+        </w:tc>
+        <w:tc>
+          <w:tcPr>
+            <w:tcBorders/>
+            <w:shd w:val="clear" w:color="auto" w:fill="FFFFFF"/>
+            <w:tcMar>
+              <w:top w:w="0" w:type="dxa"/>
+              <w:bottom w:w="0" w:type="dxa"/>
+              <w:left w:w="0" w:type="dxa"/>
+              <w:right w:w="0" w:type="dxa"/>
+            </w:tcMar>
+            <w:vAlign w:val="center"/>
+          </w:tcPr>
+          <w:p>
+            <w:pPr>
+              <w:jc w:val="center"/>
+              <w:spacing w:after="40" w:before="40" w:line="240"/>
+              <w:ind w:firstLine="0" w:left="100" w:right="100"/>
+            </w:pPr>
+            <w:r xmlns:w="http://schemas.openxmlformats.org/wordprocessingml/2006/main" xmlns:wp="http://schemas.openxmlformats.org/drawingml/2006/wordprocessingDrawing" xmlns:r="http://schemas.openxmlformats.org/officeDocument/2006/relationships" xmlns:w14="http://schemas.microsoft.com/office/word/2010/wordml">
+              <w:rPr>
+                <w:rFonts w:ascii="Arial Narrow" w:hAnsi="Arial Narrow" w:eastAsia="Arial Narrow" w:cs="Arial Narrow"/>
+                <w:sz w:val="20"/>
+                <w:szCs w:val="20"/>
+                <w:color w:val="000000"/>
+              </w:rPr>
+              <w:t xml:space="preserve">12.1 (10.6 to 13.2)</w:t>
             </w:r>
           </w:p>
         </w:tc>
@@ -1269,7 +1274,7 @@
       <w:tr>
         <w:trPr>
           <w:cantSplit/>
-          <w:trHeight w:val="580" w:hRule="auto"/>
+          <w:trHeight w:val="598" w:hRule="auto"/>
         </w:trPr>
         <w:tc>
           <w:tcPr>
@@ -1286,76 +1291,76 @@
           <w:p>
             <w:pPr>
               <w:jc w:val="left"/>
-              <w:spacing w:after="100" w:before="100" w:line="120"/>
+              <w:spacing w:after="40" w:before="40" w:line="240"/>
               <w:ind w:firstLine="0" w:left="100" w:right="100"/>
             </w:pPr>
             <w:r xmlns:w="http://schemas.openxmlformats.org/wordprocessingml/2006/main" xmlns:wp="http://schemas.openxmlformats.org/drawingml/2006/wordprocessingDrawing" xmlns:r="http://schemas.openxmlformats.org/officeDocument/2006/relationships" xmlns:w14="http://schemas.microsoft.com/office/word/2010/wordml">
               <w:rPr>
                 <w:rFonts w:ascii="Arial Narrow" w:hAnsi="Arial Narrow" w:eastAsia="Arial Narrow" w:cs="Arial Narrow"/>
                 <w:b/>
-                <w:sz w:val="18"/>
-                <w:szCs w:val="18"/>
-                <w:color w:val="000000"/>
-              </w:rPr>
-              <w:t xml:space="preserve">Experienced virological failure</w:t>
-            </w:r>
-          </w:p>
-        </w:tc>
-        <w:tc>
-          <w:tcPr>
-            <w:tcBorders/>
-            <w:shd w:val="clear" w:color="auto" w:fill="FFFFFF"/>
-            <w:tcMar>
-              <w:top w:w="0" w:type="dxa"/>
-              <w:bottom w:w="0" w:type="dxa"/>
-              <w:left w:w="0" w:type="dxa"/>
-              <w:right w:w="0" w:type="dxa"/>
-            </w:tcMar>
-            <w:vAlign w:val="center"/>
-          </w:tcPr>
-          <w:p>
-            <w:pPr>
-              <w:jc w:val="center"/>
-              <w:spacing w:after="100" w:before="100" w:line="120"/>
-              <w:ind w:firstLine="0" w:left="100" w:right="100"/>
-            </w:pPr>
-            <w:r xmlns:w="http://schemas.openxmlformats.org/wordprocessingml/2006/main" xmlns:wp="http://schemas.openxmlformats.org/drawingml/2006/wordprocessingDrawing" xmlns:r="http://schemas.openxmlformats.org/officeDocument/2006/relationships" xmlns:w14="http://schemas.microsoft.com/office/word/2010/wordml">
-              <w:rPr>
-                <w:rFonts w:ascii="Arial Narrow" w:hAnsi="Arial Narrow" w:eastAsia="Arial Narrow" w:cs="Arial Narrow"/>
-                <w:sz w:val="18"/>
-                <w:szCs w:val="18"/>
-                <w:color w:val="000000"/>
-              </w:rPr>
-              <w:t xml:space="preserve">477 (69%)</w:t>
-            </w:r>
-          </w:p>
-        </w:tc>
-        <w:tc>
-          <w:tcPr>
-            <w:tcBorders/>
-            <w:shd w:val="clear" w:color="auto" w:fill="FFFFFF"/>
-            <w:tcMar>
-              <w:top w:w="0" w:type="dxa"/>
-              <w:bottom w:w="0" w:type="dxa"/>
-              <w:left w:w="0" w:type="dxa"/>
-              <w:right w:w="0" w:type="dxa"/>
-            </w:tcMar>
-            <w:vAlign w:val="center"/>
-          </w:tcPr>
-          <w:p>
-            <w:pPr>
-              <w:jc w:val="center"/>
-              <w:spacing w:after="100" w:before="100" w:line="120"/>
-              <w:ind w:firstLine="0" w:left="100" w:right="100"/>
-            </w:pPr>
-            <w:r xmlns:w="http://schemas.openxmlformats.org/wordprocessingml/2006/main" xmlns:wp="http://schemas.openxmlformats.org/drawingml/2006/wordprocessingDrawing" xmlns:r="http://schemas.openxmlformats.org/officeDocument/2006/relationships" xmlns:w14="http://schemas.microsoft.com/office/word/2010/wordml">
-              <w:rPr>
-                <w:rFonts w:ascii="Arial Narrow" w:hAnsi="Arial Narrow" w:eastAsia="Arial Narrow" w:cs="Arial Narrow"/>
-                <w:sz w:val="18"/>
-                <w:szCs w:val="18"/>
-                <w:color w:val="000000"/>
-              </w:rPr>
-              <w:t xml:space="preserve">377 (41%)</w:t>
+                <w:sz w:val="20"/>
+                <w:szCs w:val="20"/>
+                <w:color w:val="000000"/>
+              </w:rPr>
+              <w:t xml:space="preserve">Nadir CD4 count, cells/µL (IQR)</w:t>
+            </w:r>
+          </w:p>
+        </w:tc>
+        <w:tc>
+          <w:tcPr>
+            <w:tcBorders/>
+            <w:shd w:val="clear" w:color="auto" w:fill="FFFFFF"/>
+            <w:tcMar>
+              <w:top w:w="0" w:type="dxa"/>
+              <w:bottom w:w="0" w:type="dxa"/>
+              <w:left w:w="0" w:type="dxa"/>
+              <w:right w:w="0" w:type="dxa"/>
+            </w:tcMar>
+            <w:vAlign w:val="center"/>
+          </w:tcPr>
+          <w:p>
+            <w:pPr>
+              <w:jc w:val="center"/>
+              <w:spacing w:after="40" w:before="40" w:line="240"/>
+              <w:ind w:firstLine="0" w:left="100" w:right="100"/>
+            </w:pPr>
+            <w:r xmlns:w="http://schemas.openxmlformats.org/wordprocessingml/2006/main" xmlns:wp="http://schemas.openxmlformats.org/drawingml/2006/wordprocessingDrawing" xmlns:r="http://schemas.openxmlformats.org/officeDocument/2006/relationships" xmlns:w14="http://schemas.microsoft.com/office/word/2010/wordml">
+              <w:rPr>
+                <w:rFonts w:ascii="Arial Narrow" w:hAnsi="Arial Narrow" w:eastAsia="Arial Narrow" w:cs="Arial Narrow"/>
+                <w:sz w:val="20"/>
+                <w:szCs w:val="20"/>
+                <w:color w:val="000000"/>
+              </w:rPr>
+              <w:t xml:space="preserve">107.5 (38.0 to 209.0)</w:t>
+            </w:r>
+          </w:p>
+        </w:tc>
+        <w:tc>
+          <w:tcPr>
+            <w:tcBorders/>
+            <w:shd w:val="clear" w:color="auto" w:fill="FFFFFF"/>
+            <w:tcMar>
+              <w:top w:w="0" w:type="dxa"/>
+              <w:bottom w:w="0" w:type="dxa"/>
+              <w:left w:w="0" w:type="dxa"/>
+              <w:right w:w="0" w:type="dxa"/>
+            </w:tcMar>
+            <w:vAlign w:val="center"/>
+          </w:tcPr>
+          <w:p>
+            <w:pPr>
+              <w:jc w:val="center"/>
+              <w:spacing w:after="40" w:before="40" w:line="240"/>
+              <w:ind w:firstLine="0" w:left="100" w:right="100"/>
+            </w:pPr>
+            <w:r xmlns:w="http://schemas.openxmlformats.org/wordprocessingml/2006/main" xmlns:wp="http://schemas.openxmlformats.org/drawingml/2006/wordprocessingDrawing" xmlns:r="http://schemas.openxmlformats.org/officeDocument/2006/relationships" xmlns:w14="http://schemas.microsoft.com/office/word/2010/wordml">
+              <w:rPr>
+                <w:rFonts w:ascii="Arial Narrow" w:hAnsi="Arial Narrow" w:eastAsia="Arial Narrow" w:cs="Arial Narrow"/>
+                <w:sz w:val="20"/>
+                <w:szCs w:val="20"/>
+                <w:color w:val="000000"/>
+              </w:rPr>
+              <w:t xml:space="preserve">167.5 (66.8 to 303.0)</w:t>
             </w:r>
           </w:p>
         </w:tc>
@@ -1363,7 +1368,7 @@
       <w:tr>
         <w:trPr>
           <w:cantSplit/>
-          <w:trHeight w:val="580" w:hRule="auto"/>
+          <w:trHeight w:val="598" w:hRule="auto"/>
         </w:trPr>
         <w:tc>
           <w:tcPr>
@@ -1380,76 +1385,76 @@
           <w:p>
             <w:pPr>
               <w:jc w:val="left"/>
-              <w:spacing w:after="100" w:before="100" w:line="120"/>
+              <w:spacing w:after="40" w:before="40" w:line="240"/>
               <w:ind w:firstLine="0" w:left="100" w:right="100"/>
             </w:pPr>
             <w:r xmlns:w="http://schemas.openxmlformats.org/wordprocessingml/2006/main" xmlns:wp="http://schemas.openxmlformats.org/drawingml/2006/wordprocessingDrawing" xmlns:r="http://schemas.openxmlformats.org/officeDocument/2006/relationships" xmlns:w14="http://schemas.microsoft.com/office/word/2010/wordml">
               <w:rPr>
                 <w:rFonts w:ascii="Arial Narrow" w:hAnsi="Arial Narrow" w:eastAsia="Arial Narrow" w:cs="Arial Narrow"/>
                 <w:b/>
-                <w:sz w:val="18"/>
-                <w:szCs w:val="18"/>
-                <w:color w:val="000000"/>
-              </w:rPr>
-              <w:t xml:space="preserve">Resistance testing available</w:t>
-            </w:r>
-          </w:p>
-        </w:tc>
-        <w:tc>
-          <w:tcPr>
-            <w:tcBorders/>
-            <w:shd w:val="clear" w:color="auto" w:fill="FFFFFF"/>
-            <w:tcMar>
-              <w:top w:w="0" w:type="dxa"/>
-              <w:bottom w:w="0" w:type="dxa"/>
-              <w:left w:w="0" w:type="dxa"/>
-              <w:right w:w="0" w:type="dxa"/>
-            </w:tcMar>
-            <w:vAlign w:val="center"/>
-          </w:tcPr>
-          <w:p>
-            <w:pPr>
-              <w:jc w:val="center"/>
-              <w:spacing w:after="100" w:before="100" w:line="120"/>
-              <w:ind w:firstLine="0" w:left="100" w:right="100"/>
-            </w:pPr>
-            <w:r xmlns:w="http://schemas.openxmlformats.org/wordprocessingml/2006/main" xmlns:wp="http://schemas.openxmlformats.org/drawingml/2006/wordprocessingDrawing" xmlns:r="http://schemas.openxmlformats.org/officeDocument/2006/relationships" xmlns:w14="http://schemas.microsoft.com/office/word/2010/wordml">
-              <w:rPr>
-                <w:rFonts w:ascii="Arial Narrow" w:hAnsi="Arial Narrow" w:eastAsia="Arial Narrow" w:cs="Arial Narrow"/>
-                <w:sz w:val="18"/>
-                <w:szCs w:val="18"/>
-                <w:color w:val="000000"/>
-              </w:rPr>
-              <w:t xml:space="preserve">543 (78%)</w:t>
-            </w:r>
-          </w:p>
-        </w:tc>
-        <w:tc>
-          <w:tcPr>
-            <w:tcBorders/>
-            <w:shd w:val="clear" w:color="auto" w:fill="FFFFFF"/>
-            <w:tcMar>
-              <w:top w:w="0" w:type="dxa"/>
-              <w:bottom w:w="0" w:type="dxa"/>
-              <w:left w:w="0" w:type="dxa"/>
-              <w:right w:w="0" w:type="dxa"/>
-            </w:tcMar>
-            <w:vAlign w:val="center"/>
-          </w:tcPr>
-          <w:p>
-            <w:pPr>
-              <w:jc w:val="center"/>
-              <w:spacing w:after="100" w:before="100" w:line="120"/>
-              <w:ind w:firstLine="0" w:left="100" w:right="100"/>
-            </w:pPr>
-            <w:r xmlns:w="http://schemas.openxmlformats.org/wordprocessingml/2006/main" xmlns:wp="http://schemas.openxmlformats.org/drawingml/2006/wordprocessingDrawing" xmlns:r="http://schemas.openxmlformats.org/officeDocument/2006/relationships" xmlns:w14="http://schemas.microsoft.com/office/word/2010/wordml">
-              <w:rPr>
-                <w:rFonts w:ascii="Arial Narrow" w:hAnsi="Arial Narrow" w:eastAsia="Arial Narrow" w:cs="Arial Narrow"/>
-                <w:sz w:val="18"/>
-                <w:szCs w:val="18"/>
-                <w:color w:val="000000"/>
-              </w:rPr>
-              <w:t xml:space="preserve">656 (71%)</w:t>
+                <w:sz w:val="20"/>
+                <w:szCs w:val="20"/>
+                <w:color w:val="000000"/>
+              </w:rPr>
+              <w:t xml:space="preserve">Received NRTI monotherapy</w:t>
+            </w:r>
+          </w:p>
+        </w:tc>
+        <w:tc>
+          <w:tcPr>
+            <w:tcBorders/>
+            <w:shd w:val="clear" w:color="auto" w:fill="FFFFFF"/>
+            <w:tcMar>
+              <w:top w:w="0" w:type="dxa"/>
+              <w:bottom w:w="0" w:type="dxa"/>
+              <w:left w:w="0" w:type="dxa"/>
+              <w:right w:w="0" w:type="dxa"/>
+            </w:tcMar>
+            <w:vAlign w:val="center"/>
+          </w:tcPr>
+          <w:p>
+            <w:pPr>
+              <w:jc w:val="center"/>
+              <w:spacing w:after="40" w:before="40" w:line="240"/>
+              <w:ind w:firstLine="0" w:left="100" w:right="100"/>
+            </w:pPr>
+            <w:r xmlns:w="http://schemas.openxmlformats.org/wordprocessingml/2006/main" xmlns:wp="http://schemas.openxmlformats.org/drawingml/2006/wordprocessingDrawing" xmlns:r="http://schemas.openxmlformats.org/officeDocument/2006/relationships" xmlns:w14="http://schemas.microsoft.com/office/word/2010/wordml">
+              <w:rPr>
+                <w:rFonts w:ascii="Arial Narrow" w:hAnsi="Arial Narrow" w:eastAsia="Arial Narrow" w:cs="Arial Narrow"/>
+                <w:sz w:val="20"/>
+                <w:szCs w:val="20"/>
+                <w:color w:val="000000"/>
+              </w:rPr>
+              <w:t xml:space="preserve">358 (52%)</w:t>
+            </w:r>
+          </w:p>
+        </w:tc>
+        <w:tc>
+          <w:tcPr>
+            <w:tcBorders/>
+            <w:shd w:val="clear" w:color="auto" w:fill="FFFFFF"/>
+            <w:tcMar>
+              <w:top w:w="0" w:type="dxa"/>
+              <w:bottom w:w="0" w:type="dxa"/>
+              <w:left w:w="0" w:type="dxa"/>
+              <w:right w:w="0" w:type="dxa"/>
+            </w:tcMar>
+            <w:vAlign w:val="center"/>
+          </w:tcPr>
+          <w:p>
+            <w:pPr>
+              <w:jc w:val="center"/>
+              <w:spacing w:after="40" w:before="40" w:line="240"/>
+              <w:ind w:firstLine="0" w:left="100" w:right="100"/>
+            </w:pPr>
+            <w:r xmlns:w="http://schemas.openxmlformats.org/wordprocessingml/2006/main" xmlns:wp="http://schemas.openxmlformats.org/drawingml/2006/wordprocessingDrawing" xmlns:r="http://schemas.openxmlformats.org/officeDocument/2006/relationships" xmlns:w14="http://schemas.microsoft.com/office/word/2010/wordml">
+              <w:rPr>
+                <w:rFonts w:ascii="Arial Narrow" w:hAnsi="Arial Narrow" w:eastAsia="Arial Narrow" w:cs="Arial Narrow"/>
+                <w:sz w:val="20"/>
+                <w:szCs w:val="20"/>
+                <w:color w:val="000000"/>
+              </w:rPr>
+              <w:t xml:space="preserve">310 (33%)</w:t>
             </w:r>
           </w:p>
         </w:tc>
@@ -1457,7 +1462,7 @@
       <w:tr>
         <w:trPr>
           <w:cantSplit/>
-          <w:trHeight w:val="580" w:hRule="auto"/>
+          <w:trHeight w:val="598" w:hRule="auto"/>
         </w:trPr>
         <w:tc>
           <w:tcPr>
@@ -1474,76 +1479,76 @@
           <w:p>
             <w:pPr>
               <w:jc w:val="left"/>
-              <w:spacing w:after="100" w:before="100" w:line="120"/>
+              <w:spacing w:after="40" w:before="40" w:line="240"/>
               <w:ind w:firstLine="0" w:left="100" w:right="100"/>
             </w:pPr>
             <w:r xmlns:w="http://schemas.openxmlformats.org/wordprocessingml/2006/main" xmlns:wp="http://schemas.openxmlformats.org/drawingml/2006/wordprocessingDrawing" xmlns:r="http://schemas.openxmlformats.org/officeDocument/2006/relationships" xmlns:w14="http://schemas.microsoft.com/office/word/2010/wordml">
               <w:rPr>
                 <w:rFonts w:ascii="Arial Narrow" w:hAnsi="Arial Narrow" w:eastAsia="Arial Narrow" w:cs="Arial Narrow"/>
                 <w:b/>
-                <w:sz w:val="18"/>
-                <w:szCs w:val="18"/>
-                <w:color w:val="000000"/>
-              </w:rPr>
-              <w:t xml:space="preserve">Median N of prior ART changes</w:t>
-            </w:r>
-          </w:p>
-        </w:tc>
-        <w:tc>
-          <w:tcPr>
-            <w:tcBorders/>
-            <w:shd w:val="clear" w:color="auto" w:fill="FFFFFF"/>
-            <w:tcMar>
-              <w:top w:w="0" w:type="dxa"/>
-              <w:bottom w:w="0" w:type="dxa"/>
-              <w:left w:w="0" w:type="dxa"/>
-              <w:right w:w="0" w:type="dxa"/>
-            </w:tcMar>
-            <w:vAlign w:val="center"/>
-          </w:tcPr>
-          <w:p>
-            <w:pPr>
-              <w:jc w:val="center"/>
-              <w:spacing w:after="100" w:before="100" w:line="120"/>
-              <w:ind w:firstLine="0" w:left="100" w:right="100"/>
-            </w:pPr>
-            <w:r xmlns:w="http://schemas.openxmlformats.org/wordprocessingml/2006/main" xmlns:wp="http://schemas.openxmlformats.org/drawingml/2006/wordprocessingDrawing" xmlns:r="http://schemas.openxmlformats.org/officeDocument/2006/relationships" xmlns:w14="http://schemas.microsoft.com/office/word/2010/wordml">
-              <w:rPr>
-                <w:rFonts w:ascii="Arial Narrow" w:hAnsi="Arial Narrow" w:eastAsia="Arial Narrow" w:cs="Arial Narrow"/>
-                <w:sz w:val="18"/>
-                <w:szCs w:val="18"/>
-                <w:color w:val="000000"/>
-              </w:rPr>
-              <w:t xml:space="preserve">10 (6 to 16)</w:t>
-            </w:r>
-          </w:p>
-        </w:tc>
-        <w:tc>
-          <w:tcPr>
-            <w:tcBorders/>
-            <w:shd w:val="clear" w:color="auto" w:fill="FFFFFF"/>
-            <w:tcMar>
-              <w:top w:w="0" w:type="dxa"/>
-              <w:bottom w:w="0" w:type="dxa"/>
-              <w:left w:w="0" w:type="dxa"/>
-              <w:right w:w="0" w:type="dxa"/>
-            </w:tcMar>
-            <w:vAlign w:val="center"/>
-          </w:tcPr>
-          <w:p>
-            <w:pPr>
-              <w:jc w:val="center"/>
-              <w:spacing w:after="100" w:before="100" w:line="120"/>
-              <w:ind w:firstLine="0" w:left="100" w:right="100"/>
-            </w:pPr>
-            <w:r xmlns:w="http://schemas.openxmlformats.org/wordprocessingml/2006/main" xmlns:wp="http://schemas.openxmlformats.org/drawingml/2006/wordprocessingDrawing" xmlns:r="http://schemas.openxmlformats.org/officeDocument/2006/relationships" xmlns:w14="http://schemas.microsoft.com/office/word/2010/wordml">
-              <w:rPr>
-                <w:rFonts w:ascii="Arial Narrow" w:hAnsi="Arial Narrow" w:eastAsia="Arial Narrow" w:cs="Arial Narrow"/>
-                <w:sz w:val="18"/>
-                <w:szCs w:val="18"/>
-                <w:color w:val="000000"/>
-              </w:rPr>
-              <w:t xml:space="preserve">8 (3 to 13)</w:t>
+                <w:sz w:val="20"/>
+                <w:szCs w:val="20"/>
+                <w:color w:val="000000"/>
+              </w:rPr>
+              <w:t xml:space="preserve">Experienced virological failure</w:t>
+            </w:r>
+          </w:p>
+        </w:tc>
+        <w:tc>
+          <w:tcPr>
+            <w:tcBorders/>
+            <w:shd w:val="clear" w:color="auto" w:fill="FFFFFF"/>
+            <w:tcMar>
+              <w:top w:w="0" w:type="dxa"/>
+              <w:bottom w:w="0" w:type="dxa"/>
+              <w:left w:w="0" w:type="dxa"/>
+              <w:right w:w="0" w:type="dxa"/>
+            </w:tcMar>
+            <w:vAlign w:val="center"/>
+          </w:tcPr>
+          <w:p>
+            <w:pPr>
+              <w:jc w:val="center"/>
+              <w:spacing w:after="40" w:before="40" w:line="240"/>
+              <w:ind w:firstLine="0" w:left="100" w:right="100"/>
+            </w:pPr>
+            <w:r xmlns:w="http://schemas.openxmlformats.org/wordprocessingml/2006/main" xmlns:wp="http://schemas.openxmlformats.org/drawingml/2006/wordprocessingDrawing" xmlns:r="http://schemas.openxmlformats.org/officeDocument/2006/relationships" xmlns:w14="http://schemas.microsoft.com/office/word/2010/wordml">
+              <w:rPr>
+                <w:rFonts w:ascii="Arial Narrow" w:hAnsi="Arial Narrow" w:eastAsia="Arial Narrow" w:cs="Arial Narrow"/>
+                <w:sz w:val="20"/>
+                <w:szCs w:val="20"/>
+                <w:color w:val="000000"/>
+              </w:rPr>
+              <w:t xml:space="preserve">477 (69%)</w:t>
+            </w:r>
+          </w:p>
+        </w:tc>
+        <w:tc>
+          <w:tcPr>
+            <w:tcBorders/>
+            <w:shd w:val="clear" w:color="auto" w:fill="FFFFFF"/>
+            <w:tcMar>
+              <w:top w:w="0" w:type="dxa"/>
+              <w:bottom w:w="0" w:type="dxa"/>
+              <w:left w:w="0" w:type="dxa"/>
+              <w:right w:w="0" w:type="dxa"/>
+            </w:tcMar>
+            <w:vAlign w:val="center"/>
+          </w:tcPr>
+          <w:p>
+            <w:pPr>
+              <w:jc w:val="center"/>
+              <w:spacing w:after="40" w:before="40" w:line="240"/>
+              <w:ind w:firstLine="0" w:left="100" w:right="100"/>
+            </w:pPr>
+            <w:r xmlns:w="http://schemas.openxmlformats.org/wordprocessingml/2006/main" xmlns:wp="http://schemas.openxmlformats.org/drawingml/2006/wordprocessingDrawing" xmlns:r="http://schemas.openxmlformats.org/officeDocument/2006/relationships" xmlns:w14="http://schemas.microsoft.com/office/word/2010/wordml">
+              <w:rPr>
+                <w:rFonts w:ascii="Arial Narrow" w:hAnsi="Arial Narrow" w:eastAsia="Arial Narrow" w:cs="Arial Narrow"/>
+                <w:sz w:val="20"/>
+                <w:szCs w:val="20"/>
+                <w:color w:val="000000"/>
+              </w:rPr>
+              <w:t xml:space="preserve">377 (41%)</w:t>
             </w:r>
           </w:p>
         </w:tc>
@@ -1551,7 +1556,7 @@
       <w:tr>
         <w:trPr>
           <w:cantSplit/>
-          <w:trHeight w:val="542" w:hRule="auto"/>
+          <w:trHeight w:val="598" w:hRule="auto"/>
         </w:trPr>
         <w:tc>
           <w:tcPr>
@@ -1568,76 +1573,76 @@
           <w:p>
             <w:pPr>
               <w:jc w:val="left"/>
-              <w:spacing w:after="100" w:before="100" w:line="120"/>
+              <w:spacing w:after="40" w:before="40" w:line="240"/>
               <w:ind w:firstLine="0" w:left="100" w:right="100"/>
             </w:pPr>
             <w:r xmlns:w="http://schemas.openxmlformats.org/wordprocessingml/2006/main" xmlns:wp="http://schemas.openxmlformats.org/drawingml/2006/wordprocessingDrawing" xmlns:r="http://schemas.openxmlformats.org/officeDocument/2006/relationships" xmlns:w14="http://schemas.microsoft.com/office/word/2010/wordml">
               <w:rPr>
                 <w:rFonts w:ascii="Arial Narrow" w:hAnsi="Arial Narrow" w:eastAsia="Arial Narrow" w:cs="Arial Narrow"/>
                 <w:b/>
-                <w:sz w:val="18"/>
-                <w:szCs w:val="18"/>
-                <w:color w:val="000000"/>
-              </w:rPr>
-              <w:t xml:space="preserve">Data source</w:t>
-            </w:r>
-          </w:p>
-        </w:tc>
-        <w:tc>
-          <w:tcPr>
-            <w:tcBorders/>
-            <w:shd w:val="clear" w:color="auto" w:fill="FFFFFF"/>
-            <w:tcMar>
-              <w:top w:w="0" w:type="dxa"/>
-              <w:bottom w:w="0" w:type="dxa"/>
-              <w:left w:w="0" w:type="dxa"/>
-              <w:right w:w="0" w:type="dxa"/>
-            </w:tcMar>
-            <w:vAlign w:val="center"/>
-          </w:tcPr>
-          <w:p>
-            <w:pPr>
-              <w:jc w:val="center"/>
-              <w:spacing w:after="100" w:before="100" w:line="120"/>
-              <w:ind w:firstLine="0" w:left="100" w:right="100"/>
-            </w:pPr>
-            <w:r xmlns:w="http://schemas.openxmlformats.org/wordprocessingml/2006/main" xmlns:wp="http://schemas.openxmlformats.org/drawingml/2006/wordprocessingDrawing" xmlns:r="http://schemas.openxmlformats.org/officeDocument/2006/relationships" xmlns:w14="http://schemas.microsoft.com/office/word/2010/wordml">
-              <w:rPr>
-                <w:rFonts w:ascii="Arial Narrow" w:hAnsi="Arial Narrow" w:eastAsia="Arial Narrow" w:cs="Arial Narrow"/>
-                <w:sz w:val="18"/>
-                <w:szCs w:val="18"/>
-                <w:color w:val="000000"/>
-              </w:rPr>
-              <w:t xml:space="preserve"/>
-            </w:r>
-          </w:p>
-        </w:tc>
-        <w:tc>
-          <w:tcPr>
-            <w:tcBorders/>
-            <w:shd w:val="clear" w:color="auto" w:fill="FFFFFF"/>
-            <w:tcMar>
-              <w:top w:w="0" w:type="dxa"/>
-              <w:bottom w:w="0" w:type="dxa"/>
-              <w:left w:w="0" w:type="dxa"/>
-              <w:right w:w="0" w:type="dxa"/>
-            </w:tcMar>
-            <w:vAlign w:val="center"/>
-          </w:tcPr>
-          <w:p>
-            <w:pPr>
-              <w:jc w:val="center"/>
-              <w:spacing w:after="100" w:before="100" w:line="120"/>
-              <w:ind w:firstLine="0" w:left="100" w:right="100"/>
-            </w:pPr>
-            <w:r xmlns:w="http://schemas.openxmlformats.org/wordprocessingml/2006/main" xmlns:wp="http://schemas.openxmlformats.org/drawingml/2006/wordprocessingDrawing" xmlns:r="http://schemas.openxmlformats.org/officeDocument/2006/relationships" xmlns:w14="http://schemas.microsoft.com/office/word/2010/wordml">
-              <w:rPr>
-                <w:rFonts w:ascii="Arial Narrow" w:hAnsi="Arial Narrow" w:eastAsia="Arial Narrow" w:cs="Arial Narrow"/>
-                <w:sz w:val="18"/>
-                <w:szCs w:val="18"/>
-                <w:color w:val="000000"/>
-              </w:rPr>
-              <w:t xml:space="preserve"/>
+                <w:sz w:val="20"/>
+                <w:szCs w:val="20"/>
+                <w:color w:val="000000"/>
+              </w:rPr>
+              <w:t xml:space="preserve">Resistance testing available</w:t>
+            </w:r>
+          </w:p>
+        </w:tc>
+        <w:tc>
+          <w:tcPr>
+            <w:tcBorders/>
+            <w:shd w:val="clear" w:color="auto" w:fill="FFFFFF"/>
+            <w:tcMar>
+              <w:top w:w="0" w:type="dxa"/>
+              <w:bottom w:w="0" w:type="dxa"/>
+              <w:left w:w="0" w:type="dxa"/>
+              <w:right w:w="0" w:type="dxa"/>
+            </w:tcMar>
+            <w:vAlign w:val="center"/>
+          </w:tcPr>
+          <w:p>
+            <w:pPr>
+              <w:jc w:val="center"/>
+              <w:spacing w:after="40" w:before="40" w:line="240"/>
+              <w:ind w:firstLine="0" w:left="100" w:right="100"/>
+            </w:pPr>
+            <w:r xmlns:w="http://schemas.openxmlformats.org/wordprocessingml/2006/main" xmlns:wp="http://schemas.openxmlformats.org/drawingml/2006/wordprocessingDrawing" xmlns:r="http://schemas.openxmlformats.org/officeDocument/2006/relationships" xmlns:w14="http://schemas.microsoft.com/office/word/2010/wordml">
+              <w:rPr>
+                <w:rFonts w:ascii="Arial Narrow" w:hAnsi="Arial Narrow" w:eastAsia="Arial Narrow" w:cs="Arial Narrow"/>
+                <w:sz w:val="20"/>
+                <w:szCs w:val="20"/>
+                <w:color w:val="000000"/>
+              </w:rPr>
+              <w:t xml:space="preserve">543 (78%)</w:t>
+            </w:r>
+          </w:p>
+        </w:tc>
+        <w:tc>
+          <w:tcPr>
+            <w:tcBorders/>
+            <w:shd w:val="clear" w:color="auto" w:fill="FFFFFF"/>
+            <w:tcMar>
+              <w:top w:w="0" w:type="dxa"/>
+              <w:bottom w:w="0" w:type="dxa"/>
+              <w:left w:w="0" w:type="dxa"/>
+              <w:right w:w="0" w:type="dxa"/>
+            </w:tcMar>
+            <w:vAlign w:val="center"/>
+          </w:tcPr>
+          <w:p>
+            <w:pPr>
+              <w:jc w:val="center"/>
+              <w:spacing w:after="40" w:before="40" w:line="240"/>
+              <w:ind w:firstLine="0" w:left="100" w:right="100"/>
+            </w:pPr>
+            <w:r xmlns:w="http://schemas.openxmlformats.org/wordprocessingml/2006/main" xmlns:wp="http://schemas.openxmlformats.org/drawingml/2006/wordprocessingDrawing" xmlns:r="http://schemas.openxmlformats.org/officeDocument/2006/relationships" xmlns:w14="http://schemas.microsoft.com/office/word/2010/wordml">
+              <w:rPr>
+                <w:rFonts w:ascii="Arial Narrow" w:hAnsi="Arial Narrow" w:eastAsia="Arial Narrow" w:cs="Arial Narrow"/>
+                <w:sz w:val="20"/>
+                <w:szCs w:val="20"/>
+                <w:color w:val="000000"/>
+              </w:rPr>
+              <w:t xml:space="preserve">656 (71%)</w:t>
             </w:r>
           </w:p>
         </w:tc>
@@ -1645,7 +1650,7 @@
       <w:tr>
         <w:trPr>
           <w:cantSplit/>
-          <w:trHeight w:val="580" w:hRule="auto"/>
+          <w:trHeight w:val="598" w:hRule="auto"/>
         </w:trPr>
         <w:tc>
           <w:tcPr>
@@ -1662,75 +1667,76 @@
           <w:p>
             <w:pPr>
               <w:jc w:val="left"/>
-              <w:spacing w:after="100" w:before="100" w:line="120"/>
-              <w:ind w:firstLine="0" w:left="300" w:right="100"/>
-            </w:pPr>
-            <w:r xmlns:w="http://schemas.openxmlformats.org/wordprocessingml/2006/main" xmlns:wp="http://schemas.openxmlformats.org/drawingml/2006/wordprocessingDrawing" xmlns:r="http://schemas.openxmlformats.org/officeDocument/2006/relationships" xmlns:w14="http://schemas.microsoft.com/office/word/2010/wordml">
-              <w:rPr>
-                <w:rFonts w:ascii="Arial Narrow" w:hAnsi="Arial Narrow" w:eastAsia="Arial Narrow" w:cs="Arial Narrow"/>
-                <w:sz w:val="18"/>
-                <w:szCs w:val="18"/>
-                <w:color w:val="000000"/>
-              </w:rPr>
-              <w:t xml:space="preserve">Cohort center</w:t>
-            </w:r>
-          </w:p>
-        </w:tc>
-        <w:tc>
-          <w:tcPr>
-            <w:tcBorders/>
-            <w:shd w:val="clear" w:color="auto" w:fill="FFFFFF"/>
-            <w:tcMar>
-              <w:top w:w="0" w:type="dxa"/>
-              <w:bottom w:w="0" w:type="dxa"/>
-              <w:left w:w="0" w:type="dxa"/>
-              <w:right w:w="0" w:type="dxa"/>
-            </w:tcMar>
-            <w:vAlign w:val="center"/>
-          </w:tcPr>
-          <w:p>
-            <w:pPr>
-              <w:jc w:val="center"/>
-              <w:spacing w:after="100" w:before="100" w:line="120"/>
-              <w:ind w:firstLine="0" w:left="100" w:right="100"/>
-            </w:pPr>
-            <w:r xmlns:w="http://schemas.openxmlformats.org/wordprocessingml/2006/main" xmlns:wp="http://schemas.openxmlformats.org/drawingml/2006/wordprocessingDrawing" xmlns:r="http://schemas.openxmlformats.org/officeDocument/2006/relationships" xmlns:w14="http://schemas.microsoft.com/office/word/2010/wordml">
-              <w:rPr>
-                <w:rFonts w:ascii="Arial Narrow" w:hAnsi="Arial Narrow" w:eastAsia="Arial Narrow" w:cs="Arial Narrow"/>
-                <w:sz w:val="18"/>
-                <w:szCs w:val="18"/>
-                <w:color w:val="000000"/>
-              </w:rPr>
-              <w:t xml:space="preserve">494 (71%)</w:t>
-            </w:r>
-          </w:p>
-        </w:tc>
-        <w:tc>
-          <w:tcPr>
-            <w:tcBorders/>
-            <w:shd w:val="clear" w:color="auto" w:fill="FFFFFF"/>
-            <w:tcMar>
-              <w:top w:w="0" w:type="dxa"/>
-              <w:bottom w:w="0" w:type="dxa"/>
-              <w:left w:w="0" w:type="dxa"/>
-              <w:right w:w="0" w:type="dxa"/>
-            </w:tcMar>
-            <w:vAlign w:val="center"/>
-          </w:tcPr>
-          <w:p>
-            <w:pPr>
-              <w:jc w:val="center"/>
-              <w:spacing w:after="100" w:before="100" w:line="120"/>
-              <w:ind w:firstLine="0" w:left="100" w:right="100"/>
-            </w:pPr>
-            <w:r xmlns:w="http://schemas.openxmlformats.org/wordprocessingml/2006/main" xmlns:wp="http://schemas.openxmlformats.org/drawingml/2006/wordprocessingDrawing" xmlns:r="http://schemas.openxmlformats.org/officeDocument/2006/relationships" xmlns:w14="http://schemas.microsoft.com/office/word/2010/wordml">
-              <w:rPr>
-                <w:rFonts w:ascii="Arial Narrow" w:hAnsi="Arial Narrow" w:eastAsia="Arial Narrow" w:cs="Arial Narrow"/>
-                <w:sz w:val="18"/>
-                <w:szCs w:val="18"/>
-                <w:color w:val="000000"/>
-              </w:rPr>
-              <w:t xml:space="preserve">492 (53%)</w:t>
+              <w:spacing w:after="40" w:before="40" w:line="240"/>
+              <w:ind w:firstLine="0" w:left="100" w:right="100"/>
+            </w:pPr>
+            <w:r xmlns:w="http://schemas.openxmlformats.org/wordprocessingml/2006/main" xmlns:wp="http://schemas.openxmlformats.org/drawingml/2006/wordprocessingDrawing" xmlns:r="http://schemas.openxmlformats.org/officeDocument/2006/relationships" xmlns:w14="http://schemas.microsoft.com/office/word/2010/wordml">
+              <w:rPr>
+                <w:rFonts w:ascii="Arial Narrow" w:hAnsi="Arial Narrow" w:eastAsia="Arial Narrow" w:cs="Arial Narrow"/>
+                <w:b/>
+                <w:sz w:val="20"/>
+                <w:szCs w:val="20"/>
+                <w:color w:val="000000"/>
+              </w:rPr>
+              <w:t xml:space="preserve">Median N of prior ART changes</w:t>
+            </w:r>
+          </w:p>
+        </w:tc>
+        <w:tc>
+          <w:tcPr>
+            <w:tcBorders/>
+            <w:shd w:val="clear" w:color="auto" w:fill="FFFFFF"/>
+            <w:tcMar>
+              <w:top w:w="0" w:type="dxa"/>
+              <w:bottom w:w="0" w:type="dxa"/>
+              <w:left w:w="0" w:type="dxa"/>
+              <w:right w:w="0" w:type="dxa"/>
+            </w:tcMar>
+            <w:vAlign w:val="center"/>
+          </w:tcPr>
+          <w:p>
+            <w:pPr>
+              <w:jc w:val="center"/>
+              <w:spacing w:after="40" w:before="40" w:line="240"/>
+              <w:ind w:firstLine="0" w:left="100" w:right="100"/>
+            </w:pPr>
+            <w:r xmlns:w="http://schemas.openxmlformats.org/wordprocessingml/2006/main" xmlns:wp="http://schemas.openxmlformats.org/drawingml/2006/wordprocessingDrawing" xmlns:r="http://schemas.openxmlformats.org/officeDocument/2006/relationships" xmlns:w14="http://schemas.microsoft.com/office/word/2010/wordml">
+              <w:rPr>
+                <w:rFonts w:ascii="Arial Narrow" w:hAnsi="Arial Narrow" w:eastAsia="Arial Narrow" w:cs="Arial Narrow"/>
+                <w:sz w:val="20"/>
+                <w:szCs w:val="20"/>
+                <w:color w:val="000000"/>
+              </w:rPr>
+              <w:t xml:space="preserve">10.0 (6.0 to 16.0)</w:t>
+            </w:r>
+          </w:p>
+        </w:tc>
+        <w:tc>
+          <w:tcPr>
+            <w:tcBorders/>
+            <w:shd w:val="clear" w:color="auto" w:fill="FFFFFF"/>
+            <w:tcMar>
+              <w:top w:w="0" w:type="dxa"/>
+              <w:bottom w:w="0" w:type="dxa"/>
+              <w:left w:w="0" w:type="dxa"/>
+              <w:right w:w="0" w:type="dxa"/>
+            </w:tcMar>
+            <w:vAlign w:val="center"/>
+          </w:tcPr>
+          <w:p>
+            <w:pPr>
+              <w:jc w:val="center"/>
+              <w:spacing w:after="40" w:before="40" w:line="240"/>
+              <w:ind w:firstLine="0" w:left="100" w:right="100"/>
+            </w:pPr>
+            <w:r xmlns:w="http://schemas.openxmlformats.org/wordprocessingml/2006/main" xmlns:wp="http://schemas.openxmlformats.org/drawingml/2006/wordprocessingDrawing" xmlns:r="http://schemas.openxmlformats.org/officeDocument/2006/relationships" xmlns:w14="http://schemas.microsoft.com/office/word/2010/wordml">
+              <w:rPr>
+                <w:rFonts w:ascii="Arial Narrow" w:hAnsi="Arial Narrow" w:eastAsia="Arial Narrow" w:cs="Arial Narrow"/>
+                <w:sz w:val="20"/>
+                <w:szCs w:val="20"/>
+                <w:color w:val="000000"/>
+              </w:rPr>
+              <w:t xml:space="preserve">8.0 (3.0 to 13.0)</w:t>
             </w:r>
           </w:p>
         </w:tc>
@@ -1738,7 +1744,7 @@
       <w:tr>
         <w:trPr>
           <w:cantSplit/>
-          <w:trHeight w:val="580" w:hRule="auto"/>
+          <w:trHeight w:val="556" w:hRule="auto"/>
         </w:trPr>
         <w:tc>
           <w:tcPr>
@@ -1755,75 +1761,76 @@
           <w:p>
             <w:pPr>
               <w:jc w:val="left"/>
-              <w:spacing w:after="100" w:before="100" w:line="120"/>
-              <w:ind w:firstLine="0" w:left="300" w:right="100"/>
-            </w:pPr>
-            <w:r xmlns:w="http://schemas.openxmlformats.org/wordprocessingml/2006/main" xmlns:wp="http://schemas.openxmlformats.org/drawingml/2006/wordprocessingDrawing" xmlns:r="http://schemas.openxmlformats.org/officeDocument/2006/relationships" xmlns:w14="http://schemas.microsoft.com/office/word/2010/wordml">
-              <w:rPr>
-                <w:rFonts w:ascii="Arial Narrow" w:hAnsi="Arial Narrow" w:eastAsia="Arial Narrow" w:cs="Arial Narrow"/>
-                <w:sz w:val="18"/>
-                <w:szCs w:val="18"/>
-                <w:color w:val="000000"/>
-              </w:rPr>
-              <w:t xml:space="preserve">Hospital</w:t>
-            </w:r>
-          </w:p>
-        </w:tc>
-        <w:tc>
-          <w:tcPr>
-            <w:tcBorders/>
-            <w:shd w:val="clear" w:color="auto" w:fill="FFFFFF"/>
-            <w:tcMar>
-              <w:top w:w="0" w:type="dxa"/>
-              <w:bottom w:w="0" w:type="dxa"/>
-              <w:left w:w="0" w:type="dxa"/>
-              <w:right w:w="0" w:type="dxa"/>
-            </w:tcMar>
-            <w:vAlign w:val="center"/>
-          </w:tcPr>
-          <w:p>
-            <w:pPr>
-              <w:jc w:val="center"/>
-              <w:spacing w:after="100" w:before="100" w:line="120"/>
-              <w:ind w:firstLine="0" w:left="100" w:right="100"/>
-            </w:pPr>
-            <w:r xmlns:w="http://schemas.openxmlformats.org/wordprocessingml/2006/main" xmlns:wp="http://schemas.openxmlformats.org/drawingml/2006/wordprocessingDrawing" xmlns:r="http://schemas.openxmlformats.org/officeDocument/2006/relationships" xmlns:w14="http://schemas.microsoft.com/office/word/2010/wordml">
-              <w:rPr>
-                <w:rFonts w:ascii="Arial Narrow" w:hAnsi="Arial Narrow" w:eastAsia="Arial Narrow" w:cs="Arial Narrow"/>
-                <w:sz w:val="18"/>
-                <w:szCs w:val="18"/>
-                <w:color w:val="000000"/>
-              </w:rPr>
-              <w:t xml:space="preserve">37 (5.3%)</w:t>
-            </w:r>
-          </w:p>
-        </w:tc>
-        <w:tc>
-          <w:tcPr>
-            <w:tcBorders/>
-            <w:shd w:val="clear" w:color="auto" w:fill="FFFFFF"/>
-            <w:tcMar>
-              <w:top w:w="0" w:type="dxa"/>
-              <w:bottom w:w="0" w:type="dxa"/>
-              <w:left w:w="0" w:type="dxa"/>
-              <w:right w:w="0" w:type="dxa"/>
-            </w:tcMar>
-            <w:vAlign w:val="center"/>
-          </w:tcPr>
-          <w:p>
-            <w:pPr>
-              <w:jc w:val="center"/>
-              <w:spacing w:after="100" w:before="100" w:line="120"/>
-              <w:ind w:firstLine="0" w:left="100" w:right="100"/>
-            </w:pPr>
-            <w:r xmlns:w="http://schemas.openxmlformats.org/wordprocessingml/2006/main" xmlns:wp="http://schemas.openxmlformats.org/drawingml/2006/wordprocessingDrawing" xmlns:r="http://schemas.openxmlformats.org/officeDocument/2006/relationships" xmlns:w14="http://schemas.microsoft.com/office/word/2010/wordml">
-              <w:rPr>
-                <w:rFonts w:ascii="Arial Narrow" w:hAnsi="Arial Narrow" w:eastAsia="Arial Narrow" w:cs="Arial Narrow"/>
-                <w:sz w:val="18"/>
-                <w:szCs w:val="18"/>
-                <w:color w:val="000000"/>
-              </w:rPr>
-              <w:t xml:space="preserve">100 (11%)</w:t>
+              <w:spacing w:after="40" w:before="40" w:line="240"/>
+              <w:ind w:firstLine="0" w:left="100" w:right="100"/>
+            </w:pPr>
+            <w:r xmlns:w="http://schemas.openxmlformats.org/wordprocessingml/2006/main" xmlns:wp="http://schemas.openxmlformats.org/drawingml/2006/wordprocessingDrawing" xmlns:r="http://schemas.openxmlformats.org/officeDocument/2006/relationships" xmlns:w14="http://schemas.microsoft.com/office/word/2010/wordml">
+              <w:rPr>
+                <w:rFonts w:ascii="Arial Narrow" w:hAnsi="Arial Narrow" w:eastAsia="Arial Narrow" w:cs="Arial Narrow"/>
+                <w:b/>
+                <w:sz w:val="20"/>
+                <w:szCs w:val="20"/>
+                <w:color w:val="000000"/>
+              </w:rPr>
+              <w:t xml:space="preserve">Data source</w:t>
+            </w:r>
+          </w:p>
+        </w:tc>
+        <w:tc>
+          <w:tcPr>
+            <w:tcBorders/>
+            <w:shd w:val="clear" w:color="auto" w:fill="FFFFFF"/>
+            <w:tcMar>
+              <w:top w:w="0" w:type="dxa"/>
+              <w:bottom w:w="0" w:type="dxa"/>
+              <w:left w:w="0" w:type="dxa"/>
+              <w:right w:w="0" w:type="dxa"/>
+            </w:tcMar>
+            <w:vAlign w:val="center"/>
+          </w:tcPr>
+          <w:p>
+            <w:pPr>
+              <w:jc w:val="center"/>
+              <w:spacing w:after="40" w:before="40" w:line="240"/>
+              <w:ind w:firstLine="0" w:left="100" w:right="100"/>
+            </w:pPr>
+            <w:r xmlns:w="http://schemas.openxmlformats.org/wordprocessingml/2006/main" xmlns:wp="http://schemas.openxmlformats.org/drawingml/2006/wordprocessingDrawing" xmlns:r="http://schemas.openxmlformats.org/officeDocument/2006/relationships" xmlns:w14="http://schemas.microsoft.com/office/word/2010/wordml">
+              <w:rPr>
+                <w:rFonts w:ascii="Arial Narrow" w:hAnsi="Arial Narrow" w:eastAsia="Arial Narrow" w:cs="Arial Narrow"/>
+                <w:sz w:val="20"/>
+                <w:szCs w:val="20"/>
+                <w:color w:val="000000"/>
+              </w:rPr>
+              <w:t xml:space="preserve"/>
+            </w:r>
+          </w:p>
+        </w:tc>
+        <w:tc>
+          <w:tcPr>
+            <w:tcBorders/>
+            <w:shd w:val="clear" w:color="auto" w:fill="FFFFFF"/>
+            <w:tcMar>
+              <w:top w:w="0" w:type="dxa"/>
+              <w:bottom w:w="0" w:type="dxa"/>
+              <w:left w:w="0" w:type="dxa"/>
+              <w:right w:w="0" w:type="dxa"/>
+            </w:tcMar>
+            <w:vAlign w:val="center"/>
+          </w:tcPr>
+          <w:p>
+            <w:pPr>
+              <w:jc w:val="center"/>
+              <w:spacing w:after="40" w:before="40" w:line="240"/>
+              <w:ind w:firstLine="0" w:left="100" w:right="100"/>
+            </w:pPr>
+            <w:r xmlns:w="http://schemas.openxmlformats.org/wordprocessingml/2006/main" xmlns:wp="http://schemas.openxmlformats.org/drawingml/2006/wordprocessingDrawing" xmlns:r="http://schemas.openxmlformats.org/officeDocument/2006/relationships" xmlns:w14="http://schemas.microsoft.com/office/word/2010/wordml">
+              <w:rPr>
+                <w:rFonts w:ascii="Arial Narrow" w:hAnsi="Arial Narrow" w:eastAsia="Arial Narrow" w:cs="Arial Narrow"/>
+                <w:sz w:val="20"/>
+                <w:szCs w:val="20"/>
+                <w:color w:val="000000"/>
+              </w:rPr>
+              <w:t xml:space="preserve"/>
             </w:r>
           </w:p>
         </w:tc>
@@ -1831,7 +1838,7 @@
       <w:tr>
         <w:trPr>
           <w:cantSplit/>
-          <w:trHeight w:val="580" w:hRule="auto"/>
+          <w:trHeight w:val="598" w:hRule="auto"/>
         </w:trPr>
         <w:tc>
           <w:tcPr>
@@ -1848,75 +1855,75 @@
           <w:p>
             <w:pPr>
               <w:jc w:val="left"/>
-              <w:spacing w:after="100" w:before="100" w:line="120"/>
+              <w:spacing w:after="40" w:before="40" w:line="240"/>
               <w:ind w:firstLine="0" w:left="300" w:right="100"/>
             </w:pPr>
             <w:r xmlns:w="http://schemas.openxmlformats.org/wordprocessingml/2006/main" xmlns:wp="http://schemas.openxmlformats.org/drawingml/2006/wordprocessingDrawing" xmlns:r="http://schemas.openxmlformats.org/officeDocument/2006/relationships" xmlns:w14="http://schemas.microsoft.com/office/word/2010/wordml">
               <w:rPr>
                 <w:rFonts w:ascii="Arial Narrow" w:hAnsi="Arial Narrow" w:eastAsia="Arial Narrow" w:cs="Arial Narrow"/>
-                <w:sz w:val="18"/>
-                <w:szCs w:val="18"/>
-                <w:color w:val="000000"/>
-              </w:rPr>
-              <w:t xml:space="preserve">Physician</w:t>
-            </w:r>
-          </w:p>
-        </w:tc>
-        <w:tc>
-          <w:tcPr>
-            <w:tcBorders/>
-            <w:shd w:val="clear" w:color="auto" w:fill="FFFFFF"/>
-            <w:tcMar>
-              <w:top w:w="0" w:type="dxa"/>
-              <w:bottom w:w="0" w:type="dxa"/>
-              <w:left w:w="0" w:type="dxa"/>
-              <w:right w:w="0" w:type="dxa"/>
-            </w:tcMar>
-            <w:vAlign w:val="center"/>
-          </w:tcPr>
-          <w:p>
-            <w:pPr>
-              <w:jc w:val="center"/>
-              <w:spacing w:after="100" w:before="100" w:line="120"/>
-              <w:ind w:firstLine="0" w:left="100" w:right="100"/>
-            </w:pPr>
-            <w:r xmlns:w="http://schemas.openxmlformats.org/wordprocessingml/2006/main" xmlns:wp="http://schemas.openxmlformats.org/drawingml/2006/wordprocessingDrawing" xmlns:r="http://schemas.openxmlformats.org/officeDocument/2006/relationships" xmlns:w14="http://schemas.microsoft.com/office/word/2010/wordml">
-              <w:rPr>
-                <w:rFonts w:ascii="Arial Narrow" w:hAnsi="Arial Narrow" w:eastAsia="Arial Narrow" w:cs="Arial Narrow"/>
-                <w:sz w:val="18"/>
-                <w:szCs w:val="18"/>
-                <w:color w:val="000000"/>
-              </w:rPr>
-              <w:t xml:space="preserve">164 (24%)</w:t>
-            </w:r>
-          </w:p>
-        </w:tc>
-        <w:tc>
-          <w:tcPr>
-            <w:tcBorders/>
-            <w:shd w:val="clear" w:color="auto" w:fill="FFFFFF"/>
-            <w:tcMar>
-              <w:top w:w="0" w:type="dxa"/>
-              <w:bottom w:w="0" w:type="dxa"/>
-              <w:left w:w="0" w:type="dxa"/>
-              <w:right w:w="0" w:type="dxa"/>
-            </w:tcMar>
-            <w:vAlign w:val="center"/>
-          </w:tcPr>
-          <w:p>
-            <w:pPr>
-              <w:jc w:val="center"/>
-              <w:spacing w:after="100" w:before="100" w:line="120"/>
-              <w:ind w:firstLine="0" w:left="100" w:right="100"/>
-            </w:pPr>
-            <w:r xmlns:w="http://schemas.openxmlformats.org/wordprocessingml/2006/main" xmlns:wp="http://schemas.openxmlformats.org/drawingml/2006/wordprocessingDrawing" xmlns:r="http://schemas.openxmlformats.org/officeDocument/2006/relationships" xmlns:w14="http://schemas.microsoft.com/office/word/2010/wordml">
-              <w:rPr>
-                <w:rFonts w:ascii="Arial Narrow" w:hAnsi="Arial Narrow" w:eastAsia="Arial Narrow" w:cs="Arial Narrow"/>
-                <w:sz w:val="18"/>
-                <w:szCs w:val="18"/>
-                <w:color w:val="000000"/>
-              </w:rPr>
-              <w:t xml:space="preserve">335 (36%)</w:t>
+                <w:sz w:val="20"/>
+                <w:szCs w:val="20"/>
+                <w:color w:val="000000"/>
+              </w:rPr>
+              <w:t xml:space="preserve">Cohort center</w:t>
+            </w:r>
+          </w:p>
+        </w:tc>
+        <w:tc>
+          <w:tcPr>
+            <w:tcBorders/>
+            <w:shd w:val="clear" w:color="auto" w:fill="FFFFFF"/>
+            <w:tcMar>
+              <w:top w:w="0" w:type="dxa"/>
+              <w:bottom w:w="0" w:type="dxa"/>
+              <w:left w:w="0" w:type="dxa"/>
+              <w:right w:w="0" w:type="dxa"/>
+            </w:tcMar>
+            <w:vAlign w:val="center"/>
+          </w:tcPr>
+          <w:p>
+            <w:pPr>
+              <w:jc w:val="center"/>
+              <w:spacing w:after="40" w:before="40" w:line="240"/>
+              <w:ind w:firstLine="0" w:left="100" w:right="100"/>
+            </w:pPr>
+            <w:r xmlns:w="http://schemas.openxmlformats.org/wordprocessingml/2006/main" xmlns:wp="http://schemas.openxmlformats.org/drawingml/2006/wordprocessingDrawing" xmlns:r="http://schemas.openxmlformats.org/officeDocument/2006/relationships" xmlns:w14="http://schemas.microsoft.com/office/word/2010/wordml">
+              <w:rPr>
+                <w:rFonts w:ascii="Arial Narrow" w:hAnsi="Arial Narrow" w:eastAsia="Arial Narrow" w:cs="Arial Narrow"/>
+                <w:sz w:val="20"/>
+                <w:szCs w:val="20"/>
+                <w:color w:val="000000"/>
+              </w:rPr>
+              <w:t xml:space="preserve">494 (71%)</w:t>
+            </w:r>
+          </w:p>
+        </w:tc>
+        <w:tc>
+          <w:tcPr>
+            <w:tcBorders/>
+            <w:shd w:val="clear" w:color="auto" w:fill="FFFFFF"/>
+            <w:tcMar>
+              <w:top w:w="0" w:type="dxa"/>
+              <w:bottom w:w="0" w:type="dxa"/>
+              <w:left w:w="0" w:type="dxa"/>
+              <w:right w:w="0" w:type="dxa"/>
+            </w:tcMar>
+            <w:vAlign w:val="center"/>
+          </w:tcPr>
+          <w:p>
+            <w:pPr>
+              <w:jc w:val="center"/>
+              <w:spacing w:after="40" w:before="40" w:line="240"/>
+              <w:ind w:firstLine="0" w:left="100" w:right="100"/>
+            </w:pPr>
+            <w:r xmlns:w="http://schemas.openxmlformats.org/wordprocessingml/2006/main" xmlns:wp="http://schemas.openxmlformats.org/drawingml/2006/wordprocessingDrawing" xmlns:r="http://schemas.openxmlformats.org/officeDocument/2006/relationships" xmlns:w14="http://schemas.microsoft.com/office/word/2010/wordml">
+              <w:rPr>
+                <w:rFonts w:ascii="Arial Narrow" w:hAnsi="Arial Narrow" w:eastAsia="Arial Narrow" w:cs="Arial Narrow"/>
+                <w:sz w:val="20"/>
+                <w:szCs w:val="20"/>
+                <w:color w:val="000000"/>
+              </w:rPr>
+              <w:t xml:space="preserve">492 (53%)</w:t>
             </w:r>
           </w:p>
         </w:tc>
@@ -1924,7 +1931,7 @@
       <w:tr>
         <w:trPr>
           <w:cantSplit/>
-          <w:trHeight w:val="580" w:hRule="auto"/>
+          <w:trHeight w:val="598" w:hRule="auto"/>
         </w:trPr>
         <w:tc>
           <w:tcPr>
@@ -1941,76 +1948,75 @@
           <w:p>
             <w:pPr>
               <w:jc w:val="left"/>
-              <w:spacing w:after="100" w:before="100" w:line="120"/>
-              <w:ind w:firstLine="0" w:left="100" w:right="100"/>
-            </w:pPr>
-            <w:r xmlns:w="http://schemas.openxmlformats.org/wordprocessingml/2006/main" xmlns:wp="http://schemas.openxmlformats.org/drawingml/2006/wordprocessingDrawing" xmlns:r="http://schemas.openxmlformats.org/officeDocument/2006/relationships" xmlns:w14="http://schemas.microsoft.com/office/word/2010/wordml">
-              <w:rPr>
-                <w:rFonts w:ascii="Arial Narrow" w:hAnsi="Arial Narrow" w:eastAsia="Arial Narrow" w:cs="Arial Narrow"/>
-                <w:b/>
-                <w:sz w:val="18"/>
-                <w:szCs w:val="18"/>
-                <w:color w:val="000000"/>
-              </w:rPr>
-              <w:t xml:space="preserve">Median time since HIV diagnosis (years)</w:t>
-            </w:r>
-          </w:p>
-        </w:tc>
-        <w:tc>
-          <w:tcPr>
-            <w:tcBorders/>
-            <w:shd w:val="clear" w:color="auto" w:fill="FFFFFF"/>
-            <w:tcMar>
-              <w:top w:w="0" w:type="dxa"/>
-              <w:bottom w:w="0" w:type="dxa"/>
-              <w:left w:w="0" w:type="dxa"/>
-              <w:right w:w="0" w:type="dxa"/>
-            </w:tcMar>
-            <w:vAlign w:val="center"/>
-          </w:tcPr>
-          <w:p>
-            <w:pPr>
-              <w:jc w:val="center"/>
-              <w:spacing w:after="100" w:before="100" w:line="120"/>
-              <w:ind w:firstLine="0" w:left="100" w:right="100"/>
-            </w:pPr>
-            <w:r xmlns:w="http://schemas.openxmlformats.org/wordprocessingml/2006/main" xmlns:wp="http://schemas.openxmlformats.org/drawingml/2006/wordprocessingDrawing" xmlns:r="http://schemas.openxmlformats.org/officeDocument/2006/relationships" xmlns:w14="http://schemas.microsoft.com/office/word/2010/wordml">
-              <w:rPr>
-                <w:rFonts w:ascii="Arial Narrow" w:hAnsi="Arial Narrow" w:eastAsia="Arial Narrow" w:cs="Arial Narrow"/>
-                <w:sz w:val="18"/>
-                <w:szCs w:val="18"/>
-                <w:color w:val="000000"/>
-              </w:rPr>
-              <w:t xml:space="preserve">22 (15 to 27)</w:t>
-            </w:r>
-          </w:p>
-        </w:tc>
-        <w:tc>
-          <w:tcPr>
-            <w:tcBorders/>
-            <w:shd w:val="clear" w:color="auto" w:fill="FFFFFF"/>
-            <w:tcMar>
-              <w:top w:w="0" w:type="dxa"/>
-              <w:bottom w:w="0" w:type="dxa"/>
-              <w:left w:w="0" w:type="dxa"/>
-              <w:right w:w="0" w:type="dxa"/>
-            </w:tcMar>
-            <w:vAlign w:val="center"/>
-          </w:tcPr>
-          <w:p>
-            <w:pPr>
-              <w:jc w:val="center"/>
-              <w:spacing w:after="100" w:before="100" w:line="120"/>
-              <w:ind w:firstLine="0" w:left="100" w:right="100"/>
-            </w:pPr>
-            <w:r xmlns:w="http://schemas.openxmlformats.org/wordprocessingml/2006/main" xmlns:wp="http://schemas.openxmlformats.org/drawingml/2006/wordprocessingDrawing" xmlns:r="http://schemas.openxmlformats.org/officeDocument/2006/relationships" xmlns:w14="http://schemas.microsoft.com/office/word/2010/wordml">
-              <w:rPr>
-                <w:rFonts w:ascii="Arial Narrow" w:hAnsi="Arial Narrow" w:eastAsia="Arial Narrow" w:cs="Arial Narrow"/>
-                <w:sz w:val="18"/>
-                <w:szCs w:val="18"/>
-                <w:color w:val="000000"/>
-              </w:rPr>
-              <w:t xml:space="preserve">17 (5 to 25)</w:t>
+              <w:spacing w:after="40" w:before="40" w:line="240"/>
+              <w:ind w:firstLine="0" w:left="300" w:right="100"/>
+            </w:pPr>
+            <w:r xmlns:w="http://schemas.openxmlformats.org/wordprocessingml/2006/main" xmlns:wp="http://schemas.openxmlformats.org/drawingml/2006/wordprocessingDrawing" xmlns:r="http://schemas.openxmlformats.org/officeDocument/2006/relationships" xmlns:w14="http://schemas.microsoft.com/office/word/2010/wordml">
+              <w:rPr>
+                <w:rFonts w:ascii="Arial Narrow" w:hAnsi="Arial Narrow" w:eastAsia="Arial Narrow" w:cs="Arial Narrow"/>
+                <w:sz w:val="20"/>
+                <w:szCs w:val="20"/>
+                <w:color w:val="000000"/>
+              </w:rPr>
+              <w:t xml:space="preserve">Hospital</w:t>
+            </w:r>
+          </w:p>
+        </w:tc>
+        <w:tc>
+          <w:tcPr>
+            <w:tcBorders/>
+            <w:shd w:val="clear" w:color="auto" w:fill="FFFFFF"/>
+            <w:tcMar>
+              <w:top w:w="0" w:type="dxa"/>
+              <w:bottom w:w="0" w:type="dxa"/>
+              <w:left w:w="0" w:type="dxa"/>
+              <w:right w:w="0" w:type="dxa"/>
+            </w:tcMar>
+            <w:vAlign w:val="center"/>
+          </w:tcPr>
+          <w:p>
+            <w:pPr>
+              <w:jc w:val="center"/>
+              <w:spacing w:after="40" w:before="40" w:line="240"/>
+              <w:ind w:firstLine="0" w:left="100" w:right="100"/>
+            </w:pPr>
+            <w:r xmlns:w="http://schemas.openxmlformats.org/wordprocessingml/2006/main" xmlns:wp="http://schemas.openxmlformats.org/drawingml/2006/wordprocessingDrawing" xmlns:r="http://schemas.openxmlformats.org/officeDocument/2006/relationships" xmlns:w14="http://schemas.microsoft.com/office/word/2010/wordml">
+              <w:rPr>
+                <w:rFonts w:ascii="Arial Narrow" w:hAnsi="Arial Narrow" w:eastAsia="Arial Narrow" w:cs="Arial Narrow"/>
+                <w:sz w:val="20"/>
+                <w:szCs w:val="20"/>
+                <w:color w:val="000000"/>
+              </w:rPr>
+              <w:t xml:space="preserve">37 (5.3%)</w:t>
+            </w:r>
+          </w:p>
+        </w:tc>
+        <w:tc>
+          <w:tcPr>
+            <w:tcBorders/>
+            <w:shd w:val="clear" w:color="auto" w:fill="FFFFFF"/>
+            <w:tcMar>
+              <w:top w:w="0" w:type="dxa"/>
+              <w:bottom w:w="0" w:type="dxa"/>
+              <w:left w:w="0" w:type="dxa"/>
+              <w:right w:w="0" w:type="dxa"/>
+            </w:tcMar>
+            <w:vAlign w:val="center"/>
+          </w:tcPr>
+          <w:p>
+            <w:pPr>
+              <w:jc w:val="center"/>
+              <w:spacing w:after="40" w:before="40" w:line="240"/>
+              <w:ind w:firstLine="0" w:left="100" w:right="100"/>
+            </w:pPr>
+            <w:r xmlns:w="http://schemas.openxmlformats.org/wordprocessingml/2006/main" xmlns:wp="http://schemas.openxmlformats.org/drawingml/2006/wordprocessingDrawing" xmlns:r="http://schemas.openxmlformats.org/officeDocument/2006/relationships" xmlns:w14="http://schemas.microsoft.com/office/word/2010/wordml">
+              <w:rPr>
+                <w:rFonts w:ascii="Arial Narrow" w:hAnsi="Arial Narrow" w:eastAsia="Arial Narrow" w:cs="Arial Narrow"/>
+                <w:sz w:val="20"/>
+                <w:szCs w:val="20"/>
+                <w:color w:val="000000"/>
+              </w:rPr>
+              <w:t xml:space="preserve">100 (11%)</w:t>
             </w:r>
           </w:p>
         </w:tc>
@@ -2018,7 +2024,7 @@
       <w:tr>
         <w:trPr>
           <w:cantSplit/>
-          <w:trHeight w:val="580" w:hRule="auto"/>
+          <w:trHeight w:val="598" w:hRule="auto"/>
         </w:trPr>
         <w:tc>
           <w:tcPr>
@@ -2035,76 +2041,75 @@
           <w:p>
             <w:pPr>
               <w:jc w:val="left"/>
-              <w:spacing w:after="100" w:before="100" w:line="120"/>
-              <w:ind w:firstLine="0" w:left="100" w:right="100"/>
-            </w:pPr>
-            <w:r xmlns:w="http://schemas.openxmlformats.org/wordprocessingml/2006/main" xmlns:wp="http://schemas.openxmlformats.org/drawingml/2006/wordprocessingDrawing" xmlns:r="http://schemas.openxmlformats.org/officeDocument/2006/relationships" xmlns:w14="http://schemas.microsoft.com/office/word/2010/wordml">
-              <w:rPr>
-                <w:rFonts w:ascii="Arial Narrow" w:hAnsi="Arial Narrow" w:eastAsia="Arial Narrow" w:cs="Arial Narrow"/>
-                <w:b/>
-                <w:sz w:val="18"/>
-                <w:szCs w:val="18"/>
-                <w:color w:val="000000"/>
-              </w:rPr>
-              <w:t xml:space="preserve">Median time since first ART (years)</w:t>
-            </w:r>
-          </w:p>
-        </w:tc>
-        <w:tc>
-          <w:tcPr>
-            <w:tcBorders/>
-            <w:shd w:val="clear" w:color="auto" w:fill="FFFFFF"/>
-            <w:tcMar>
-              <w:top w:w="0" w:type="dxa"/>
-              <w:bottom w:w="0" w:type="dxa"/>
-              <w:left w:w="0" w:type="dxa"/>
-              <w:right w:w="0" w:type="dxa"/>
-            </w:tcMar>
-            <w:vAlign w:val="center"/>
-          </w:tcPr>
-          <w:p>
-            <w:pPr>
-              <w:jc w:val="center"/>
-              <w:spacing w:after="100" w:before="100" w:line="120"/>
-              <w:ind w:firstLine="0" w:left="100" w:right="100"/>
-            </w:pPr>
-            <w:r xmlns:w="http://schemas.openxmlformats.org/wordprocessingml/2006/main" xmlns:wp="http://schemas.openxmlformats.org/drawingml/2006/wordprocessingDrawing" xmlns:r="http://schemas.openxmlformats.org/officeDocument/2006/relationships" xmlns:w14="http://schemas.microsoft.com/office/word/2010/wordml">
-              <w:rPr>
-                <w:rFonts w:ascii="Arial Narrow" w:hAnsi="Arial Narrow" w:eastAsia="Arial Narrow" w:cs="Arial Narrow"/>
-                <w:sz w:val="18"/>
-                <w:szCs w:val="18"/>
-                <w:color w:val="000000"/>
-              </w:rPr>
-              <w:t xml:space="preserve">19 (13 to 23)</w:t>
-            </w:r>
-          </w:p>
-        </w:tc>
-        <w:tc>
-          <w:tcPr>
-            <w:tcBorders/>
-            <w:shd w:val="clear" w:color="auto" w:fill="FFFFFF"/>
-            <w:tcMar>
-              <w:top w:w="0" w:type="dxa"/>
-              <w:bottom w:w="0" w:type="dxa"/>
-              <w:left w:w="0" w:type="dxa"/>
-              <w:right w:w="0" w:type="dxa"/>
-            </w:tcMar>
-            <w:vAlign w:val="center"/>
-          </w:tcPr>
-          <w:p>
-            <w:pPr>
-              <w:jc w:val="center"/>
-              <w:spacing w:after="100" w:before="100" w:line="120"/>
-              <w:ind w:firstLine="0" w:left="100" w:right="100"/>
-            </w:pPr>
-            <w:r xmlns:w="http://schemas.openxmlformats.org/wordprocessingml/2006/main" xmlns:wp="http://schemas.openxmlformats.org/drawingml/2006/wordprocessingDrawing" xmlns:r="http://schemas.openxmlformats.org/officeDocument/2006/relationships" xmlns:w14="http://schemas.microsoft.com/office/word/2010/wordml">
-              <w:rPr>
-                <w:rFonts w:ascii="Arial Narrow" w:hAnsi="Arial Narrow" w:eastAsia="Arial Narrow" w:cs="Arial Narrow"/>
-                <w:sz w:val="18"/>
-                <w:szCs w:val="18"/>
-                <w:color w:val="000000"/>
-              </w:rPr>
-              <w:t xml:space="preserve">16 (5 to 21)</w:t>
+              <w:spacing w:after="40" w:before="40" w:line="240"/>
+              <w:ind w:firstLine="0" w:left="300" w:right="100"/>
+            </w:pPr>
+            <w:r xmlns:w="http://schemas.openxmlformats.org/wordprocessingml/2006/main" xmlns:wp="http://schemas.openxmlformats.org/drawingml/2006/wordprocessingDrawing" xmlns:r="http://schemas.openxmlformats.org/officeDocument/2006/relationships" xmlns:w14="http://schemas.microsoft.com/office/word/2010/wordml">
+              <w:rPr>
+                <w:rFonts w:ascii="Arial Narrow" w:hAnsi="Arial Narrow" w:eastAsia="Arial Narrow" w:cs="Arial Narrow"/>
+                <w:sz w:val="20"/>
+                <w:szCs w:val="20"/>
+                <w:color w:val="000000"/>
+              </w:rPr>
+              <w:t xml:space="preserve">Physician</w:t>
+            </w:r>
+          </w:p>
+        </w:tc>
+        <w:tc>
+          <w:tcPr>
+            <w:tcBorders/>
+            <w:shd w:val="clear" w:color="auto" w:fill="FFFFFF"/>
+            <w:tcMar>
+              <w:top w:w="0" w:type="dxa"/>
+              <w:bottom w:w="0" w:type="dxa"/>
+              <w:left w:w="0" w:type="dxa"/>
+              <w:right w:w="0" w:type="dxa"/>
+            </w:tcMar>
+            <w:vAlign w:val="center"/>
+          </w:tcPr>
+          <w:p>
+            <w:pPr>
+              <w:jc w:val="center"/>
+              <w:spacing w:after="40" w:before="40" w:line="240"/>
+              <w:ind w:firstLine="0" w:left="100" w:right="100"/>
+            </w:pPr>
+            <w:r xmlns:w="http://schemas.openxmlformats.org/wordprocessingml/2006/main" xmlns:wp="http://schemas.openxmlformats.org/drawingml/2006/wordprocessingDrawing" xmlns:r="http://schemas.openxmlformats.org/officeDocument/2006/relationships" xmlns:w14="http://schemas.microsoft.com/office/word/2010/wordml">
+              <w:rPr>
+                <w:rFonts w:ascii="Arial Narrow" w:hAnsi="Arial Narrow" w:eastAsia="Arial Narrow" w:cs="Arial Narrow"/>
+                <w:sz w:val="20"/>
+                <w:szCs w:val="20"/>
+                <w:color w:val="000000"/>
+              </w:rPr>
+              <w:t xml:space="preserve">164 (24%)</w:t>
+            </w:r>
+          </w:p>
+        </w:tc>
+        <w:tc>
+          <w:tcPr>
+            <w:tcBorders/>
+            <w:shd w:val="clear" w:color="auto" w:fill="FFFFFF"/>
+            <w:tcMar>
+              <w:top w:w="0" w:type="dxa"/>
+              <w:bottom w:w="0" w:type="dxa"/>
+              <w:left w:w="0" w:type="dxa"/>
+              <w:right w:w="0" w:type="dxa"/>
+            </w:tcMar>
+            <w:vAlign w:val="center"/>
+          </w:tcPr>
+          <w:p>
+            <w:pPr>
+              <w:jc w:val="center"/>
+              <w:spacing w:after="40" w:before="40" w:line="240"/>
+              <w:ind w:firstLine="0" w:left="100" w:right="100"/>
+            </w:pPr>
+            <w:r xmlns:w="http://schemas.openxmlformats.org/wordprocessingml/2006/main" xmlns:wp="http://schemas.openxmlformats.org/drawingml/2006/wordprocessingDrawing" xmlns:r="http://schemas.openxmlformats.org/officeDocument/2006/relationships" xmlns:w14="http://schemas.microsoft.com/office/word/2010/wordml">
+              <w:rPr>
+                <w:rFonts w:ascii="Arial Narrow" w:hAnsi="Arial Narrow" w:eastAsia="Arial Narrow" w:cs="Arial Narrow"/>
+                <w:sz w:val="20"/>
+                <w:szCs w:val="20"/>
+                <w:color w:val="000000"/>
+              </w:rPr>
+              <w:t xml:space="preserve">335 (36%)</w:t>
             </w:r>
           </w:p>
         </w:tc>
@@ -2112,7 +2117,7 @@
       <w:tr>
         <w:trPr>
           <w:cantSplit/>
-          <w:trHeight w:val="577" w:hRule="auto"/>
+          <w:trHeight w:val="598" w:hRule="auto"/>
         </w:trPr>
         <w:tc>
           <w:tcPr>
@@ -2129,76 +2134,76 @@
           <w:p>
             <w:pPr>
               <w:jc w:val="left"/>
-              <w:spacing w:after="100" w:before="100" w:line="120"/>
+              <w:spacing w:after="40" w:before="40" w:line="240"/>
               <w:ind w:firstLine="0" w:left="100" w:right="100"/>
             </w:pPr>
             <w:r xmlns:w="http://schemas.openxmlformats.org/wordprocessingml/2006/main" xmlns:wp="http://schemas.openxmlformats.org/drawingml/2006/wordprocessingDrawing" xmlns:r="http://schemas.openxmlformats.org/officeDocument/2006/relationships" xmlns:w14="http://schemas.microsoft.com/office/word/2010/wordml">
               <w:rPr>
                 <w:rFonts w:ascii="Arial Narrow" w:hAnsi="Arial Narrow" w:eastAsia="Arial Narrow" w:cs="Arial Narrow"/>
                 <w:b/>
-                <w:sz w:val="18"/>
-                <w:szCs w:val="18"/>
-                <w:color w:val="000000"/>
-              </w:rPr>
-              <w:t xml:space="preserve">Anchor agents</w:t>
-            </w:r>
-          </w:p>
-        </w:tc>
-        <w:tc>
-          <w:tcPr>
-            <w:tcBorders/>
-            <w:shd w:val="clear" w:color="auto" w:fill="FFFFFF"/>
-            <w:tcMar>
-              <w:top w:w="0" w:type="dxa"/>
-              <w:bottom w:w="0" w:type="dxa"/>
-              <w:left w:w="0" w:type="dxa"/>
-              <w:right w:w="0" w:type="dxa"/>
-            </w:tcMar>
-            <w:vAlign w:val="center"/>
-          </w:tcPr>
-          <w:p>
-            <w:pPr>
-              <w:jc w:val="center"/>
-              <w:spacing w:after="100" w:before="100" w:line="120"/>
-              <w:ind w:firstLine="0" w:left="100" w:right="100"/>
-            </w:pPr>
-            <w:r xmlns:w="http://schemas.openxmlformats.org/wordprocessingml/2006/main" xmlns:wp="http://schemas.openxmlformats.org/drawingml/2006/wordprocessingDrawing" xmlns:r="http://schemas.openxmlformats.org/officeDocument/2006/relationships" xmlns:w14="http://schemas.microsoft.com/office/word/2010/wordml">
-              <w:rPr>
-                <w:rFonts w:ascii="Arial Narrow" w:hAnsi="Arial Narrow" w:eastAsia="Arial Narrow" w:cs="Arial Narrow"/>
-                <w:sz w:val="18"/>
-                <w:szCs w:val="18"/>
-                <w:color w:val="000000"/>
-              </w:rPr>
-              <w:t xml:space="preserve"/>
-            </w:r>
-          </w:p>
-        </w:tc>
-        <w:tc>
-          <w:tcPr>
-            <w:tcBorders/>
-            <w:shd w:val="clear" w:color="auto" w:fill="FFFFFF"/>
-            <w:tcMar>
-              <w:top w:w="0" w:type="dxa"/>
-              <w:bottom w:w="0" w:type="dxa"/>
-              <w:left w:w="0" w:type="dxa"/>
-              <w:right w:w="0" w:type="dxa"/>
-            </w:tcMar>
-            <w:vAlign w:val="center"/>
-          </w:tcPr>
-          <w:p>
-            <w:pPr>
-              <w:jc w:val="center"/>
-              <w:spacing w:after="100" w:before="100" w:line="120"/>
-              <w:ind w:firstLine="0" w:left="100" w:right="100"/>
-            </w:pPr>
-            <w:r xmlns:w="http://schemas.openxmlformats.org/wordprocessingml/2006/main" xmlns:wp="http://schemas.openxmlformats.org/drawingml/2006/wordprocessingDrawing" xmlns:r="http://schemas.openxmlformats.org/officeDocument/2006/relationships" xmlns:w14="http://schemas.microsoft.com/office/word/2010/wordml">
-              <w:rPr>
-                <w:rFonts w:ascii="Arial Narrow" w:hAnsi="Arial Narrow" w:eastAsia="Arial Narrow" w:cs="Arial Narrow"/>
-                <w:sz w:val="18"/>
-                <w:szCs w:val="18"/>
-                <w:color w:val="000000"/>
-              </w:rPr>
-              <w:t xml:space="preserve"/>
+                <w:sz w:val="20"/>
+                <w:szCs w:val="20"/>
+                <w:color w:val="000000"/>
+              </w:rPr>
+              <w:t xml:space="preserve">Median time since HIV diagnosis, years (IQR)</w:t>
+            </w:r>
+          </w:p>
+        </w:tc>
+        <w:tc>
+          <w:tcPr>
+            <w:tcBorders/>
+            <w:shd w:val="clear" w:color="auto" w:fill="FFFFFF"/>
+            <w:tcMar>
+              <w:top w:w="0" w:type="dxa"/>
+              <w:bottom w:w="0" w:type="dxa"/>
+              <w:left w:w="0" w:type="dxa"/>
+              <w:right w:w="0" w:type="dxa"/>
+            </w:tcMar>
+            <w:vAlign w:val="center"/>
+          </w:tcPr>
+          <w:p>
+            <w:pPr>
+              <w:jc w:val="center"/>
+              <w:spacing w:after="40" w:before="40" w:line="240"/>
+              <w:ind w:firstLine="0" w:left="100" w:right="100"/>
+            </w:pPr>
+            <w:r xmlns:w="http://schemas.openxmlformats.org/wordprocessingml/2006/main" xmlns:wp="http://schemas.openxmlformats.org/drawingml/2006/wordprocessingDrawing" xmlns:r="http://schemas.openxmlformats.org/officeDocument/2006/relationships" xmlns:w14="http://schemas.microsoft.com/office/word/2010/wordml">
+              <w:rPr>
+                <w:rFonts w:ascii="Arial Narrow" w:hAnsi="Arial Narrow" w:eastAsia="Arial Narrow" w:cs="Arial Narrow"/>
+                <w:sz w:val="20"/>
+                <w:szCs w:val="20"/>
+                <w:color w:val="000000"/>
+              </w:rPr>
+              <w:t xml:space="preserve">22.2 (14.7 to 27.4)</w:t>
+            </w:r>
+          </w:p>
+        </w:tc>
+        <w:tc>
+          <w:tcPr>
+            <w:tcBorders/>
+            <w:shd w:val="clear" w:color="auto" w:fill="FFFFFF"/>
+            <w:tcMar>
+              <w:top w:w="0" w:type="dxa"/>
+              <w:bottom w:w="0" w:type="dxa"/>
+              <w:left w:w="0" w:type="dxa"/>
+              <w:right w:w="0" w:type="dxa"/>
+            </w:tcMar>
+            <w:vAlign w:val="center"/>
+          </w:tcPr>
+          <w:p>
+            <w:pPr>
+              <w:jc w:val="center"/>
+              <w:spacing w:after="40" w:before="40" w:line="240"/>
+              <w:ind w:firstLine="0" w:left="100" w:right="100"/>
+            </w:pPr>
+            <w:r xmlns:w="http://schemas.openxmlformats.org/wordprocessingml/2006/main" xmlns:wp="http://schemas.openxmlformats.org/drawingml/2006/wordprocessingDrawing" xmlns:r="http://schemas.openxmlformats.org/officeDocument/2006/relationships" xmlns:w14="http://schemas.microsoft.com/office/word/2010/wordml">
+              <w:rPr>
+                <w:rFonts w:ascii="Arial Narrow" w:hAnsi="Arial Narrow" w:eastAsia="Arial Narrow" w:cs="Arial Narrow"/>
+                <w:sz w:val="20"/>
+                <w:szCs w:val="20"/>
+                <w:color w:val="000000"/>
+              </w:rPr>
+              <w:t xml:space="preserve">16.7 (4.9 to 25.0)</w:t>
             </w:r>
           </w:p>
         </w:tc>
@@ -2206,7 +2211,7 @@
       <w:tr>
         <w:trPr>
           <w:cantSplit/>
-          <w:trHeight w:val="580" w:hRule="auto"/>
+          <w:trHeight w:val="598" w:hRule="auto"/>
         </w:trPr>
         <w:tc>
           <w:tcPr>
@@ -2223,75 +2228,76 @@
           <w:p>
             <w:pPr>
               <w:jc w:val="left"/>
-              <w:spacing w:after="100" w:before="100" w:line="120"/>
-              <w:ind w:firstLine="0" w:left="300" w:right="100"/>
-            </w:pPr>
-            <w:r xmlns:w="http://schemas.openxmlformats.org/wordprocessingml/2006/main" xmlns:wp="http://schemas.openxmlformats.org/drawingml/2006/wordprocessingDrawing" xmlns:r="http://schemas.openxmlformats.org/officeDocument/2006/relationships" xmlns:w14="http://schemas.microsoft.com/office/word/2010/wordml">
-              <w:rPr>
-                <w:rFonts w:ascii="Arial Narrow" w:hAnsi="Arial Narrow" w:eastAsia="Arial Narrow" w:cs="Arial Narrow"/>
-                <w:sz w:val="18"/>
-                <w:szCs w:val="18"/>
-                <w:color w:val="000000"/>
-              </w:rPr>
-              <w:t xml:space="preserve">Other</w:t>
-            </w:r>
-          </w:p>
-        </w:tc>
-        <w:tc>
-          <w:tcPr>
-            <w:tcBorders/>
-            <w:shd w:val="clear" w:color="auto" w:fill="FFFFFF"/>
-            <w:tcMar>
-              <w:top w:w="0" w:type="dxa"/>
-              <w:bottom w:w="0" w:type="dxa"/>
-              <w:left w:w="0" w:type="dxa"/>
-              <w:right w:w="0" w:type="dxa"/>
-            </w:tcMar>
-            <w:vAlign w:val="center"/>
-          </w:tcPr>
-          <w:p>
-            <w:pPr>
-              <w:jc w:val="center"/>
-              <w:spacing w:after="100" w:before="100" w:line="120"/>
-              <w:ind w:firstLine="0" w:left="100" w:right="100"/>
-            </w:pPr>
-            <w:r xmlns:w="http://schemas.openxmlformats.org/wordprocessingml/2006/main" xmlns:wp="http://schemas.openxmlformats.org/drawingml/2006/wordprocessingDrawing" xmlns:r="http://schemas.openxmlformats.org/officeDocument/2006/relationships" xmlns:w14="http://schemas.microsoft.com/office/word/2010/wordml">
-              <w:rPr>
-                <w:rFonts w:ascii="Arial Narrow" w:hAnsi="Arial Narrow" w:eastAsia="Arial Narrow" w:cs="Arial Narrow"/>
-                <w:sz w:val="18"/>
-                <w:szCs w:val="18"/>
-                <w:color w:val="000000"/>
-              </w:rPr>
-              <w:t xml:space="preserve">320 (46%)</w:t>
-            </w:r>
-          </w:p>
-        </w:tc>
-        <w:tc>
-          <w:tcPr>
-            <w:tcBorders/>
-            <w:shd w:val="clear" w:color="auto" w:fill="FFFFFF"/>
-            <w:tcMar>
-              <w:top w:w="0" w:type="dxa"/>
-              <w:bottom w:w="0" w:type="dxa"/>
-              <w:left w:w="0" w:type="dxa"/>
-              <w:right w:w="0" w:type="dxa"/>
-            </w:tcMar>
-            <w:vAlign w:val="center"/>
-          </w:tcPr>
-          <w:p>
-            <w:pPr>
-              <w:jc w:val="center"/>
-              <w:spacing w:after="100" w:before="100" w:line="120"/>
-              <w:ind w:firstLine="0" w:left="100" w:right="100"/>
-            </w:pPr>
-            <w:r xmlns:w="http://schemas.openxmlformats.org/wordprocessingml/2006/main" xmlns:wp="http://schemas.openxmlformats.org/drawingml/2006/wordprocessingDrawing" xmlns:r="http://schemas.openxmlformats.org/officeDocument/2006/relationships" xmlns:w14="http://schemas.microsoft.com/office/word/2010/wordml">
-              <w:rPr>
-                <w:rFonts w:ascii="Arial Narrow" w:hAnsi="Arial Narrow" w:eastAsia="Arial Narrow" w:cs="Arial Narrow"/>
-                <w:sz w:val="18"/>
-                <w:szCs w:val="18"/>
-                <w:color w:val="000000"/>
-              </w:rPr>
-              <w:t xml:space="preserve">297 (34%)</w:t>
+              <w:spacing w:after="40" w:before="40" w:line="240"/>
+              <w:ind w:firstLine="0" w:left="100" w:right="100"/>
+            </w:pPr>
+            <w:r xmlns:w="http://schemas.openxmlformats.org/wordprocessingml/2006/main" xmlns:wp="http://schemas.openxmlformats.org/drawingml/2006/wordprocessingDrawing" xmlns:r="http://schemas.openxmlformats.org/officeDocument/2006/relationships" xmlns:w14="http://schemas.microsoft.com/office/word/2010/wordml">
+              <w:rPr>
+                <w:rFonts w:ascii="Arial Narrow" w:hAnsi="Arial Narrow" w:eastAsia="Arial Narrow" w:cs="Arial Narrow"/>
+                <w:b/>
+                <w:sz w:val="20"/>
+                <w:szCs w:val="20"/>
+                <w:color w:val="000000"/>
+              </w:rPr>
+              <w:t xml:space="preserve">Median time since first ART, years (IQR)</w:t>
+            </w:r>
+          </w:p>
+        </w:tc>
+        <w:tc>
+          <w:tcPr>
+            <w:tcBorders/>
+            <w:shd w:val="clear" w:color="auto" w:fill="FFFFFF"/>
+            <w:tcMar>
+              <w:top w:w="0" w:type="dxa"/>
+              <w:bottom w:w="0" w:type="dxa"/>
+              <w:left w:w="0" w:type="dxa"/>
+              <w:right w:w="0" w:type="dxa"/>
+            </w:tcMar>
+            <w:vAlign w:val="center"/>
+          </w:tcPr>
+          <w:p>
+            <w:pPr>
+              <w:jc w:val="center"/>
+              <w:spacing w:after="40" w:before="40" w:line="240"/>
+              <w:ind w:firstLine="0" w:left="100" w:right="100"/>
+            </w:pPr>
+            <w:r xmlns:w="http://schemas.openxmlformats.org/wordprocessingml/2006/main" xmlns:wp="http://schemas.openxmlformats.org/drawingml/2006/wordprocessingDrawing" xmlns:r="http://schemas.openxmlformats.org/officeDocument/2006/relationships" xmlns:w14="http://schemas.microsoft.com/office/word/2010/wordml">
+              <w:rPr>
+                <w:rFonts w:ascii="Arial Narrow" w:hAnsi="Arial Narrow" w:eastAsia="Arial Narrow" w:cs="Arial Narrow"/>
+                <w:sz w:val="20"/>
+                <w:szCs w:val="20"/>
+                <w:color w:val="000000"/>
+              </w:rPr>
+              <w:t xml:space="preserve">19.3 (13.0 to 22.6)</w:t>
+            </w:r>
+          </w:p>
+        </w:tc>
+        <w:tc>
+          <w:tcPr>
+            <w:tcBorders/>
+            <w:shd w:val="clear" w:color="auto" w:fill="FFFFFF"/>
+            <w:tcMar>
+              <w:top w:w="0" w:type="dxa"/>
+              <w:bottom w:w="0" w:type="dxa"/>
+              <w:left w:w="0" w:type="dxa"/>
+              <w:right w:w="0" w:type="dxa"/>
+            </w:tcMar>
+            <w:vAlign w:val="center"/>
+          </w:tcPr>
+          <w:p>
+            <w:pPr>
+              <w:jc w:val="center"/>
+              <w:spacing w:after="40" w:before="40" w:line="240"/>
+              <w:ind w:firstLine="0" w:left="100" w:right="100"/>
+            </w:pPr>
+            <w:r xmlns:w="http://schemas.openxmlformats.org/wordprocessingml/2006/main" xmlns:wp="http://schemas.openxmlformats.org/drawingml/2006/wordprocessingDrawing" xmlns:r="http://schemas.openxmlformats.org/officeDocument/2006/relationships" xmlns:w14="http://schemas.microsoft.com/office/word/2010/wordml">
+              <w:rPr>
+                <w:rFonts w:ascii="Arial Narrow" w:hAnsi="Arial Narrow" w:eastAsia="Arial Narrow" w:cs="Arial Narrow"/>
+                <w:sz w:val="20"/>
+                <w:szCs w:val="20"/>
+                <w:color w:val="000000"/>
+              </w:rPr>
+              <w:t xml:space="preserve">15.7 (5.5 to 20.8)</w:t>
             </w:r>
           </w:p>
         </w:tc>
@@ -2299,7 +2305,7 @@
       <w:tr>
         <w:trPr>
           <w:cantSplit/>
-          <w:trHeight w:val="580" w:hRule="auto"/>
+          <w:trHeight w:val="596" w:hRule="auto"/>
         </w:trPr>
         <w:tc>
           <w:tcPr>
@@ -2316,75 +2322,76 @@
           <w:p>
             <w:pPr>
               <w:jc w:val="left"/>
-              <w:spacing w:after="100" w:before="100" w:line="120"/>
-              <w:ind w:firstLine="0" w:left="300" w:right="100"/>
-            </w:pPr>
-            <w:r xmlns:w="http://schemas.openxmlformats.org/wordprocessingml/2006/main" xmlns:wp="http://schemas.openxmlformats.org/drawingml/2006/wordprocessingDrawing" xmlns:r="http://schemas.openxmlformats.org/officeDocument/2006/relationships" xmlns:w14="http://schemas.microsoft.com/office/word/2010/wordml">
-              <w:rPr>
-                <w:rFonts w:ascii="Arial Narrow" w:hAnsi="Arial Narrow" w:eastAsia="Arial Narrow" w:cs="Arial Narrow"/>
-                <w:sz w:val="18"/>
-                <w:szCs w:val="18"/>
-                <w:color w:val="000000"/>
-              </w:rPr>
-              <w:t xml:space="preserve">DRV DTG</w:t>
-            </w:r>
-          </w:p>
-        </w:tc>
-        <w:tc>
-          <w:tcPr>
-            <w:tcBorders/>
-            <w:shd w:val="clear" w:color="auto" w:fill="FFFFFF"/>
-            <w:tcMar>
-              <w:top w:w="0" w:type="dxa"/>
-              <w:bottom w:w="0" w:type="dxa"/>
-              <w:left w:w="0" w:type="dxa"/>
-              <w:right w:w="0" w:type="dxa"/>
-            </w:tcMar>
-            <w:vAlign w:val="center"/>
-          </w:tcPr>
-          <w:p>
-            <w:pPr>
-              <w:jc w:val="center"/>
-              <w:spacing w:after="100" w:before="100" w:line="120"/>
-              <w:ind w:firstLine="0" w:left="100" w:right="100"/>
-            </w:pPr>
-            <w:r xmlns:w="http://schemas.openxmlformats.org/wordprocessingml/2006/main" xmlns:wp="http://schemas.openxmlformats.org/drawingml/2006/wordprocessingDrawing" xmlns:r="http://schemas.openxmlformats.org/officeDocument/2006/relationships" xmlns:w14="http://schemas.microsoft.com/office/word/2010/wordml">
-              <w:rPr>
-                <w:rFonts w:ascii="Arial Narrow" w:hAnsi="Arial Narrow" w:eastAsia="Arial Narrow" w:cs="Arial Narrow"/>
-                <w:sz w:val="18"/>
-                <w:szCs w:val="18"/>
-                <w:color w:val="000000"/>
-              </w:rPr>
-              <w:t xml:space="preserve">85 (12%)</w:t>
-            </w:r>
-          </w:p>
-        </w:tc>
-        <w:tc>
-          <w:tcPr>
-            <w:tcBorders/>
-            <w:shd w:val="clear" w:color="auto" w:fill="FFFFFF"/>
-            <w:tcMar>
-              <w:top w:w="0" w:type="dxa"/>
-              <w:bottom w:w="0" w:type="dxa"/>
-              <w:left w:w="0" w:type="dxa"/>
-              <w:right w:w="0" w:type="dxa"/>
-            </w:tcMar>
-            <w:vAlign w:val="center"/>
-          </w:tcPr>
-          <w:p>
-            <w:pPr>
-              <w:jc w:val="center"/>
-              <w:spacing w:after="100" w:before="100" w:line="120"/>
-              <w:ind w:firstLine="0" w:left="100" w:right="100"/>
-            </w:pPr>
-            <w:r xmlns:w="http://schemas.openxmlformats.org/wordprocessingml/2006/main" xmlns:wp="http://schemas.openxmlformats.org/drawingml/2006/wordprocessingDrawing" xmlns:r="http://schemas.openxmlformats.org/officeDocument/2006/relationships" xmlns:w14="http://schemas.microsoft.com/office/word/2010/wordml">
-              <w:rPr>
-                <w:rFonts w:ascii="Arial Narrow" w:hAnsi="Arial Narrow" w:eastAsia="Arial Narrow" w:cs="Arial Narrow"/>
-                <w:sz w:val="18"/>
-                <w:szCs w:val="18"/>
-                <w:color w:val="000000"/>
-              </w:rPr>
-              <w:t xml:space="preserve">187 (22%)</w:t>
+              <w:spacing w:after="40" w:before="40" w:line="240"/>
+              <w:ind w:firstLine="0" w:left="100" w:right="100"/>
+            </w:pPr>
+            <w:r xmlns:w="http://schemas.openxmlformats.org/wordprocessingml/2006/main" xmlns:wp="http://schemas.openxmlformats.org/drawingml/2006/wordprocessingDrawing" xmlns:r="http://schemas.openxmlformats.org/officeDocument/2006/relationships" xmlns:w14="http://schemas.microsoft.com/office/word/2010/wordml">
+              <w:rPr>
+                <w:rFonts w:ascii="Arial Narrow" w:hAnsi="Arial Narrow" w:eastAsia="Arial Narrow" w:cs="Arial Narrow"/>
+                <w:b/>
+                <w:sz w:val="20"/>
+                <w:szCs w:val="20"/>
+                <w:color w:val="000000"/>
+              </w:rPr>
+              <w:t xml:space="preserve">Anchor agents</w:t>
+            </w:r>
+          </w:p>
+        </w:tc>
+        <w:tc>
+          <w:tcPr>
+            <w:tcBorders/>
+            <w:shd w:val="clear" w:color="auto" w:fill="FFFFFF"/>
+            <w:tcMar>
+              <w:top w:w="0" w:type="dxa"/>
+              <w:bottom w:w="0" w:type="dxa"/>
+              <w:left w:w="0" w:type="dxa"/>
+              <w:right w:w="0" w:type="dxa"/>
+            </w:tcMar>
+            <w:vAlign w:val="center"/>
+          </w:tcPr>
+          <w:p>
+            <w:pPr>
+              <w:jc w:val="center"/>
+              <w:spacing w:after="40" w:before="40" w:line="240"/>
+              <w:ind w:firstLine="0" w:left="100" w:right="100"/>
+            </w:pPr>
+            <w:r xmlns:w="http://schemas.openxmlformats.org/wordprocessingml/2006/main" xmlns:wp="http://schemas.openxmlformats.org/drawingml/2006/wordprocessingDrawing" xmlns:r="http://schemas.openxmlformats.org/officeDocument/2006/relationships" xmlns:w14="http://schemas.microsoft.com/office/word/2010/wordml">
+              <w:rPr>
+                <w:rFonts w:ascii="Arial Narrow" w:hAnsi="Arial Narrow" w:eastAsia="Arial Narrow" w:cs="Arial Narrow"/>
+                <w:sz w:val="20"/>
+                <w:szCs w:val="20"/>
+                <w:color w:val="000000"/>
+              </w:rPr>
+              <w:t xml:space="preserve"/>
+            </w:r>
+          </w:p>
+        </w:tc>
+        <w:tc>
+          <w:tcPr>
+            <w:tcBorders/>
+            <w:shd w:val="clear" w:color="auto" w:fill="FFFFFF"/>
+            <w:tcMar>
+              <w:top w:w="0" w:type="dxa"/>
+              <w:bottom w:w="0" w:type="dxa"/>
+              <w:left w:w="0" w:type="dxa"/>
+              <w:right w:w="0" w:type="dxa"/>
+            </w:tcMar>
+            <w:vAlign w:val="center"/>
+          </w:tcPr>
+          <w:p>
+            <w:pPr>
+              <w:jc w:val="center"/>
+              <w:spacing w:after="40" w:before="40" w:line="240"/>
+              <w:ind w:firstLine="0" w:left="100" w:right="100"/>
+            </w:pPr>
+            <w:r xmlns:w="http://schemas.openxmlformats.org/wordprocessingml/2006/main" xmlns:wp="http://schemas.openxmlformats.org/drawingml/2006/wordprocessingDrawing" xmlns:r="http://schemas.openxmlformats.org/officeDocument/2006/relationships" xmlns:w14="http://schemas.microsoft.com/office/word/2010/wordml">
+              <w:rPr>
+                <w:rFonts w:ascii="Arial Narrow" w:hAnsi="Arial Narrow" w:eastAsia="Arial Narrow" w:cs="Arial Narrow"/>
+                <w:sz w:val="20"/>
+                <w:szCs w:val="20"/>
+                <w:color w:val="000000"/>
+              </w:rPr>
+              <w:t xml:space="preserve"/>
             </w:r>
           </w:p>
         </w:tc>
@@ -2392,7 +2399,7 @@
       <w:tr>
         <w:trPr>
           <w:cantSplit/>
-          <w:trHeight w:val="580" w:hRule="auto"/>
+          <w:trHeight w:val="598" w:hRule="auto"/>
         </w:trPr>
         <w:tc>
           <w:tcPr>
@@ -2409,75 +2416,75 @@
           <w:p>
             <w:pPr>
               <w:jc w:val="left"/>
-              <w:spacing w:after="100" w:before="100" w:line="120"/>
+              <w:spacing w:after="40" w:before="40" w:line="240"/>
               <w:ind w:firstLine="0" w:left="300" w:right="100"/>
             </w:pPr>
             <w:r xmlns:w="http://schemas.openxmlformats.org/wordprocessingml/2006/main" xmlns:wp="http://schemas.openxmlformats.org/drawingml/2006/wordprocessingDrawing" xmlns:r="http://schemas.openxmlformats.org/officeDocument/2006/relationships" xmlns:w14="http://schemas.microsoft.com/office/word/2010/wordml">
               <w:rPr>
                 <w:rFonts w:ascii="Arial Narrow" w:hAnsi="Arial Narrow" w:eastAsia="Arial Narrow" w:cs="Arial Narrow"/>
-                <w:sz w:val="18"/>
-                <w:szCs w:val="18"/>
-                <w:color w:val="000000"/>
-              </w:rPr>
-              <w:t xml:space="preserve">DRV RGV</w:t>
-            </w:r>
-          </w:p>
-        </w:tc>
-        <w:tc>
-          <w:tcPr>
-            <w:tcBorders/>
-            <w:shd w:val="clear" w:color="auto" w:fill="FFFFFF"/>
-            <w:tcMar>
-              <w:top w:w="0" w:type="dxa"/>
-              <w:bottom w:w="0" w:type="dxa"/>
-              <w:left w:w="0" w:type="dxa"/>
-              <w:right w:w="0" w:type="dxa"/>
-            </w:tcMar>
-            <w:vAlign w:val="center"/>
-          </w:tcPr>
-          <w:p>
-            <w:pPr>
-              <w:jc w:val="center"/>
-              <w:spacing w:after="100" w:before="100" w:line="120"/>
-              <w:ind w:firstLine="0" w:left="100" w:right="100"/>
-            </w:pPr>
-            <w:r xmlns:w="http://schemas.openxmlformats.org/wordprocessingml/2006/main" xmlns:wp="http://schemas.openxmlformats.org/drawingml/2006/wordprocessingDrawing" xmlns:r="http://schemas.openxmlformats.org/officeDocument/2006/relationships" xmlns:w14="http://schemas.microsoft.com/office/word/2010/wordml">
-              <w:rPr>
-                <w:rFonts w:ascii="Arial Narrow" w:hAnsi="Arial Narrow" w:eastAsia="Arial Narrow" w:cs="Arial Narrow"/>
-                <w:sz w:val="18"/>
-                <w:szCs w:val="18"/>
-                <w:color w:val="000000"/>
-              </w:rPr>
-              <w:t xml:space="preserve">42 (6.0%)</w:t>
-            </w:r>
-          </w:p>
-        </w:tc>
-        <w:tc>
-          <w:tcPr>
-            <w:tcBorders/>
-            <w:shd w:val="clear" w:color="auto" w:fill="FFFFFF"/>
-            <w:tcMar>
-              <w:top w:w="0" w:type="dxa"/>
-              <w:bottom w:w="0" w:type="dxa"/>
-              <w:left w:w="0" w:type="dxa"/>
-              <w:right w:w="0" w:type="dxa"/>
-            </w:tcMar>
-            <w:vAlign w:val="center"/>
-          </w:tcPr>
-          <w:p>
-            <w:pPr>
-              <w:jc w:val="center"/>
-              <w:spacing w:after="100" w:before="100" w:line="120"/>
-              <w:ind w:firstLine="0" w:left="100" w:right="100"/>
-            </w:pPr>
-            <w:r xmlns:w="http://schemas.openxmlformats.org/wordprocessingml/2006/main" xmlns:wp="http://schemas.openxmlformats.org/drawingml/2006/wordprocessingDrawing" xmlns:r="http://schemas.openxmlformats.org/officeDocument/2006/relationships" xmlns:w14="http://schemas.microsoft.com/office/word/2010/wordml">
-              <w:rPr>
-                <w:rFonts w:ascii="Arial Narrow" w:hAnsi="Arial Narrow" w:eastAsia="Arial Narrow" w:cs="Arial Narrow"/>
-                <w:sz w:val="18"/>
-                <w:szCs w:val="18"/>
-                <w:color w:val="000000"/>
-              </w:rPr>
-              <w:t xml:space="preserve">79 (9.2%)</w:t>
+                <w:sz w:val="20"/>
+                <w:szCs w:val="20"/>
+                <w:color w:val="000000"/>
+              </w:rPr>
+              <w:t xml:space="preserve">Other</w:t>
+            </w:r>
+          </w:p>
+        </w:tc>
+        <w:tc>
+          <w:tcPr>
+            <w:tcBorders/>
+            <w:shd w:val="clear" w:color="auto" w:fill="FFFFFF"/>
+            <w:tcMar>
+              <w:top w:w="0" w:type="dxa"/>
+              <w:bottom w:w="0" w:type="dxa"/>
+              <w:left w:w="0" w:type="dxa"/>
+              <w:right w:w="0" w:type="dxa"/>
+            </w:tcMar>
+            <w:vAlign w:val="center"/>
+          </w:tcPr>
+          <w:p>
+            <w:pPr>
+              <w:jc w:val="center"/>
+              <w:spacing w:after="40" w:before="40" w:line="240"/>
+              <w:ind w:firstLine="0" w:left="100" w:right="100"/>
+            </w:pPr>
+            <w:r xmlns:w="http://schemas.openxmlformats.org/wordprocessingml/2006/main" xmlns:wp="http://schemas.openxmlformats.org/drawingml/2006/wordprocessingDrawing" xmlns:r="http://schemas.openxmlformats.org/officeDocument/2006/relationships" xmlns:w14="http://schemas.microsoft.com/office/word/2010/wordml">
+              <w:rPr>
+                <w:rFonts w:ascii="Arial Narrow" w:hAnsi="Arial Narrow" w:eastAsia="Arial Narrow" w:cs="Arial Narrow"/>
+                <w:sz w:val="20"/>
+                <w:szCs w:val="20"/>
+                <w:color w:val="000000"/>
+              </w:rPr>
+              <w:t xml:space="preserve">320 (46%)</w:t>
+            </w:r>
+          </w:p>
+        </w:tc>
+        <w:tc>
+          <w:tcPr>
+            <w:tcBorders/>
+            <w:shd w:val="clear" w:color="auto" w:fill="FFFFFF"/>
+            <w:tcMar>
+              <w:top w:w="0" w:type="dxa"/>
+              <w:bottom w:w="0" w:type="dxa"/>
+              <w:left w:w="0" w:type="dxa"/>
+              <w:right w:w="0" w:type="dxa"/>
+            </w:tcMar>
+            <w:vAlign w:val="center"/>
+          </w:tcPr>
+          <w:p>
+            <w:pPr>
+              <w:jc w:val="center"/>
+              <w:spacing w:after="40" w:before="40" w:line="240"/>
+              <w:ind w:firstLine="0" w:left="100" w:right="100"/>
+            </w:pPr>
+            <w:r xmlns:w="http://schemas.openxmlformats.org/wordprocessingml/2006/main" xmlns:wp="http://schemas.openxmlformats.org/drawingml/2006/wordprocessingDrawing" xmlns:r="http://schemas.openxmlformats.org/officeDocument/2006/relationships" xmlns:w14="http://schemas.microsoft.com/office/word/2010/wordml">
+              <w:rPr>
+                <w:rFonts w:ascii="Arial Narrow" w:hAnsi="Arial Narrow" w:eastAsia="Arial Narrow" w:cs="Arial Narrow"/>
+                <w:sz w:val="20"/>
+                <w:szCs w:val="20"/>
+                <w:color w:val="000000"/>
+              </w:rPr>
+              <w:t xml:space="preserve">297 (34%)</w:t>
             </w:r>
           </w:p>
         </w:tc>
@@ -2485,7 +2492,7 @@
       <w:tr>
         <w:trPr>
           <w:cantSplit/>
-          <w:trHeight w:val="580" w:hRule="auto"/>
+          <w:trHeight w:val="598" w:hRule="auto"/>
         </w:trPr>
         <w:tc>
           <w:tcPr>
@@ -2502,75 +2509,75 @@
           <w:p>
             <w:pPr>
               <w:jc w:val="left"/>
-              <w:spacing w:after="100" w:before="100" w:line="120"/>
+              <w:spacing w:after="40" w:before="40" w:line="240"/>
               <w:ind w:firstLine="0" w:left="300" w:right="100"/>
             </w:pPr>
             <w:r xmlns:w="http://schemas.openxmlformats.org/wordprocessingml/2006/main" xmlns:wp="http://schemas.openxmlformats.org/drawingml/2006/wordprocessingDrawing" xmlns:r="http://schemas.openxmlformats.org/officeDocument/2006/relationships" xmlns:w14="http://schemas.microsoft.com/office/word/2010/wordml">
               <w:rPr>
                 <w:rFonts w:ascii="Arial Narrow" w:hAnsi="Arial Narrow" w:eastAsia="Arial Narrow" w:cs="Arial Narrow"/>
-                <w:sz w:val="18"/>
-                <w:szCs w:val="18"/>
-                <w:color w:val="000000"/>
-              </w:rPr>
-              <w:t xml:space="preserve">DRV EVG</w:t>
-            </w:r>
-          </w:p>
-        </w:tc>
-        <w:tc>
-          <w:tcPr>
-            <w:tcBorders/>
-            <w:shd w:val="clear" w:color="auto" w:fill="FFFFFF"/>
-            <w:tcMar>
-              <w:top w:w="0" w:type="dxa"/>
-              <w:bottom w:w="0" w:type="dxa"/>
-              <w:left w:w="0" w:type="dxa"/>
-              <w:right w:w="0" w:type="dxa"/>
-            </w:tcMar>
-            <w:vAlign w:val="center"/>
-          </w:tcPr>
-          <w:p>
-            <w:pPr>
-              <w:jc w:val="center"/>
-              <w:spacing w:after="100" w:before="100" w:line="120"/>
-              <w:ind w:firstLine="0" w:left="100" w:right="100"/>
-            </w:pPr>
-            <w:r xmlns:w="http://schemas.openxmlformats.org/wordprocessingml/2006/main" xmlns:wp="http://schemas.openxmlformats.org/drawingml/2006/wordprocessingDrawing" xmlns:r="http://schemas.openxmlformats.org/officeDocument/2006/relationships" xmlns:w14="http://schemas.microsoft.com/office/word/2010/wordml">
-              <w:rPr>
-                <w:rFonts w:ascii="Arial Narrow" w:hAnsi="Arial Narrow" w:eastAsia="Arial Narrow" w:cs="Arial Narrow"/>
-                <w:sz w:val="18"/>
-                <w:szCs w:val="18"/>
-                <w:color w:val="000000"/>
-              </w:rPr>
-              <w:t xml:space="preserve">60 (8.6%)</w:t>
-            </w:r>
-          </w:p>
-        </w:tc>
-        <w:tc>
-          <w:tcPr>
-            <w:tcBorders/>
-            <w:shd w:val="clear" w:color="auto" w:fill="FFFFFF"/>
-            <w:tcMar>
-              <w:top w:w="0" w:type="dxa"/>
-              <w:bottom w:w="0" w:type="dxa"/>
-              <w:left w:w="0" w:type="dxa"/>
-              <w:right w:w="0" w:type="dxa"/>
-            </w:tcMar>
-            <w:vAlign w:val="center"/>
-          </w:tcPr>
-          <w:p>
-            <w:pPr>
-              <w:jc w:val="center"/>
-              <w:spacing w:after="100" w:before="100" w:line="120"/>
-              <w:ind w:firstLine="0" w:left="100" w:right="100"/>
-            </w:pPr>
-            <w:r xmlns:w="http://schemas.openxmlformats.org/wordprocessingml/2006/main" xmlns:wp="http://schemas.openxmlformats.org/drawingml/2006/wordprocessingDrawing" xmlns:r="http://schemas.openxmlformats.org/officeDocument/2006/relationships" xmlns:w14="http://schemas.microsoft.com/office/word/2010/wordml">
-              <w:rPr>
-                <w:rFonts w:ascii="Arial Narrow" w:hAnsi="Arial Narrow" w:eastAsia="Arial Narrow" w:cs="Arial Narrow"/>
-                <w:sz w:val="18"/>
-                <w:szCs w:val="18"/>
-                <w:color w:val="000000"/>
-              </w:rPr>
-              <w:t xml:space="preserve">48 (5.6%)</w:t>
+                <w:sz w:val="20"/>
+                <w:szCs w:val="20"/>
+                <w:color w:val="000000"/>
+              </w:rPr>
+              <w:t xml:space="preserve">DRV DTG</w:t>
+            </w:r>
+          </w:p>
+        </w:tc>
+        <w:tc>
+          <w:tcPr>
+            <w:tcBorders/>
+            <w:shd w:val="clear" w:color="auto" w:fill="FFFFFF"/>
+            <w:tcMar>
+              <w:top w:w="0" w:type="dxa"/>
+              <w:bottom w:w="0" w:type="dxa"/>
+              <w:left w:w="0" w:type="dxa"/>
+              <w:right w:w="0" w:type="dxa"/>
+            </w:tcMar>
+            <w:vAlign w:val="center"/>
+          </w:tcPr>
+          <w:p>
+            <w:pPr>
+              <w:jc w:val="center"/>
+              <w:spacing w:after="40" w:before="40" w:line="240"/>
+              <w:ind w:firstLine="0" w:left="100" w:right="100"/>
+            </w:pPr>
+            <w:r xmlns:w="http://schemas.openxmlformats.org/wordprocessingml/2006/main" xmlns:wp="http://schemas.openxmlformats.org/drawingml/2006/wordprocessingDrawing" xmlns:r="http://schemas.openxmlformats.org/officeDocument/2006/relationships" xmlns:w14="http://schemas.microsoft.com/office/word/2010/wordml">
+              <w:rPr>
+                <w:rFonts w:ascii="Arial Narrow" w:hAnsi="Arial Narrow" w:eastAsia="Arial Narrow" w:cs="Arial Narrow"/>
+                <w:sz w:val="20"/>
+                <w:szCs w:val="20"/>
+                <w:color w:val="000000"/>
+              </w:rPr>
+              <w:t xml:space="preserve">85 (12%)</w:t>
+            </w:r>
+          </w:p>
+        </w:tc>
+        <w:tc>
+          <w:tcPr>
+            <w:tcBorders/>
+            <w:shd w:val="clear" w:color="auto" w:fill="FFFFFF"/>
+            <w:tcMar>
+              <w:top w:w="0" w:type="dxa"/>
+              <w:bottom w:w="0" w:type="dxa"/>
+              <w:left w:w="0" w:type="dxa"/>
+              <w:right w:w="0" w:type="dxa"/>
+            </w:tcMar>
+            <w:vAlign w:val="center"/>
+          </w:tcPr>
+          <w:p>
+            <w:pPr>
+              <w:jc w:val="center"/>
+              <w:spacing w:after="40" w:before="40" w:line="240"/>
+              <w:ind w:firstLine="0" w:left="100" w:right="100"/>
+            </w:pPr>
+            <w:r xmlns:w="http://schemas.openxmlformats.org/wordprocessingml/2006/main" xmlns:wp="http://schemas.openxmlformats.org/drawingml/2006/wordprocessingDrawing" xmlns:r="http://schemas.openxmlformats.org/officeDocument/2006/relationships" xmlns:w14="http://schemas.microsoft.com/office/word/2010/wordml">
+              <w:rPr>
+                <w:rFonts w:ascii="Arial Narrow" w:hAnsi="Arial Narrow" w:eastAsia="Arial Narrow" w:cs="Arial Narrow"/>
+                <w:sz w:val="20"/>
+                <w:szCs w:val="20"/>
+                <w:color w:val="000000"/>
+              </w:rPr>
+              <w:t xml:space="preserve">187 (22%)</w:t>
             </w:r>
           </w:p>
         </w:tc>
@@ -2578,7 +2585,7 @@
       <w:tr>
         <w:trPr>
           <w:cantSplit/>
-          <w:trHeight w:val="580" w:hRule="auto"/>
+          <w:trHeight w:val="598" w:hRule="auto"/>
         </w:trPr>
         <w:tc>
           <w:tcPr>
@@ -2595,75 +2602,75 @@
           <w:p>
             <w:pPr>
               <w:jc w:val="left"/>
-              <w:spacing w:after="100" w:before="100" w:line="120"/>
+              <w:spacing w:after="40" w:before="40" w:line="240"/>
               <w:ind w:firstLine="0" w:left="300" w:right="100"/>
             </w:pPr>
             <w:r xmlns:w="http://schemas.openxmlformats.org/wordprocessingml/2006/main" xmlns:wp="http://schemas.openxmlformats.org/drawingml/2006/wordprocessingDrawing" xmlns:r="http://schemas.openxmlformats.org/officeDocument/2006/relationships" xmlns:w14="http://schemas.microsoft.com/office/word/2010/wordml">
               <w:rPr>
                 <w:rFonts w:ascii="Arial Narrow" w:hAnsi="Arial Narrow" w:eastAsia="Arial Narrow" w:cs="Arial Narrow"/>
-                <w:sz w:val="18"/>
-                <w:szCs w:val="18"/>
-                <w:color w:val="000000"/>
-              </w:rPr>
-              <w:t xml:space="preserve">ETV RGV</w:t>
-            </w:r>
-          </w:p>
-        </w:tc>
-        <w:tc>
-          <w:tcPr>
-            <w:tcBorders/>
-            <w:shd w:val="clear" w:color="auto" w:fill="FFFFFF"/>
-            <w:tcMar>
-              <w:top w:w="0" w:type="dxa"/>
-              <w:bottom w:w="0" w:type="dxa"/>
-              <w:left w:w="0" w:type="dxa"/>
-              <w:right w:w="0" w:type="dxa"/>
-            </w:tcMar>
-            <w:vAlign w:val="center"/>
-          </w:tcPr>
-          <w:p>
-            <w:pPr>
-              <w:jc w:val="center"/>
-              <w:spacing w:after="100" w:before="100" w:line="120"/>
-              <w:ind w:firstLine="0" w:left="100" w:right="100"/>
-            </w:pPr>
-            <w:r xmlns:w="http://schemas.openxmlformats.org/wordprocessingml/2006/main" xmlns:wp="http://schemas.openxmlformats.org/drawingml/2006/wordprocessingDrawing" xmlns:r="http://schemas.openxmlformats.org/officeDocument/2006/relationships" xmlns:w14="http://schemas.microsoft.com/office/word/2010/wordml">
-              <w:rPr>
-                <w:rFonts w:ascii="Arial Narrow" w:hAnsi="Arial Narrow" w:eastAsia="Arial Narrow" w:cs="Arial Narrow"/>
-                <w:sz w:val="18"/>
-                <w:szCs w:val="18"/>
-                <w:color w:val="000000"/>
-              </w:rPr>
-              <w:t xml:space="preserve">36 (5.2%)</w:t>
-            </w:r>
-          </w:p>
-        </w:tc>
-        <w:tc>
-          <w:tcPr>
-            <w:tcBorders/>
-            <w:shd w:val="clear" w:color="auto" w:fill="FFFFFF"/>
-            <w:tcMar>
-              <w:top w:w="0" w:type="dxa"/>
-              <w:bottom w:w="0" w:type="dxa"/>
-              <w:left w:w="0" w:type="dxa"/>
-              <w:right w:w="0" w:type="dxa"/>
-            </w:tcMar>
-            <w:vAlign w:val="center"/>
-          </w:tcPr>
-          <w:p>
-            <w:pPr>
-              <w:jc w:val="center"/>
-              <w:spacing w:after="100" w:before="100" w:line="120"/>
-              <w:ind w:firstLine="0" w:left="100" w:right="100"/>
-            </w:pPr>
-            <w:r xmlns:w="http://schemas.openxmlformats.org/wordprocessingml/2006/main" xmlns:wp="http://schemas.openxmlformats.org/drawingml/2006/wordprocessingDrawing" xmlns:r="http://schemas.openxmlformats.org/officeDocument/2006/relationships" xmlns:w14="http://schemas.microsoft.com/office/word/2010/wordml">
-              <w:rPr>
-                <w:rFonts w:ascii="Arial Narrow" w:hAnsi="Arial Narrow" w:eastAsia="Arial Narrow" w:cs="Arial Narrow"/>
-                <w:sz w:val="18"/>
-                <w:szCs w:val="18"/>
-                <w:color w:val="000000"/>
-              </w:rPr>
-              <w:t xml:space="preserve">66 (7.6%)</w:t>
+                <w:sz w:val="20"/>
+                <w:szCs w:val="20"/>
+                <w:color w:val="000000"/>
+              </w:rPr>
+              <w:t xml:space="preserve">DRV RGV</w:t>
+            </w:r>
+          </w:p>
+        </w:tc>
+        <w:tc>
+          <w:tcPr>
+            <w:tcBorders/>
+            <w:shd w:val="clear" w:color="auto" w:fill="FFFFFF"/>
+            <w:tcMar>
+              <w:top w:w="0" w:type="dxa"/>
+              <w:bottom w:w="0" w:type="dxa"/>
+              <w:left w:w="0" w:type="dxa"/>
+              <w:right w:w="0" w:type="dxa"/>
+            </w:tcMar>
+            <w:vAlign w:val="center"/>
+          </w:tcPr>
+          <w:p>
+            <w:pPr>
+              <w:jc w:val="center"/>
+              <w:spacing w:after="40" w:before="40" w:line="240"/>
+              <w:ind w:firstLine="0" w:left="100" w:right="100"/>
+            </w:pPr>
+            <w:r xmlns:w="http://schemas.openxmlformats.org/wordprocessingml/2006/main" xmlns:wp="http://schemas.openxmlformats.org/drawingml/2006/wordprocessingDrawing" xmlns:r="http://schemas.openxmlformats.org/officeDocument/2006/relationships" xmlns:w14="http://schemas.microsoft.com/office/word/2010/wordml">
+              <w:rPr>
+                <w:rFonts w:ascii="Arial Narrow" w:hAnsi="Arial Narrow" w:eastAsia="Arial Narrow" w:cs="Arial Narrow"/>
+                <w:sz w:val="20"/>
+                <w:szCs w:val="20"/>
+                <w:color w:val="000000"/>
+              </w:rPr>
+              <w:t xml:space="preserve">42 (6.0%)</w:t>
+            </w:r>
+          </w:p>
+        </w:tc>
+        <w:tc>
+          <w:tcPr>
+            <w:tcBorders/>
+            <w:shd w:val="clear" w:color="auto" w:fill="FFFFFF"/>
+            <w:tcMar>
+              <w:top w:w="0" w:type="dxa"/>
+              <w:bottom w:w="0" w:type="dxa"/>
+              <w:left w:w="0" w:type="dxa"/>
+              <w:right w:w="0" w:type="dxa"/>
+            </w:tcMar>
+            <w:vAlign w:val="center"/>
+          </w:tcPr>
+          <w:p>
+            <w:pPr>
+              <w:jc w:val="center"/>
+              <w:spacing w:after="40" w:before="40" w:line="240"/>
+              <w:ind w:firstLine="0" w:left="100" w:right="100"/>
+            </w:pPr>
+            <w:r xmlns:w="http://schemas.openxmlformats.org/wordprocessingml/2006/main" xmlns:wp="http://schemas.openxmlformats.org/drawingml/2006/wordprocessingDrawing" xmlns:r="http://schemas.openxmlformats.org/officeDocument/2006/relationships" xmlns:w14="http://schemas.microsoft.com/office/word/2010/wordml">
+              <w:rPr>
+                <w:rFonts w:ascii="Arial Narrow" w:hAnsi="Arial Narrow" w:eastAsia="Arial Narrow" w:cs="Arial Narrow"/>
+                <w:sz w:val="20"/>
+                <w:szCs w:val="20"/>
+                <w:color w:val="000000"/>
+              </w:rPr>
+              <w:t xml:space="preserve">79 (9.2%)</w:t>
             </w:r>
           </w:p>
         </w:tc>
@@ -2671,7 +2678,7 @@
       <w:tr>
         <w:trPr>
           <w:cantSplit/>
-          <w:trHeight w:val="580" w:hRule="auto"/>
+          <w:trHeight w:val="598" w:hRule="auto"/>
         </w:trPr>
         <w:tc>
           <w:tcPr>
@@ -2688,75 +2695,75 @@
           <w:p>
             <w:pPr>
               <w:jc w:val="left"/>
-              <w:spacing w:after="100" w:before="100" w:line="120"/>
+              <w:spacing w:after="40" w:before="40" w:line="240"/>
               <w:ind w:firstLine="0" w:left="300" w:right="100"/>
             </w:pPr>
             <w:r xmlns:w="http://schemas.openxmlformats.org/wordprocessingml/2006/main" xmlns:wp="http://schemas.openxmlformats.org/drawingml/2006/wordprocessingDrawing" xmlns:r="http://schemas.openxmlformats.org/officeDocument/2006/relationships" xmlns:w14="http://schemas.microsoft.com/office/word/2010/wordml">
               <w:rPr>
                 <w:rFonts w:ascii="Arial Narrow" w:hAnsi="Arial Narrow" w:eastAsia="Arial Narrow" w:cs="Arial Narrow"/>
-                <w:sz w:val="18"/>
-                <w:szCs w:val="18"/>
-                <w:color w:val="000000"/>
-              </w:rPr>
-              <w:t xml:space="preserve">DRV ETV RGV</w:t>
-            </w:r>
-          </w:p>
-        </w:tc>
-        <w:tc>
-          <w:tcPr>
-            <w:tcBorders/>
-            <w:shd w:val="clear" w:color="auto" w:fill="FFFFFF"/>
-            <w:tcMar>
-              <w:top w:w="0" w:type="dxa"/>
-              <w:bottom w:w="0" w:type="dxa"/>
-              <w:left w:w="0" w:type="dxa"/>
-              <w:right w:w="0" w:type="dxa"/>
-            </w:tcMar>
-            <w:vAlign w:val="center"/>
-          </w:tcPr>
-          <w:p>
-            <w:pPr>
-              <w:jc w:val="center"/>
-              <w:spacing w:after="100" w:before="100" w:line="120"/>
-              <w:ind w:firstLine="0" w:left="100" w:right="100"/>
-            </w:pPr>
-            <w:r xmlns:w="http://schemas.openxmlformats.org/wordprocessingml/2006/main" xmlns:wp="http://schemas.openxmlformats.org/drawingml/2006/wordprocessingDrawing" xmlns:r="http://schemas.openxmlformats.org/officeDocument/2006/relationships" xmlns:w14="http://schemas.microsoft.com/office/word/2010/wordml">
-              <w:rPr>
-                <w:rFonts w:ascii="Arial Narrow" w:hAnsi="Arial Narrow" w:eastAsia="Arial Narrow" w:cs="Arial Narrow"/>
-                <w:sz w:val="18"/>
-                <w:szCs w:val="18"/>
-                <w:color w:val="000000"/>
-              </w:rPr>
-              <w:t xml:space="preserve">54 (7.8%)</w:t>
-            </w:r>
-          </w:p>
-        </w:tc>
-        <w:tc>
-          <w:tcPr>
-            <w:tcBorders/>
-            <w:shd w:val="clear" w:color="auto" w:fill="FFFFFF"/>
-            <w:tcMar>
-              <w:top w:w="0" w:type="dxa"/>
-              <w:bottom w:w="0" w:type="dxa"/>
-              <w:left w:w="0" w:type="dxa"/>
-              <w:right w:w="0" w:type="dxa"/>
-            </w:tcMar>
-            <w:vAlign w:val="center"/>
-          </w:tcPr>
-          <w:p>
-            <w:pPr>
-              <w:jc w:val="center"/>
-              <w:spacing w:after="100" w:before="100" w:line="120"/>
-              <w:ind w:firstLine="0" w:left="100" w:right="100"/>
-            </w:pPr>
-            <w:r xmlns:w="http://schemas.openxmlformats.org/wordprocessingml/2006/main" xmlns:wp="http://schemas.openxmlformats.org/drawingml/2006/wordprocessingDrawing" xmlns:r="http://schemas.openxmlformats.org/officeDocument/2006/relationships" xmlns:w14="http://schemas.microsoft.com/office/word/2010/wordml">
-              <w:rPr>
-                <w:rFonts w:ascii="Arial Narrow" w:hAnsi="Arial Narrow" w:eastAsia="Arial Narrow" w:cs="Arial Narrow"/>
-                <w:sz w:val="18"/>
-                <w:szCs w:val="18"/>
-                <w:color w:val="000000"/>
-              </w:rPr>
-              <w:t xml:space="preserve">38 (4.4%)</w:t>
+                <w:sz w:val="20"/>
+                <w:szCs w:val="20"/>
+                <w:color w:val="000000"/>
+              </w:rPr>
+              <w:t xml:space="preserve">DRV EVG</w:t>
+            </w:r>
+          </w:p>
+        </w:tc>
+        <w:tc>
+          <w:tcPr>
+            <w:tcBorders/>
+            <w:shd w:val="clear" w:color="auto" w:fill="FFFFFF"/>
+            <w:tcMar>
+              <w:top w:w="0" w:type="dxa"/>
+              <w:bottom w:w="0" w:type="dxa"/>
+              <w:left w:w="0" w:type="dxa"/>
+              <w:right w:w="0" w:type="dxa"/>
+            </w:tcMar>
+            <w:vAlign w:val="center"/>
+          </w:tcPr>
+          <w:p>
+            <w:pPr>
+              <w:jc w:val="center"/>
+              <w:spacing w:after="40" w:before="40" w:line="240"/>
+              <w:ind w:firstLine="0" w:left="100" w:right="100"/>
+            </w:pPr>
+            <w:r xmlns:w="http://schemas.openxmlformats.org/wordprocessingml/2006/main" xmlns:wp="http://schemas.openxmlformats.org/drawingml/2006/wordprocessingDrawing" xmlns:r="http://schemas.openxmlformats.org/officeDocument/2006/relationships" xmlns:w14="http://schemas.microsoft.com/office/word/2010/wordml">
+              <w:rPr>
+                <w:rFonts w:ascii="Arial Narrow" w:hAnsi="Arial Narrow" w:eastAsia="Arial Narrow" w:cs="Arial Narrow"/>
+                <w:sz w:val="20"/>
+                <w:szCs w:val="20"/>
+                <w:color w:val="000000"/>
+              </w:rPr>
+              <w:t xml:space="preserve">60 (8.6%)</w:t>
+            </w:r>
+          </w:p>
+        </w:tc>
+        <w:tc>
+          <w:tcPr>
+            <w:tcBorders/>
+            <w:shd w:val="clear" w:color="auto" w:fill="FFFFFF"/>
+            <w:tcMar>
+              <w:top w:w="0" w:type="dxa"/>
+              <w:bottom w:w="0" w:type="dxa"/>
+              <w:left w:w="0" w:type="dxa"/>
+              <w:right w:w="0" w:type="dxa"/>
+            </w:tcMar>
+            <w:vAlign w:val="center"/>
+          </w:tcPr>
+          <w:p>
+            <w:pPr>
+              <w:jc w:val="center"/>
+              <w:spacing w:after="40" w:before="40" w:line="240"/>
+              <w:ind w:firstLine="0" w:left="100" w:right="100"/>
+            </w:pPr>
+            <w:r xmlns:w="http://schemas.openxmlformats.org/wordprocessingml/2006/main" xmlns:wp="http://schemas.openxmlformats.org/drawingml/2006/wordprocessingDrawing" xmlns:r="http://schemas.openxmlformats.org/officeDocument/2006/relationships" xmlns:w14="http://schemas.microsoft.com/office/word/2010/wordml">
+              <w:rPr>
+                <w:rFonts w:ascii="Arial Narrow" w:hAnsi="Arial Narrow" w:eastAsia="Arial Narrow" w:cs="Arial Narrow"/>
+                <w:sz w:val="20"/>
+                <w:szCs w:val="20"/>
+                <w:color w:val="000000"/>
+              </w:rPr>
+              <w:t xml:space="preserve">48 (5.6%)</w:t>
             </w:r>
           </w:p>
         </w:tc>
@@ -2764,7 +2771,7 @@
       <w:tr>
         <w:trPr>
           <w:cantSplit/>
-          <w:trHeight w:val="580" w:hRule="auto"/>
+          <w:trHeight w:val="598" w:hRule="auto"/>
         </w:trPr>
         <w:tc>
           <w:tcPr>
@@ -2781,75 +2788,75 @@
           <w:p>
             <w:pPr>
               <w:jc w:val="left"/>
-              <w:spacing w:after="100" w:before="100" w:line="120"/>
+              <w:spacing w:after="40" w:before="40" w:line="240"/>
               <w:ind w:firstLine="0" w:left="300" w:right="100"/>
             </w:pPr>
             <w:r xmlns:w="http://schemas.openxmlformats.org/wordprocessingml/2006/main" xmlns:wp="http://schemas.openxmlformats.org/drawingml/2006/wordprocessingDrawing" xmlns:r="http://schemas.openxmlformats.org/officeDocument/2006/relationships" xmlns:w14="http://schemas.microsoft.com/office/word/2010/wordml">
               <w:rPr>
                 <w:rFonts w:ascii="Arial Narrow" w:hAnsi="Arial Narrow" w:eastAsia="Arial Narrow" w:cs="Arial Narrow"/>
-                <w:sz w:val="18"/>
-                <w:szCs w:val="18"/>
-                <w:color w:val="000000"/>
-              </w:rPr>
-              <w:t xml:space="preserve">DTG RPV</w:t>
-            </w:r>
-          </w:p>
-        </w:tc>
-        <w:tc>
-          <w:tcPr>
-            <w:tcBorders/>
-            <w:shd w:val="clear" w:color="auto" w:fill="FFFFFF"/>
-            <w:tcMar>
-              <w:top w:w="0" w:type="dxa"/>
-              <w:bottom w:w="0" w:type="dxa"/>
-              <w:left w:w="0" w:type="dxa"/>
-              <w:right w:w="0" w:type="dxa"/>
-            </w:tcMar>
-            <w:vAlign w:val="center"/>
-          </w:tcPr>
-          <w:p>
-            <w:pPr>
-              <w:jc w:val="center"/>
-              <w:spacing w:after="100" w:before="100" w:line="120"/>
-              <w:ind w:firstLine="0" w:left="100" w:right="100"/>
-            </w:pPr>
-            <w:r xmlns:w="http://schemas.openxmlformats.org/wordprocessingml/2006/main" xmlns:wp="http://schemas.openxmlformats.org/drawingml/2006/wordprocessingDrawing" xmlns:r="http://schemas.openxmlformats.org/officeDocument/2006/relationships" xmlns:w14="http://schemas.microsoft.com/office/word/2010/wordml">
-              <w:rPr>
-                <w:rFonts w:ascii="Arial Narrow" w:hAnsi="Arial Narrow" w:eastAsia="Arial Narrow" w:cs="Arial Narrow"/>
-                <w:sz w:val="18"/>
-                <w:szCs w:val="18"/>
-                <w:color w:val="000000"/>
-              </w:rPr>
-              <w:t xml:space="preserve">23 (3.3%)</w:t>
-            </w:r>
-          </w:p>
-        </w:tc>
-        <w:tc>
-          <w:tcPr>
-            <w:tcBorders/>
-            <w:shd w:val="clear" w:color="auto" w:fill="FFFFFF"/>
-            <w:tcMar>
-              <w:top w:w="0" w:type="dxa"/>
-              <w:bottom w:w="0" w:type="dxa"/>
-              <w:left w:w="0" w:type="dxa"/>
-              <w:right w:w="0" w:type="dxa"/>
-            </w:tcMar>
-            <w:vAlign w:val="center"/>
-          </w:tcPr>
-          <w:p>
-            <w:pPr>
-              <w:jc w:val="center"/>
-              <w:spacing w:after="100" w:before="100" w:line="120"/>
-              <w:ind w:firstLine="0" w:left="100" w:right="100"/>
-            </w:pPr>
-            <w:r xmlns:w="http://schemas.openxmlformats.org/wordprocessingml/2006/main" xmlns:wp="http://schemas.openxmlformats.org/drawingml/2006/wordprocessingDrawing" xmlns:r="http://schemas.openxmlformats.org/officeDocument/2006/relationships" xmlns:w14="http://schemas.microsoft.com/office/word/2010/wordml">
-              <w:rPr>
-                <w:rFonts w:ascii="Arial Narrow" w:hAnsi="Arial Narrow" w:eastAsia="Arial Narrow" w:cs="Arial Narrow"/>
-                <w:sz w:val="18"/>
-                <w:szCs w:val="18"/>
-                <w:color w:val="000000"/>
-              </w:rPr>
-              <w:t xml:space="preserve">41 (4.8%)</w:t>
+                <w:sz w:val="20"/>
+                <w:szCs w:val="20"/>
+                <w:color w:val="000000"/>
+              </w:rPr>
+              <w:t xml:space="preserve">ETV RGV</w:t>
+            </w:r>
+          </w:p>
+        </w:tc>
+        <w:tc>
+          <w:tcPr>
+            <w:tcBorders/>
+            <w:shd w:val="clear" w:color="auto" w:fill="FFFFFF"/>
+            <w:tcMar>
+              <w:top w:w="0" w:type="dxa"/>
+              <w:bottom w:w="0" w:type="dxa"/>
+              <w:left w:w="0" w:type="dxa"/>
+              <w:right w:w="0" w:type="dxa"/>
+            </w:tcMar>
+            <w:vAlign w:val="center"/>
+          </w:tcPr>
+          <w:p>
+            <w:pPr>
+              <w:jc w:val="center"/>
+              <w:spacing w:after="40" w:before="40" w:line="240"/>
+              <w:ind w:firstLine="0" w:left="100" w:right="100"/>
+            </w:pPr>
+            <w:r xmlns:w="http://schemas.openxmlformats.org/wordprocessingml/2006/main" xmlns:wp="http://schemas.openxmlformats.org/drawingml/2006/wordprocessingDrawing" xmlns:r="http://schemas.openxmlformats.org/officeDocument/2006/relationships" xmlns:w14="http://schemas.microsoft.com/office/word/2010/wordml">
+              <w:rPr>
+                <w:rFonts w:ascii="Arial Narrow" w:hAnsi="Arial Narrow" w:eastAsia="Arial Narrow" w:cs="Arial Narrow"/>
+                <w:sz w:val="20"/>
+                <w:szCs w:val="20"/>
+                <w:color w:val="000000"/>
+              </w:rPr>
+              <w:t xml:space="preserve">36 (5.2%)</w:t>
+            </w:r>
+          </w:p>
+        </w:tc>
+        <w:tc>
+          <w:tcPr>
+            <w:tcBorders/>
+            <w:shd w:val="clear" w:color="auto" w:fill="FFFFFF"/>
+            <w:tcMar>
+              <w:top w:w="0" w:type="dxa"/>
+              <w:bottom w:w="0" w:type="dxa"/>
+              <w:left w:w="0" w:type="dxa"/>
+              <w:right w:w="0" w:type="dxa"/>
+            </w:tcMar>
+            <w:vAlign w:val="center"/>
+          </w:tcPr>
+          <w:p>
+            <w:pPr>
+              <w:jc w:val="center"/>
+              <w:spacing w:after="40" w:before="40" w:line="240"/>
+              <w:ind w:firstLine="0" w:left="100" w:right="100"/>
+            </w:pPr>
+            <w:r xmlns:w="http://schemas.openxmlformats.org/wordprocessingml/2006/main" xmlns:wp="http://schemas.openxmlformats.org/drawingml/2006/wordprocessingDrawing" xmlns:r="http://schemas.openxmlformats.org/officeDocument/2006/relationships" xmlns:w14="http://schemas.microsoft.com/office/word/2010/wordml">
+              <w:rPr>
+                <w:rFonts w:ascii="Arial Narrow" w:hAnsi="Arial Narrow" w:eastAsia="Arial Narrow" w:cs="Arial Narrow"/>
+                <w:sz w:val="20"/>
+                <w:szCs w:val="20"/>
+                <w:color w:val="000000"/>
+              </w:rPr>
+              <w:t xml:space="preserve">66 (7.6%)</w:t>
             </w:r>
           </w:p>
         </w:tc>
@@ -2857,7 +2864,7 @@
       <w:tr>
         <w:trPr>
           <w:cantSplit/>
-          <w:trHeight w:val="580" w:hRule="auto"/>
+          <w:trHeight w:val="598" w:hRule="auto"/>
         </w:trPr>
         <w:tc>
           <w:tcPr>
@@ -2874,75 +2881,75 @@
           <w:p>
             <w:pPr>
               <w:jc w:val="left"/>
-              <w:spacing w:after="100" w:before="100" w:line="120"/>
+              <w:spacing w:after="40" w:before="40" w:line="240"/>
               <w:ind w:firstLine="0" w:left="300" w:right="100"/>
             </w:pPr>
             <w:r xmlns:w="http://schemas.openxmlformats.org/wordprocessingml/2006/main" xmlns:wp="http://schemas.openxmlformats.org/drawingml/2006/wordprocessingDrawing" xmlns:r="http://schemas.openxmlformats.org/officeDocument/2006/relationships" xmlns:w14="http://schemas.microsoft.com/office/word/2010/wordml">
               <w:rPr>
                 <w:rFonts w:ascii="Arial Narrow" w:hAnsi="Arial Narrow" w:eastAsia="Arial Narrow" w:cs="Arial Narrow"/>
-                <w:sz w:val="18"/>
-                <w:szCs w:val="18"/>
-                <w:color w:val="000000"/>
-              </w:rPr>
-              <w:t xml:space="preserve">DRV ETV</w:t>
-            </w:r>
-          </w:p>
-        </w:tc>
-        <w:tc>
-          <w:tcPr>
-            <w:tcBorders/>
-            <w:shd w:val="clear" w:color="auto" w:fill="FFFFFF"/>
-            <w:tcMar>
-              <w:top w:w="0" w:type="dxa"/>
-              <w:bottom w:w="0" w:type="dxa"/>
-              <w:left w:w="0" w:type="dxa"/>
-              <w:right w:w="0" w:type="dxa"/>
-            </w:tcMar>
-            <w:vAlign w:val="center"/>
-          </w:tcPr>
-          <w:p>
-            <w:pPr>
-              <w:jc w:val="center"/>
-              <w:spacing w:after="100" w:before="100" w:line="120"/>
-              <w:ind w:firstLine="0" w:left="100" w:right="100"/>
-            </w:pPr>
-            <w:r xmlns:w="http://schemas.openxmlformats.org/wordprocessingml/2006/main" xmlns:wp="http://schemas.openxmlformats.org/drawingml/2006/wordprocessingDrawing" xmlns:r="http://schemas.openxmlformats.org/officeDocument/2006/relationships" xmlns:w14="http://schemas.microsoft.com/office/word/2010/wordml">
-              <w:rPr>
-                <w:rFonts w:ascii="Arial Narrow" w:hAnsi="Arial Narrow" w:eastAsia="Arial Narrow" w:cs="Arial Narrow"/>
-                <w:sz w:val="18"/>
-                <w:szCs w:val="18"/>
-                <w:color w:val="000000"/>
-              </w:rPr>
-              <w:t xml:space="preserve">35 (5.0%)</w:t>
-            </w:r>
-          </w:p>
-        </w:tc>
-        <w:tc>
-          <w:tcPr>
-            <w:tcBorders/>
-            <w:shd w:val="clear" w:color="auto" w:fill="FFFFFF"/>
-            <w:tcMar>
-              <w:top w:w="0" w:type="dxa"/>
-              <w:bottom w:w="0" w:type="dxa"/>
-              <w:left w:w="0" w:type="dxa"/>
-              <w:right w:w="0" w:type="dxa"/>
-            </w:tcMar>
-            <w:vAlign w:val="center"/>
-          </w:tcPr>
-          <w:p>
-            <w:pPr>
-              <w:jc w:val="center"/>
-              <w:spacing w:after="100" w:before="100" w:line="120"/>
-              <w:ind w:firstLine="0" w:left="100" w:right="100"/>
-            </w:pPr>
-            <w:r xmlns:w="http://schemas.openxmlformats.org/wordprocessingml/2006/main" xmlns:wp="http://schemas.openxmlformats.org/drawingml/2006/wordprocessingDrawing" xmlns:r="http://schemas.openxmlformats.org/officeDocument/2006/relationships" xmlns:w14="http://schemas.microsoft.com/office/word/2010/wordml">
-              <w:rPr>
-                <w:rFonts w:ascii="Arial Narrow" w:hAnsi="Arial Narrow" w:eastAsia="Arial Narrow" w:cs="Arial Narrow"/>
-                <w:sz w:val="18"/>
-                <w:szCs w:val="18"/>
-                <w:color w:val="000000"/>
-              </w:rPr>
-              <w:t xml:space="preserve">26 (3.0%)</w:t>
+                <w:sz w:val="20"/>
+                <w:szCs w:val="20"/>
+                <w:color w:val="000000"/>
+              </w:rPr>
+              <w:t xml:space="preserve">DRV ETV RGV</w:t>
+            </w:r>
+          </w:p>
+        </w:tc>
+        <w:tc>
+          <w:tcPr>
+            <w:tcBorders/>
+            <w:shd w:val="clear" w:color="auto" w:fill="FFFFFF"/>
+            <w:tcMar>
+              <w:top w:w="0" w:type="dxa"/>
+              <w:bottom w:w="0" w:type="dxa"/>
+              <w:left w:w="0" w:type="dxa"/>
+              <w:right w:w="0" w:type="dxa"/>
+            </w:tcMar>
+            <w:vAlign w:val="center"/>
+          </w:tcPr>
+          <w:p>
+            <w:pPr>
+              <w:jc w:val="center"/>
+              <w:spacing w:after="40" w:before="40" w:line="240"/>
+              <w:ind w:firstLine="0" w:left="100" w:right="100"/>
+            </w:pPr>
+            <w:r xmlns:w="http://schemas.openxmlformats.org/wordprocessingml/2006/main" xmlns:wp="http://schemas.openxmlformats.org/drawingml/2006/wordprocessingDrawing" xmlns:r="http://schemas.openxmlformats.org/officeDocument/2006/relationships" xmlns:w14="http://schemas.microsoft.com/office/word/2010/wordml">
+              <w:rPr>
+                <w:rFonts w:ascii="Arial Narrow" w:hAnsi="Arial Narrow" w:eastAsia="Arial Narrow" w:cs="Arial Narrow"/>
+                <w:sz w:val="20"/>
+                <w:szCs w:val="20"/>
+                <w:color w:val="000000"/>
+              </w:rPr>
+              <w:t xml:space="preserve">54 (7.8%)</w:t>
+            </w:r>
+          </w:p>
+        </w:tc>
+        <w:tc>
+          <w:tcPr>
+            <w:tcBorders/>
+            <w:shd w:val="clear" w:color="auto" w:fill="FFFFFF"/>
+            <w:tcMar>
+              <w:top w:w="0" w:type="dxa"/>
+              <w:bottom w:w="0" w:type="dxa"/>
+              <w:left w:w="0" w:type="dxa"/>
+              <w:right w:w="0" w:type="dxa"/>
+            </w:tcMar>
+            <w:vAlign w:val="center"/>
+          </w:tcPr>
+          <w:p>
+            <w:pPr>
+              <w:jc w:val="center"/>
+              <w:spacing w:after="40" w:before="40" w:line="240"/>
+              <w:ind w:firstLine="0" w:left="100" w:right="100"/>
+            </w:pPr>
+            <w:r xmlns:w="http://schemas.openxmlformats.org/wordprocessingml/2006/main" xmlns:wp="http://schemas.openxmlformats.org/drawingml/2006/wordprocessingDrawing" xmlns:r="http://schemas.openxmlformats.org/officeDocument/2006/relationships" xmlns:w14="http://schemas.microsoft.com/office/word/2010/wordml">
+              <w:rPr>
+                <w:rFonts w:ascii="Arial Narrow" w:hAnsi="Arial Narrow" w:eastAsia="Arial Narrow" w:cs="Arial Narrow"/>
+                <w:sz w:val="20"/>
+                <w:szCs w:val="20"/>
+                <w:color w:val="000000"/>
+              </w:rPr>
+              <w:t xml:space="preserve">38 (4.4%)</w:t>
             </w:r>
           </w:p>
         </w:tc>
@@ -2950,7 +2957,7 @@
       <w:tr>
         <w:trPr>
           <w:cantSplit/>
-          <w:trHeight w:val="580" w:hRule="auto"/>
+          <w:trHeight w:val="598" w:hRule="auto"/>
         </w:trPr>
         <w:tc>
           <w:tcPr>
@@ -2967,75 +2974,75 @@
           <w:p>
             <w:pPr>
               <w:jc w:val="left"/>
-              <w:spacing w:after="100" w:before="100" w:line="120"/>
+              <w:spacing w:after="40" w:before="40" w:line="240"/>
               <w:ind w:firstLine="0" w:left="300" w:right="100"/>
             </w:pPr>
             <w:r xmlns:w="http://schemas.openxmlformats.org/wordprocessingml/2006/main" xmlns:wp="http://schemas.openxmlformats.org/drawingml/2006/wordprocessingDrawing" xmlns:r="http://schemas.openxmlformats.org/officeDocument/2006/relationships" xmlns:w14="http://schemas.microsoft.com/office/word/2010/wordml">
               <w:rPr>
                 <w:rFonts w:ascii="Arial Narrow" w:hAnsi="Arial Narrow" w:eastAsia="Arial Narrow" w:cs="Arial Narrow"/>
-                <w:sz w:val="18"/>
-                <w:szCs w:val="18"/>
-                <w:color w:val="000000"/>
-              </w:rPr>
-              <w:t xml:space="preserve">ATV DTG</w:t>
-            </w:r>
-          </w:p>
-        </w:tc>
-        <w:tc>
-          <w:tcPr>
-            <w:tcBorders/>
-            <w:shd w:val="clear" w:color="auto" w:fill="FFFFFF"/>
-            <w:tcMar>
-              <w:top w:w="0" w:type="dxa"/>
-              <w:bottom w:w="0" w:type="dxa"/>
-              <w:left w:w="0" w:type="dxa"/>
-              <w:right w:w="0" w:type="dxa"/>
-            </w:tcMar>
-            <w:vAlign w:val="center"/>
-          </w:tcPr>
-          <w:p>
-            <w:pPr>
-              <w:jc w:val="center"/>
-              <w:spacing w:after="100" w:before="100" w:line="120"/>
-              <w:ind w:firstLine="0" w:left="100" w:right="100"/>
-            </w:pPr>
-            <w:r xmlns:w="http://schemas.openxmlformats.org/wordprocessingml/2006/main" xmlns:wp="http://schemas.openxmlformats.org/drawingml/2006/wordprocessingDrawing" xmlns:r="http://schemas.openxmlformats.org/officeDocument/2006/relationships" xmlns:w14="http://schemas.microsoft.com/office/word/2010/wordml">
-              <w:rPr>
-                <w:rFonts w:ascii="Arial Narrow" w:hAnsi="Arial Narrow" w:eastAsia="Arial Narrow" w:cs="Arial Narrow"/>
-                <w:sz w:val="18"/>
-                <w:szCs w:val="18"/>
-                <w:color w:val="000000"/>
-              </w:rPr>
-              <w:t xml:space="preserve">14 (2.0%)</w:t>
-            </w:r>
-          </w:p>
-        </w:tc>
-        <w:tc>
-          <w:tcPr>
-            <w:tcBorders/>
-            <w:shd w:val="clear" w:color="auto" w:fill="FFFFFF"/>
-            <w:tcMar>
-              <w:top w:w="0" w:type="dxa"/>
-              <w:bottom w:w="0" w:type="dxa"/>
-              <w:left w:w="0" w:type="dxa"/>
-              <w:right w:w="0" w:type="dxa"/>
-            </w:tcMar>
-            <w:vAlign w:val="center"/>
-          </w:tcPr>
-          <w:p>
-            <w:pPr>
-              <w:jc w:val="center"/>
-              <w:spacing w:after="100" w:before="100" w:line="120"/>
-              <w:ind w:firstLine="0" w:left="100" w:right="100"/>
-            </w:pPr>
-            <w:r xmlns:w="http://schemas.openxmlformats.org/wordprocessingml/2006/main" xmlns:wp="http://schemas.openxmlformats.org/drawingml/2006/wordprocessingDrawing" xmlns:r="http://schemas.openxmlformats.org/officeDocument/2006/relationships" xmlns:w14="http://schemas.microsoft.com/office/word/2010/wordml">
-              <w:rPr>
-                <w:rFonts w:ascii="Arial Narrow" w:hAnsi="Arial Narrow" w:eastAsia="Arial Narrow" w:cs="Arial Narrow"/>
-                <w:sz w:val="18"/>
-                <w:szCs w:val="18"/>
-                <w:color w:val="000000"/>
-              </w:rPr>
-              <w:t xml:space="preserve">36 (4.2%)</w:t>
+                <w:sz w:val="20"/>
+                <w:szCs w:val="20"/>
+                <w:color w:val="000000"/>
+              </w:rPr>
+              <w:t xml:space="preserve">DTG RPV</w:t>
+            </w:r>
+          </w:p>
+        </w:tc>
+        <w:tc>
+          <w:tcPr>
+            <w:tcBorders/>
+            <w:shd w:val="clear" w:color="auto" w:fill="FFFFFF"/>
+            <w:tcMar>
+              <w:top w:w="0" w:type="dxa"/>
+              <w:bottom w:w="0" w:type="dxa"/>
+              <w:left w:w="0" w:type="dxa"/>
+              <w:right w:w="0" w:type="dxa"/>
+            </w:tcMar>
+            <w:vAlign w:val="center"/>
+          </w:tcPr>
+          <w:p>
+            <w:pPr>
+              <w:jc w:val="center"/>
+              <w:spacing w:after="40" w:before="40" w:line="240"/>
+              <w:ind w:firstLine="0" w:left="100" w:right="100"/>
+            </w:pPr>
+            <w:r xmlns:w="http://schemas.openxmlformats.org/wordprocessingml/2006/main" xmlns:wp="http://schemas.openxmlformats.org/drawingml/2006/wordprocessingDrawing" xmlns:r="http://schemas.openxmlformats.org/officeDocument/2006/relationships" xmlns:w14="http://schemas.microsoft.com/office/word/2010/wordml">
+              <w:rPr>
+                <w:rFonts w:ascii="Arial Narrow" w:hAnsi="Arial Narrow" w:eastAsia="Arial Narrow" w:cs="Arial Narrow"/>
+                <w:sz w:val="20"/>
+                <w:szCs w:val="20"/>
+                <w:color w:val="000000"/>
+              </w:rPr>
+              <w:t xml:space="preserve">23 (3.3%)</w:t>
+            </w:r>
+          </w:p>
+        </w:tc>
+        <w:tc>
+          <w:tcPr>
+            <w:tcBorders/>
+            <w:shd w:val="clear" w:color="auto" w:fill="FFFFFF"/>
+            <w:tcMar>
+              <w:top w:w="0" w:type="dxa"/>
+              <w:bottom w:w="0" w:type="dxa"/>
+              <w:left w:w="0" w:type="dxa"/>
+              <w:right w:w="0" w:type="dxa"/>
+            </w:tcMar>
+            <w:vAlign w:val="center"/>
+          </w:tcPr>
+          <w:p>
+            <w:pPr>
+              <w:jc w:val="center"/>
+              <w:spacing w:after="40" w:before="40" w:line="240"/>
+              <w:ind w:firstLine="0" w:left="100" w:right="100"/>
+            </w:pPr>
+            <w:r xmlns:w="http://schemas.openxmlformats.org/wordprocessingml/2006/main" xmlns:wp="http://schemas.openxmlformats.org/drawingml/2006/wordprocessingDrawing" xmlns:r="http://schemas.openxmlformats.org/officeDocument/2006/relationships" xmlns:w14="http://schemas.microsoft.com/office/word/2010/wordml">
+              <w:rPr>
+                <w:rFonts w:ascii="Arial Narrow" w:hAnsi="Arial Narrow" w:eastAsia="Arial Narrow" w:cs="Arial Narrow"/>
+                <w:sz w:val="20"/>
+                <w:szCs w:val="20"/>
+                <w:color w:val="000000"/>
+              </w:rPr>
+              <w:t xml:space="preserve">41 (4.8%)</w:t>
             </w:r>
           </w:p>
         </w:tc>
@@ -3043,7 +3050,7 @@
       <w:tr>
         <w:trPr>
           <w:cantSplit/>
-          <w:trHeight w:val="580" w:hRule="auto"/>
+          <w:trHeight w:val="598" w:hRule="auto"/>
         </w:trPr>
         <w:tc>
           <w:tcPr>
@@ -3060,75 +3067,75 @@
           <w:p>
             <w:pPr>
               <w:jc w:val="left"/>
-              <w:spacing w:after="100" w:before="100" w:line="120"/>
+              <w:spacing w:after="40" w:before="40" w:line="240"/>
               <w:ind w:firstLine="0" w:left="300" w:right="100"/>
             </w:pPr>
             <w:r xmlns:w="http://schemas.openxmlformats.org/wordprocessingml/2006/main" xmlns:wp="http://schemas.openxmlformats.org/drawingml/2006/wordprocessingDrawing" xmlns:r="http://schemas.openxmlformats.org/officeDocument/2006/relationships" xmlns:w14="http://schemas.microsoft.com/office/word/2010/wordml">
               <w:rPr>
                 <w:rFonts w:ascii="Arial Narrow" w:hAnsi="Arial Narrow" w:eastAsia="Arial Narrow" w:cs="Arial Narrow"/>
-                <w:sz w:val="18"/>
-                <w:szCs w:val="18"/>
-                <w:color w:val="000000"/>
-              </w:rPr>
-              <w:t xml:space="preserve">ATV RGV</w:t>
-            </w:r>
-          </w:p>
-        </w:tc>
-        <w:tc>
-          <w:tcPr>
-            <w:tcBorders/>
-            <w:shd w:val="clear" w:color="auto" w:fill="FFFFFF"/>
-            <w:tcMar>
-              <w:top w:w="0" w:type="dxa"/>
-              <w:bottom w:w="0" w:type="dxa"/>
-              <w:left w:w="0" w:type="dxa"/>
-              <w:right w:w="0" w:type="dxa"/>
-            </w:tcMar>
-            <w:vAlign w:val="center"/>
-          </w:tcPr>
-          <w:p>
-            <w:pPr>
-              <w:jc w:val="center"/>
-              <w:spacing w:after="100" w:before="100" w:line="120"/>
-              <w:ind w:firstLine="0" w:left="100" w:right="100"/>
-            </w:pPr>
-            <w:r xmlns:w="http://schemas.openxmlformats.org/wordprocessingml/2006/main" xmlns:wp="http://schemas.openxmlformats.org/drawingml/2006/wordprocessingDrawing" xmlns:r="http://schemas.openxmlformats.org/officeDocument/2006/relationships" xmlns:w14="http://schemas.microsoft.com/office/word/2010/wordml">
-              <w:rPr>
-                <w:rFonts w:ascii="Arial Narrow" w:hAnsi="Arial Narrow" w:eastAsia="Arial Narrow" w:cs="Arial Narrow"/>
-                <w:sz w:val="18"/>
-                <w:szCs w:val="18"/>
-                <w:color w:val="000000"/>
-              </w:rPr>
-              <w:t xml:space="preserve">14 (2.0%)</w:t>
-            </w:r>
-          </w:p>
-        </w:tc>
-        <w:tc>
-          <w:tcPr>
-            <w:tcBorders/>
-            <w:shd w:val="clear" w:color="auto" w:fill="FFFFFF"/>
-            <w:tcMar>
-              <w:top w:w="0" w:type="dxa"/>
-              <w:bottom w:w="0" w:type="dxa"/>
-              <w:left w:w="0" w:type="dxa"/>
-              <w:right w:w="0" w:type="dxa"/>
-            </w:tcMar>
-            <w:vAlign w:val="center"/>
-          </w:tcPr>
-          <w:p>
-            <w:pPr>
-              <w:jc w:val="center"/>
-              <w:spacing w:after="100" w:before="100" w:line="120"/>
-              <w:ind w:firstLine="0" w:left="100" w:right="100"/>
-            </w:pPr>
-            <w:r xmlns:w="http://schemas.openxmlformats.org/wordprocessingml/2006/main" xmlns:wp="http://schemas.openxmlformats.org/drawingml/2006/wordprocessingDrawing" xmlns:r="http://schemas.openxmlformats.org/officeDocument/2006/relationships" xmlns:w14="http://schemas.microsoft.com/office/word/2010/wordml">
-              <w:rPr>
-                <w:rFonts w:ascii="Arial Narrow" w:hAnsi="Arial Narrow" w:eastAsia="Arial Narrow" w:cs="Arial Narrow"/>
-                <w:sz w:val="18"/>
-                <w:szCs w:val="18"/>
-                <w:color w:val="000000"/>
-              </w:rPr>
-              <w:t xml:space="preserve">25 (2.9%)</w:t>
+                <w:sz w:val="20"/>
+                <w:szCs w:val="20"/>
+                <w:color w:val="000000"/>
+              </w:rPr>
+              <w:t xml:space="preserve">DRV ETV</w:t>
+            </w:r>
+          </w:p>
+        </w:tc>
+        <w:tc>
+          <w:tcPr>
+            <w:tcBorders/>
+            <w:shd w:val="clear" w:color="auto" w:fill="FFFFFF"/>
+            <w:tcMar>
+              <w:top w:w="0" w:type="dxa"/>
+              <w:bottom w:w="0" w:type="dxa"/>
+              <w:left w:w="0" w:type="dxa"/>
+              <w:right w:w="0" w:type="dxa"/>
+            </w:tcMar>
+            <w:vAlign w:val="center"/>
+          </w:tcPr>
+          <w:p>
+            <w:pPr>
+              <w:jc w:val="center"/>
+              <w:spacing w:after="40" w:before="40" w:line="240"/>
+              <w:ind w:firstLine="0" w:left="100" w:right="100"/>
+            </w:pPr>
+            <w:r xmlns:w="http://schemas.openxmlformats.org/wordprocessingml/2006/main" xmlns:wp="http://schemas.openxmlformats.org/drawingml/2006/wordprocessingDrawing" xmlns:r="http://schemas.openxmlformats.org/officeDocument/2006/relationships" xmlns:w14="http://schemas.microsoft.com/office/word/2010/wordml">
+              <w:rPr>
+                <w:rFonts w:ascii="Arial Narrow" w:hAnsi="Arial Narrow" w:eastAsia="Arial Narrow" w:cs="Arial Narrow"/>
+                <w:sz w:val="20"/>
+                <w:szCs w:val="20"/>
+                <w:color w:val="000000"/>
+              </w:rPr>
+              <w:t xml:space="preserve">35 (5.0%)</w:t>
+            </w:r>
+          </w:p>
+        </w:tc>
+        <w:tc>
+          <w:tcPr>
+            <w:tcBorders/>
+            <w:shd w:val="clear" w:color="auto" w:fill="FFFFFF"/>
+            <w:tcMar>
+              <w:top w:w="0" w:type="dxa"/>
+              <w:bottom w:w="0" w:type="dxa"/>
+              <w:left w:w="0" w:type="dxa"/>
+              <w:right w:w="0" w:type="dxa"/>
+            </w:tcMar>
+            <w:vAlign w:val="center"/>
+          </w:tcPr>
+          <w:p>
+            <w:pPr>
+              <w:jc w:val="center"/>
+              <w:spacing w:after="40" w:before="40" w:line="240"/>
+              <w:ind w:firstLine="0" w:left="100" w:right="100"/>
+            </w:pPr>
+            <w:r xmlns:w="http://schemas.openxmlformats.org/wordprocessingml/2006/main" xmlns:wp="http://schemas.openxmlformats.org/drawingml/2006/wordprocessingDrawing" xmlns:r="http://schemas.openxmlformats.org/officeDocument/2006/relationships" xmlns:w14="http://schemas.microsoft.com/office/word/2010/wordml">
+              <w:rPr>
+                <w:rFonts w:ascii="Arial Narrow" w:hAnsi="Arial Narrow" w:eastAsia="Arial Narrow" w:cs="Arial Narrow"/>
+                <w:sz w:val="20"/>
+                <w:szCs w:val="20"/>
+                <w:color w:val="000000"/>
+              </w:rPr>
+              <w:t xml:space="preserve">26 (3.0%)</w:t>
             </w:r>
           </w:p>
         </w:tc>
@@ -3136,7 +3143,193 @@
       <w:tr>
         <w:trPr>
           <w:cantSplit/>
-          <w:trHeight w:val="580" w:hRule="auto"/>
+          <w:trHeight w:val="598" w:hRule="auto"/>
+        </w:trPr>
+        <w:tc>
+          <w:tcPr>
+            <w:tcBorders/>
+            <w:shd w:val="clear" w:color="auto" w:fill="FFFFFF"/>
+            <w:tcMar>
+              <w:top w:w="0" w:type="dxa"/>
+              <w:bottom w:w="0" w:type="dxa"/>
+              <w:left w:w="0" w:type="dxa"/>
+              <w:right w:w="0" w:type="dxa"/>
+            </w:tcMar>
+            <w:vAlign w:val="top"/>
+          </w:tcPr>
+          <w:p>
+            <w:pPr>
+              <w:jc w:val="left"/>
+              <w:spacing w:after="40" w:before="40" w:line="240"/>
+              <w:ind w:firstLine="0" w:left="300" w:right="100"/>
+            </w:pPr>
+            <w:r xmlns:w="http://schemas.openxmlformats.org/wordprocessingml/2006/main" xmlns:wp="http://schemas.openxmlformats.org/drawingml/2006/wordprocessingDrawing" xmlns:r="http://schemas.openxmlformats.org/officeDocument/2006/relationships" xmlns:w14="http://schemas.microsoft.com/office/word/2010/wordml">
+              <w:rPr>
+                <w:rFonts w:ascii="Arial Narrow" w:hAnsi="Arial Narrow" w:eastAsia="Arial Narrow" w:cs="Arial Narrow"/>
+                <w:sz w:val="20"/>
+                <w:szCs w:val="20"/>
+                <w:color w:val="000000"/>
+              </w:rPr>
+              <w:t xml:space="preserve">ATV DTG</w:t>
+            </w:r>
+          </w:p>
+        </w:tc>
+        <w:tc>
+          <w:tcPr>
+            <w:tcBorders/>
+            <w:shd w:val="clear" w:color="auto" w:fill="FFFFFF"/>
+            <w:tcMar>
+              <w:top w:w="0" w:type="dxa"/>
+              <w:bottom w:w="0" w:type="dxa"/>
+              <w:left w:w="0" w:type="dxa"/>
+              <w:right w:w="0" w:type="dxa"/>
+            </w:tcMar>
+            <w:vAlign w:val="center"/>
+          </w:tcPr>
+          <w:p>
+            <w:pPr>
+              <w:jc w:val="center"/>
+              <w:spacing w:after="40" w:before="40" w:line="240"/>
+              <w:ind w:firstLine="0" w:left="100" w:right="100"/>
+            </w:pPr>
+            <w:r xmlns:w="http://schemas.openxmlformats.org/wordprocessingml/2006/main" xmlns:wp="http://schemas.openxmlformats.org/drawingml/2006/wordprocessingDrawing" xmlns:r="http://schemas.openxmlformats.org/officeDocument/2006/relationships" xmlns:w14="http://schemas.microsoft.com/office/word/2010/wordml">
+              <w:rPr>
+                <w:rFonts w:ascii="Arial Narrow" w:hAnsi="Arial Narrow" w:eastAsia="Arial Narrow" w:cs="Arial Narrow"/>
+                <w:sz w:val="20"/>
+                <w:szCs w:val="20"/>
+                <w:color w:val="000000"/>
+              </w:rPr>
+              <w:t xml:space="preserve">14 (2.0%)</w:t>
+            </w:r>
+          </w:p>
+        </w:tc>
+        <w:tc>
+          <w:tcPr>
+            <w:tcBorders/>
+            <w:shd w:val="clear" w:color="auto" w:fill="FFFFFF"/>
+            <w:tcMar>
+              <w:top w:w="0" w:type="dxa"/>
+              <w:bottom w:w="0" w:type="dxa"/>
+              <w:left w:w="0" w:type="dxa"/>
+              <w:right w:w="0" w:type="dxa"/>
+            </w:tcMar>
+            <w:vAlign w:val="center"/>
+          </w:tcPr>
+          <w:p>
+            <w:pPr>
+              <w:jc w:val="center"/>
+              <w:spacing w:after="40" w:before="40" w:line="240"/>
+              <w:ind w:firstLine="0" w:left="100" w:right="100"/>
+            </w:pPr>
+            <w:r xmlns:w="http://schemas.openxmlformats.org/wordprocessingml/2006/main" xmlns:wp="http://schemas.openxmlformats.org/drawingml/2006/wordprocessingDrawing" xmlns:r="http://schemas.openxmlformats.org/officeDocument/2006/relationships" xmlns:w14="http://schemas.microsoft.com/office/word/2010/wordml">
+              <w:rPr>
+                <w:rFonts w:ascii="Arial Narrow" w:hAnsi="Arial Narrow" w:eastAsia="Arial Narrow" w:cs="Arial Narrow"/>
+                <w:sz w:val="20"/>
+                <w:szCs w:val="20"/>
+                <w:color w:val="000000"/>
+              </w:rPr>
+              <w:t xml:space="preserve">36 (4.2%)</w:t>
+            </w:r>
+          </w:p>
+        </w:tc>
+      </w:tr>
+      <w:tr>
+        <w:trPr>
+          <w:cantSplit/>
+          <w:trHeight w:val="598" w:hRule="auto"/>
+        </w:trPr>
+        <w:tc>
+          <w:tcPr>
+            <w:tcBorders/>
+            <w:shd w:val="clear" w:color="auto" w:fill="FFFFFF"/>
+            <w:tcMar>
+              <w:top w:w="0" w:type="dxa"/>
+              <w:bottom w:w="0" w:type="dxa"/>
+              <w:left w:w="0" w:type="dxa"/>
+              <w:right w:w="0" w:type="dxa"/>
+            </w:tcMar>
+            <w:vAlign w:val="top"/>
+          </w:tcPr>
+          <w:p>
+            <w:pPr>
+              <w:jc w:val="left"/>
+              <w:spacing w:after="40" w:before="40" w:line="240"/>
+              <w:ind w:firstLine="0" w:left="300" w:right="100"/>
+            </w:pPr>
+            <w:r xmlns:w="http://schemas.openxmlformats.org/wordprocessingml/2006/main" xmlns:wp="http://schemas.openxmlformats.org/drawingml/2006/wordprocessingDrawing" xmlns:r="http://schemas.openxmlformats.org/officeDocument/2006/relationships" xmlns:w14="http://schemas.microsoft.com/office/word/2010/wordml">
+              <w:rPr>
+                <w:rFonts w:ascii="Arial Narrow" w:hAnsi="Arial Narrow" w:eastAsia="Arial Narrow" w:cs="Arial Narrow"/>
+                <w:sz w:val="20"/>
+                <w:szCs w:val="20"/>
+                <w:color w:val="000000"/>
+              </w:rPr>
+              <w:t xml:space="preserve">ATV RGV</w:t>
+            </w:r>
+          </w:p>
+        </w:tc>
+        <w:tc>
+          <w:tcPr>
+            <w:tcBorders/>
+            <w:shd w:val="clear" w:color="auto" w:fill="FFFFFF"/>
+            <w:tcMar>
+              <w:top w:w="0" w:type="dxa"/>
+              <w:bottom w:w="0" w:type="dxa"/>
+              <w:left w:w="0" w:type="dxa"/>
+              <w:right w:w="0" w:type="dxa"/>
+            </w:tcMar>
+            <w:vAlign w:val="center"/>
+          </w:tcPr>
+          <w:p>
+            <w:pPr>
+              <w:jc w:val="center"/>
+              <w:spacing w:after="40" w:before="40" w:line="240"/>
+              <w:ind w:firstLine="0" w:left="100" w:right="100"/>
+            </w:pPr>
+            <w:r xmlns:w="http://schemas.openxmlformats.org/wordprocessingml/2006/main" xmlns:wp="http://schemas.openxmlformats.org/drawingml/2006/wordprocessingDrawing" xmlns:r="http://schemas.openxmlformats.org/officeDocument/2006/relationships" xmlns:w14="http://schemas.microsoft.com/office/word/2010/wordml">
+              <w:rPr>
+                <w:rFonts w:ascii="Arial Narrow" w:hAnsi="Arial Narrow" w:eastAsia="Arial Narrow" w:cs="Arial Narrow"/>
+                <w:sz w:val="20"/>
+                <w:szCs w:val="20"/>
+                <w:color w:val="000000"/>
+              </w:rPr>
+              <w:t xml:space="preserve">14 (2.0%)</w:t>
+            </w:r>
+          </w:p>
+        </w:tc>
+        <w:tc>
+          <w:tcPr>
+            <w:tcBorders/>
+            <w:shd w:val="clear" w:color="auto" w:fill="FFFFFF"/>
+            <w:tcMar>
+              <w:top w:w="0" w:type="dxa"/>
+              <w:bottom w:w="0" w:type="dxa"/>
+              <w:left w:w="0" w:type="dxa"/>
+              <w:right w:w="0" w:type="dxa"/>
+            </w:tcMar>
+            <w:vAlign w:val="center"/>
+          </w:tcPr>
+          <w:p>
+            <w:pPr>
+              <w:jc w:val="center"/>
+              <w:spacing w:after="40" w:before="40" w:line="240"/>
+              <w:ind w:firstLine="0" w:left="100" w:right="100"/>
+            </w:pPr>
+            <w:r xmlns:w="http://schemas.openxmlformats.org/wordprocessingml/2006/main" xmlns:wp="http://schemas.openxmlformats.org/drawingml/2006/wordprocessingDrawing" xmlns:r="http://schemas.openxmlformats.org/officeDocument/2006/relationships" xmlns:w14="http://schemas.microsoft.com/office/word/2010/wordml">
+              <w:rPr>
+                <w:rFonts w:ascii="Arial Narrow" w:hAnsi="Arial Narrow" w:eastAsia="Arial Narrow" w:cs="Arial Narrow"/>
+                <w:sz w:val="20"/>
+                <w:szCs w:val="20"/>
+                <w:color w:val="000000"/>
+              </w:rPr>
+              <w:t xml:space="preserve">25 (2.9%)</w:t>
+            </w:r>
+          </w:p>
+        </w:tc>
+      </w:tr>
+      <w:tr>
+        <w:trPr>
+          <w:cantSplit/>
+          <w:trHeight w:val="598" w:hRule="auto"/>
         </w:trPr>
         <w:tc>
           <w:tcPr>
@@ -3155,14 +3348,14 @@
           <w:p>
             <w:pPr>
               <w:jc w:val="left"/>
-              <w:spacing w:after="100" w:before="100" w:line="120"/>
+              <w:spacing w:after="40" w:before="40" w:line="240"/>
               <w:ind w:firstLine="0" w:left="300" w:right="100"/>
             </w:pPr>
             <w:r xmlns:w="http://schemas.openxmlformats.org/wordprocessingml/2006/main" xmlns:wp="http://schemas.openxmlformats.org/drawingml/2006/wordprocessingDrawing" xmlns:r="http://schemas.openxmlformats.org/officeDocument/2006/relationships" xmlns:w14="http://schemas.microsoft.com/office/word/2010/wordml">
               <w:rPr>
                 <w:rFonts w:ascii="Arial Narrow" w:hAnsi="Arial Narrow" w:eastAsia="Arial Narrow" w:cs="Arial Narrow"/>
-                <w:sz w:val="18"/>
-                <w:szCs w:val="18"/>
+                <w:sz w:val="20"/>
+                <w:szCs w:val="20"/>
                 <w:color w:val="000000"/>
               </w:rPr>
               <w:t xml:space="preserve">DRV NVP</w:t>
@@ -3186,14 +3379,14 @@
           <w:p>
             <w:pPr>
               <w:jc w:val="center"/>
-              <w:spacing w:after="100" w:before="100" w:line="120"/>
-              <w:ind w:firstLine="0" w:left="100" w:right="100"/>
-            </w:pPr>
-            <w:r xmlns:w="http://schemas.openxmlformats.org/wordprocessingml/2006/main" xmlns:wp="http://schemas.openxmlformats.org/drawingml/2006/wordprocessingDrawing" xmlns:r="http://schemas.openxmlformats.org/officeDocument/2006/relationships" xmlns:w14="http://schemas.microsoft.com/office/word/2010/wordml">
-              <w:rPr>
-                <w:rFonts w:ascii="Arial Narrow" w:hAnsi="Arial Narrow" w:eastAsia="Arial Narrow" w:cs="Arial Narrow"/>
-                <w:sz w:val="18"/>
-                <w:szCs w:val="18"/>
+              <w:spacing w:after="40" w:before="40" w:line="240"/>
+              <w:ind w:firstLine="0" w:left="100" w:right="100"/>
+            </w:pPr>
+            <w:r xmlns:w="http://schemas.openxmlformats.org/wordprocessingml/2006/main" xmlns:wp="http://schemas.openxmlformats.org/drawingml/2006/wordprocessingDrawing" xmlns:r="http://schemas.openxmlformats.org/officeDocument/2006/relationships" xmlns:w14="http://schemas.microsoft.com/office/word/2010/wordml">
+              <w:rPr>
+                <w:rFonts w:ascii="Arial Narrow" w:hAnsi="Arial Narrow" w:eastAsia="Arial Narrow" w:cs="Arial Narrow"/>
+                <w:sz w:val="20"/>
+                <w:szCs w:val="20"/>
                 <w:color w:val="000000"/>
               </w:rPr>
               <w:t xml:space="preserve">12 (1.7%)</w:t>
@@ -3217,14 +3410,14 @@
           <w:p>
             <w:pPr>
               <w:jc w:val="center"/>
-              <w:spacing w:after="100" w:before="100" w:line="120"/>
-              <w:ind w:firstLine="0" w:left="100" w:right="100"/>
-            </w:pPr>
-            <w:r xmlns:w="http://schemas.openxmlformats.org/wordprocessingml/2006/main" xmlns:wp="http://schemas.openxmlformats.org/drawingml/2006/wordprocessingDrawing" xmlns:r="http://schemas.openxmlformats.org/officeDocument/2006/relationships" xmlns:w14="http://schemas.microsoft.com/office/word/2010/wordml">
-              <w:rPr>
-                <w:rFonts w:ascii="Arial Narrow" w:hAnsi="Arial Narrow" w:eastAsia="Arial Narrow" w:cs="Arial Narrow"/>
-                <w:sz w:val="18"/>
-                <w:szCs w:val="18"/>
+              <w:spacing w:after="40" w:before="40" w:line="240"/>
+              <w:ind w:firstLine="0" w:left="100" w:right="100"/>
+            </w:pPr>
+            <w:r xmlns:w="http://schemas.openxmlformats.org/wordprocessingml/2006/main" xmlns:wp="http://schemas.openxmlformats.org/drawingml/2006/wordprocessingDrawing" xmlns:r="http://schemas.openxmlformats.org/officeDocument/2006/relationships" xmlns:w14="http://schemas.microsoft.com/office/word/2010/wordml">
+              <w:rPr>
+                <w:rFonts w:ascii="Arial Narrow" w:hAnsi="Arial Narrow" w:eastAsia="Arial Narrow" w:cs="Arial Narrow"/>
+                <w:sz w:val="20"/>
+                <w:szCs w:val="20"/>
                 <w:color w:val="000000"/>
               </w:rPr>
               <w:t xml:space="preserve">20 (2.3%)</w:t>
@@ -3253,15 +3446,15 @@
           <w:p>
             <w:pPr>
               <w:jc w:val="left"/>
-              <w:spacing w:after="100" w:before="100" w:line="180"/>
+              <w:spacing w:after="100" w:before="100" w:line="240"/>
               <w:ind w:firstLine="0" w:left="100" w:right="100"/>
             </w:pPr>
             <w:r xmlns:w="http://schemas.openxmlformats.org/wordprocessingml/2006/main" xmlns:wp="http://schemas.openxmlformats.org/drawingml/2006/wordprocessingDrawing" xmlns:r="http://schemas.openxmlformats.org/officeDocument/2006/relationships" xmlns:w14="http://schemas.microsoft.com/office/word/2010/wordml">
               <w:rPr>
                 <w:rFonts w:ascii="Arial Narrow" w:hAnsi="Arial Narrow" w:eastAsia="Arial Narrow" w:cs="Arial Narrow"/>
                 <w:vertAlign w:val="superscript"/>
-                <w:sz w:val="16"/>
-                <w:szCs w:val="16"/>
+                <w:sz w:val="20"/>
+                <w:szCs w:val="20"/>
                 <w:color w:val="000000"/>
               </w:rPr>
               <w:t xml:space="preserve">1</w:t>
@@ -3269,8 +3462,8 @@
             <w:r xmlns:w="http://schemas.openxmlformats.org/wordprocessingml/2006/main" xmlns:wp="http://schemas.openxmlformats.org/drawingml/2006/wordprocessingDrawing" xmlns:r="http://schemas.openxmlformats.org/officeDocument/2006/relationships" xmlns:w14="http://schemas.microsoft.com/office/word/2010/wordml">
               <w:rPr>
                 <w:rFonts w:ascii="Arial Narrow" w:hAnsi="Arial Narrow" w:eastAsia="Arial Narrow" w:cs="Arial Narrow"/>
-                <w:sz w:val="16"/>
-                <w:szCs w:val="16"/>
+                <w:sz w:val="20"/>
+                <w:szCs w:val="20"/>
                 <w:color w:val="000000"/>
               </w:rPr>
               <w:t xml:space="preserve">Median (25% to 75%); n (%)</w:t>

</xml_diff>